<commit_message>
Clean Prolific Batch 13
</commit_message>
<xml_diff>
--- a/7 Manuscript/Affordance Norms for 3000 Highly Concrete Objects.docx
+++ b/7 Manuscript/Affordance Norms for 3000 Highly Concrete Objects.docx
@@ -34,7 +34,24 @@
         <w:jc w:val="center"/>
       </w:pPr>
       <w:r>
-        <w:t>Affordance Norms for 3000 Highly Concrete Objects</w:t>
+        <w:t xml:space="preserve">Affordance Norms for </w:t>
+      </w:r>
+      <w:commentRangeStart w:id="0"/>
+      <w:r>
+        <w:t>XXXX</w:t>
+      </w:r>
+      <w:commentRangeEnd w:id="0"/>
+      <w:r>
+        <w:rPr>
+          <w:rStyle w:val="CommentReference"/>
+        </w:rPr>
+        <w:commentReference w:id="0"/>
+      </w:r>
+      <w:r>
+        <w:t xml:space="preserve"> Concrete </w:t>
+      </w:r>
+      <w:r>
+        <w:t>Nouns</w:t>
       </w:r>
     </w:p>
     <w:p>
@@ -42,8 +59,8 @@
         <w:spacing w:after="0" w:line="480" w:lineRule="auto"/>
         <w:jc w:val="center"/>
       </w:pPr>
-      <w:commentRangeStart w:id="0"/>
       <w:commentRangeStart w:id="1"/>
+      <w:commentRangeStart w:id="2"/>
       <w:r>
         <w:t>Nicholas P. Maxwell</w:t>
       </w:r>
@@ -53,19 +70,19 @@
         </w:rPr>
         <w:t>1</w:t>
       </w:r>
-      <w:commentRangeEnd w:id="0"/>
+      <w:commentRangeEnd w:id="1"/>
       <w:r>
         <w:rPr>
           <w:rStyle w:val="CommentReference"/>
         </w:rPr>
-        <w:commentReference w:id="0"/>
-      </w:r>
-      <w:commentRangeEnd w:id="1"/>
+        <w:commentReference w:id="1"/>
+      </w:r>
+      <w:commentRangeEnd w:id="2"/>
       <w:r>
         <w:rPr>
           <w:rStyle w:val="CommentReference"/>
         </w:rPr>
-        <w:commentReference w:id="1"/>
+        <w:commentReference w:id="2"/>
       </w:r>
       <w:r>
         <w:t xml:space="preserve">, </w:t>
@@ -362,13 +379,27 @@
         <w:t xml:space="preserve"> Shiny application [LINK]</w:t>
       </w:r>
       <w:r>
-        <w:t>. The authors thank Morgan Ballesteros</w:t>
+        <w:t xml:space="preserve">. The authors thank </w:t>
+      </w:r>
+      <w:commentRangeStart w:id="3"/>
+      <w:r>
+        <w:t>Morgan Ballesteros</w:t>
       </w:r>
       <w:r>
         <w:t xml:space="preserve">,  Samantha Garcia, and </w:t>
       </w:r>
       <w:r>
-        <w:t>Madisyn Metaxas for their assistance with cleaning the final dataset.</w:t>
+        <w:t xml:space="preserve">Madisyn Metaxas </w:t>
+      </w:r>
+      <w:commentRangeEnd w:id="3"/>
+      <w:r>
+        <w:rPr>
+          <w:rStyle w:val="CommentReference"/>
+        </w:rPr>
+        <w:commentReference w:id="3"/>
+      </w:r>
+      <w:r>
+        <w:t>for their assistance with cleaning the final dataset.</w:t>
       </w:r>
     </w:p>
     <w:p>
@@ -847,7 +878,15 @@
         <w:t xml:space="preserve"> in natural language</w:t>
       </w:r>
       <w:r>
-        <w:t xml:space="preserve"> (Fishler, 1977; Nelson, McEvoy, &amp; Dennis, 2000)</w:t>
+        <w:t xml:space="preserve"> (</w:t>
+      </w:r>
+      <w:proofErr w:type="spellStart"/>
+      <w:r>
+        <w:t>Fishler</w:t>
+      </w:r>
+      <w:proofErr w:type="spellEnd"/>
+      <w:r>
+        <w:t>, 1977; Nelson, McEvoy, &amp; Dennis, 2000)</w:t>
       </w:r>
       <w:r>
         <w:t xml:space="preserve">. As a result, </w:t>
@@ -1069,6 +1108,7 @@
       <w:r>
         <w:t xml:space="preserve">For example, </w:t>
       </w:r>
+      <w:proofErr w:type="gramStart"/>
       <w:r>
         <w:rPr>
           <w:i/>
@@ -1076,6 +1116,7 @@
         </w:rPr>
         <w:t>chair</w:t>
       </w:r>
+      <w:proofErr w:type="gramEnd"/>
       <w:r>
         <w:t xml:space="preserve"> is associated with </w:t>
       </w:r>
@@ -1193,19 +1234,19 @@
       <w:r>
         <w:t xml:space="preserve">A growing body of research suggests that </w:t>
       </w:r>
-      <w:commentRangeStart w:id="2"/>
+      <w:commentRangeStart w:id="4"/>
       <w:r>
         <w:t>[embodied stuff here]</w:t>
       </w:r>
       <w:r>
         <w:t xml:space="preserve"> </w:t>
       </w:r>
-      <w:commentRangeEnd w:id="2"/>
+      <w:commentRangeEnd w:id="4"/>
       <w:r>
         <w:rPr>
           <w:rStyle w:val="CommentReference"/>
         </w:rPr>
-        <w:commentReference w:id="2"/>
+        <w:commentReference w:id="4"/>
       </w:r>
     </w:p>
     <w:p>
@@ -1366,7 +1407,13 @@
         <w:t>ed</w:t>
       </w:r>
       <w:r>
-        <w:t xml:space="preserve"> across two settings. First, XX undergraduate students were recruited from XX universities within the eastern and southern United States</w:t>
+        <w:t xml:space="preserve"> across two </w:t>
+      </w:r>
+      <w:r>
+        <w:t xml:space="preserve">broad </w:t>
+      </w:r>
+      <w:r>
+        <w:t>settings. First, XX undergraduate students were recruited from XX universities within the eastern and southern United States</w:t>
       </w:r>
       <w:r>
         <w:t xml:space="preserve"> (see Table </w:t>
@@ -1391,19 +1438,37 @@
         <w:t>s for each testing site).</w:t>
       </w:r>
       <w:r>
-        <w:t xml:space="preserve"> Second, an additional XX participants </w:t>
+        <w:t xml:space="preserve"> Second, an additional </w:t>
+      </w:r>
+      <w:r>
+        <w:rPr>
+          <w:highlight w:val="yellow"/>
+        </w:rPr>
+        <w:t>XX</w:t>
+      </w:r>
+      <w:r>
+        <w:t xml:space="preserve"> participants </w:t>
       </w:r>
       <w:r>
         <w:t>completed the study online via</w:t>
       </w:r>
       <w:r>
-        <w:t xml:space="preserve"> Prolific (www.Prolific.co). All university students completed the study in exchange for partial course credit, while Prolific participants were compensated at a rate of $3.50/half</w:t>
-      </w:r>
-      <w:r>
-        <w:t xml:space="preserve">-hour. </w:t>
-      </w:r>
-      <w:r>
-        <w:t>Prolific participants were required to have completed at least a high-school level degree or equivalent and to be native English speakers. For completeness, demographic information is reported in the Appendix (Table A</w:t>
+        <w:t xml:space="preserve"> Prolific (www.Prolific.co). All university students completed the study in exchange for partial course credit, while Prolific participants were compensated at a rate of </w:t>
+      </w:r>
+      <w:r>
+        <w:t>$3.00 per 20-minute session</w:t>
+      </w:r>
+      <w:r>
+        <w:t xml:space="preserve">. </w:t>
+      </w:r>
+      <w:r>
+        <w:t>Prolific participants were required to have completed at least a high-school level degree or equivalent and to be native English speaker</w:t>
+      </w:r>
+      <w:r>
+        <w:t>s.</w:t>
+      </w:r>
+      <w:r>
+        <w:t xml:space="preserve"> For completeness, demographic information is reported in the Appendix (Table A</w:t>
       </w:r>
       <w:r>
         <w:rPr>
@@ -1434,46 +1499,324 @@
     <w:p>
       <w:pPr>
         <w:spacing w:after="0" w:line="480" w:lineRule="auto"/>
-      </w:pPr>
-      <w:r>
+        <w:ind w:firstLine="720"/>
+      </w:pPr>
+      <w:r>
+        <w:t>To generate the stimuli, we selected 3005 nouns from the MRC psycholinguistic database (CITE)</w:t>
+      </w:r>
+      <w:r>
+        <w:t xml:space="preserve">. </w:t>
+      </w:r>
+      <w:r>
+        <w:t xml:space="preserve">Words were initially selected based on concreteness, such that only high concreteness words were included (concreteness </w:t>
+      </w:r>
+      <w:commentRangeStart w:id="5"/>
+      <w:r>
+        <w:rPr>
+          <w:rFonts w:cstheme="minorHAnsi"/>
+        </w:rPr>
+        <w:t>≥</w:t>
+      </w:r>
+      <w:r>
+        <w:t xml:space="preserve"> xx</w:t>
+      </w:r>
+      <w:commentRangeEnd w:id="5"/>
+      <w:r>
+        <w:rPr>
+          <w:rStyle w:val="CommentReference"/>
+        </w:rPr>
+        <w:commentReference w:id="5"/>
+      </w:r>
+      <w:r>
+        <w:t xml:space="preserve">). </w:t>
+      </w:r>
+      <w:r>
+        <w:t xml:space="preserve">Of the 3005 words that were initially generated, five were randomly </w:t>
+      </w:r>
+      <w:r>
+        <w:lastRenderedPageBreak/>
+        <w:t xml:space="preserve">selected to serve as practice items. The remaining 3000 items were then </w:t>
+      </w:r>
+      <w:proofErr w:type="gramStart"/>
+      <w:r>
+        <w:t>once randomized</w:t>
+      </w:r>
+      <w:proofErr w:type="gramEnd"/>
+      <w:r>
+        <w:t xml:space="preserve"> before being equally split into 100 list</w:t>
+      </w:r>
+      <w:r>
+        <w:t xml:space="preserve"> containing 30 items each.</w:t>
+      </w:r>
+      <w:r>
+        <w:t xml:space="preserve"> </w:t>
+      </w:r>
+      <w:r>
+        <w:t>Overall, t</w:t>
+      </w:r>
+      <w:r>
+        <w:t>he final set of 300</w:t>
+      </w:r>
+      <w:r>
+        <w:t>0</w:t>
+      </w:r>
+      <w:r>
+        <w:t xml:space="preserve"> words had a mean concreteness rating of </w:t>
+      </w:r>
+      <w:r>
+        <w:rPr>
+          <w:highlight w:val="yellow"/>
+        </w:rPr>
+        <w:t>XX</w:t>
+      </w:r>
+      <w:r>
+        <w:t xml:space="preserve">, mean SUBTLEX frequency rating of </w:t>
+      </w:r>
+      <w:r>
+        <w:rPr>
+          <w:highlight w:val="yellow"/>
+        </w:rPr>
+        <w:t>XX</w:t>
+      </w:r>
+      <w:r>
+        <w:t xml:space="preserve"> (Brysbaert &amp; New, 2009), and a mean BOI rating of </w:t>
+      </w:r>
+      <w:r>
+        <w:rPr>
+          <w:highlight w:val="yellow"/>
+        </w:rPr>
+        <w:t>XX</w:t>
+      </w:r>
+      <w:r>
+        <w:t xml:space="preserve"> (</w:t>
+      </w:r>
+      <w:proofErr w:type="spellStart"/>
+      <w:r>
+        <w:t>Pexman</w:t>
+      </w:r>
+      <w:proofErr w:type="spellEnd"/>
+      <w:r>
+        <w:t xml:space="preserve"> et al., 2019). Full descriptive statistics, including the percentage of </w:t>
+      </w:r>
+      <w:r>
+        <w:t xml:space="preserve">stimuli </w:t>
+      </w:r>
+      <w:r>
+        <w:t xml:space="preserve">overlapping </w:t>
+      </w:r>
+      <w:r>
+        <w:t>with existing lexical</w:t>
+      </w:r>
+      <w:r>
+        <w:t xml:space="preserve"> datasets, are displayed in Table </w:t>
+      </w:r>
+      <w:r>
+        <w:rPr>
+          <w:highlight w:val="green"/>
+        </w:rPr>
+        <w:t>X</w:t>
+      </w:r>
+      <w:r>
+        <w:t>.</w:t>
+      </w:r>
+    </w:p>
+    <w:p>
+      <w:pPr>
+        <w:spacing w:after="0" w:line="480" w:lineRule="auto"/>
+        <w:rPr>
+          <w:b/>
+          <w:bCs/>
+        </w:rPr>
+      </w:pPr>
+      <w:r>
+        <w:rPr>
+          <w:b/>
+          <w:bCs/>
+        </w:rPr>
+        <w:t>Procedure</w:t>
+      </w:r>
+    </w:p>
+    <w:p>
+      <w:pPr>
+        <w:spacing w:after="0" w:line="480" w:lineRule="auto"/>
+      </w:pPr>
+      <w:r>
+        <w:rPr>
+          <w:b/>
+          <w:bCs/>
+        </w:rPr>
         <w:tab/>
-        <w:t>[3000 CONCRETE NOUNS FROM THE MRC]</w:t>
-      </w:r>
-    </w:p>
-    <w:p>
-      <w:pPr>
-        <w:spacing w:after="0" w:line="480" w:lineRule="auto"/>
-        <w:rPr>
-          <w:b/>
-          <w:bCs/>
-        </w:rPr>
-      </w:pPr>
-      <w:r>
-        <w:rPr>
-          <w:b/>
-          <w:bCs/>
-        </w:rPr>
-        <w:t>Procedure</w:t>
-      </w:r>
-    </w:p>
-    <w:p>
-      <w:pPr>
-        <w:spacing w:after="0" w:line="480" w:lineRule="auto"/>
-      </w:pPr>
-      <w:r>
-        <w:rPr>
-          <w:b/>
-          <w:bCs/>
-        </w:rPr>
-        <w:tab/>
-      </w:r>
-      <w:r>
-        <w:t>[COLLECTOR] [SPECIFIC INSTRUCTIONS]</w:t>
-      </w:r>
-    </w:p>
-    <w:p>
-      <w:pPr>
-        <w:spacing w:after="0" w:line="480" w:lineRule="auto"/>
+      </w:r>
+      <w:r>
+        <w:t>For all testing sites, data</w:t>
+      </w:r>
+      <w:r>
+        <w:t xml:space="preserve"> collection occurred online via </w:t>
+      </w:r>
+      <w:r>
+        <w:t xml:space="preserve">Collector, an open-source platform for conducting </w:t>
+      </w:r>
+      <w:commentRangeStart w:id="6"/>
+      <w:r>
+        <w:t xml:space="preserve">web-based psychological </w:t>
+      </w:r>
+      <w:commentRangeEnd w:id="6"/>
+      <w:r>
+        <w:rPr>
+          <w:rStyle w:val="CommentReference"/>
+        </w:rPr>
+        <w:commentReference w:id="6"/>
+      </w:r>
+      <w:r>
+        <w:t>experiments (Garcia &amp; Kornell, 2015).</w:t>
+      </w:r>
+      <w:r>
+        <w:t xml:space="preserve"> Prior to beginning the norming task, particpants were informed that they would be presented with a series of object words</w:t>
+      </w:r>
+      <w:r>
+        <w:t xml:space="preserve"> and that they would be required to list as many uses for each object as they could reasonably generate. </w:t>
+      </w:r>
+      <w:r>
+        <w:t xml:space="preserve">Participants were </w:t>
+      </w:r>
+      <w:r>
+        <w:t>reminded that a single object typically has multiple uses</w:t>
+      </w:r>
+      <w:r>
+        <w:t xml:space="preserve"> and were encouraged to list multiple </w:t>
+      </w:r>
+      <w:proofErr w:type="gramStart"/>
+      <w:r>
+        <w:t>object</w:t>
+      </w:r>
+      <w:proofErr w:type="gramEnd"/>
+      <w:r>
+        <w:t xml:space="preserve"> uses when possible.</w:t>
+      </w:r>
+      <w:r>
+        <w:t xml:space="preserve"> </w:t>
+      </w:r>
+      <w:r>
+        <w:t>To illustrate this point, t</w:t>
+      </w:r>
+      <w:r>
+        <w:t xml:space="preserve">he word </w:t>
+      </w:r>
+      <w:r>
+        <w:rPr>
+          <w:i/>
+          <w:iCs/>
+        </w:rPr>
+        <w:t>ball</w:t>
+      </w:r>
+      <w:r>
+        <w:t xml:space="preserve"> was provided as an example, with </w:t>
+      </w:r>
+      <w:r>
+        <w:rPr>
+          <w:i/>
+          <w:iCs/>
+        </w:rPr>
+        <w:t>throw</w:t>
+      </w:r>
+      <w:r>
+        <w:t xml:space="preserve">, </w:t>
+      </w:r>
+      <w:r>
+        <w:rPr>
+          <w:i/>
+          <w:iCs/>
+        </w:rPr>
+        <w:t>bounce</w:t>
+      </w:r>
+      <w:r>
+        <w:t xml:space="preserve">, and </w:t>
+      </w:r>
+      <w:r>
+        <w:rPr>
+          <w:i/>
+          <w:iCs/>
+        </w:rPr>
+        <w:t>step on</w:t>
+      </w:r>
+      <w:r>
+        <w:t xml:space="preserve"> all provided as examples of possible affordances. The </w:t>
+      </w:r>
+      <w:r>
+        <w:t xml:space="preserve">complete </w:t>
+      </w:r>
+      <w:r>
+        <w:t xml:space="preserve">set of instructions </w:t>
+      </w:r>
+      <w:r>
+        <w:t xml:space="preserve">can be viewed </w:t>
+      </w:r>
+      <w:r>
+        <w:t>at [</w:t>
+      </w:r>
+      <w:r>
+        <w:rPr>
+          <w:highlight w:val="green"/>
+        </w:rPr>
+        <w:t>OSF link</w:t>
+      </w:r>
+      <w:r>
+        <w:t xml:space="preserve">]. </w:t>
+      </w:r>
+    </w:p>
+    <w:p>
+      <w:pPr>
+        <w:spacing w:after="0" w:line="480" w:lineRule="auto"/>
+        <w:ind w:firstLine="720"/>
+      </w:pPr>
+      <w:r>
+        <w:t xml:space="preserve">Following the initial </w:t>
+      </w:r>
+      <w:r>
+        <w:t xml:space="preserve">set of </w:t>
+      </w:r>
+      <w:r>
+        <w:t>instructions, participants completed a five-item practice set</w:t>
+      </w:r>
+      <w:r>
+        <w:t>, which familiarized them with the norming task. For all trials,</w:t>
+      </w:r>
+      <w:r>
+        <w:t xml:space="preserve"> </w:t>
+      </w:r>
+      <w:r>
+        <w:t>w</w:t>
+      </w:r>
+      <w:r>
+        <w:t xml:space="preserve">ords were presented individually in the center of the screen, and participants were instructed to </w:t>
+      </w:r>
+      <w:r>
+        <w:t>type</w:t>
+      </w:r>
+      <w:r>
+        <w:t xml:space="preserve"> each affordance into a text</w:t>
+      </w:r>
+      <w:r>
+        <w:t>box located</w:t>
+      </w:r>
+      <w:r>
+        <w:t xml:space="preserve"> directly below </w:t>
+      </w:r>
+      <w:r>
+        <w:t xml:space="preserve">the word. To maximize potential affordances, participants were not given specific instructions on how to format their responses (i.e., tense, single words vs. phrases, etc.) except that they were instructed to separate each unique affordance with a comma. After completing the practice trials, participants immediately began the full study, which randomly presented them with a list of 30 items randomly selected from one of the 100 item lists. Responses for each list were self-paced, and above each trial was a prompt which reminded participants to list as many uses for each object as they could </w:t>
+      </w:r>
+      <w:r>
+        <w:lastRenderedPageBreak/>
+        <w:t>generate. Following completion of this task, participants were debriefed. The total study took approximately 20 minutes to complete.</w:t>
+      </w:r>
+    </w:p>
+    <w:p>
+      <w:pPr>
+        <w:spacing w:after="0" w:line="480" w:lineRule="auto"/>
+        <w:rPr>
+          <w:b/>
+          <w:bCs/>
+        </w:rPr>
       </w:pPr>
       <w:r>
         <w:rPr>
@@ -1493,50 +1836,278 @@
     <w:p>
       <w:pPr>
         <w:spacing w:after="0" w:line="480" w:lineRule="auto"/>
-      </w:pPr>
-      <w:r>
+        <w:ind w:firstLine="720"/>
+      </w:pPr>
+      <w:r>
+        <w:t>Da</w:t>
+      </w:r>
+      <w:r>
+        <w:t xml:space="preserve">ta processing was conducted in </w:t>
+      </w:r>
+      <w:r>
+        <w:rPr>
+          <w:i/>
+          <w:iCs/>
+        </w:rPr>
+        <w:t>R</w:t>
+      </w:r>
+      <w:r>
+        <w:t xml:space="preserve"> following</w:t>
+      </w:r>
+      <w:r>
+        <w:t xml:space="preserve"> </w:t>
+      </w:r>
+      <w:r>
+        <w:rPr>
+          <w:highlight w:val="cyan"/>
+        </w:rPr>
+        <w:t>Buchanan</w:t>
+      </w:r>
+      <w:r>
+        <w:rPr>
+          <w:highlight w:val="cyan"/>
+        </w:rPr>
+        <w:t xml:space="preserve">, De </w:t>
+      </w:r>
+      <w:proofErr w:type="spellStart"/>
+      <w:r>
+        <w:rPr>
+          <w:highlight w:val="cyan"/>
+        </w:rPr>
+        <w:t>Deyne</w:t>
+      </w:r>
+      <w:proofErr w:type="spellEnd"/>
+      <w:r>
+        <w:rPr>
+          <w:highlight w:val="cyan"/>
+        </w:rPr>
+        <w:t xml:space="preserve">, &amp; </w:t>
+      </w:r>
+      <w:proofErr w:type="spellStart"/>
+      <w:r>
+        <w:rPr>
+          <w:highlight w:val="cyan"/>
+        </w:rPr>
+        <w:t>Montefinese’s</w:t>
+      </w:r>
+      <w:proofErr w:type="spellEnd"/>
+      <w:r>
+        <w:rPr>
+          <w:highlight w:val="cyan"/>
+        </w:rPr>
+        <w:t xml:space="preserve"> (2020)</w:t>
+      </w:r>
+      <w:r>
+        <w:t xml:space="preserve"> guidelines for processing lexical output from norming studies.</w:t>
+      </w:r>
+      <w:r>
+        <w:t xml:space="preserve"> Below, we detail </w:t>
+      </w:r>
+      <w:r>
+        <w:t>each step</w:t>
+      </w:r>
+      <w:r>
+        <w:t xml:space="preserve"> used to create the final dataset</w:t>
+      </w:r>
+      <w:r>
+        <w:t xml:space="preserve"> before describing </w:t>
+      </w:r>
+      <w:r>
+        <w:t xml:space="preserve">the calculation of two affordance measures: Affordance Strength (AFS) and Affordance Set Size (AFFS). Given both the predicted size of the final dataset and because data collection was split across multiple institutions, </w:t>
+      </w:r>
+      <w:r>
+        <w:t>the data processing steps listed below were conducted across</w:t>
+      </w:r>
+      <w:r>
+        <w:t xml:space="preserve"> </w:t>
+      </w:r>
+      <w:r>
+        <w:t>several</w:t>
+      </w:r>
+      <w:r>
+        <w:t xml:space="preserve"> batches of </w:t>
+      </w:r>
+      <w:r>
+        <w:t xml:space="preserve">data, which ranged from </w:t>
+      </w:r>
+      <w:r>
+        <w:t xml:space="preserve">approximately 25 to </w:t>
+      </w:r>
+      <w:r>
+        <w:t>5</w:t>
+      </w:r>
+      <w:r>
+        <w:t>00 participants</w:t>
+      </w:r>
+      <w:r>
+        <w:t xml:space="preserve"> collected at a single testing site.</w:t>
+      </w:r>
+    </w:p>
+    <w:p>
+      <w:pPr>
+        <w:spacing w:after="0" w:line="480" w:lineRule="auto"/>
+        <w:ind w:firstLine="720"/>
+      </w:pPr>
+      <w:r>
+        <w:rPr>
+          <w:b/>
+          <w:bCs/>
+          <w:i/>
+          <w:iCs/>
+        </w:rPr>
+        <w:t xml:space="preserve">Missing Data and </w:t>
+      </w:r>
+      <w:r>
+        <w:rPr>
+          <w:b/>
+          <w:bCs/>
+          <w:i/>
+          <w:iCs/>
+        </w:rPr>
+        <w:t xml:space="preserve">Parsing </w:t>
+      </w:r>
+      <w:r>
+        <w:rPr>
+          <w:b/>
+          <w:bCs/>
+          <w:i/>
+          <w:iCs/>
+        </w:rPr>
+        <w:t>Affordances.</w:t>
+      </w:r>
+      <w:r>
+        <w:t xml:space="preserve"> </w:t>
+      </w:r>
+      <w:r>
+        <w:t>First, all blank responses</w:t>
+      </w:r>
+      <w:r>
+        <w:t xml:space="preserve"> were removed</w:t>
+      </w:r>
+      <w:r>
+        <w:t xml:space="preserve"> from the dataset</w:t>
+      </w:r>
+      <w:r>
+        <w:t xml:space="preserve"> </w:t>
+      </w:r>
+      <w:r>
+        <w:t>as well as any</w:t>
+      </w:r>
+      <w:r>
+        <w:t xml:space="preserve"> </w:t>
+      </w:r>
+      <w:r>
+        <w:t xml:space="preserve">responses suggesting that participants were unfamiliar with a specific object (e.g., “I don’t know”, “unknown”, “unsure”, “?”, etc.). [WHAT PERCENT OF THE DATA WAS REMOVED?]. </w:t>
+      </w:r>
+      <w:r>
+        <w:t>Second</w:t>
+      </w:r>
+      <w:r>
+        <w:t xml:space="preserve">, because participants typically provided multiple affordances to each object, the </w:t>
+      </w:r>
+      <w:r>
+        <w:t>XXX package was used to parse out individual affordances for each object. This resulted in a long-format dataset, with each individual affordance having its own row in the dataset</w:t>
+      </w:r>
+      <w:r>
+        <w:t xml:space="preserve"> (i.e., “to drink from, throw it, pencil holder” become “to drink from”, “throw it”, and “pencil holder”)</w:t>
+      </w:r>
+      <w:r>
+        <w:t xml:space="preserve">. </w:t>
+      </w:r>
+    </w:p>
+    <w:p>
+      <w:pPr>
+        <w:spacing w:after="0" w:line="480" w:lineRule="auto"/>
+        <w:ind w:firstLine="720"/>
+      </w:pPr>
+      <w:r>
+        <w:rPr>
+          <w:b/>
+          <w:bCs/>
+          <w:i/>
+          <w:iCs/>
+        </w:rPr>
+        <w:t>Spelling Corrections and Tokenization.</w:t>
+      </w:r>
+      <w:r>
+        <w:t xml:space="preserve"> [WORDS HERE]</w:t>
+      </w:r>
+    </w:p>
+    <w:p>
+      <w:pPr>
+        <w:spacing w:after="0" w:line="480" w:lineRule="auto"/>
+        <w:ind w:firstLine="720"/>
+      </w:pPr>
+      <w:r>
+        <w:rPr>
+          <w:b/>
+          <w:bCs/>
+          <w:i/>
+          <w:iCs/>
+        </w:rPr>
+        <w:t>Lemmatization and Part of Speech Tagging.</w:t>
+      </w:r>
+      <w:r>
+        <w:t xml:space="preserve"> [WORDS HERE]</w:t>
+      </w:r>
+    </w:p>
+    <w:p>
+      <w:pPr>
+        <w:spacing w:after="0" w:line="480" w:lineRule="auto"/>
+        <w:ind w:firstLine="720"/>
+      </w:pPr>
+    </w:p>
+    <w:p>
+      <w:pPr>
+        <w:spacing w:after="0" w:line="480" w:lineRule="auto"/>
+      </w:pPr>
+      <w:r>
+        <w:t>[STARTED W/ 3000 ITEMS, ANY ITEMS REMOVED?]</w:t>
+      </w:r>
+    </w:p>
+    <w:p>
+      <w:pPr>
+        <w:spacing w:after="0" w:line="480" w:lineRule="auto"/>
+      </w:pPr>
+      <w:r>
+        <w:t>[HOW MANY PARTICIPANTS WERE REMOVED?]</w:t>
+      </w:r>
+      <w:r>
+        <w:t xml:space="preserve"> </w:t>
+      </w:r>
+    </w:p>
+    <w:p>
+      <w:pPr>
+        <w:spacing w:after="0" w:line="480" w:lineRule="auto"/>
+      </w:pPr>
+      <w:r>
+        <w:t>[POSSIBLY A FIGURE?]</w:t>
+      </w:r>
+    </w:p>
+    <w:p>
+      <w:pPr>
+        <w:spacing w:after="0" w:line="480" w:lineRule="auto"/>
+      </w:pPr>
+      <w:r>
+        <w:t>[HOW WERE AFS AND AFFS COMPUTED?]</w:t>
+      </w:r>
+    </w:p>
+    <w:p>
+      <w:pPr>
+        <w:spacing w:after="0" w:line="480" w:lineRule="auto"/>
+        <w:jc w:val="center"/>
+        <w:rPr>
+          <w:b/>
+          <w:bCs/>
+        </w:rPr>
+      </w:pPr>
+      <w:r>
+        <w:rPr>
+          <w:b/>
+          <w:bCs/>
+        </w:rPr>
         <w:lastRenderedPageBreak/>
-        <w:t>[BREIFLY DESCRIBE THE PROCESS AND PACKAGES]</w:t>
-      </w:r>
-    </w:p>
-    <w:p>
-      <w:pPr>
-        <w:spacing w:after="0" w:line="480" w:lineRule="auto"/>
-      </w:pPr>
-      <w:r>
-        <w:t>[STARTED W/ 3000 ITEMS, ANY ITEMS REMOVED?]</w:t>
-      </w:r>
-    </w:p>
-    <w:p>
-      <w:pPr>
-        <w:spacing w:after="0" w:line="480" w:lineRule="auto"/>
-      </w:pPr>
-      <w:r>
-        <w:t>[HOW MANY PARTICIPANTS WERE REMOVED?]</w:t>
-      </w:r>
-    </w:p>
-    <w:p>
-      <w:pPr>
-        <w:spacing w:after="0" w:line="480" w:lineRule="auto"/>
-      </w:pPr>
-      <w:r>
-        <w:t>[POSSIBLY A FIGURE?]</w:t>
-      </w:r>
-    </w:p>
-    <w:p>
-      <w:pPr>
-        <w:spacing w:after="0" w:line="480" w:lineRule="auto"/>
-        <w:rPr>
-          <w:b/>
-          <w:bCs/>
-        </w:rPr>
-      </w:pPr>
-      <w:r>
-        <w:rPr>
-          <w:b/>
-          <w:bCs/>
-        </w:rPr>
-        <w:t>Online Interface</w:t>
+        <w:t>Results</w:t>
       </w:r>
     </w:p>
     <w:p>
@@ -1550,6 +2121,78 @@
     <w:p>
       <w:pPr>
         <w:spacing w:after="0" w:line="480" w:lineRule="auto"/>
+        <w:rPr>
+          <w:b/>
+          <w:bCs/>
+        </w:rPr>
+      </w:pPr>
+      <w:r>
+        <w:rPr>
+          <w:b/>
+          <w:bCs/>
+        </w:rPr>
+        <w:t>Research Questions</w:t>
+      </w:r>
+    </w:p>
+    <w:p>
+      <w:pPr>
+        <w:spacing w:after="0" w:line="480" w:lineRule="auto"/>
+      </w:pPr>
+      <w:r>
+        <w:t>[WORDS HERE]</w:t>
+      </w:r>
+    </w:p>
+    <w:p>
+      <w:pPr>
+        <w:spacing w:after="0" w:line="480" w:lineRule="auto"/>
+        <w:rPr>
+          <w:b/>
+          <w:bCs/>
+        </w:rPr>
+      </w:pPr>
+      <w:r>
+        <w:rPr>
+          <w:b/>
+          <w:bCs/>
+        </w:rPr>
+        <w:t>Descriptive Data</w:t>
+      </w:r>
+    </w:p>
+    <w:p>
+      <w:pPr>
+        <w:spacing w:after="0" w:line="480" w:lineRule="auto"/>
+      </w:pPr>
+      <w:r>
+        <w:t>[WORDS HERE]</w:t>
+      </w:r>
+    </w:p>
+    <w:p>
+      <w:pPr>
+        <w:spacing w:after="0" w:line="480" w:lineRule="auto"/>
+        <w:rPr>
+          <w:b/>
+          <w:bCs/>
+        </w:rPr>
+      </w:pPr>
+      <w:r>
+        <w:rPr>
+          <w:b/>
+          <w:bCs/>
+        </w:rPr>
+        <w:t>Validity</w:t>
+      </w:r>
+    </w:p>
+    <w:p>
+      <w:pPr>
+        <w:spacing w:after="0" w:line="480" w:lineRule="auto"/>
+      </w:pPr>
+      <w:r>
+        <w:t>[WORDS HERE]</w:t>
+      </w:r>
+    </w:p>
+    <w:p>
+      <w:pPr>
+        <w:spacing w:after="0" w:line="480" w:lineRule="auto"/>
         <w:jc w:val="center"/>
         <w:rPr>
           <w:b/>
@@ -1561,7 +2204,7 @@
           <w:b/>
           <w:bCs/>
         </w:rPr>
-        <w:t>Results</w:t>
+        <w:t>Discussion</w:t>
       </w:r>
     </w:p>
     <w:p>
@@ -1575,17 +2218,18 @@
     <w:p>
       <w:pPr>
         <w:spacing w:after="0" w:line="480" w:lineRule="auto"/>
-        <w:rPr>
-          <w:b/>
-          <w:bCs/>
-        </w:rPr>
-      </w:pPr>
-      <w:r>
-        <w:rPr>
-          <w:b/>
-          <w:bCs/>
-        </w:rPr>
-        <w:t>Research Questions</w:t>
+        <w:jc w:val="center"/>
+        <w:rPr>
+          <w:b/>
+          <w:bCs/>
+        </w:rPr>
+      </w:pPr>
+      <w:r>
+        <w:rPr>
+          <w:b/>
+          <w:bCs/>
+        </w:rPr>
+        <w:t>Conclusion</w:t>
       </w:r>
     </w:p>
     <w:p>
@@ -1598,103 +2242,8 @@
     </w:p>
     <w:p>
       <w:pPr>
-        <w:spacing w:after="0" w:line="480" w:lineRule="auto"/>
-        <w:rPr>
-          <w:b/>
-          <w:bCs/>
-        </w:rPr>
-      </w:pPr>
-      <w:r>
-        <w:rPr>
-          <w:b/>
-          <w:bCs/>
-        </w:rPr>
-        <w:t>Descriptive Data</w:t>
-      </w:r>
-    </w:p>
-    <w:p>
-      <w:pPr>
-        <w:spacing w:after="0" w:line="480" w:lineRule="auto"/>
-      </w:pPr>
-      <w:r>
-        <w:t>[WORDS HERE]</w:t>
-      </w:r>
-    </w:p>
-    <w:p>
-      <w:pPr>
-        <w:spacing w:after="0" w:line="480" w:lineRule="auto"/>
-        <w:rPr>
-          <w:b/>
-          <w:bCs/>
-        </w:rPr>
-      </w:pPr>
-      <w:r>
-        <w:rPr>
-          <w:b/>
-          <w:bCs/>
-        </w:rPr>
-        <w:t>Validity</w:t>
-      </w:r>
-    </w:p>
-    <w:p>
-      <w:pPr>
-        <w:spacing w:after="0" w:line="480" w:lineRule="auto"/>
-      </w:pPr>
-      <w:r>
-        <w:t>[WORDS HERE]</w:t>
-      </w:r>
-    </w:p>
-    <w:p>
-      <w:pPr>
-        <w:spacing w:after="0" w:line="480" w:lineRule="auto"/>
-        <w:jc w:val="center"/>
-        <w:rPr>
-          <w:b/>
-          <w:bCs/>
-        </w:rPr>
-      </w:pPr>
-      <w:r>
-        <w:rPr>
-          <w:b/>
-          <w:bCs/>
-        </w:rPr>
-        <w:t>Discussion</w:t>
-      </w:r>
-    </w:p>
-    <w:p>
-      <w:pPr>
-        <w:spacing w:after="0" w:line="480" w:lineRule="auto"/>
-      </w:pPr>
-      <w:r>
-        <w:t>[WORDS HERE]</w:t>
-      </w:r>
-    </w:p>
-    <w:p>
-      <w:pPr>
-        <w:spacing w:after="0" w:line="480" w:lineRule="auto"/>
-        <w:jc w:val="center"/>
-        <w:rPr>
-          <w:b/>
-          <w:bCs/>
-        </w:rPr>
-      </w:pPr>
-      <w:r>
-        <w:rPr>
-          <w:b/>
-          <w:bCs/>
-        </w:rPr>
-        <w:t>Conclusion</w:t>
-      </w:r>
-    </w:p>
-    <w:p>
-      <w:pPr>
-        <w:spacing w:after="0" w:line="480" w:lineRule="auto"/>
-      </w:pPr>
-      <w:r>
-        <w:t>[WORDS HERE]</w:t>
-      </w:r>
-    </w:p>
-    <w:p>
+        <w:spacing w:after="0"/>
+      </w:pPr>
       <w:r>
         <w:br w:type="page"/>
       </w:r>
@@ -1741,7 +2290,7 @@
 
 <file path=word/comments.xml><?xml version="1.0" encoding="utf-8"?>
 <w:comments xmlns:wpc="http://schemas.microsoft.com/office/word/2010/wordprocessingCanvas" xmlns:cx="http://schemas.microsoft.com/office/drawing/2014/chartex" xmlns:cx1="http://schemas.microsoft.com/office/drawing/2015/9/8/chartex" xmlns:cx2="http://schemas.microsoft.com/office/drawing/2015/10/21/chartex" xmlns:cx3="http://schemas.microsoft.com/office/drawing/2016/5/9/chartex" xmlns:cx4="http://schemas.microsoft.com/office/drawing/2016/5/10/chartex" xmlns:cx5="http://schemas.microsoft.com/office/drawing/2016/5/11/chartex" xmlns:cx6="http://schemas.microsoft.com/office/drawing/2016/5/12/chartex" xmlns:cx7="http://schemas.microsoft.com/office/drawing/2016/5/13/chartex" xmlns:cx8="http://schemas.microsoft.com/office/drawing/2016/5/14/chartex" xmlns:mc="http://schemas.openxmlformats.org/markup-compatibility/2006" xmlns:aink="http://schemas.microsoft.com/office/drawing/2016/ink" xmlns:am3d="http://schemas.microsoft.com/office/drawing/2017/model3d" xmlns:o="urn:schemas-microsoft-com:office:office" xmlns:oel="http://schemas.microsoft.com/office/2019/extlst" xmlns:r="http://schemas.openxmlformats.org/officeDocument/2006/relationships" xmlns:m="http://schemas.openxmlformats.org/officeDocument/2006/math" xmlns:v="urn:schemas-microsoft-com:vml" xmlns:wp14="http://schemas.microsoft.com/office/word/2010/wordprocessingDrawing" xmlns:wp="http://schemas.openxmlformats.org/drawingml/2006/wordprocessingDrawing" xmlns:w10="urn:schemas-microsoft-com:office:word" xmlns:w="http://schemas.openxmlformats.org/wordprocessingml/2006/main" xmlns:w14="http://schemas.microsoft.com/office/word/2010/wordml" xmlns:w15="http://schemas.microsoft.com/office/word/2012/wordml" xmlns:w16cex="http://schemas.microsoft.com/office/word/2018/wordml/cex" xmlns:w16cid="http://schemas.microsoft.com/office/word/2016/wordml/cid" xmlns:w16="http://schemas.microsoft.com/office/word/2018/wordml" xmlns:w16sdtdh="http://schemas.microsoft.com/office/word/2020/wordml/sdtdatahash" xmlns:w16se="http://schemas.microsoft.com/office/word/2015/wordml/symex" xmlns:wpg="http://schemas.microsoft.com/office/word/2010/wordprocessingGroup" xmlns:wpi="http://schemas.microsoft.com/office/word/2010/wordprocessingInk" xmlns:wne="http://schemas.microsoft.com/office/word/2006/wordml" xmlns:wps="http://schemas.microsoft.com/office/word/2010/wordprocessingShape" mc:Ignorable="w14 w15 w16se w16cid w16 w16cex w16sdtdh wp14">
-  <w:comment w:id="0" w:author="Nick Maxwell" w:date="2023-04-04T16:38:00Z" w:initials="NM">
+  <w:comment w:id="0" w:author="Nick Maxwell" w:date="2023-07-26T11:16:00Z" w:initials="NM">
     <w:p>
       <w:pPr>
         <w:pStyle w:val="CommentText"/>
@@ -1753,7 +2302,7 @@
         <w:annotationRef/>
       </w:r>
       <w:r>
-        <w:t>Anyone that I'm missing? I'm happy to add Jacob and Tyler Surber to this as long as they're willing to take a few passes through the manuscript.</w:t>
+        <w:t>Going with a straightforward title here. I'll add the final number once we finish cleaning the data.</w:t>
       </w:r>
     </w:p>
     <w:p>
@@ -1766,11 +2315,11 @@
         <w:pStyle w:val="CommentText"/>
       </w:pPr>
       <w:r>
-        <w:t>Author order: Me, followed by the main group at USM (went alphabetical), followed by our collaborators (again, alphabetical)</w:t>
+        <w:t>If y'all want something wild and crazy with a colon feel free to suggest something different!</w:t>
       </w:r>
     </w:p>
   </w:comment>
-  <w:comment w:id="1" w:author="Nick Maxwell" w:date="2023-06-17T12:03:00Z" w:initials="NM">
+  <w:comment w:id="1" w:author="Nick Maxwell" w:date="2023-04-04T16:38:00Z" w:initials="NM">
     <w:p>
       <w:pPr>
         <w:pStyle w:val="CommentText"/>
@@ -1782,11 +2331,37 @@
         <w:annotationRef/>
       </w:r>
       <w:r>
-        <w:t>I'll let our collaborators update their names and affiliations as needed</w:t>
+        <w:t>We have a ton of authors, so anyone I'm missing? I'm also happy to add Jacob and Tyler Surber to this as long as they're willing to take a few passes through the manuscript.</w:t>
+      </w:r>
+    </w:p>
+    <w:p>
+      <w:pPr>
+        <w:pStyle w:val="CommentText"/>
+      </w:pPr>
+    </w:p>
+    <w:p>
+      <w:pPr>
+        <w:pStyle w:val="CommentText"/>
+      </w:pPr>
+      <w:r>
+        <w:t>Author order: Me, followed by the main group at USM (went alphabetical), followed by our collaborators (again, alphabetical).</w:t>
+      </w:r>
+    </w:p>
+    <w:p>
+      <w:pPr>
+        <w:pStyle w:val="CommentText"/>
+      </w:pPr>
+    </w:p>
+    <w:p>
+      <w:pPr>
+        <w:pStyle w:val="CommentText"/>
+      </w:pPr>
+      <w:r>
+        <w:t>Y'all okay with this?</w:t>
       </w:r>
     </w:p>
   </w:comment>
-  <w:comment w:id="2" w:author="Nick Maxwell" w:date="2023-04-04T17:26:00Z" w:initials="NM">
+  <w:comment w:id="2" w:author="Nick Maxwell" w:date="2023-06-17T12:03:00Z" w:initials="NM">
     <w:p>
       <w:pPr>
         <w:pStyle w:val="CommentText"/>
@@ -1798,7 +2373,71 @@
         <w:annotationRef/>
       </w:r>
       <w:r>
+        <w:t>I'll let our collaborators update their ,names and affiliations as needed, but for now going off the excel sheet we have</w:t>
+      </w:r>
+    </w:p>
+  </w:comment>
+  <w:comment w:id="3" w:author="Nick Maxwell" w:date="2023-07-26T11:20:00Z" w:initials="NM">
+    <w:p>
+      <w:pPr>
+        <w:pStyle w:val="CommentText"/>
+      </w:pPr>
+      <w:r>
+        <w:rPr>
+          <w:rStyle w:val="CommentReference"/>
+        </w:rPr>
+        <w:annotationRef/>
+      </w:r>
+      <w:r>
+        <w:t>Figured I'd shout out my wonderful RAs who helped me comb through the mess of output</w:t>
+      </w:r>
+    </w:p>
+  </w:comment>
+  <w:comment w:id="4" w:author="Nick Maxwell" w:date="2023-04-04T17:26:00Z" w:initials="NM">
+    <w:p>
+      <w:pPr>
+        <w:pStyle w:val="CommentText"/>
+      </w:pPr>
+      <w:r>
+        <w:rPr>
+          <w:rStyle w:val="CommentReference"/>
+        </w:rPr>
+        <w:annotationRef/>
+      </w:r>
+      <w:r>
         <w:t>Stopped here</w:t>
+      </w:r>
+    </w:p>
+  </w:comment>
+  <w:comment w:id="5" w:author="Nick Maxwell" w:date="2023-07-26T12:21:00Z" w:initials="NM">
+    <w:p>
+      <w:pPr>
+        <w:pStyle w:val="CommentText"/>
+      </w:pPr>
+      <w:r>
+        <w:rPr>
+          <w:rStyle w:val="CommentReference"/>
+        </w:rPr>
+        <w:annotationRef/>
+      </w:r>
+      <w:r>
+        <w:t>I'm assuming Tyler used a specific cutoff value when generating the list?</w:t>
+      </w:r>
+    </w:p>
+  </w:comment>
+  <w:comment w:id="6" w:author="Nick Maxwell" w:date="2023-07-26T11:25:00Z" w:initials="NM">
+    <w:p>
+      <w:pPr>
+        <w:pStyle w:val="CommentText"/>
+      </w:pPr>
+      <w:r>
+        <w:rPr>
+          <w:rStyle w:val="CommentReference"/>
+        </w:rPr>
+        <w:annotationRef/>
+      </w:r>
+      <w:r>
+        <w:t>Did any of our collaborators run the collector in a lab-based setting?</w:t>
       </w:r>
     </w:p>
   </w:comment>
@@ -1807,25 +2446,37 @@
 
 <file path=word/commentsExtended.xml><?xml version="1.0" encoding="utf-8"?>
 <w15:commentsEx xmlns:wpc="http://schemas.microsoft.com/office/word/2010/wordprocessingCanvas" xmlns:cx="http://schemas.microsoft.com/office/drawing/2014/chartex" xmlns:cx1="http://schemas.microsoft.com/office/drawing/2015/9/8/chartex" xmlns:cx2="http://schemas.microsoft.com/office/drawing/2015/10/21/chartex" xmlns:cx3="http://schemas.microsoft.com/office/drawing/2016/5/9/chartex" xmlns:cx4="http://schemas.microsoft.com/office/drawing/2016/5/10/chartex" xmlns:cx5="http://schemas.microsoft.com/office/drawing/2016/5/11/chartex" xmlns:cx6="http://schemas.microsoft.com/office/drawing/2016/5/12/chartex" xmlns:cx7="http://schemas.microsoft.com/office/drawing/2016/5/13/chartex" xmlns:cx8="http://schemas.microsoft.com/office/drawing/2016/5/14/chartex" xmlns:mc="http://schemas.openxmlformats.org/markup-compatibility/2006" xmlns:aink="http://schemas.microsoft.com/office/drawing/2016/ink" xmlns:am3d="http://schemas.microsoft.com/office/drawing/2017/model3d" xmlns:o="urn:schemas-microsoft-com:office:office" xmlns:oel="http://schemas.microsoft.com/office/2019/extlst" xmlns:r="http://schemas.openxmlformats.org/officeDocument/2006/relationships" xmlns:m="http://schemas.openxmlformats.org/officeDocument/2006/math" xmlns:v="urn:schemas-microsoft-com:vml" xmlns:wp14="http://schemas.microsoft.com/office/word/2010/wordprocessingDrawing" xmlns:wp="http://schemas.openxmlformats.org/drawingml/2006/wordprocessingDrawing" xmlns:w10="urn:schemas-microsoft-com:office:word" xmlns:w="http://schemas.openxmlformats.org/wordprocessingml/2006/main" xmlns:w14="http://schemas.microsoft.com/office/word/2010/wordml" xmlns:w15="http://schemas.microsoft.com/office/word/2012/wordml" xmlns:w16cex="http://schemas.microsoft.com/office/word/2018/wordml/cex" xmlns:w16cid="http://schemas.microsoft.com/office/word/2016/wordml/cid" xmlns:w16="http://schemas.microsoft.com/office/word/2018/wordml" xmlns:w16sdtdh="http://schemas.microsoft.com/office/word/2020/wordml/sdtdatahash" xmlns:w16se="http://schemas.microsoft.com/office/word/2015/wordml/symex" xmlns:wpg="http://schemas.microsoft.com/office/word/2010/wordprocessingGroup" xmlns:wpi="http://schemas.microsoft.com/office/word/2010/wordprocessingInk" xmlns:wne="http://schemas.microsoft.com/office/word/2006/wordml" xmlns:wps="http://schemas.microsoft.com/office/word/2010/wordprocessingShape" mc:Ignorable="w14 w15 w16se w16cid w16 w16cex w16sdtdh wp14">
+  <w15:commentEx w15:paraId="4A76AA19" w15:done="0"/>
   <w15:commentEx w15:paraId="47CCC9FC" w15:done="0"/>
   <w15:commentEx w15:paraId="49909277" w15:paraIdParent="47CCC9FC" w15:done="0"/>
+  <w15:commentEx w15:paraId="2356EE0E" w15:done="0"/>
   <w15:commentEx w15:paraId="0343B3FC" w15:done="0"/>
+  <w15:commentEx w15:paraId="190AB0CC" w15:done="0"/>
+  <w15:commentEx w15:paraId="3C53AD57" w15:done="0"/>
 </w15:commentsEx>
 </file>
 
 <file path=word/commentsExtensible.xml><?xml version="1.0" encoding="utf-8"?>
 <w16cex:commentsExtensible xmlns:wpc="http://schemas.microsoft.com/office/word/2010/wordprocessingCanvas" xmlns:cx="http://schemas.microsoft.com/office/drawing/2014/chartex" xmlns:cx1="http://schemas.microsoft.com/office/drawing/2015/9/8/chartex" xmlns:cx2="http://schemas.microsoft.com/office/drawing/2015/10/21/chartex" xmlns:cx3="http://schemas.microsoft.com/office/drawing/2016/5/9/chartex" xmlns:cx4="http://schemas.microsoft.com/office/drawing/2016/5/10/chartex" xmlns:cx5="http://schemas.microsoft.com/office/drawing/2016/5/11/chartex" xmlns:cx6="http://schemas.microsoft.com/office/drawing/2016/5/12/chartex" xmlns:cx7="http://schemas.microsoft.com/office/drawing/2016/5/13/chartex" xmlns:cx8="http://schemas.microsoft.com/office/drawing/2016/5/14/chartex" xmlns:mc="http://schemas.openxmlformats.org/markup-compatibility/2006" xmlns:aink="http://schemas.microsoft.com/office/drawing/2016/ink" xmlns:am3d="http://schemas.microsoft.com/office/drawing/2017/model3d" xmlns:o="urn:schemas-microsoft-com:office:office" xmlns:oel="http://schemas.microsoft.com/office/2019/extlst" xmlns:r="http://schemas.openxmlformats.org/officeDocument/2006/relationships" xmlns:m="http://schemas.openxmlformats.org/officeDocument/2006/math" xmlns:v="urn:schemas-microsoft-com:vml" xmlns:wp14="http://schemas.microsoft.com/office/word/2010/wordprocessingDrawing" xmlns:wp="http://schemas.openxmlformats.org/drawingml/2006/wordprocessingDrawing" xmlns:w10="urn:schemas-microsoft-com:office:word" xmlns:w="http://schemas.openxmlformats.org/wordprocessingml/2006/main" xmlns:w14="http://schemas.microsoft.com/office/word/2010/wordml" xmlns:w15="http://schemas.microsoft.com/office/word/2012/wordml" xmlns:w16cex="http://schemas.microsoft.com/office/word/2018/wordml/cex" xmlns:w16cid="http://schemas.microsoft.com/office/word/2016/wordml/cid" xmlns:w16="http://schemas.microsoft.com/office/word/2018/wordml" xmlns:w16sdtdh="http://schemas.microsoft.com/office/word/2020/wordml/sdtdatahash" xmlns:w16se="http://schemas.microsoft.com/office/word/2015/wordml/symex" xmlns:wpg="http://schemas.microsoft.com/office/word/2010/wordprocessingGroup" xmlns:wpi="http://schemas.microsoft.com/office/word/2010/wordprocessingInk" xmlns:wne="http://schemas.microsoft.com/office/word/2006/wordml" xmlns:wps="http://schemas.microsoft.com/office/word/2010/wordprocessingShape" mc:Ignorable="w14 w15 w16se w16cid w16 w16cex w16sdtdh wp14">
+  <w16cex:commentExtensible w16cex:durableId="286B7F11" w16cex:dateUtc="2023-07-26T16:16:00Z"/>
   <w16cex:commentExtensible w16cex:durableId="27D6D102" w16cex:dateUtc="2023-04-04T21:38:00Z"/>
   <w16cex:commentExtensible w16cex:durableId="28381FA0" w16cex:dateUtc="2023-06-17T17:03:00Z"/>
+  <w16cex:commentExtensible w16cex:durableId="286B7FEA" w16cex:dateUtc="2023-07-26T16:20:00Z"/>
   <w16cex:commentExtensible w16cex:durableId="27D6DC58" w16cex:dateUtc="2023-04-04T22:26:00Z"/>
+  <w16cex:commentExtensible w16cex:durableId="286B8E3F" w16cex:dateUtc="2023-07-26T17:21:00Z"/>
+  <w16cex:commentExtensible w16cex:durableId="286B811C" w16cex:dateUtc="2023-07-26T16:25:00Z"/>
 </w16cex:commentsExtensible>
 </file>
 
 <file path=word/commentsIds.xml><?xml version="1.0" encoding="utf-8"?>
 <w16cid:commentsIds xmlns:wpc="http://schemas.microsoft.com/office/word/2010/wordprocessingCanvas" xmlns:cx="http://schemas.microsoft.com/office/drawing/2014/chartex" xmlns:cx1="http://schemas.microsoft.com/office/drawing/2015/9/8/chartex" xmlns:cx2="http://schemas.microsoft.com/office/drawing/2015/10/21/chartex" xmlns:cx3="http://schemas.microsoft.com/office/drawing/2016/5/9/chartex" xmlns:cx4="http://schemas.microsoft.com/office/drawing/2016/5/10/chartex" xmlns:cx5="http://schemas.microsoft.com/office/drawing/2016/5/11/chartex" xmlns:cx6="http://schemas.microsoft.com/office/drawing/2016/5/12/chartex" xmlns:cx7="http://schemas.microsoft.com/office/drawing/2016/5/13/chartex" xmlns:cx8="http://schemas.microsoft.com/office/drawing/2016/5/14/chartex" xmlns:mc="http://schemas.openxmlformats.org/markup-compatibility/2006" xmlns:aink="http://schemas.microsoft.com/office/drawing/2016/ink" xmlns:am3d="http://schemas.microsoft.com/office/drawing/2017/model3d" xmlns:o="urn:schemas-microsoft-com:office:office" xmlns:oel="http://schemas.microsoft.com/office/2019/extlst" xmlns:r="http://schemas.openxmlformats.org/officeDocument/2006/relationships" xmlns:m="http://schemas.openxmlformats.org/officeDocument/2006/math" xmlns:v="urn:schemas-microsoft-com:vml" xmlns:wp14="http://schemas.microsoft.com/office/word/2010/wordprocessingDrawing" xmlns:wp="http://schemas.openxmlformats.org/drawingml/2006/wordprocessingDrawing" xmlns:w10="urn:schemas-microsoft-com:office:word" xmlns:w="http://schemas.openxmlformats.org/wordprocessingml/2006/main" xmlns:w14="http://schemas.microsoft.com/office/word/2010/wordml" xmlns:w15="http://schemas.microsoft.com/office/word/2012/wordml" xmlns:w16cex="http://schemas.microsoft.com/office/word/2018/wordml/cex" xmlns:w16cid="http://schemas.microsoft.com/office/word/2016/wordml/cid" xmlns:w16="http://schemas.microsoft.com/office/word/2018/wordml" xmlns:w16sdtdh="http://schemas.microsoft.com/office/word/2020/wordml/sdtdatahash" xmlns:w16se="http://schemas.microsoft.com/office/word/2015/wordml/symex" xmlns:wpg="http://schemas.microsoft.com/office/word/2010/wordprocessingGroup" xmlns:wpi="http://schemas.microsoft.com/office/word/2010/wordprocessingInk" xmlns:wne="http://schemas.microsoft.com/office/word/2006/wordml" xmlns:wps="http://schemas.microsoft.com/office/word/2010/wordprocessingShape" mc:Ignorable="w14 w15 w16se w16cid w16 w16cex w16sdtdh wp14">
+  <w16cid:commentId w16cid:paraId="4A76AA19" w16cid:durableId="286B7F11"/>
   <w16cid:commentId w16cid:paraId="47CCC9FC" w16cid:durableId="27D6D102"/>
   <w16cid:commentId w16cid:paraId="49909277" w16cid:durableId="28381FA0"/>
+  <w16cid:commentId w16cid:paraId="2356EE0E" w16cid:durableId="286B7FEA"/>
   <w16cid:commentId w16cid:paraId="0343B3FC" w16cid:durableId="27D6DC58"/>
+  <w16cid:commentId w16cid:paraId="190AB0CC" w16cid:durableId="286B8E3F"/>
+  <w16cid:commentId w16cid:paraId="3C53AD57" w16cid:durableId="286B811C"/>
 </w16cid:commentsIds>
 </file>
 
@@ -1886,7 +2537,10 @@
       <w:pStyle w:val="Header"/>
     </w:pPr>
     <w:r>
-      <w:t>AFFORDANCE NORMS FOR 3000 OBJECTS</w:t>
+      <w:t xml:space="preserve">AFFORDANCE NORMS FOR </w:t>
+    </w:r>
+    <w:r>
+      <w:t>XXXX NOUNS</w:t>
     </w:r>
     <w:r>
       <w:tab/>
@@ -1948,7 +2602,16 @@
       <w:jc w:val="right"/>
     </w:pPr>
     <w:r>
-      <w:t>Running Head: AFFORDANCE NORMS FOR 3000 OBJECTS</w:t>
+      <w:t xml:space="preserve">Running Head: AFFORDANCE NORMS FOR </w:t>
+    </w:r>
+    <w:r>
+      <w:t>XXXX</w:t>
+    </w:r>
+    <w:r>
+      <w:t xml:space="preserve"> </w:t>
+    </w:r>
+    <w:r>
+      <w:t>NOUNS</w:t>
     </w:r>
     <w:sdt>
       <w:sdtPr>

</xml_diff>

<commit_message>
Final set of data cleaning
</commit_message>
<xml_diff>
--- a/7 Manuscript/Affordance Norms for 3000 Highly Concrete Objects.docx
+++ b/7 Manuscript/Affordance Norms for 3000 Highly Concrete Objects.docx
@@ -430,19 +430,104 @@
       <w:pPr>
         <w:spacing w:after="0" w:line="480" w:lineRule="auto"/>
       </w:pPr>
+      <w:commentRangeStart w:id="4"/>
+      <w:r>
+        <w:t>Objects</w:t>
+      </w:r>
+      <w:commentRangeEnd w:id="4"/>
+      <w:r>
+        <w:rPr>
+          <w:rStyle w:val="CommentReference"/>
+        </w:rPr>
+        <w:commentReference w:id="4"/>
+      </w:r>
+      <w:r>
+        <w:t xml:space="preserve"> are commonly described based on their relations to other objects (e.g., associations, semantic similarity, etc.) or physical features (e.g., birds have wings, feathers, etc.). However, objects can also be described in terms of their actionable properties (i.e., affordances), which reflect </w:t>
+      </w:r>
+      <w:r>
+        <w:t xml:space="preserve">various </w:t>
+      </w:r>
+      <w:r>
+        <w:t xml:space="preserve">interactive relationships </w:t>
+      </w:r>
+      <w:r>
+        <w:t xml:space="preserve">existing </w:t>
+      </w:r>
+      <w:r>
+        <w:t xml:space="preserve">between actors and objects. While several normed datasets </w:t>
+      </w:r>
+      <w:r>
+        <w:t xml:space="preserve">have been developed to </w:t>
+      </w:r>
+      <w:r>
+        <w:t>categoriz</w:t>
+      </w:r>
+      <w:r>
+        <w:t>e</w:t>
+      </w:r>
+      <w:r>
+        <w:t xml:space="preserve"> various aspects of meaning (e.g., semantic features, </w:t>
+      </w:r>
+      <w:r>
+        <w:t xml:space="preserve">cue-target </w:t>
+      </w:r>
+      <w:r>
+        <w:t xml:space="preserve">associations, etc.), to date, norms for affordances have not been generated. </w:t>
+      </w:r>
+      <w:r>
+        <w:t xml:space="preserve">We address </w:t>
+      </w:r>
+      <w:r>
+        <w:t xml:space="preserve">this limitation by developing a set of affordance norms for 3000 concrete nouns. Using an open-response format, we computed affordance strength (AFS; i.e., probability of an item eliciting a particular action response) and affordance set-size (AFSS; i.e., total number of unique action responses) for each item. Because our stimuli overlapped with Pexman et al.’s (2019) Body-Object Interaction norms, we </w:t>
+      </w:r>
+      <w:r>
+        <w:t xml:space="preserve">additionally </w:t>
+      </w:r>
+      <w:r>
+        <w:t xml:space="preserve">tested whether </w:t>
+      </w:r>
+      <w:commentRangeStart w:id="5"/>
+      <w:r>
+        <w:t>AFSS</w:t>
+      </w:r>
+      <w:commentRangeEnd w:id="5"/>
+      <w:r>
+        <w:rPr>
+          <w:rStyle w:val="CommentReference"/>
+        </w:rPr>
+        <w:commentReference w:id="5"/>
+      </w:r>
+      <w:r>
+        <w:t xml:space="preserve"> was related to BOI, as objects with more perceived action properties may be viewed as being more interactive. </w:t>
+      </w:r>
+      <w:r>
+        <w:t>These</w:t>
+      </w:r>
+      <w:r>
+        <w:t xml:space="preserve"> analyses, however, revealed a weak relationship between AFSS and BOI, suggesting that affordance properties reflect a separate construct.</w:t>
+      </w:r>
+      <w:r>
+        <w:t xml:space="preserve"> Thus, </w:t>
+      </w:r>
       <w:r>
         <w:rPr>
           <w:highlight w:val="yellow"/>
         </w:rPr>
-        <w:t>[WORDS HERE]</w:t>
-      </w:r>
-    </w:p>
-    <w:p>
-      <w:pPr>
-        <w:spacing w:after="0" w:line="480" w:lineRule="auto"/>
-      </w:pPr>
-      <w:r>
-        <w:t>Word Count: XXXX</w:t>
+        <w:t>[SUMMARY SENTENCE]</w:t>
+      </w:r>
+    </w:p>
+    <w:p>
+      <w:pPr>
+        <w:spacing w:after="0" w:line="480" w:lineRule="auto"/>
+      </w:pPr>
+      <w:r>
+        <w:t xml:space="preserve">Word Count: </w:t>
+      </w:r>
+      <w:r>
+        <w:rPr>
+          <w:highlight w:val="yellow"/>
+        </w:rPr>
+        <w:t>XXXX</w:t>
       </w:r>
     </w:p>
     <w:p>
@@ -503,7 +588,13 @@
       </w:pPr>
       <w:r>
         <w:lastRenderedPageBreak/>
-        <w:t>Affordance Norms for 3000 Highly Concrete Objects</w:t>
+        <w:t xml:space="preserve">Affordance Norms for </w:t>
+      </w:r>
+      <w:r>
+        <w:t>XXXX</w:t>
+      </w:r>
+      <w:r>
+        <w:t xml:space="preserve"> Highly Concrete Objects</w:t>
       </w:r>
     </w:p>
     <w:p>
@@ -512,109 +603,719 @@
         <w:ind w:firstLine="720"/>
       </w:pPr>
       <w:r>
-        <w:t>The</w:t>
-      </w:r>
-      <w:r>
-        <w:t xml:space="preserve"> ability to </w:t>
-      </w:r>
-      <w:r>
-        <w:t>process and retain concept information</w:t>
-      </w:r>
-      <w:r>
-        <w:t xml:space="preserve"> is a critical aspect of human cognitio</w:t>
-      </w:r>
-      <w:r>
-        <w:t xml:space="preserve">n. </w:t>
-      </w:r>
-      <w:r>
-        <w:t xml:space="preserve">Our collected knowledge of everyday objects </w:t>
-      </w:r>
-      <w:r>
-        <w:t>allow</w:t>
+        <w:t xml:space="preserve">Investigating questions surrounding memory, language, and perception requires an understanding of what words mean </w:t>
+      </w:r>
+      <w:r>
+        <w:t>as well as the</w:t>
+      </w:r>
+      <w:r>
+        <w:t xml:space="preserve"> context in which they are used. </w:t>
+      </w:r>
+      <w:r>
+        <w:t>While</w:t>
+      </w:r>
+      <w:r>
+        <w:t xml:space="preserve"> a word’s meaning can be </w:t>
+      </w:r>
+      <w:r>
+        <w:t xml:space="preserve">operationalized </w:t>
+      </w:r>
+      <w:r>
+        <w:t>in a variety of ways</w:t>
+      </w:r>
+      <w:r>
+        <w:t xml:space="preserve">, </w:t>
+      </w:r>
+      <w:r>
+        <w:t xml:space="preserve">researchers commonly </w:t>
+      </w:r>
+      <w:r>
+        <w:t xml:space="preserve">rely </w:t>
+      </w:r>
+      <w:r>
+        <w:t>upon</w:t>
+      </w:r>
+      <w:r>
+        <w:t xml:space="preserve"> two</w:t>
+      </w:r>
+      <w:r>
+        <w:t xml:space="preserve"> broad</w:t>
+      </w:r>
+      <w:r>
+        <w:t xml:space="preserve"> classes of concept information</w:t>
+      </w:r>
+      <w:r>
+        <w:t xml:space="preserve"> when assessing a word’s meaning. First, meaning can be discussed in terms of semantic similarity. This can be assessed using a variety of methods. For example, distributional models computing similarity based on word co-occurrences words within large bodies of text. Alternatively, feature-based models assess similarity in terms of shared features between concepts. To generate feature-based similarity, feature production tasks are used in which participants list </w:t>
+      </w:r>
+      <w:r>
+        <w:t xml:space="preserve">features or defining characteristics of a series of objects. For example, when asked what features are inherent to a </w:t>
+      </w:r>
+      <w:r>
+        <w:rPr>
+          <w:i/>
+          <w:iCs/>
+        </w:rPr>
+        <w:t>chair</w:t>
+      </w:r>
+      <w:r>
+        <w:t xml:space="preserve">, participants might respond with </w:t>
+      </w:r>
+      <w:r>
+        <w:rPr>
+          <w:i/>
+          <w:iCs/>
+        </w:rPr>
+        <w:t>legs</w:t>
+      </w:r>
+      <w:r>
+        <w:t xml:space="preserve">, </w:t>
+      </w:r>
+      <w:r>
+        <w:rPr>
+          <w:i/>
+          <w:iCs/>
+        </w:rPr>
+        <w:t>back</w:t>
+      </w:r>
+      <w:r>
+        <w:t xml:space="preserve">, and </w:t>
+      </w:r>
+      <w:r>
+        <w:rPr>
+          <w:i/>
+          <w:iCs/>
+        </w:rPr>
+        <w:t>seat</w:t>
+      </w:r>
+      <w:r>
+        <w:t xml:space="preserve">. By employing these tasks within large-scale norming projects, large datasets of features can be used to compute the similarity between any two measured concepts (e.g., </w:t>
+      </w:r>
+      <w:r>
+        <w:rPr>
+          <w:highlight w:val="cyan"/>
+        </w:rPr>
+        <w:t>Buchanan, Valentine, &amp; Maxwell, 2019a</w:t>
+      </w:r>
+      <w:r>
+        <w:t xml:space="preserve">; </w:t>
+      </w:r>
+      <w:r>
+        <w:rPr>
+          <w:highlight w:val="cyan"/>
+        </w:rPr>
+        <w:t>McRae, Seidenberg, Cree, &amp; McNorgan, 2005</w:t>
+      </w:r>
+      <w:r>
+        <w:t xml:space="preserve">; see </w:t>
+      </w:r>
+      <w:r>
+        <w:rPr>
+          <w:highlight w:val="cyan"/>
+        </w:rPr>
+        <w:t>Kumar, 2021</w:t>
+      </w:r>
+      <w:r>
+        <w:t>, for review).</w:t>
+      </w:r>
+    </w:p>
+    <w:p>
+      <w:pPr>
+        <w:spacing w:after="0" w:line="480" w:lineRule="auto"/>
+        <w:ind w:firstLine="720"/>
+      </w:pPr>
+      <w:r>
+        <w:t xml:space="preserve">Second, meaning is often described in terms of an object’s associations with other objects. </w:t>
+      </w:r>
+      <w:r>
+        <w:t xml:space="preserve">While semantic </w:t>
+      </w:r>
+      <w:r>
+        <w:t>measures</w:t>
+      </w:r>
+      <w:r>
+        <w:t xml:space="preserve"> are concerned with the degree of similarity </w:t>
+      </w:r>
+      <w:r>
+        <w:t xml:space="preserve">existing </w:t>
+      </w:r>
+      <w:r>
+        <w:t>between concepts</w:t>
+      </w:r>
+      <w:r>
+        <w:t xml:space="preserve">, </w:t>
+      </w:r>
+      <w:r>
+        <w:t xml:space="preserve">associations reflect the likelihood of one concept activating another in memory (see </w:t>
+      </w:r>
+      <w:r>
+        <w:rPr>
+          <w:highlight w:val="cyan"/>
+        </w:rPr>
+        <w:t>Nelson et al., 2000</w:t>
+      </w:r>
+      <w:r>
+        <w:t xml:space="preserve">). </w:t>
+      </w:r>
+      <w:r>
+        <w:t xml:space="preserve">To empirically measure the degree of association between concepts, researchers use free association norms </w:t>
+      </w:r>
+      <w:r>
+        <w:t>(</w:t>
+      </w:r>
+      <w:r>
+        <w:t>e.g.,</w:t>
+      </w:r>
+      <w:r>
+        <w:t xml:space="preserve"> </w:t>
+      </w:r>
+      <w:r>
+        <w:rPr>
+          <w:highlight w:val="cyan"/>
+        </w:rPr>
+        <w:t>De Deyne, Navarro, Perfors, Brysbaert, &amp; Storms, 2019</w:t>
+      </w:r>
+      <w:r>
+        <w:t>;</w:t>
+      </w:r>
+      <w:r>
+        <w:t xml:space="preserve"> </w:t>
+      </w:r>
+      <w:r>
+        <w:rPr>
+          <w:highlight w:val="cyan"/>
+        </w:rPr>
+        <w:t>Nelson</w:t>
+      </w:r>
+      <w:r>
+        <w:rPr>
+          <w:highlight w:val="cyan"/>
+        </w:rPr>
+        <w:t>, McEvoy, &amp; Schreiber</w:t>
+      </w:r>
+      <w:r>
+        <w:rPr>
+          <w:highlight w:val="cyan"/>
+        </w:rPr>
+        <w:t>, 2004</w:t>
+      </w:r>
+      <w:r>
+        <w:t xml:space="preserve">). </w:t>
+      </w:r>
+      <w:r>
+        <w:t xml:space="preserve">Like semantic features, word associations can similarly be generated through norming tasks. In a typical free association task, participants are presented with a cue word (e.g., </w:t>
+      </w:r>
+      <w:r>
+        <w:rPr>
+          <w:i/>
+          <w:iCs/>
+        </w:rPr>
+        <w:t>mouse</w:t>
+      </w:r>
+      <w:r>
+        <w:t xml:space="preserve">) and must respond with the first word that comes to mind (e.g., </w:t>
+      </w:r>
+      <w:r>
+        <w:rPr>
+          <w:i/>
+          <w:iCs/>
+        </w:rPr>
+        <w:t>cat</w:t>
+      </w:r>
+      <w:r>
+        <w:t xml:space="preserve">, </w:t>
+      </w:r>
+      <w:r>
+        <w:rPr>
+          <w:i/>
+          <w:iCs/>
+        </w:rPr>
+        <w:t>house</w:t>
+      </w:r>
+      <w:r>
+        <w:t xml:space="preserve">, </w:t>
+      </w:r>
+      <w:r>
+        <w:rPr>
+          <w:i/>
+          <w:iCs/>
+        </w:rPr>
+        <w:t>cheese</w:t>
+      </w:r>
+      <w:r>
+        <w:t xml:space="preserve">, etc.). </w:t>
+      </w:r>
+      <w:r>
+        <w:t xml:space="preserve">Free association norms capture a wide variety of concept information, including semantic knowledge (e.g., </w:t>
+      </w:r>
+      <w:r>
+        <w:rPr>
+          <w:i/>
+          <w:iCs/>
+        </w:rPr>
+        <w:t>mice</w:t>
+      </w:r>
+      <w:r>
+        <w:t xml:space="preserve"> are chased by </w:t>
+      </w:r>
+      <w:r>
+        <w:rPr>
+          <w:i/>
+          <w:iCs/>
+        </w:rPr>
+        <w:t>cats</w:t>
+      </w:r>
+      <w:r>
+        <w:t xml:space="preserve"> and eat </w:t>
+      </w:r>
+      <w:r>
+        <w:rPr>
+          <w:i/>
+          <w:iCs/>
+        </w:rPr>
+        <w:t>cheese</w:t>
+      </w:r>
+      <w:r>
+        <w:t>) as well as linguistic information (</w:t>
+      </w:r>
+      <w:r>
+        <w:rPr>
+          <w:i/>
+          <w:iCs/>
+        </w:rPr>
+        <w:t>mouse</w:t>
+      </w:r>
+      <w:r>
+        <w:t xml:space="preserve"> and </w:t>
+      </w:r>
+      <w:r>
+        <w:rPr>
+          <w:i/>
+          <w:iCs/>
+        </w:rPr>
+        <w:t>house</w:t>
+      </w:r>
+      <w:r>
+        <w:t xml:space="preserve"> rhyme). </w:t>
+      </w:r>
+      <w:r>
+        <w:t xml:space="preserve">Thus, </w:t>
+      </w:r>
+      <w:r>
+        <w:t xml:space="preserve">while feature production </w:t>
+      </w:r>
+      <w:r>
+        <w:lastRenderedPageBreak/>
+        <w:t>norms and distributional models</w:t>
+      </w:r>
+      <w:r>
+        <w:t xml:space="preserve"> primarily assess me</w:t>
+      </w:r>
+      <w:r>
+        <w:t xml:space="preserve">aning in terms of similarity, </w:t>
+      </w:r>
+      <w:r>
+        <w:t xml:space="preserve">free </w:t>
+      </w:r>
+      <w:r>
+        <w:t xml:space="preserve">association norms </w:t>
+      </w:r>
+      <w:r>
+        <w:t>place greater emphasis</w:t>
+      </w:r>
+      <w:r>
+        <w:t xml:space="preserve"> upon the context in which words are used.</w:t>
+      </w:r>
+    </w:p>
+    <w:p>
+      <w:pPr>
+        <w:spacing w:after="0" w:line="480" w:lineRule="auto"/>
+        <w:ind w:firstLine="720"/>
+        <w:rPr>
+          <w:i/>
+          <w:iCs/>
+        </w:rPr>
+      </w:pPr>
+      <w:r>
+        <w:t>The past two decades have seen</w:t>
+      </w:r>
+      <w:r>
+        <w:t xml:space="preserve"> a </w:t>
+      </w:r>
+      <w:r>
+        <w:t xml:space="preserve">proliferation of </w:t>
+      </w:r>
+      <w:r>
+        <w:t>relatedness norms</w:t>
+      </w:r>
+      <w:r>
+        <w:t xml:space="preserve">, </w:t>
+      </w:r>
+      <w:r>
+        <w:t xml:space="preserve">which </w:t>
+      </w:r>
+      <w:r>
+        <w:t xml:space="preserve">largely </w:t>
+      </w:r>
+      <w:r>
+        <w:t xml:space="preserve">been </w:t>
+      </w:r>
+      <w:r>
+        <w:t xml:space="preserve">due to advances in computing power and </w:t>
+      </w:r>
+      <w:r>
+        <w:t xml:space="preserve">the </w:t>
+      </w:r>
+      <w:r>
+        <w:t xml:space="preserve">ease of data collection </w:t>
+      </w:r>
+      <w:r>
+        <w:t>afforded by</w:t>
+      </w:r>
+      <w:r>
+        <w:t xml:space="preserve"> online methods. As a result, large sets of f</w:t>
+      </w:r>
+      <w:r>
+        <w:t xml:space="preserve">eature production and free association norms </w:t>
+      </w:r>
+      <w:r>
+        <w:t>have been made</w:t>
+      </w:r>
+      <w:r>
+        <w:t xml:space="preserve"> available </w:t>
+      </w:r>
+      <w:r>
+        <w:t>for</w:t>
+      </w:r>
+      <w:r>
+        <w:t xml:space="preserve"> a variety of languages</w:t>
+      </w:r>
+      <w:r>
+        <w:t>, with recent work focusing on ensuring</w:t>
+      </w:r>
+      <w:r>
+        <w:t xml:space="preserve"> sufficient overlap between</w:t>
+      </w:r>
+      <w:r>
+        <w:t xml:space="preserve"> </w:t>
+      </w:r>
+      <w:r>
+        <w:t xml:space="preserve">existing databases </w:t>
+      </w:r>
+      <w:r>
+        <w:t xml:space="preserve">(see </w:t>
+      </w:r>
+      <w:r>
+        <w:rPr>
+          <w:highlight w:val="cyan"/>
+        </w:rPr>
+        <w:t>Buchanan, Valentine, &amp; Maxwell, 2019b</w:t>
+      </w:r>
+      <w:r>
+        <w:t>). However, w</w:t>
+      </w:r>
+      <w:r>
+        <w:t>hile</w:t>
+      </w:r>
+      <w:r>
+        <w:t xml:space="preserve"> </w:t>
+      </w:r>
+      <w:r>
+        <w:t>both</w:t>
+      </w:r>
+      <w:r>
+        <w:t xml:space="preserve"> </w:t>
+      </w:r>
+      <w:r>
+        <w:t>feature production and free association norms</w:t>
+      </w:r>
+      <w:r>
+        <w:t xml:space="preserve"> are</w:t>
+      </w:r>
+      <w:r>
+        <w:t xml:space="preserve"> </w:t>
+      </w:r>
+      <w:r>
+        <w:t>important</w:t>
+      </w:r>
+      <w:r>
+        <w:t xml:space="preserve"> for understanding </w:t>
+      </w:r>
+      <w:r>
+        <w:t>a variety of cognitive processes (e.g., memory, comprehension, perception, etc.)</w:t>
+      </w:r>
+      <w:r>
+        <w:t>,</w:t>
+      </w:r>
+      <w:r>
+        <w:t xml:space="preserve"> </w:t>
+      </w:r>
+      <w:r>
+        <w:t xml:space="preserve">exclusively relying upon these </w:t>
+      </w:r>
+      <w:r>
+        <w:t xml:space="preserve">measures </w:t>
+      </w:r>
+      <w:r>
+        <w:t>may exclude other facets of meaning</w:t>
+      </w:r>
+      <w:r>
+        <w:t>.</w:t>
+      </w:r>
+      <w:r>
+        <w:t xml:space="preserve"> </w:t>
+      </w:r>
+      <w:r>
+        <w:t>For example</w:t>
+      </w:r>
+      <w:r>
+        <w:t xml:space="preserve">, </w:t>
+      </w:r>
+      <w:r>
+        <w:t>in addition to processing an object’s features and considering its common associates</w:t>
+      </w:r>
+      <w:r>
+        <w:t>, i</w:t>
+      </w:r>
+      <w:r>
+        <w:t xml:space="preserve">ndividuals also </w:t>
+      </w:r>
+      <w:r>
+        <w:t>process</w:t>
+      </w:r>
+      <w:r>
+        <w:t xml:space="preserve"> </w:t>
+      </w:r>
+      <w:r>
+        <w:t xml:space="preserve">its </w:t>
+      </w:r>
+      <w:r>
+        <w:t xml:space="preserve">potential </w:t>
+      </w:r>
+      <w:r>
+        <w:rPr>
+          <w:i/>
+          <w:iCs/>
+        </w:rPr>
+        <w:t>affordances</w:t>
+      </w:r>
+      <w:r>
+        <w:t xml:space="preserve"> (i.e., actionable properties; </w:t>
+      </w:r>
+      <w:r>
+        <w:rPr>
+          <w:highlight w:val="cyan"/>
+        </w:rPr>
+        <w:t>Gibson, 1977</w:t>
+      </w:r>
+      <w:r>
+        <w:t>;</w:t>
+      </w:r>
+      <w:r>
+        <w:t xml:space="preserve"> </w:t>
+      </w:r>
+      <w:r>
+        <w:t xml:space="preserve">see </w:t>
+      </w:r>
+      <w:r>
+        <w:rPr>
+          <w:highlight w:val="cyan"/>
+        </w:rPr>
+        <w:t>Glenberg, 1997</w:t>
+      </w:r>
+      <w:r>
+        <w:t>). Un</w:t>
+      </w:r>
+      <w:r>
+        <w:t>like semantic</w:t>
+      </w:r>
+      <w:r>
+        <w:t xml:space="preserve"> and associati</w:t>
+      </w:r>
+      <w:r>
+        <w:t>ve</w:t>
+      </w:r>
+      <w:r>
+        <w:t>-based measures</w:t>
+      </w:r>
+      <w:r>
+        <w:t xml:space="preserve"> of meaning</w:t>
+      </w:r>
+      <w:r>
+        <w:t xml:space="preserve">, affordances describe </w:t>
+      </w:r>
+      <w:r>
+        <w:t xml:space="preserve">the </w:t>
+      </w:r>
+      <w:r>
+        <w:t xml:space="preserve">interactive relationships </w:t>
+      </w:r>
+      <w:r>
+        <w:t>existing</w:t>
+      </w:r>
+      <w:r>
+        <w:t xml:space="preserve"> between actor</w:t>
       </w:r>
       <w:r>
         <w:t>s</w:t>
       </w:r>
       <w:r>
-        <w:t xml:space="preserve"> us to successfully navigate our environment while </w:t>
-      </w:r>
-      <w:r>
-        <w:t xml:space="preserve">also </w:t>
-      </w:r>
-      <w:r>
-        <w:t xml:space="preserve">providing </w:t>
-      </w:r>
-      <w:r>
-        <w:t xml:space="preserve">general </w:t>
-      </w:r>
-      <w:r>
-        <w:t xml:space="preserve">information </w:t>
-      </w:r>
-      <w:r>
-        <w:t>regarding</w:t>
-      </w:r>
-      <w:r>
-        <w:t xml:space="preserve"> the world around us. For researchers who study </w:t>
-      </w:r>
-      <w:r>
-        <w:t xml:space="preserve">the cognitive processes </w:t>
-      </w:r>
-      <w:r>
-        <w:t xml:space="preserve">underlying </w:t>
-      </w:r>
-      <w:r>
-        <w:t>language and memory,</w:t>
-      </w:r>
-      <w:r>
-        <w:t xml:space="preserve"> having accurate measurements of </w:t>
-      </w:r>
-      <w:r>
-        <w:t xml:space="preserve">what words mean and how </w:t>
-      </w:r>
-      <w:r>
-        <w:t xml:space="preserve">individuals use them together </w:t>
-      </w:r>
-      <w:r>
-        <w:t xml:space="preserve">is critical. Traditionally, researchers have classified concept information into two distinct categories: Lexical properties which describe </w:t>
-      </w:r>
-      <w:r>
-        <w:t>linguistic characteristics</w:t>
-      </w:r>
-      <w:r>
-        <w:t xml:space="preserve"> of individual words </w:t>
-      </w:r>
-      <w:r>
-        <w:t>w</w:t>
-      </w:r>
-      <w:r>
-        <w:t xml:space="preserve">(e.g., frequency [CITE]; concreteness, [CITE]; age-of-acquisition [CITE]; etc.) and word-pair properties which describe </w:t>
-      </w:r>
-      <w:r>
-        <w:t>various aspects of relatedness between cue-target word pairs</w:t>
-      </w:r>
-      <w:r>
-        <w:t xml:space="preserve"> (e.g., semantic feature similarity, [CITE]; word associations, [CITE]; etc.)</w:t>
-      </w:r>
-      <w:r>
-        <w:t xml:space="preserve">. While </w:t>
-      </w:r>
-      <w:r>
-        <w:t xml:space="preserve">it’s important to account for </w:t>
-      </w:r>
-      <w:r>
-        <w:t xml:space="preserve">both types of concept information when designing an experiment, the present study is primarily concerned with </w:t>
-      </w:r>
-      <w:r>
-        <w:t>meaning-based measures</w:t>
-      </w:r>
-      <w:r>
-        <w:t xml:space="preserve"> of concepts</w:t>
-      </w:r>
-      <w:r>
-        <w:t xml:space="preserve"> rather than lexical properties</w:t>
-      </w:r>
-      <w:r>
-        <w:t xml:space="preserve"> related to a word’s written form.</w:t>
+        <w:t xml:space="preserve"> and object</w:t>
+      </w:r>
+      <w:r>
+        <w:t>s</w:t>
+      </w:r>
+      <w:r>
+        <w:t>,</w:t>
+      </w:r>
+      <w:r>
+        <w:t xml:space="preserve"> rather</w:t>
+      </w:r>
+      <w:r>
+        <w:t xml:space="preserve"> </w:t>
+      </w:r>
+      <w:r>
+        <w:t>than reflecting</w:t>
+      </w:r>
+      <w:r>
+        <w:t xml:space="preserve"> a</w:t>
+      </w:r>
+      <w:r>
+        <w:t xml:space="preserve"> specific </w:t>
+      </w:r>
+      <w:r>
+        <w:t>feature or related object</w:t>
+      </w:r>
+      <w:r>
+        <w:t>.</w:t>
+      </w:r>
+      <w:r>
+        <w:t xml:space="preserve"> For example, </w:t>
+      </w:r>
+      <w:r>
+        <w:t>based on Nelson et al.</w:t>
+      </w:r>
+      <w:r>
+        <w:t>’s</w:t>
+      </w:r>
+      <w:r>
+        <w:t xml:space="preserve"> (2004) free association norms, </w:t>
+      </w:r>
+      <w:r>
+        <w:rPr>
+          <w:i/>
+          <w:iCs/>
+        </w:rPr>
+        <w:t>pen</w:t>
+      </w:r>
+      <w:r>
+        <w:rPr>
+          <w:i/>
+          <w:iCs/>
+        </w:rPr>
+        <w:t>cil</w:t>
+      </w:r>
+      <w:r>
+        <w:t xml:space="preserve"> and </w:t>
+      </w:r>
+      <w:r>
+        <w:rPr>
+          <w:i/>
+          <w:iCs/>
+        </w:rPr>
+        <w:t xml:space="preserve">ink </w:t>
+      </w:r>
+      <w:r>
+        <w:t xml:space="preserve">are the strongest associates of </w:t>
+      </w:r>
+      <w:r>
+        <w:rPr>
+          <w:i/>
+          <w:iCs/>
+        </w:rPr>
+        <w:t>pencil</w:t>
+      </w:r>
+      <w:r>
+        <w:t>, while based on Buchanan et al. (2019a), common</w:t>
+      </w:r>
+      <w:r>
+        <w:t>ly produced</w:t>
+      </w:r>
+      <w:r>
+        <w:t xml:space="preserve"> features are</w:t>
+      </w:r>
+      <w:r>
+        <w:t xml:space="preserve"> </w:t>
+      </w:r>
+      <w:r>
+        <w:rPr>
+          <w:i/>
+          <w:iCs/>
+        </w:rPr>
+        <w:t>ink</w:t>
+      </w:r>
+      <w:r>
+        <w:t>,</w:t>
+      </w:r>
+      <w:r>
+        <w:t xml:space="preserve"> </w:t>
+      </w:r>
+      <w:r>
+        <w:rPr>
+          <w:i/>
+          <w:iCs/>
+        </w:rPr>
+        <w:t xml:space="preserve">write, </w:t>
+      </w:r>
+      <w:r>
+        <w:t>and</w:t>
+      </w:r>
+      <w:r>
+        <w:rPr>
+          <w:i/>
+          <w:iCs/>
+        </w:rPr>
+        <w:t xml:space="preserve"> black. </w:t>
+      </w:r>
+      <w:r>
+        <w:t xml:space="preserve">Thus, while semantic and associative information may capture some aspects of object use (e.g., that </w:t>
+      </w:r>
+      <w:r>
+        <w:rPr>
+          <w:i/>
+          <w:iCs/>
+        </w:rPr>
+        <w:t>pens</w:t>
+      </w:r>
+      <w:r>
+        <w:t xml:space="preserve"> are used for </w:t>
+      </w:r>
+      <w:r>
+        <w:rPr>
+          <w:i/>
+          <w:iCs/>
+        </w:rPr>
+        <w:t>writing</w:t>
+      </w:r>
+      <w:r>
+        <w:t>), the</w:t>
+      </w:r>
+      <w:r>
+        <w:t>y</w:t>
+      </w:r>
+      <w:r>
+        <w:t xml:space="preserve"> focus instead is on a wider variety of information (e.g., features which reflect key aspects of the object, associations which often reflect related objects, etc.)</w:t>
+      </w:r>
+      <w:r>
+        <w:t xml:space="preserve">, </w:t>
+      </w:r>
+      <w:r>
+        <w:t>provid</w:t>
+      </w:r>
+      <w:r>
+        <w:t>ing</w:t>
+      </w:r>
+      <w:r>
+        <w:t xml:space="preserve"> only a limited view of potential object uses.</w:t>
       </w:r>
     </w:p>
     <w:p>
@@ -623,364 +1324,47 @@
         <w:ind w:firstLine="720"/>
       </w:pPr>
       <w:r>
-        <w:t>From a</w:t>
-      </w:r>
-      <w:r>
-        <w:t xml:space="preserve">n empirical </w:t>
-      </w:r>
-      <w:r>
-        <w:t xml:space="preserve">standpoint, an object’s meaning can be </w:t>
-      </w:r>
-      <w:r>
-        <w:t>operationalized</w:t>
-      </w:r>
-      <w:r>
-        <w:t xml:space="preserve"> in a variety of ways. In practice, however,</w:t>
-      </w:r>
-      <w:r>
-        <w:t xml:space="preserve"> cognitive</w:t>
-      </w:r>
-      <w:r>
-        <w:t xml:space="preserve"> psychologists often </w:t>
-      </w:r>
-      <w:r>
-        <w:t>make use of</w:t>
-      </w:r>
-      <w:r>
-        <w:t xml:space="preserve"> two</w:t>
-      </w:r>
-      <w:r>
-        <w:t xml:space="preserve"> broad</w:t>
-      </w:r>
-      <w:r>
-        <w:t xml:space="preserve"> classes of concept information when </w:t>
-      </w:r>
-      <w:r>
-        <w:t xml:space="preserve">measuring </w:t>
-      </w:r>
-      <w:r>
-        <w:t>meaning: Semantic</w:t>
-      </w:r>
-      <w:r>
-        <w:t xml:space="preserve"> representations (which can be further divided into XXX)</w:t>
-      </w:r>
-      <w:r>
-        <w:t xml:space="preserve"> and </w:t>
-      </w:r>
-      <w:r>
-        <w:t>word associations</w:t>
-      </w:r>
-      <w:r>
-        <w:t>. First, semantic features</w:t>
-      </w:r>
-      <w:r>
-        <w:t xml:space="preserve"> describe </w:t>
-      </w:r>
-      <w:r>
-        <w:t xml:space="preserve">an object’s </w:t>
-      </w:r>
-      <w:r>
-        <w:t xml:space="preserve">meaning in terms </w:t>
-      </w:r>
-      <w:r>
-        <w:t>of its</w:t>
-      </w:r>
-      <w:r>
-        <w:t xml:space="preserve"> constituent features. For example, </w:t>
-      </w:r>
-      <w:r>
-        <w:rPr>
-          <w:i/>
-          <w:iCs/>
-        </w:rPr>
-        <w:t>dogs</w:t>
-      </w:r>
-      <w:r>
-        <w:t xml:space="preserve"> have </w:t>
-      </w:r>
-      <w:r>
-        <w:rPr>
-          <w:i/>
-          <w:iCs/>
-        </w:rPr>
-        <w:t>tails</w:t>
-      </w:r>
-      <w:r>
-        <w:t xml:space="preserve">, </w:t>
-      </w:r>
-      <w:r>
-        <w:rPr>
-          <w:i/>
-          <w:iCs/>
-        </w:rPr>
-        <w:t>fur</w:t>
-      </w:r>
-      <w:r>
-        <w:t xml:space="preserve">, and </w:t>
-      </w:r>
-      <w:r>
-        <w:rPr>
-          <w:i/>
-          <w:iCs/>
-        </w:rPr>
-        <w:t>bark</w:t>
-      </w:r>
-      <w:r>
-        <w:t xml:space="preserve">, while </w:t>
-      </w:r>
-      <w:r>
-        <w:rPr>
-          <w:i/>
-          <w:iCs/>
-        </w:rPr>
-        <w:t xml:space="preserve">chairs </w:t>
-      </w:r>
-      <w:r>
-        <w:t xml:space="preserve">are comprised of </w:t>
-      </w:r>
-      <w:r>
-        <w:rPr>
-          <w:i/>
-          <w:iCs/>
-        </w:rPr>
-        <w:t>legs</w:t>
-      </w:r>
-      <w:r>
-        <w:t xml:space="preserve">, a </w:t>
-      </w:r>
-      <w:r>
-        <w:rPr>
-          <w:i/>
-          <w:iCs/>
-        </w:rPr>
-        <w:t>back</w:t>
-      </w:r>
-      <w:r>
-        <w:t xml:space="preserve">, and a </w:t>
-      </w:r>
-      <w:r>
-        <w:rPr>
-          <w:i/>
-          <w:iCs/>
-        </w:rPr>
-        <w:t>seat</w:t>
-      </w:r>
-      <w:r>
-        <w:t xml:space="preserve">, and depending on the design, might be made of </w:t>
-      </w:r>
-      <w:r>
-        <w:rPr>
-          <w:i/>
-          <w:iCs/>
-        </w:rPr>
-        <w:t>wood</w:t>
-      </w:r>
-      <w:r>
-        <w:t xml:space="preserve"> or </w:t>
-      </w:r>
-      <w:r>
-        <w:rPr>
-          <w:i/>
-          <w:iCs/>
-        </w:rPr>
-        <w:t>metal</w:t>
-      </w:r>
-      <w:r>
-        <w:t xml:space="preserve">. </w:t>
-      </w:r>
-      <w:r>
-        <w:t xml:space="preserve">To empirically measure semantic features, researchers commonly use feature production tasks, in which participants are presented with a series of objects and are asked to list the most important facets that comprise each item (see XXX, for review). </w:t>
-      </w:r>
-      <w:r>
-        <w:t xml:space="preserve">By </w:t>
-      </w:r>
-      <w:r>
-        <w:t>employing</w:t>
-      </w:r>
-      <w:r>
-        <w:t xml:space="preserve"> these tasks in large-scale norming studies, researchers have developed sets of semantic feature production norms (e.g., EXAMPLE; EXAMPLE; EXAMPLE)</w:t>
-      </w:r>
-      <w:r>
-        <w:t xml:space="preserve">, which can be used to assess </w:t>
-      </w:r>
-      <w:r>
-        <w:t xml:space="preserve">the </w:t>
-      </w:r>
-      <w:r>
-        <w:t xml:space="preserve">semantic similarity </w:t>
-      </w:r>
-      <w:r>
-        <w:t xml:space="preserve">between any two measured concepts (see XXX). </w:t>
-      </w:r>
-      <w:r>
-        <w:t xml:space="preserve">The past two </w:t>
+        <w:t>As previously noted, m</w:t>
+      </w:r>
+      <w:r>
+        <w:t>uch research on meaning has focused on how individuals represent concepts</w:t>
+      </w:r>
+      <w:r>
+        <w:t xml:space="preserve"> via internal</w:t>
+      </w:r>
+      <w:r>
+        <w:t xml:space="preserve"> </w:t>
+      </w:r>
+      <w:r>
+        <w:t>processes</w:t>
+      </w:r>
+      <w:r>
+        <w:t xml:space="preserve"> (e.g., symbolic representations, memory processes, etc.)</w:t>
+      </w:r>
+      <w:r>
+        <w:t xml:space="preserve">. While understanding the cognitive processes underlying meaning-based representations is undeniably important, it potentially omits the importance that environmental interactions have on acquiring new knowledge. Within the past 20 years, a growing number of researchers have sought to understand the </w:t>
       </w:r>
       <w:r>
         <w:lastRenderedPageBreak/>
-        <w:t>decades have seen a proliferation of these norms, with feature production norms now available in a variety of languages (see XXX).</w:t>
-      </w:r>
-      <w:r>
-        <w:t xml:space="preserve"> </w:t>
-      </w:r>
-      <w:r>
-        <w:t xml:space="preserve">Second, researchers can separately assess </w:t>
-      </w:r>
-      <w:r>
-        <w:t xml:space="preserve">a concept’s </w:t>
-      </w:r>
-      <w:r>
-        <w:t xml:space="preserve">meaning in terms of </w:t>
-      </w:r>
-      <w:r>
-        <w:t xml:space="preserve">its </w:t>
-      </w:r>
-      <w:r>
-        <w:t xml:space="preserve">connections </w:t>
-      </w:r>
-      <w:r>
-        <w:t xml:space="preserve">with other objects. Termed associations, </w:t>
-      </w:r>
-      <w:r>
-        <w:t xml:space="preserve">these measures are often described in terms of response probabilities (i.e., the likelihood that </w:t>
-      </w:r>
-      <w:r>
-        <w:rPr>
-          <w:i/>
-          <w:iCs/>
-        </w:rPr>
-        <w:t xml:space="preserve">cat </w:t>
-      </w:r>
-      <w:r>
-        <w:t xml:space="preserve">would elicit </w:t>
-      </w:r>
-      <w:r>
-        <w:t>meow</w:t>
-      </w:r>
-      <w:r>
-        <w:t xml:space="preserve"> as a response; see XXX) and </w:t>
-      </w:r>
-      <w:r>
-        <w:t xml:space="preserve">are assumed to form </w:t>
-      </w:r>
-      <w:r>
-        <w:t>whenever</w:t>
-      </w:r>
-      <w:r>
-        <w:t xml:space="preserve"> </w:t>
-      </w:r>
-      <w:r>
-        <w:t xml:space="preserve">words </w:t>
-      </w:r>
-      <w:r>
-        <w:t>repeatedly co-occur with one another</w:t>
-      </w:r>
-      <w:r>
-        <w:t xml:space="preserve"> in natural language</w:t>
-      </w:r>
-      <w:r>
-        <w:t xml:space="preserve"> (</w:t>
-      </w:r>
-      <w:proofErr w:type="spellStart"/>
-      <w:r>
-        <w:t>Fishler</w:t>
-      </w:r>
-      <w:proofErr w:type="spellEnd"/>
-      <w:r>
-        <w:t>, 1977; Nelson, McEvoy, &amp; Dennis, 2000)</w:t>
-      </w:r>
-      <w:r>
-        <w:t xml:space="preserve">. As a result, </w:t>
-      </w:r>
-      <w:r>
-        <w:t>associations</w:t>
-      </w:r>
-      <w:r>
-        <w:t xml:space="preserve"> </w:t>
-      </w:r>
-      <w:r>
-        <w:t xml:space="preserve">can </w:t>
-      </w:r>
-      <w:r>
-        <w:t xml:space="preserve">capture </w:t>
-      </w:r>
-      <w:r>
-        <w:t xml:space="preserve">a variety </w:t>
-      </w:r>
-      <w:r>
-        <w:t>of knowledge</w:t>
-      </w:r>
-      <w:r>
-        <w:t xml:space="preserve">, including semantically unrelated concepts that are frequently used together (e.g., </w:t>
-      </w:r>
-      <w:r>
-        <w:rPr>
-          <w:i/>
-          <w:iCs/>
-        </w:rPr>
-        <w:t>peanut</w:t>
-      </w:r>
-      <w:r>
-        <w:t xml:space="preserve"> and </w:t>
-      </w:r>
-      <w:r>
-        <w:rPr>
-          <w:i/>
-          <w:iCs/>
-        </w:rPr>
-        <w:t>butter</w:t>
-      </w:r>
-      <w:r>
-        <w:t xml:space="preserve">) as well as semantic knowledge (e.g., </w:t>
-      </w:r>
-      <w:r>
-        <w:rPr>
-          <w:i/>
-          <w:iCs/>
-        </w:rPr>
-        <w:t>drive</w:t>
-      </w:r>
-      <w:r>
-        <w:t xml:space="preserve"> and </w:t>
-      </w:r>
-      <w:r>
-        <w:rPr>
-          <w:i/>
-          <w:iCs/>
-        </w:rPr>
-        <w:t>car</w:t>
-      </w:r>
-      <w:r>
-        <w:t>)</w:t>
-      </w:r>
-      <w:r>
-        <w:t xml:space="preserve">. </w:t>
-      </w:r>
-      <w:r>
-        <w:t xml:space="preserve">Like semantic features, </w:t>
-      </w:r>
-      <w:r>
-        <w:t>associations can</w:t>
-      </w:r>
-      <w:r>
-        <w:t xml:space="preserve"> </w:t>
-      </w:r>
-      <w:r>
-        <w:t xml:space="preserve">similarly be captured </w:t>
-      </w:r>
-      <w:r>
-        <w:t>via norming studies</w:t>
-      </w:r>
-      <w:r>
-        <w:t xml:space="preserve">, and several of these </w:t>
-      </w:r>
-      <w:r>
-        <w:t>sets of free association norms are readily available</w:t>
-      </w:r>
-      <w:r>
-        <w:t xml:space="preserve"> (EXAMPLE, EXAMPLE, EXAMPLE).</w:t>
-      </w:r>
-      <w:r>
-        <w:t xml:space="preserve"> </w:t>
+        <w:t>impact of environmental interactions on knowledge acquisition (i.e., embodied cognition; CITE, CITE, CITE; see XXX for review). Based on this approach,</w:t>
+      </w:r>
+      <w:r>
+        <w:t xml:space="preserve"> the </w:t>
+      </w:r>
+      <w:r>
+        <w:t xml:space="preserve">way individuals physically interact with </w:t>
+      </w:r>
+      <w:r>
+        <w:t>object</w:t>
+      </w:r>
+      <w:r>
+        <w:t>s</w:t>
+      </w:r>
+      <w:r>
+        <w:t xml:space="preserve"> strongly influences </w:t>
+      </w:r>
+      <w:r>
+        <w:t>later representations. Thus, to fully understand an object’s meaning, measures capturing an object’s interactive properties are required in addition to more traditional measures capturing its defining features and associations.</w:t>
       </w:r>
     </w:p>
     <w:p>
@@ -989,309 +1373,20 @@
         <w:ind w:firstLine="720"/>
       </w:pPr>
       <w:r>
-        <w:t>W</w:t>
-      </w:r>
-      <w:r>
-        <w:t>hile</w:t>
-      </w:r>
-      <w:r>
-        <w:t xml:space="preserve"> </w:t>
-      </w:r>
-      <w:r>
-        <w:t>semantic and associative measures are</w:t>
-      </w:r>
-      <w:r>
-        <w:t xml:space="preserve"> critical for understanding </w:t>
-      </w:r>
-      <w:r>
-        <w:t>a variety of cognitive processes (e.g., memory, comprehension, perception, etc.)</w:t>
-      </w:r>
-      <w:r>
-        <w:t>,</w:t>
-      </w:r>
-      <w:r>
-        <w:t xml:space="preserve"> </w:t>
-      </w:r>
-      <w:r>
-        <w:t xml:space="preserve">exclusively relying upon these </w:t>
-      </w:r>
-      <w:r>
-        <w:t xml:space="preserve">measures </w:t>
-      </w:r>
-      <w:r>
-        <w:t>results in a</w:t>
-      </w:r>
-      <w:r>
-        <w:t xml:space="preserve"> limited view of meaning.</w:t>
-      </w:r>
-      <w:r>
-        <w:t xml:space="preserve"> Specifically, w</w:t>
-      </w:r>
-      <w:r>
-        <w:t>hen processing an object’s meaning, i</w:t>
-      </w:r>
-      <w:r>
-        <w:t xml:space="preserve">ndividuals also </w:t>
-      </w:r>
-      <w:r>
-        <w:t>consider it in</w:t>
-      </w:r>
-      <w:r>
-        <w:t xml:space="preserve"> terms of its perceived use</w:t>
-      </w:r>
-      <w:r>
-        <w:t xml:space="preserve"> or functionality</w:t>
-      </w:r>
-      <w:r>
-        <w:t xml:space="preserve"> </w:t>
-      </w:r>
-      <w:r>
-        <w:t xml:space="preserve">[SURVIVAL PROCESSING, ONE MORE EXAMPLE?] [TRANSITION TO AFFORDANCES] </w:t>
-      </w:r>
-      <w:r>
-        <w:t>(</w:t>
-      </w:r>
-      <w:r>
-        <w:t xml:space="preserve">i.e., </w:t>
-      </w:r>
-      <w:r>
-        <w:t>affordances</w:t>
-      </w:r>
-      <w:r>
-        <w:t xml:space="preserve">; </w:t>
-      </w:r>
-      <w:r>
-        <w:t>Gibson</w:t>
-      </w:r>
-      <w:r>
-        <w:t>, 1977)</w:t>
-      </w:r>
-      <w:r>
-        <w:t>.</w:t>
-      </w:r>
-      <w:r>
-        <w:t xml:space="preserve"> </w:t>
-      </w:r>
-      <w:r>
-        <w:t>Un</w:t>
-      </w:r>
-      <w:r>
-        <w:t>like semantic</w:t>
-      </w:r>
-      <w:r>
-        <w:t>-based measures</w:t>
-      </w:r>
-      <w:r>
-        <w:t>, affordances describe interactive relationships occurring between an actor and an object rather</w:t>
-      </w:r>
-      <w:r>
-        <w:t xml:space="preserve"> </w:t>
-      </w:r>
-      <w:r>
-        <w:t>than reflecting</w:t>
-      </w:r>
-      <w:r>
-        <w:t xml:space="preserve"> a</w:t>
-      </w:r>
-      <w:r>
-        <w:t xml:space="preserve"> specific </w:t>
-      </w:r>
-      <w:r>
-        <w:t xml:space="preserve">object </w:t>
-      </w:r>
-      <w:r>
-        <w:t>or its relationship to other concepts</w:t>
-      </w:r>
-      <w:r>
-        <w:t xml:space="preserve">. </w:t>
-      </w:r>
-      <w:r>
-        <w:t xml:space="preserve">For example, </w:t>
-      </w:r>
-      <w:proofErr w:type="gramStart"/>
-      <w:r>
-        <w:rPr>
-          <w:i/>
-          <w:iCs/>
-        </w:rPr>
-        <w:t>chair</w:t>
-      </w:r>
-      <w:proofErr w:type="gramEnd"/>
-      <w:r>
-        <w:t xml:space="preserve"> is associated with </w:t>
-      </w:r>
-      <w:r>
-        <w:rPr>
-          <w:i/>
-          <w:iCs/>
-        </w:rPr>
-        <w:t>table</w:t>
-      </w:r>
-      <w:r>
-        <w:t xml:space="preserve">, </w:t>
-      </w:r>
-      <w:r>
-        <w:rPr>
-          <w:i/>
-          <w:iCs/>
-        </w:rPr>
-        <w:t>seat</w:t>
-      </w:r>
-      <w:r>
-        <w:t xml:space="preserve">, and </w:t>
-      </w:r>
-      <w:r>
-        <w:rPr>
-          <w:i/>
-          <w:iCs/>
-        </w:rPr>
-        <w:t>couch</w:t>
-      </w:r>
-      <w:r>
-        <w:t xml:space="preserve"> and is also comprised of several semantic features (</w:t>
-      </w:r>
-      <w:r>
-        <w:rPr>
-          <w:i/>
-          <w:iCs/>
-        </w:rPr>
-        <w:t>legs</w:t>
-      </w:r>
-      <w:r>
-        <w:t xml:space="preserve">, </w:t>
-      </w:r>
-      <w:r>
-        <w:rPr>
-          <w:i/>
-          <w:iCs/>
-        </w:rPr>
-        <w:t>back</w:t>
-      </w:r>
-      <w:r>
-        <w:t xml:space="preserve">, </w:t>
-      </w:r>
-      <w:r>
-        <w:rPr>
-          <w:i/>
-          <w:iCs/>
-        </w:rPr>
-        <w:t>armrests</w:t>
-      </w:r>
-      <w:r>
-        <w:t xml:space="preserve">, etc.), it also affords </w:t>
-      </w:r>
-      <w:r>
-        <w:rPr>
-          <w:i/>
-          <w:iCs/>
-        </w:rPr>
-        <w:t>sitting</w:t>
-      </w:r>
-      <w:r>
-        <w:t xml:space="preserve">, </w:t>
-      </w:r>
-      <w:r>
-        <w:rPr>
-          <w:i/>
-          <w:iCs/>
-        </w:rPr>
-        <w:t>pushing</w:t>
-      </w:r>
-      <w:r>
-        <w:t xml:space="preserve">, and </w:t>
-      </w:r>
-      <w:r>
-        <w:rPr>
-          <w:i/>
-          <w:iCs/>
-        </w:rPr>
-        <w:t>standing</w:t>
-      </w:r>
-      <w:r>
-        <w:t xml:space="preserve"> upon. However, </w:t>
-      </w:r>
-      <w:r>
-        <w:t>traditional measures of meaning are not likely to capture these actions</w:t>
-      </w:r>
-      <w:r>
-        <w:t xml:space="preserve">. </w:t>
-      </w:r>
-      <w:r>
-        <w:t>For example</w:t>
-      </w:r>
-      <w:r>
-        <w:t xml:space="preserve">, [PULL SOME NUMBERS HERE] </w:t>
-      </w:r>
-      <w:r>
-        <w:t>Thus, [SUMMARY SENTENCE]</w:t>
-      </w:r>
-    </w:p>
-    <w:p>
-      <w:pPr>
-        <w:spacing w:after="0" w:line="480" w:lineRule="auto"/>
-        <w:ind w:firstLine="720"/>
-      </w:pPr>
-      <w:r>
-        <w:t xml:space="preserve">A growing body of research suggests that </w:t>
-      </w:r>
-      <w:commentRangeStart w:id="4"/>
-      <w:r>
-        <w:t>[embodied stuff here]</w:t>
-      </w:r>
-      <w:r>
-        <w:t xml:space="preserve"> </w:t>
-      </w:r>
-      <w:commentRangeEnd w:id="4"/>
-      <w:r>
-        <w:rPr>
-          <w:rStyle w:val="CommentReference"/>
-        </w:rPr>
-        <w:commentReference w:id="4"/>
-      </w:r>
-    </w:p>
-    <w:p>
-      <w:pPr>
-        <w:spacing w:after="0" w:line="480" w:lineRule="auto"/>
-        <w:ind w:firstLine="720"/>
-      </w:pPr>
-      <w:r>
-        <w:t xml:space="preserve">While several normed databases are available </w:t>
-      </w:r>
-      <w:r>
-        <w:t xml:space="preserve">online </w:t>
-      </w:r>
-      <w:r>
-        <w:t xml:space="preserve">which catalogue semantic features and word associations, to date, </w:t>
-      </w:r>
-      <w:r>
-        <w:t xml:space="preserve">no norming study has had participants generate affordances for objects. This </w:t>
-      </w:r>
-      <w:r>
-        <w:lastRenderedPageBreak/>
-        <w:t>is surprising, given that</w:t>
-      </w:r>
-      <w:r>
-        <w:t xml:space="preserve"> </w:t>
-      </w:r>
-      <w:r>
-        <w:t>Psychology has a rich history of conducting mega-studies to generate standardized stimuli</w:t>
-      </w:r>
-      <w:r>
-        <w:t xml:space="preserve">. </w:t>
-      </w:r>
-      <w:r>
-        <w:t>However,</w:t>
-      </w:r>
-      <w:r>
-        <w:t xml:space="preserve"> [TRANSITION TO BOI]</w:t>
-      </w:r>
-    </w:p>
-    <w:p>
-      <w:pPr>
-        <w:spacing w:after="0" w:line="480" w:lineRule="auto"/>
-      </w:pPr>
-      <w:r>
-        <w:tab/>
+        <w:t xml:space="preserve">[BOI PARAGRAPH] </w:t>
+      </w:r>
+      <w:r>
+        <w:t xml:space="preserve">Previous research suggests that </w:t>
+      </w:r>
+      <w:r>
+        <w:t>[WHY IS UNDERSTANDING INTERACTIVE PROPERTIES IMPORTANT?] [SURVIVAL PROCESSING MAYBE?] [DIFFERENT “TYPES” OF SEMANTIC REPRESENTATIONS?] [BOI FACILITATES SEMANTIC PROCESSING]</w:t>
+      </w:r>
+    </w:p>
+    <w:p>
+      <w:pPr>
+        <w:spacing w:after="0" w:line="480" w:lineRule="auto"/>
+      </w:pPr>
+      <w:r>
         <w:t>[BOI HERE – DESCRIBE + SHORTCOMINGS]</w:t>
       </w:r>
     </w:p>
@@ -1307,24 +1402,6 @@
     <w:p>
       <w:pPr>
         <w:spacing w:after="0" w:line="480" w:lineRule="auto"/>
-        <w:ind w:firstLine="720"/>
-      </w:pPr>
-      <w:r>
-        <w:t>[EXPAND HERE]</w:t>
-      </w:r>
-      <w:r>
-        <w:t xml:space="preserve"> [WHY IS UNDERSTANDING INTERACTIVE PROPERTIES IMPORTANT?] [SURVIVAL PROCESSING MAYBE?]</w:t>
-      </w:r>
-      <w:r>
-        <w:t xml:space="preserve"> [DIFFERENT “TYPES” OF SEMANTIC REPRESENTATIONS?]</w:t>
-      </w:r>
-      <w:r>
-        <w:t xml:space="preserve"> [BOI FACILITATES SEMANTIC PROCESSING]</w:t>
-      </w:r>
-    </w:p>
-    <w:p>
-      <w:pPr>
-        <w:spacing w:after="0" w:line="480" w:lineRule="auto"/>
         <w:rPr>
           <w:b/>
           <w:bCs/>
@@ -1401,31 +1478,85 @@
         <w:tab/>
       </w:r>
       <w:r>
-        <w:t>Participants were recruit</w:t>
-      </w:r>
-      <w:r>
-        <w:t>ed</w:t>
-      </w:r>
-      <w:r>
-        <w:t xml:space="preserve"> across two </w:t>
-      </w:r>
-      <w:r>
-        <w:t xml:space="preserve">broad </w:t>
-      </w:r>
-      <w:r>
-        <w:t>settings. First, XX undergraduate students were recruited from XX universities within the eastern and southern United States</w:t>
-      </w:r>
-      <w:r>
-        <w:t xml:space="preserve"> (see Table </w:t>
+        <w:t>P</w:t>
+      </w:r>
+      <w:r>
+        <w:t xml:space="preserve">articipants </w:t>
+      </w:r>
+      <w:r>
+        <w:t xml:space="preserve">were recruited </w:t>
+      </w:r>
+      <w:r>
+        <w:t>across two</w:t>
+      </w:r>
+      <w:r>
+        <w:t xml:space="preserve"> general </w:t>
+      </w:r>
+      <w:r>
+        <w:t xml:space="preserve">settings. First, </w:t>
       </w:r>
       <w:r>
         <w:rPr>
           <w:highlight w:val="yellow"/>
         </w:rPr>
+        <w:t>XX</w:t>
+      </w:r>
+      <w:r>
+        <w:t xml:space="preserve"> undergraduate students were recruited from </w:t>
+      </w:r>
+      <w:r>
+        <w:rPr>
+          <w:highlight w:val="yellow"/>
+        </w:rPr>
+        <w:t>XX</w:t>
+      </w:r>
+      <w:r>
+        <w:t xml:space="preserve"> universities </w:t>
+      </w:r>
+      <w:r>
+        <w:t xml:space="preserve">located </w:t>
+      </w:r>
+      <w:r>
+        <w:t xml:space="preserve">within the </w:t>
+      </w:r>
+      <w:r>
+        <w:t>north</w:t>
+      </w:r>
+      <w:r>
+        <w:t>eastern and southern United States</w:t>
+      </w:r>
+      <w:r>
+        <w:t xml:space="preserve"> </w:t>
+      </w:r>
+      <w:r>
+        <w:t xml:space="preserve"> Second, an additional </w:t>
+      </w:r>
+      <w:r>
+        <w:rPr>
+          <w:highlight w:val="yellow"/>
+        </w:rPr>
+        <w:t>XX</w:t>
+      </w:r>
+      <w:r>
+        <w:t xml:space="preserve"> participants </w:t>
+      </w:r>
+      <w:r>
+        <w:t>completed the study online via</w:t>
+      </w:r>
+      <w:r>
+        <w:t xml:space="preserve"> Prolific (www.Prolific.co). </w:t>
+      </w:r>
+      <w:r>
+        <w:t xml:space="preserve">Table </w:t>
+      </w:r>
+      <w:r>
+        <w:rPr>
+          <w:highlight w:val="green"/>
+        </w:rPr>
         <w:t>x</w:t>
       </w:r>
       <w:r>
-        <w:t xml:space="preserve"> for individual </w:t>
+        <w:t xml:space="preserve"> displays individual </w:t>
       </w:r>
       <w:r>
         <w:rPr>
@@ -1435,25 +1566,10 @@
         <w:t>n</w:t>
       </w:r>
       <w:r>
-        <w:t>s for each testing site).</w:t>
-      </w:r>
-      <w:r>
-        <w:t xml:space="preserve"> Second, an additional </w:t>
-      </w:r>
-      <w:r>
-        <w:rPr>
-          <w:highlight w:val="yellow"/>
-        </w:rPr>
-        <w:t>XX</w:t>
-      </w:r>
-      <w:r>
-        <w:t xml:space="preserve"> participants </w:t>
-      </w:r>
-      <w:r>
-        <w:t>completed the study online via</w:t>
-      </w:r>
-      <w:r>
-        <w:t xml:space="preserve"> Prolific (www.Prolific.co). All university students completed the study in exchange for partial course credit, while Prolific participants were compensated at a rate of </w:t>
+        <w:t xml:space="preserve">s for each testing site. </w:t>
+      </w:r>
+      <w:r>
+        <w:t xml:space="preserve">All university students completed the study in exchange for partial course credit, while Prolific participants were compensated at a rate of </w:t>
       </w:r>
       <w:r>
         <w:t>$3.00 per 20-minute session</w:t>
@@ -1502,15 +1618,35 @@
         <w:ind w:firstLine="720"/>
       </w:pPr>
       <w:r>
-        <w:t>To generate the stimuli, we selected 3005 nouns from the MRC psycholinguistic database (CITE)</w:t>
+        <w:lastRenderedPageBreak/>
+        <w:t>To generate the stimuli, we</w:t>
+      </w:r>
+      <w:r>
+        <w:t xml:space="preserve"> initially</w:t>
+      </w:r>
+      <w:r>
+        <w:t xml:space="preserve"> selected 3005 nouns from the MRC psycholinguistic database (CITE)</w:t>
       </w:r>
       <w:r>
         <w:t xml:space="preserve">. </w:t>
       </w:r>
       <w:r>
-        <w:t xml:space="preserve">Words were initially selected based on concreteness, such that only high concreteness words were included (concreteness </w:t>
-      </w:r>
-      <w:commentRangeStart w:id="5"/>
+        <w:t>Words were initially selected based on concreteness, such that only high concreteness words were included (</w:t>
+      </w:r>
+      <w:r>
+        <w:rPr>
+          <w:i/>
+          <w:iCs/>
+        </w:rPr>
+        <w:t>M</w:t>
+      </w:r>
+      <w:r>
+        <w:t xml:space="preserve"> </w:t>
+      </w:r>
+      <w:r>
+        <w:t xml:space="preserve">concreteness </w:t>
+      </w:r>
+      <w:commentRangeStart w:id="6"/>
       <w:r>
         <w:rPr>
           <w:rFonts w:cstheme="minorHAnsi"/>
@@ -1518,41 +1654,45 @@
         <w:t>≥</w:t>
       </w:r>
       <w:r>
-        <w:t xml:space="preserve"> xx</w:t>
-      </w:r>
-      <w:commentRangeEnd w:id="5"/>
+        <w:t xml:space="preserve"> </w:t>
+      </w:r>
+      <w:r>
+        <w:rPr>
+          <w:highlight w:val="green"/>
+        </w:rPr>
+        <w:t>xx</w:t>
+      </w:r>
+      <w:commentRangeEnd w:id="6"/>
       <w:r>
         <w:rPr>
           <w:rStyle w:val="CommentReference"/>
-        </w:rPr>
-        <w:commentReference w:id="5"/>
+          <w:highlight w:val="green"/>
+        </w:rPr>
+        <w:commentReference w:id="6"/>
       </w:r>
       <w:r>
         <w:t xml:space="preserve">). </w:t>
       </w:r>
       <w:r>
-        <w:t xml:space="preserve">Of the 3005 words that were initially generated, five were randomly </w:t>
-      </w:r>
-      <w:r>
-        <w:lastRenderedPageBreak/>
-        <w:t xml:space="preserve">selected to serve as practice items. The remaining 3000 items were then </w:t>
-      </w:r>
-      <w:proofErr w:type="gramStart"/>
-      <w:r>
-        <w:t>once randomized</w:t>
-      </w:r>
-      <w:proofErr w:type="gramEnd"/>
-      <w:r>
-        <w:t xml:space="preserve"> before being equally split into 100 list</w:t>
-      </w:r>
-      <w:r>
-        <w:t xml:space="preserve"> containing 30 items each.</w:t>
-      </w:r>
-      <w:r>
-        <w:t xml:space="preserve"> </w:t>
-      </w:r>
-      <w:r>
-        <w:t>Overall, t</w:t>
+        <w:t>Of the 3005 words that were generated, five were randomly selected to serve as practice items. The remaining 3000 items were once randomized before being equally split into 100 list</w:t>
+      </w:r>
+      <w:r>
+        <w:t>s which each</w:t>
+      </w:r>
+      <w:r>
+        <w:t xml:space="preserve"> contain</w:t>
+      </w:r>
+      <w:r>
+        <w:t>ed</w:t>
+      </w:r>
+      <w:r>
+        <w:t xml:space="preserve"> 30 item</w:t>
+      </w:r>
+      <w:r>
+        <w:t>s</w:t>
+      </w:r>
+      <w:r>
+        <w:t>. Overall, t</w:t>
       </w:r>
       <w:r>
         <w:t>he final set of 300</w:t>
@@ -1570,6 +1710,9 @@
         <w:t>XX</w:t>
       </w:r>
       <w:r>
+        <w:t xml:space="preserve"> (CITE)</w:t>
+      </w:r>
+      <w:r>
         <w:t xml:space="preserve">, mean SUBTLEX frequency rating of </w:t>
       </w:r>
       <w:r>
@@ -1579,7 +1722,16 @@
         <w:t>XX</w:t>
       </w:r>
       <w:r>
-        <w:t xml:space="preserve"> (Brysbaert &amp; New, 2009), and a mean BOI rating of </w:t>
+        <w:t xml:space="preserve"> (</w:t>
+      </w:r>
+      <w:r>
+        <w:rPr>
+          <w:highlight w:val="cyan"/>
+        </w:rPr>
+        <w:t>Brysbaert &amp; New, 2009</w:t>
+      </w:r>
+      <w:r>
+        <w:t xml:space="preserve">), and a mean BOI rating of </w:t>
       </w:r>
       <w:r>
         <w:rPr>
@@ -1590,13 +1742,14 @@
       <w:r>
         <w:t xml:space="preserve"> (</w:t>
       </w:r>
-      <w:proofErr w:type="spellStart"/>
-      <w:r>
-        <w:t>Pexman</w:t>
-      </w:r>
-      <w:proofErr w:type="spellEnd"/>
-      <w:r>
-        <w:t xml:space="preserve"> et al., 2019). Full descriptive statistics, including the percentage of </w:t>
+      <w:r>
+        <w:rPr>
+          <w:highlight w:val="cyan"/>
+        </w:rPr>
+        <w:t>Pexman et al., 2019</w:t>
+      </w:r>
+      <w:r>
+        <w:t xml:space="preserve">). Full descriptive statistics, including the percentage of </w:t>
       </w:r>
       <w:r>
         <w:t xml:space="preserve">stimuli </w:t>
@@ -1651,27 +1804,48 @@
         <w:t>For all testing sites, data</w:t>
       </w:r>
       <w:r>
-        <w:t xml:space="preserve"> collection occurred online via </w:t>
-      </w:r>
-      <w:r>
-        <w:t xml:space="preserve">Collector, an open-source platform for conducting </w:t>
-      </w:r>
-      <w:commentRangeStart w:id="6"/>
+        <w:t xml:space="preserve"> collection </w:t>
+      </w:r>
+      <w:r>
+        <w:t xml:space="preserve">occurred </w:t>
+      </w:r>
+      <w:r>
+        <w:t xml:space="preserve">online </w:t>
+      </w:r>
+      <w:r>
+        <w:t>using</w:t>
+      </w:r>
+      <w:r>
+        <w:t xml:space="preserve"> </w:t>
+      </w:r>
+      <w:r>
+        <w:t xml:space="preserve">Collector, an open-source platform for </w:t>
+      </w:r>
+      <w:r>
+        <w:t xml:space="preserve">conducting </w:t>
+      </w:r>
+      <w:commentRangeStart w:id="7"/>
       <w:r>
         <w:t xml:space="preserve">web-based psychological </w:t>
       </w:r>
-      <w:commentRangeEnd w:id="6"/>
+      <w:commentRangeEnd w:id="7"/>
       <w:r>
         <w:rPr>
           <w:rStyle w:val="CommentReference"/>
         </w:rPr>
-        <w:commentReference w:id="6"/>
+        <w:commentReference w:id="7"/>
       </w:r>
       <w:r>
         <w:t>experiments (Garcia &amp; Kornell, 2015).</w:t>
       </w:r>
       <w:r>
-        <w:t xml:space="preserve"> Prior to beginning the norming task, particpants were informed that they would be presented with a series of object words</w:t>
+        <w:t xml:space="preserve"> Prior to beginning the norming task, particpants were informed that they would </w:t>
+      </w:r>
+      <w:r>
+        <w:t>be viewing</w:t>
+      </w:r>
+      <w:r>
+        <w:t xml:space="preserve"> a series of object words</w:t>
       </w:r>
       <w:r>
         <w:t xml:space="preserve"> and that they would be required to list as many uses for each object as they could reasonably generate. </w:t>
@@ -1683,15 +1857,7 @@
         <w:t>reminded that a single object typically has multiple uses</w:t>
       </w:r>
       <w:r>
-        <w:t xml:space="preserve"> and were encouraged to list multiple </w:t>
-      </w:r>
-      <w:proofErr w:type="gramStart"/>
-      <w:r>
-        <w:t>object</w:t>
-      </w:r>
-      <w:proofErr w:type="gramEnd"/>
-      <w:r>
-        <w:t xml:space="preserve"> uses when possible.</w:t>
+        <w:t xml:space="preserve"> and were encouraged to list multiple object uses when possible.</w:t>
       </w:r>
       <w:r>
         <w:t xml:space="preserve"> </w:t>
@@ -1740,7 +1906,13 @@
         <w:t>step on</w:t>
       </w:r>
       <w:r>
-        <w:t xml:space="preserve"> all provided as examples of possible affordances. The </w:t>
+        <w:t xml:space="preserve"> all provided as examples of po</w:t>
+      </w:r>
+      <w:r>
+        <w:t>tential</w:t>
+      </w:r>
+      <w:r>
+        <w:t xml:space="preserve"> affordances. The </w:t>
       </w:r>
       <w:r>
         <w:t xml:space="preserve">complete </w:t>
@@ -1749,7 +1921,10 @@
         <w:t xml:space="preserve">set of instructions </w:t>
       </w:r>
       <w:r>
-        <w:t xml:space="preserve">can be viewed </w:t>
+        <w:t>is available</w:t>
+      </w:r>
+      <w:r>
+        <w:t xml:space="preserve"> </w:t>
       </w:r>
       <w:r>
         <w:t>at [</w:t>
@@ -1770,31 +1945,61 @@
         <w:ind w:firstLine="720"/>
       </w:pPr>
       <w:r>
-        <w:t xml:space="preserve">Following the initial </w:t>
-      </w:r>
-      <w:r>
-        <w:t xml:space="preserve">set of </w:t>
-      </w:r>
-      <w:r>
-        <w:t>instructions, participants completed a five-item practice set</w:t>
-      </w:r>
-      <w:r>
-        <w:t>, which familiarized them with the norming task. For all trials,</w:t>
+        <w:t xml:space="preserve">After receiving </w:t>
+      </w:r>
+      <w:r>
+        <w:t>instructions, participants</w:t>
+      </w:r>
+      <w:r>
+        <w:t xml:space="preserve"> then</w:t>
+      </w:r>
+      <w:r>
+        <w:t xml:space="preserve"> completed a </w:t>
+      </w:r>
+      <w:r>
+        <w:t>set of five practice items</w:t>
+      </w:r>
+      <w:r>
+        <w:t xml:space="preserve">, which familiarized them with the norming task. For </w:t>
+      </w:r>
+      <w:r>
+        <w:t xml:space="preserve">each </w:t>
+      </w:r>
+      <w:r>
+        <w:t>trial,</w:t>
       </w:r>
       <w:r>
         <w:t xml:space="preserve"> </w:t>
       </w:r>
       <w:r>
-        <w:t>w</w:t>
-      </w:r>
-      <w:r>
-        <w:t xml:space="preserve">ords were presented individually in the center of the screen, and participants were instructed to </w:t>
+        <w:t>a cue word</w:t>
+      </w:r>
+      <w:r>
+        <w:t xml:space="preserve"> </w:t>
+      </w:r>
+      <w:r>
+        <w:t>was</w:t>
+      </w:r>
+      <w:r>
+        <w:t xml:space="preserve"> presented in the center of the screen, and participants were instructed to </w:t>
       </w:r>
       <w:r>
         <w:t>type</w:t>
       </w:r>
       <w:r>
-        <w:t xml:space="preserve"> each affordance into a text</w:t>
+        <w:t xml:space="preserve"> </w:t>
+      </w:r>
+      <w:r>
+        <w:t>possible</w:t>
+      </w:r>
+      <w:r>
+        <w:t xml:space="preserve"> affordance</w:t>
+      </w:r>
+      <w:r>
+        <w:t>s</w:t>
+      </w:r>
+      <w:r>
+        <w:t xml:space="preserve"> into a text</w:t>
       </w:r>
       <w:r>
         <w:t>box located</w:t>
@@ -1803,11 +2008,62 @@
         <w:t xml:space="preserve"> directly below </w:t>
       </w:r>
       <w:r>
-        <w:t xml:space="preserve">the word. To maximize potential affordances, participants were not given specific instructions on how to format their responses (i.e., tense, single words vs. phrases, etc.) except that they were instructed to separate each unique affordance with a comma. After completing the practice trials, participants immediately began the full study, which randomly presented them with a list of 30 items randomly selected from one of the 100 item lists. Responses for each list were self-paced, and above each trial was a prompt which reminded participants to list as many uses for each object as they could </w:t>
+        <w:t>the word. To maximize potential affordances, participants were not given specific instructions on how to format their responses (i.e., tense, single words vs. phrases, etc.)</w:t>
+      </w:r>
+      <w:r>
+        <w:t xml:space="preserve"> with the</w:t>
+      </w:r>
+      <w:r>
+        <w:t xml:space="preserve"> except</w:t>
+      </w:r>
+      <w:r>
+        <w:t>ion</w:t>
+      </w:r>
+      <w:r>
+        <w:t xml:space="preserve"> that they were instructed to separate each unique affordance with a comma. </w:t>
+      </w:r>
+      <w:r>
+        <w:t xml:space="preserve">Thus, participants were allowed to respond </w:t>
+      </w:r>
+      <w:r>
+        <w:t xml:space="preserve">to the cue </w:t>
+      </w:r>
+      <w:r>
+        <w:t xml:space="preserve">with individual words, phrases, or full sentences. </w:t>
+      </w:r>
+      <w:r>
+        <w:t xml:space="preserve">Additionally, a prompt was located </w:t>
       </w:r>
       <w:r>
         <w:lastRenderedPageBreak/>
-        <w:t>generate. Following completion of this task, participants were debriefed. The total study took approximately 20 minutes to complete.</w:t>
+        <w:t xml:space="preserve">directly above the cue, which reminded participants to list as many uses for each object as they could generate. </w:t>
+      </w:r>
+      <w:r>
+        <w:t xml:space="preserve">After completing the practice trials, participants immediately began the full </w:t>
+      </w:r>
+      <w:r>
+        <w:t>norming task</w:t>
+      </w:r>
+      <w:r>
+        <w:t xml:space="preserve">, which </w:t>
+      </w:r>
+      <w:r>
+        <w:t>randomly selected one of the 100 lists of 30 items</w:t>
+      </w:r>
+      <w:r>
+        <w:t>.</w:t>
+      </w:r>
+      <w:r>
+        <w:t xml:space="preserve"> These items were presented in a randomized order, and participant responses</w:t>
+      </w:r>
+      <w:r>
+        <w:t xml:space="preserve"> were self-paced</w:t>
+      </w:r>
+      <w:r>
+        <w:t xml:space="preserve">. </w:t>
+      </w:r>
+      <w:r>
+        <w:t>Following completion of this task, participants were debriefed. The total study took approximately 20 minutes to complete.</w:t>
       </w:r>
     </w:p>
     <w:p>
@@ -1839,10 +2095,28 @@
         <w:ind w:firstLine="720"/>
       </w:pPr>
       <w:r>
-        <w:t>Da</w:t>
-      </w:r>
-      <w:r>
-        <w:t xml:space="preserve">ta processing was conducted in </w:t>
+        <w:t>All</w:t>
+      </w:r>
+      <w:r>
+        <w:t xml:space="preserve"> responses were initially screened to ensure that </w:t>
+      </w:r>
+      <w:r>
+        <w:t xml:space="preserve">participants adhered to the norming task’s instructions. Data from </w:t>
+      </w:r>
+      <w:r>
+        <w:rPr>
+          <w:highlight w:val="green"/>
+        </w:rPr>
+        <w:t>xx</w:t>
+      </w:r>
+      <w:r>
+        <w:t xml:space="preserve"> participants were omitted due to excessive blank responses or failure to list object uses (i.e., consistently responding with synonyms or associates). The remaining data were</w:t>
+      </w:r>
+      <w:r>
+        <w:t xml:space="preserve"> processed</w:t>
+      </w:r>
+      <w:r>
+        <w:t xml:space="preserve"> in </w:t>
       </w:r>
       <w:r>
         <w:rPr>
@@ -1852,12 +2126,15 @@
         <w:t>R</w:t>
       </w:r>
       <w:r>
-        <w:t xml:space="preserve"> following</w:t>
-      </w:r>
-      <w:r>
         <w:t xml:space="preserve"> </w:t>
       </w:r>
       <w:r>
+        <w:t>using a procedure based on</w:t>
+      </w:r>
+      <w:r>
+        <w:t xml:space="preserve"> </w:t>
+      </w:r>
+      <w:r>
         <w:rPr>
           <w:highlight w:val="cyan"/>
         </w:rPr>
@@ -1867,41 +2144,16 @@
         <w:rPr>
           <w:highlight w:val="cyan"/>
         </w:rPr>
-        <w:t xml:space="preserve">, De </w:t>
-      </w:r>
-      <w:proofErr w:type="spellStart"/>
-      <w:r>
-        <w:rPr>
-          <w:highlight w:val="cyan"/>
-        </w:rPr>
-        <w:t>Deyne</w:t>
-      </w:r>
-      <w:proofErr w:type="spellEnd"/>
-      <w:r>
-        <w:rPr>
-          <w:highlight w:val="cyan"/>
-        </w:rPr>
-        <w:t xml:space="preserve">, &amp; </w:t>
-      </w:r>
-      <w:proofErr w:type="spellStart"/>
-      <w:r>
-        <w:rPr>
-          <w:highlight w:val="cyan"/>
-        </w:rPr>
-        <w:t>Montefinese’s</w:t>
-      </w:r>
-      <w:proofErr w:type="spellEnd"/>
-      <w:r>
-        <w:rPr>
-          <w:highlight w:val="cyan"/>
-        </w:rPr>
-        <w:t xml:space="preserve"> (2020)</w:t>
-      </w:r>
-      <w:r>
-        <w:t xml:space="preserve"> guidelines for processing lexical output from norming studies.</w:t>
-      </w:r>
-      <w:r>
-        <w:t xml:space="preserve"> Below, we detail </w:t>
+        <w:t>, De Deyne, &amp; Montefinese’s (2020)</w:t>
+      </w:r>
+      <w:r>
+        <w:t xml:space="preserve"> guidelines for processing lexical output from norming studies. Below, we</w:t>
+      </w:r>
+      <w:r>
+        <w:t xml:space="preserve"> first</w:t>
+      </w:r>
+      <w:r>
+        <w:t xml:space="preserve"> detail </w:t>
       </w:r>
       <w:r>
         <w:t>each step</w:t>
@@ -1913,7 +2165,19 @@
         <w:t xml:space="preserve"> before describing </w:t>
       </w:r>
       <w:r>
-        <w:t xml:space="preserve">the calculation of two affordance measures: Affordance Strength (AFS) and Affordance Set Size (AFFS). Given both the predicted size of the final dataset and because data collection was split across multiple institutions, </w:t>
+        <w:t xml:space="preserve">the calculation of two affordance measures: Affordance Strength (AFS) and Affordance Set Size (AFFS). Given both the predicted size of the final dataset and because data collection </w:t>
+      </w:r>
+      <w:r>
+        <w:t xml:space="preserve">occurred in waves </w:t>
+      </w:r>
+      <w:r>
+        <w:t xml:space="preserve">across multiple </w:t>
+      </w:r>
+      <w:r>
+        <w:t>testing sites</w:t>
+      </w:r>
+      <w:r>
+        <w:t xml:space="preserve">, </w:t>
       </w:r>
       <w:r>
         <w:t>the data processing steps listed below were conducted across</w:t>
@@ -1928,7 +2192,13 @@
         <w:t xml:space="preserve"> batches of </w:t>
       </w:r>
       <w:r>
-        <w:t xml:space="preserve">data, which ranged from </w:t>
+        <w:t xml:space="preserve">data, </w:t>
+      </w:r>
+      <w:r>
+        <w:t>ranging</w:t>
+      </w:r>
+      <w:r>
+        <w:t xml:space="preserve"> from </w:t>
       </w:r>
       <w:r>
         <w:t xml:space="preserve">approximately 25 to </w:t>
@@ -1940,7 +2210,32 @@
         <w:t>00 participants</w:t>
       </w:r>
       <w:r>
-        <w:t xml:space="preserve"> collected at a single testing site.</w:t>
+        <w:t xml:space="preserve"> each.</w:t>
+      </w:r>
+      <w:r>
+        <w:t xml:space="preserve"> </w:t>
+      </w:r>
+      <w:r>
+        <w:t xml:space="preserve">For completeness, an </w:t>
+      </w:r>
+      <w:r>
+        <w:rPr>
+          <w:i/>
+          <w:iCs/>
+        </w:rPr>
+        <w:t>R</w:t>
+      </w:r>
+      <w:r>
+        <w:t xml:space="preserve"> script detailing the full cleaning procedure is available at </w:t>
+      </w:r>
+      <w:r>
+        <w:rPr>
+          <w:highlight w:val="green"/>
+        </w:rPr>
+        <w:t>[OSF LINK]</w:t>
+      </w:r>
+      <w:r>
+        <w:t>.</w:t>
       </w:r>
     </w:p>
     <w:p>
@@ -1955,7 +2250,7 @@
           <w:i/>
           <w:iCs/>
         </w:rPr>
-        <w:t xml:space="preserve">Missing Data and </w:t>
+        <w:t>Cleaning the Raw</w:t>
       </w:r>
       <w:r>
         <w:rPr>
@@ -1964,8 +2259,577 @@
           <w:i/>
           <w:iCs/>
         </w:rPr>
-        <w:t xml:space="preserve">Parsing </w:t>
-      </w:r>
+        <w:t xml:space="preserve"> Data.</w:t>
+      </w:r>
+      <w:r>
+        <w:t xml:space="preserve"> </w:t>
+      </w:r>
+      <w:r>
+        <w:t xml:space="preserve">Figure </w:t>
+      </w:r>
+      <w:r>
+        <w:rPr>
+          <w:highlight w:val="green"/>
+        </w:rPr>
+        <w:t>x</w:t>
+      </w:r>
+      <w:r>
+        <w:t xml:space="preserve"> illustrates the data cleaning procedure. W</w:t>
+      </w:r>
+      <w:r>
+        <w:t>e began by removing all blank responses</w:t>
+      </w:r>
+      <w:r>
+        <w:t xml:space="preserve"> </w:t>
+      </w:r>
+      <w:r>
+        <w:t>along with</w:t>
+      </w:r>
+      <w:r>
+        <w:t xml:space="preserve"> any</w:t>
+      </w:r>
+      <w:r>
+        <w:t xml:space="preserve"> </w:t>
+      </w:r>
+      <w:r>
+        <w:t xml:space="preserve">responses suggesting that participants were unfamiliar with a specific object (e.g., “I don’t know”, “unknown”, “unsure”, “?”, etc.). </w:t>
+      </w:r>
+      <w:r>
+        <w:t xml:space="preserve">Across all batches, this process removed </w:t>
+      </w:r>
+      <w:r>
+        <w:rPr>
+          <w:highlight w:val="green"/>
+        </w:rPr>
+        <w:t>xx</w:t>
+      </w:r>
+      <w:r>
+        <w:t>% of total trials</w:t>
+      </w:r>
+      <w:r>
+        <w:t xml:space="preserve">. </w:t>
+      </w:r>
+      <w:r>
+        <w:t>Second</w:t>
+      </w:r>
+      <w:r>
+        <w:t xml:space="preserve">, because </w:t>
+      </w:r>
+      <w:r>
+        <w:t xml:space="preserve">participants generally provided multiple affordances to each cue, each row in the initial dataset generally contained multiple affordances. </w:t>
+      </w:r>
+      <w:r>
+        <w:t xml:space="preserve">The </w:t>
+      </w:r>
+      <w:r>
+        <w:rPr>
+          <w:i/>
+          <w:iCs/>
+        </w:rPr>
+        <w:t>tidytext</w:t>
+      </w:r>
+      <w:r>
+        <w:t xml:space="preserve"> package (</w:t>
+      </w:r>
+      <w:r>
+        <w:rPr>
+          <w:highlight w:val="cyan"/>
+        </w:rPr>
+        <w:t>CITE</w:t>
+      </w:r>
+      <w:r>
+        <w:t>) was used to identify and separate individual affordance responses to each cue</w:t>
+      </w:r>
+      <w:r>
+        <w:t xml:space="preserve">. </w:t>
+      </w:r>
+      <w:r>
+        <w:t>This</w:t>
+      </w:r>
+      <w:r>
+        <w:t xml:space="preserve"> parsing</w:t>
+      </w:r>
+      <w:r>
+        <w:t xml:space="preserve"> process assumed that unique affordances were comma-separated, though we additionally corrected for participants who did not follow instructions (e.g., semicolons, periods, spaces, etc.). </w:t>
+      </w:r>
+      <w:r>
+        <w:t>This resulted in</w:t>
+      </w:r>
+      <w:r>
+        <w:t xml:space="preserve"> a long-format </w:t>
+      </w:r>
+      <w:r>
+        <w:lastRenderedPageBreak/>
+        <w:t>dataset, with each individual affordance having its own row in the dataset</w:t>
+      </w:r>
+      <w:r>
+        <w:t xml:space="preserve"> (i.e., “to drink from, throw it, pencil holder” become “to drink from”, “throw it”, and “pencil holder”)</w:t>
+      </w:r>
+      <w:r>
+        <w:t>.</w:t>
+      </w:r>
+    </w:p>
+    <w:p>
+      <w:pPr>
+        <w:spacing w:after="0" w:line="480" w:lineRule="auto"/>
+        <w:ind w:firstLine="720"/>
+      </w:pPr>
+      <w:r>
+        <w:t xml:space="preserve">After extracting individual affordances for each object, </w:t>
+      </w:r>
+      <w:r>
+        <w:t xml:space="preserve">we next corrected for spelling errors using the </w:t>
+      </w:r>
+      <w:r>
+        <w:rPr>
+          <w:i/>
+          <w:iCs/>
+        </w:rPr>
+        <w:t>hunspell</w:t>
+      </w:r>
+      <w:r>
+        <w:t xml:space="preserve"> package </w:t>
+      </w:r>
+      <w:r>
+        <w:rPr>
+          <w:highlight w:val="cyan"/>
+        </w:rPr>
+        <w:t>(CITE)</w:t>
+      </w:r>
+      <w:r>
+        <w:t xml:space="preserve">. Because participants were primarily recruited from the United States, the spell check procedure utilized the American English dictionary. For British participants recruited from Prolific, British English spellings were changed to their corresponding American English counterpart (e.g., </w:t>
+      </w:r>
+      <w:r>
+        <w:rPr>
+          <w:i/>
+          <w:iCs/>
+        </w:rPr>
+        <w:t xml:space="preserve">colour </w:t>
+      </w:r>
+      <w:r>
+        <w:t xml:space="preserve">and </w:t>
+      </w:r>
+      <w:r>
+        <w:rPr>
+          <w:i/>
+          <w:iCs/>
+        </w:rPr>
+        <w:t>socialise</w:t>
+      </w:r>
+      <w:r>
+        <w:t xml:space="preserve"> become </w:t>
+      </w:r>
+      <w:r>
+        <w:rPr>
+          <w:i/>
+          <w:iCs/>
+        </w:rPr>
+        <w:t>color</w:t>
+      </w:r>
+      <w:r>
+        <w:t xml:space="preserve"> and </w:t>
+      </w:r>
+      <w:r>
+        <w:rPr>
+          <w:i/>
+          <w:iCs/>
+        </w:rPr>
+        <w:t>socialize</w:t>
+      </w:r>
+      <w:r>
+        <w:t xml:space="preserve">). After using </w:t>
+      </w:r>
+      <w:r>
+        <w:rPr>
+          <w:i/>
+          <w:iCs/>
+        </w:rPr>
+        <w:t>hunspell</w:t>
+      </w:r>
+      <w:r>
+        <w:t xml:space="preserve"> to generate a list of spelling errors, all errors were visually inspected to confirm whether a flagged word was indeed a misspelling or simply a word which was not available in this package’s dictionary. Following the inspection process, all confirmed misspellings were corrected by replacing </w:t>
+      </w:r>
+      <w:r>
+        <w:t>each</w:t>
+      </w:r>
+      <w:r>
+        <w:t xml:space="preserve"> misspelled word with </w:t>
+      </w:r>
+      <w:r>
+        <w:t>its corresponding</w:t>
+      </w:r>
+      <w:r>
+        <w:t xml:space="preserve"> </w:t>
+      </w:r>
+      <w:r>
+        <w:rPr>
+          <w:i/>
+          <w:iCs/>
+        </w:rPr>
+        <w:t>hunspell</w:t>
+      </w:r>
+      <w:r>
+        <w:t xml:space="preserve"> generated correction.</w:t>
+      </w:r>
+    </w:p>
+    <w:p>
+      <w:pPr>
+        <w:spacing w:after="0" w:line="480" w:lineRule="auto"/>
+        <w:ind w:firstLine="720"/>
+      </w:pPr>
+      <w:r>
+        <w:t>Once spelling errors were corrected, affordance responses were then tokenized</w:t>
+      </w:r>
+      <w:r>
+        <w:t xml:space="preserve"> </w:t>
+      </w:r>
+      <w:r>
+        <w:t>via</w:t>
+      </w:r>
+      <w:r>
+        <w:t xml:space="preserve"> </w:t>
+      </w:r>
+      <w:r>
+        <w:rPr>
+          <w:i/>
+          <w:iCs/>
+        </w:rPr>
+        <w:t>tidytext</w:t>
+      </w:r>
+      <w:r>
+        <w:t xml:space="preserve">, </w:t>
+      </w:r>
+      <w:r>
+        <w:t>which split</w:t>
+      </w:r>
+      <w:r>
+        <w:t xml:space="preserve"> each</w:t>
+      </w:r>
+      <w:r>
+        <w:t xml:space="preserve"> affordance phrase into individual words</w:t>
+      </w:r>
+      <w:r>
+        <w:t>.</w:t>
+      </w:r>
+      <w:r>
+        <w:t xml:space="preserve"> This step was </w:t>
+      </w:r>
+      <w:r>
+        <w:t>included</w:t>
+      </w:r>
+      <w:r>
+        <w:t xml:space="preserve"> to </w:t>
+      </w:r>
+      <w:r>
+        <w:t>account for</w:t>
+      </w:r>
+      <w:r>
+        <w:t xml:space="preserve"> two potential issues. First,</w:t>
+      </w:r>
+      <w:r>
+        <w:t xml:space="preserve"> </w:t>
+      </w:r>
+      <w:r>
+        <w:t xml:space="preserve">as noted in the </w:t>
+      </w:r>
+      <w:r>
+        <w:rPr>
+          <w:i/>
+          <w:iCs/>
+        </w:rPr>
+        <w:t>Procedure</w:t>
+      </w:r>
+      <w:r>
+        <w:t xml:space="preserve">, participants entered their responses into a textbox, which allowed </w:t>
+      </w:r>
+      <w:r>
+        <w:t>them</w:t>
+      </w:r>
+      <w:r>
+        <w:t xml:space="preserve"> to list multiple affordances for each cue. However, participants often included extra spacing and tabs in addition to using a comma to separate affordance entries. Thus, the tokenization process removed any additional spacing and punctuation. Second, affordance phrases often contained multiple affordances, in addition to other context specific words (e.g., nouns and adjectives) which may also contain important information regarding object use. By splitting phrases into separate lines in the dataset, we</w:t>
+      </w:r>
+      <w:r>
+        <w:t xml:space="preserve"> were</w:t>
+      </w:r>
+      <w:r>
+        <w:t xml:space="preserve"> able to compare </w:t>
+      </w:r>
+      <w:commentRangeStart w:id="8"/>
+      <w:r>
+        <w:t xml:space="preserve">base affordances </w:t>
+      </w:r>
+      <w:commentRangeEnd w:id="8"/>
+      <w:r>
+        <w:rPr>
+          <w:rStyle w:val="CommentReference"/>
+        </w:rPr>
+        <w:commentReference w:id="8"/>
+      </w:r>
+      <w:r>
+        <w:t xml:space="preserve">(often represented by verb responses) while also preserving the context in which the </w:t>
+      </w:r>
+      <w:r>
+        <w:t>affordance</w:t>
+      </w:r>
+      <w:r>
+        <w:t xml:space="preserve"> occurs.</w:t>
+      </w:r>
+      <w:r>
+        <w:t xml:space="preserve"> </w:t>
+      </w:r>
+      <w:r>
+        <w:t xml:space="preserve">Finally, the tokenization process allowed us to remove stopwords (e.g., </w:t>
+      </w:r>
+      <w:r>
+        <w:rPr>
+          <w:i/>
+          <w:iCs/>
+        </w:rPr>
+        <w:t>the</w:t>
+      </w:r>
+      <w:r>
+        <w:t xml:space="preserve">, </w:t>
+      </w:r>
+      <w:r>
+        <w:rPr>
+          <w:i/>
+          <w:iCs/>
+        </w:rPr>
+        <w:t>of</w:t>
+      </w:r>
+      <w:r>
+        <w:t xml:space="preserve">, </w:t>
+      </w:r>
+      <w:r>
+        <w:rPr>
+          <w:i/>
+          <w:iCs/>
+        </w:rPr>
+        <w:t>but</w:t>
+      </w:r>
+      <w:r>
+        <w:t xml:space="preserve">, etc.), which were dropped using the </w:t>
+      </w:r>
+      <w:r>
+        <w:rPr>
+          <w:i/>
+          <w:iCs/>
+        </w:rPr>
+        <w:t>stopwords</w:t>
+      </w:r>
+      <w:r>
+        <w:t xml:space="preserve"> package </w:t>
+      </w:r>
+      <w:r>
+        <w:rPr>
+          <w:highlight w:val="cyan"/>
+        </w:rPr>
+        <w:t>(CITE)</w:t>
+      </w:r>
+      <w:r>
+        <w:t>.</w:t>
+      </w:r>
+    </w:p>
+    <w:p>
+      <w:pPr>
+        <w:spacing w:after="0" w:line="480" w:lineRule="auto"/>
+        <w:ind w:firstLine="720"/>
+      </w:pPr>
+      <w:r>
+        <w:t>Finally, a</w:t>
+      </w:r>
+      <w:r>
+        <w:t xml:space="preserve">fter tokenizing </w:t>
+      </w:r>
+      <w:r>
+        <w:t>each affordance</w:t>
+      </w:r>
+      <w:r>
+        <w:t xml:space="preserve"> and omitting stopwords, the remaining responses were lemmatized and part of speech</w:t>
+      </w:r>
+      <w:r>
+        <w:t xml:space="preserve"> (POS)</w:t>
+      </w:r>
+      <w:r>
+        <w:t xml:space="preserve"> tagged. </w:t>
+      </w:r>
+      <w:r>
+        <w:t xml:space="preserve">These steps were conducted </w:t>
+      </w:r>
+      <w:r>
+        <w:t xml:space="preserve">in </w:t>
+      </w:r>
+      <w:r>
+        <w:rPr>
+          <w:i/>
+          <w:iCs/>
+        </w:rPr>
+        <w:t>R</w:t>
+      </w:r>
+      <w:r>
+        <w:t xml:space="preserve"> </w:t>
+      </w:r>
+      <w:r>
+        <w:t xml:space="preserve">with </w:t>
+      </w:r>
+      <w:r>
+        <w:t xml:space="preserve">the </w:t>
+      </w:r>
+      <w:r>
+        <w:rPr>
+          <w:i/>
+          <w:iCs/>
+        </w:rPr>
+        <w:t>udpipe</w:t>
+      </w:r>
+      <w:r>
+        <w:t xml:space="preserve"> package </w:t>
+      </w:r>
+      <w:r>
+        <w:rPr>
+          <w:highlight w:val="cyan"/>
+        </w:rPr>
+        <w:lastRenderedPageBreak/>
+        <w:t>(CITE)</w:t>
+      </w:r>
+      <w:r>
+        <w:t xml:space="preserve">, which employs a trained language model </w:t>
+      </w:r>
+      <w:r>
+        <w:t xml:space="preserve">to </w:t>
+      </w:r>
+      <w:r>
+        <w:t xml:space="preserve">transform all tokens belonging to a particular </w:t>
+      </w:r>
+      <w:r>
+        <w:t xml:space="preserve">set of </w:t>
+      </w:r>
+      <w:r>
+        <w:t>lexeme</w:t>
+      </w:r>
+      <w:r>
+        <w:t xml:space="preserve">s </w:t>
+      </w:r>
+      <w:r>
+        <w:t xml:space="preserve">(i.e., words with the same common meaning) </w:t>
+      </w:r>
+      <w:r>
+        <w:t>into</w:t>
+      </w:r>
+      <w:r>
+        <w:t xml:space="preserve"> a shared lemma (i.e., </w:t>
+      </w:r>
+      <w:r>
+        <w:rPr>
+          <w:i/>
+          <w:iCs/>
+        </w:rPr>
+        <w:t>swim</w:t>
+      </w:r>
+      <w:r>
+        <w:t xml:space="preserve">, </w:t>
+      </w:r>
+      <w:r>
+        <w:rPr>
+          <w:i/>
+          <w:iCs/>
+        </w:rPr>
+        <w:t xml:space="preserve">swam, </w:t>
+      </w:r>
+      <w:r>
+        <w:t xml:space="preserve">and </w:t>
+      </w:r>
+      <w:r>
+        <w:rPr>
+          <w:i/>
+          <w:iCs/>
+        </w:rPr>
+        <w:t>swimming</w:t>
+      </w:r>
+      <w:r>
+        <w:t xml:space="preserve"> become </w:t>
+      </w:r>
+      <w:r>
+        <w:rPr>
+          <w:i/>
+          <w:iCs/>
+        </w:rPr>
+        <w:t>swim</w:t>
+      </w:r>
+      <w:r>
+        <w:t xml:space="preserve">). We elected to use lemmatization rather than a stemming procedure since, as noted by Buchanan et al. (2020), </w:t>
+      </w:r>
+      <w:r>
+        <w:t xml:space="preserve">a word’s stem </w:t>
+      </w:r>
+      <w:r>
+        <w:t xml:space="preserve">may not always reflect a word </w:t>
+      </w:r>
+      <w:r>
+        <w:t>existing with</w:t>
+      </w:r>
+      <w:r>
+        <w:t xml:space="preserve">in a particular language. Thus, our use of lemmatization ensured that all affordances in the final dataset </w:t>
+      </w:r>
+      <w:r>
+        <w:t xml:space="preserve">were words </w:t>
+      </w:r>
+      <w:r>
+        <w:t xml:space="preserve">existing </w:t>
+      </w:r>
+      <w:r>
+        <w:t>in the English language. Finally, the model used for lemmatization was also trained to provide POS tags</w:t>
+      </w:r>
+      <w:r>
+        <w:t xml:space="preserve"> for wide variety of American English lemmas</w:t>
+      </w:r>
+      <w:r>
+        <w:t xml:space="preserve">. </w:t>
+      </w:r>
+      <w:r>
+        <w:t xml:space="preserve">However, to </w:t>
+      </w:r>
+      <w:r>
+        <w:t xml:space="preserve">ensure </w:t>
+      </w:r>
+      <w:r>
+        <w:t>accuracy</w:t>
+      </w:r>
+      <w:r>
+        <w:t xml:space="preserve">, all tags were manually inspected. For lemmas which could potentially hold more than one tag (i.e., </w:t>
+      </w:r>
+      <w:r>
+        <w:rPr>
+          <w:i/>
+          <w:iCs/>
+        </w:rPr>
+        <w:t>fish</w:t>
+      </w:r>
+      <w:r>
+        <w:t xml:space="preserve"> may be tagged as noun when referring to an animal but a</w:t>
+      </w:r>
+      <w:r>
+        <w:t>s a</w:t>
+      </w:r>
+      <w:r>
+        <w:t xml:space="preserve"> verb when referencing the lemmatized form of </w:t>
+      </w:r>
+      <w:r>
+        <w:rPr>
+          <w:i/>
+          <w:iCs/>
+        </w:rPr>
+        <w:t>fishing</w:t>
+      </w:r>
+      <w:r>
+        <w:t xml:space="preserve">), the context in which the original word was produced was used to determine the appropriate tag. </w:t>
+      </w:r>
+    </w:p>
+    <w:p>
+      <w:pPr>
+        <w:spacing w:after="0" w:line="480" w:lineRule="auto"/>
+        <w:ind w:firstLine="720"/>
+      </w:pPr>
       <w:r>
         <w:rPr>
           <w:b/>
@@ -1973,47 +2837,132 @@
           <w:i/>
           <w:iCs/>
         </w:rPr>
-        <w:t>Affordances.</w:t>
+        <w:t>Building the Affordance Dataset.</w:t>
       </w:r>
       <w:r>
         <w:t xml:space="preserve"> </w:t>
       </w:r>
       <w:r>
-        <w:t>First, all blank responses</w:t>
-      </w:r>
-      <w:r>
-        <w:t xml:space="preserve"> were removed</w:t>
-      </w:r>
-      <w:r>
-        <w:t xml:space="preserve"> from the dataset</w:t>
+        <w:t xml:space="preserve">Following the cleaning procedure, we inspected the dataset to ensure that all items had been normed by a sufficient number of participants. In doing so, we detected several low frequency items which did not receive an appropriate number of responses </w:t>
+      </w:r>
+      <w:r>
+        <w:t>(</w:t>
+      </w:r>
+      <w:r>
+        <w:rPr>
+          <w:i/>
+          <w:iCs/>
+        </w:rPr>
+        <w:t>n</w:t>
+      </w:r>
+      <w:r>
+        <w:t xml:space="preserve">s &lt; 20). A total of </w:t>
+      </w:r>
+      <w:r>
+        <w:rPr>
+          <w:highlight w:val="green"/>
+        </w:rPr>
+        <w:t>xx</w:t>
+      </w:r>
+      <w:r>
+        <w:t xml:space="preserve"> items met this criterial and were subsequently dropped from the dataset. Additionally, we encountered several cue items that were spelling variations of the same object (e.g., </w:t>
+      </w:r>
+      <w:r>
+        <w:rPr>
+          <w:i/>
+          <w:iCs/>
+        </w:rPr>
+        <w:t>ax</w:t>
+      </w:r>
+      <w:r>
+        <w:t xml:space="preserve"> and </w:t>
+      </w:r>
+      <w:r>
+        <w:rPr>
+          <w:i/>
+          <w:iCs/>
+        </w:rPr>
+        <w:t>axe</w:t>
+      </w:r>
+      <w:r>
+        <w:t xml:space="preserve">) or singular and plural forms (e.g., </w:t>
+      </w:r>
+      <w:r>
+        <w:rPr>
+          <w:i/>
+          <w:iCs/>
+        </w:rPr>
+        <w:t>noodle</w:t>
+      </w:r>
+      <w:r>
+        <w:t xml:space="preserve"> and </w:t>
+      </w:r>
+      <w:r>
+        <w:rPr>
+          <w:i/>
+          <w:iCs/>
+        </w:rPr>
+        <w:t>noodles</w:t>
+      </w:r>
+      <w:r>
+        <w:t xml:space="preserve">). </w:t>
+      </w:r>
+      <w:r>
+        <w:t>W</w:t>
+      </w:r>
+      <w:r>
+        <w:t xml:space="preserve">e combined </w:t>
+      </w:r>
+      <w:r>
+        <w:t xml:space="preserve">responses </w:t>
+      </w:r>
+      <w:r>
+        <w:t xml:space="preserve">across singular and plural items such that only the singular form was used, so long as </w:t>
+      </w:r>
+      <w:r>
+        <w:t xml:space="preserve">changing </w:t>
+      </w:r>
+      <w:r>
+        <w:t xml:space="preserve">an </w:t>
+      </w:r>
+      <w:r>
+        <w:t>object</w:t>
+      </w:r>
+      <w:r>
+        <w:t xml:space="preserve">’s </w:t>
+      </w:r>
+      <w:commentRangeStart w:id="9"/>
+      <w:r>
+        <w:t>plurality</w:t>
+      </w:r>
+      <w:commentRangeEnd w:id="9"/>
+      <w:r>
+        <w:rPr>
+          <w:rStyle w:val="CommentReference"/>
+        </w:rPr>
+        <w:commentReference w:id="9"/>
       </w:r>
       <w:r>
         <w:t xml:space="preserve"> </w:t>
       </w:r>
       <w:r>
-        <w:t>as well as any</w:t>
+        <w:t xml:space="preserve">did not substantially alter its use. After dropping low frequency items and </w:t>
+      </w:r>
+      <w:r>
+        <w:t xml:space="preserve">correcting for plurals and alternate spellings, the final affordance dataset contained </w:t>
+      </w:r>
+      <w:r>
+        <w:rPr>
+          <w:highlight w:val="yellow"/>
+        </w:rPr>
+        <w:t>XXXX</w:t>
+      </w:r>
+      <w:r>
+        <w:t xml:space="preserve"> objects.</w:t>
       </w:r>
       <w:r>
         <w:t xml:space="preserve"> </w:t>
       </w:r>
-      <w:r>
-        <w:t xml:space="preserve">responses suggesting that participants were unfamiliar with a specific object (e.g., “I don’t know”, “unknown”, “unsure”, “?”, etc.). [WHAT PERCENT OF THE DATA WAS REMOVED?]. </w:t>
-      </w:r>
-      <w:r>
-        <w:t>Second</w:t>
-      </w:r>
-      <w:r>
-        <w:t xml:space="preserve">, because participants typically provided multiple affordances to each object, the </w:t>
-      </w:r>
-      <w:r>
-        <w:t>XXX package was used to parse out individual affordances for each object. This resulted in a long-format dataset, with each individual affordance having its own row in the dataset</w:t>
-      </w:r>
-      <w:r>
-        <w:t xml:space="preserve"> (i.e., “to drink from, throw it, pencil holder” become “to drink from”, “throw it”, and “pencil holder”)</w:t>
-      </w:r>
-      <w:r>
-        <w:t xml:space="preserve">. </w:t>
-      </w:r>
     </w:p>
     <w:p>
       <w:pPr>
@@ -2021,81 +2970,46 @@
         <w:ind w:firstLine="720"/>
       </w:pPr>
       <w:r>
+        <w:t>Next, [COMPUTE AFS]</w:t>
+      </w:r>
+    </w:p>
+    <w:p>
+      <w:pPr>
+        <w:spacing w:after="0" w:line="480" w:lineRule="auto"/>
+        <w:ind w:firstLine="720"/>
+      </w:pPr>
+      <w:r>
+        <w:t>Finally, [SET SIZE]</w:t>
+      </w:r>
+    </w:p>
+    <w:p>
+      <w:pPr>
+        <w:spacing w:after="0" w:line="480" w:lineRule="auto"/>
+        <w:jc w:val="center"/>
         <w:rPr>
           <w:b/>
           <w:bCs/>
-          <w:i/>
-          <w:iCs/>
-        </w:rPr>
-        <w:t>Spelling Corrections and Tokenization.</w:t>
-      </w:r>
-      <w:r>
-        <w:t xml:space="preserve"> [WORDS HERE]</w:t>
-      </w:r>
-    </w:p>
-    <w:p>
-      <w:pPr>
-        <w:spacing w:after="0" w:line="480" w:lineRule="auto"/>
-        <w:ind w:firstLine="720"/>
+        </w:rPr>
       </w:pPr>
       <w:r>
         <w:rPr>
           <w:b/>
           <w:bCs/>
-          <w:i/>
-          <w:iCs/>
-        </w:rPr>
-        <w:t>Lemmatization and Part of Speech Tagging.</w:t>
-      </w:r>
-      <w:r>
-        <w:t xml:space="preserve"> [WORDS HERE]</w:t>
-      </w:r>
-    </w:p>
-    <w:p>
-      <w:pPr>
-        <w:spacing w:after="0" w:line="480" w:lineRule="auto"/>
-        <w:ind w:firstLine="720"/>
-      </w:pPr>
-    </w:p>
-    <w:p>
-      <w:pPr>
-        <w:spacing w:after="0" w:line="480" w:lineRule="auto"/>
-      </w:pPr>
-      <w:r>
-        <w:t>[STARTED W/ 3000 ITEMS, ANY ITEMS REMOVED?]</w:t>
-      </w:r>
-    </w:p>
-    <w:p>
-      <w:pPr>
-        <w:spacing w:after="0" w:line="480" w:lineRule="auto"/>
-      </w:pPr>
-      <w:r>
-        <w:t>[HOW MANY PARTICIPANTS WERE REMOVED?]</w:t>
-      </w:r>
-      <w:r>
-        <w:t xml:space="preserve"> </w:t>
-      </w:r>
-    </w:p>
-    <w:p>
-      <w:pPr>
-        <w:spacing w:after="0" w:line="480" w:lineRule="auto"/>
-      </w:pPr>
-      <w:r>
-        <w:t>[POSSIBLY A FIGURE?]</w:t>
-      </w:r>
-    </w:p>
-    <w:p>
-      <w:pPr>
-        <w:spacing w:after="0" w:line="480" w:lineRule="auto"/>
-      </w:pPr>
-      <w:r>
-        <w:t>[HOW WERE AFS AND AFFS COMPUTED?]</w:t>
-      </w:r>
-    </w:p>
-    <w:p>
-      <w:pPr>
-        <w:spacing w:after="0" w:line="480" w:lineRule="auto"/>
-        <w:jc w:val="center"/>
+        </w:rPr>
+        <w:t>Results</w:t>
+      </w:r>
+    </w:p>
+    <w:p>
+      <w:pPr>
+        <w:spacing w:after="0" w:line="480" w:lineRule="auto"/>
+      </w:pPr>
+      <w:r>
+        <w:t>[WORDS HERE]</w:t>
+      </w:r>
+    </w:p>
+    <w:p>
+      <w:pPr>
+        <w:spacing w:after="0" w:line="480" w:lineRule="auto"/>
         <w:rPr>
           <w:b/>
           <w:bCs/>
@@ -2107,7 +3021,7 @@
           <w:bCs/>
         </w:rPr>
         <w:lastRenderedPageBreak/>
-        <w:t>Results</w:t>
+        <w:t>Research Questions</w:t>
       </w:r>
     </w:p>
     <w:p>
@@ -2131,7 +3045,7 @@
           <w:b/>
           <w:bCs/>
         </w:rPr>
-        <w:t>Research Questions</w:t>
+        <w:t>Descriptive Data</w:t>
       </w:r>
     </w:p>
     <w:p>
@@ -2155,7 +3069,7 @@
           <w:b/>
           <w:bCs/>
         </w:rPr>
-        <w:t>Descriptive Data</w:t>
+        <w:t>Validity</w:t>
       </w:r>
     </w:p>
     <w:p>
@@ -2169,6 +3083,7 @@
     <w:p>
       <w:pPr>
         <w:spacing w:after="0" w:line="480" w:lineRule="auto"/>
+        <w:jc w:val="center"/>
         <w:rPr>
           <w:b/>
           <w:bCs/>
@@ -2179,7 +3094,7 @@
           <w:b/>
           <w:bCs/>
         </w:rPr>
-        <w:t>Validity</w:t>
+        <w:t>Shiny Application</w:t>
       </w:r>
     </w:p>
     <w:p>
@@ -2393,7 +3308,7 @@
       </w:r>
     </w:p>
   </w:comment>
-  <w:comment w:id="4" w:author="Nick Maxwell" w:date="2023-04-04T17:26:00Z" w:initials="NM">
+  <w:comment w:id="4" w:author="Nick Maxwell" w:date="2023-07-30T11:42:00Z" w:initials="NM">
     <w:p>
       <w:pPr>
         <w:pStyle w:val="CommentText"/>
@@ -2405,11 +3320,11 @@
         <w:annotationRef/>
       </w:r>
       <w:r>
-        <w:t>Stopped here</w:t>
+        <w:t>This is a modified version of our 2023 PNOM abstract</w:t>
       </w:r>
     </w:p>
   </w:comment>
-  <w:comment w:id="5" w:author="Nick Maxwell" w:date="2023-07-26T12:21:00Z" w:initials="NM">
+  <w:comment w:id="5" w:author="Nick Maxwell" w:date="2023-08-01T09:01:00Z" w:initials="NM">
     <w:p>
       <w:pPr>
         <w:pStyle w:val="CommentText"/>
@@ -2421,11 +3336,27 @@
         <w:annotationRef/>
       </w:r>
       <w:r>
+        <w:t>Need to update this accordingly</w:t>
+      </w:r>
+    </w:p>
+  </w:comment>
+  <w:comment w:id="6" w:author="Nick Maxwell" w:date="2023-07-26T12:21:00Z" w:initials="NM">
+    <w:p>
+      <w:pPr>
+        <w:pStyle w:val="CommentText"/>
+      </w:pPr>
+      <w:r>
+        <w:rPr>
+          <w:rStyle w:val="CommentReference"/>
+        </w:rPr>
+        <w:annotationRef/>
+      </w:r>
+      <w:r>
         <w:t>I'm assuming Tyler used a specific cutoff value when generating the list?</w:t>
       </w:r>
     </w:p>
   </w:comment>
-  <w:comment w:id="6" w:author="Nick Maxwell" w:date="2023-07-26T11:25:00Z" w:initials="NM">
+  <w:comment w:id="7" w:author="Nick Maxwell" w:date="2023-07-26T11:25:00Z" w:initials="NM">
     <w:p>
       <w:pPr>
         <w:pStyle w:val="CommentText"/>
@@ -2438,6 +3369,113 @@
       </w:r>
       <w:r>
         <w:t>Did any of our collaborators run the collector in a lab-based setting?</w:t>
+      </w:r>
+    </w:p>
+  </w:comment>
+  <w:comment w:id="8" w:author="Nick Maxwell" w:date="2023-07-28T10:25:00Z" w:initials="NM">
+    <w:p>
+      <w:pPr>
+        <w:pStyle w:val="CommentText"/>
+      </w:pPr>
+      <w:r>
+        <w:rPr>
+          <w:rStyle w:val="CommentReference"/>
+        </w:rPr>
+        <w:annotationRef/>
+      </w:r>
+      <w:r>
+        <w:t>Is there a better way to phrase this?</w:t>
+      </w:r>
+    </w:p>
+    <w:p>
+      <w:pPr>
+        <w:pStyle w:val="CommentText"/>
+      </w:pPr>
+    </w:p>
+    <w:p>
+      <w:pPr>
+        <w:pStyle w:val="CommentText"/>
+      </w:pPr>
+      <w:r>
+        <w:t>So by base affordance I mean something like:</w:t>
+      </w:r>
+    </w:p>
+    <w:p>
+      <w:pPr>
+        <w:pStyle w:val="CommentText"/>
+      </w:pPr>
+    </w:p>
+    <w:p>
+      <w:pPr>
+        <w:pStyle w:val="CommentText"/>
+      </w:pPr>
+      <w:r>
+        <w:t>Cue word: Cup:</w:t>
+      </w:r>
+    </w:p>
+    <w:p>
+      <w:pPr>
+        <w:pStyle w:val="CommentText"/>
+      </w:pPr>
+    </w:p>
+    <w:p>
+      <w:pPr>
+        <w:pStyle w:val="CommentText"/>
+      </w:pPr>
+      <w:r>
+        <w:t>Affordances: drink, drink from it when thirsty, pick it up and drink from it</w:t>
+      </w:r>
+    </w:p>
+    <w:p>
+      <w:pPr>
+        <w:pStyle w:val="CommentText"/>
+      </w:pPr>
+    </w:p>
+    <w:p>
+      <w:pPr>
+        <w:pStyle w:val="CommentText"/>
+      </w:pPr>
+      <w:r>
+        <w:t>Base affordances here would be drink (listed 3 times) and pick up (listed once)</w:t>
+      </w:r>
+    </w:p>
+    <w:p>
+      <w:pPr>
+        <w:pStyle w:val="CommentText"/>
+      </w:pPr>
+    </w:p>
+    <w:p>
+      <w:pPr>
+        <w:pStyle w:val="CommentText"/>
+      </w:pPr>
+      <w:r>
+        <w:t>Thirsty isn't an affordance, but its still important to include for context</w:t>
+      </w:r>
+    </w:p>
+  </w:comment>
+  <w:comment w:id="9" w:author="Nick Maxwell" w:date="2023-07-29T16:42:00Z" w:initials="NM">
+    <w:p>
+      <w:pPr>
+        <w:pStyle w:val="CommentText"/>
+      </w:pPr>
+      <w:r>
+        <w:rPr>
+          <w:rStyle w:val="CommentReference"/>
+        </w:rPr>
+        <w:annotationRef/>
+      </w:r>
+      <w:r>
+        <w:t xml:space="preserve">Is this the right word here. I want to say </w:t>
+      </w:r>
+      <w:r>
+        <w:rPr>
+          <w:i/>
+          <w:iCs/>
+        </w:rPr>
+        <w:t>tense</w:t>
+      </w:r>
+      <w:r>
+        <w:t xml:space="preserve"> but I think that's only used for temporal changes, not quantity. (I was 3 hours away from being a linguistics minor in undergrad, maybe I should have finished that)</w:t>
       </w:r>
     </w:p>
   </w:comment>
@@ -2450,9 +3488,12 @@
   <w15:commentEx w15:paraId="47CCC9FC" w15:done="0"/>
   <w15:commentEx w15:paraId="49909277" w15:paraIdParent="47CCC9FC" w15:done="0"/>
   <w15:commentEx w15:paraId="2356EE0E" w15:done="0"/>
-  <w15:commentEx w15:paraId="0343B3FC" w15:done="0"/>
+  <w15:commentEx w15:paraId="71E5988C" w15:done="0"/>
+  <w15:commentEx w15:paraId="0B6624B1" w15:done="0"/>
   <w15:commentEx w15:paraId="190AB0CC" w15:done="0"/>
   <w15:commentEx w15:paraId="3C53AD57" w15:done="0"/>
+  <w15:commentEx w15:paraId="296445B3" w15:done="0"/>
+  <w15:commentEx w15:paraId="609E20C5" w15:done="0"/>
 </w15:commentsEx>
 </file>
 
@@ -2462,9 +3503,12 @@
   <w16cex:commentExtensible w16cex:durableId="27D6D102" w16cex:dateUtc="2023-04-04T21:38:00Z"/>
   <w16cex:commentExtensible w16cex:durableId="28381FA0" w16cex:dateUtc="2023-06-17T17:03:00Z"/>
   <w16cex:commentExtensible w16cex:durableId="286B7FEA" w16cex:dateUtc="2023-07-26T16:20:00Z"/>
-  <w16cex:commentExtensible w16cex:durableId="27D6DC58" w16cex:dateUtc="2023-04-04T22:26:00Z"/>
+  <w16cex:commentExtensible w16cex:durableId="2870CB24" w16cex:dateUtc="2023-07-30T16:42:00Z"/>
+  <w16cex:commentExtensible w16cex:durableId="28734859" w16cex:dateUtc="2023-08-01T14:01:00Z"/>
   <w16cex:commentExtensible w16cex:durableId="286B8E3F" w16cex:dateUtc="2023-07-26T17:21:00Z"/>
   <w16cex:commentExtensible w16cex:durableId="286B811C" w16cex:dateUtc="2023-07-26T16:25:00Z"/>
+  <w16cex:commentExtensible w16cex:durableId="286E1602" w16cex:dateUtc="2023-07-28T15:25:00Z"/>
+  <w16cex:commentExtensible w16cex:durableId="286FBFFE" w16cex:dateUtc="2023-07-29T21:42:00Z"/>
 </w16cex:commentsExtensible>
 </file>
 
@@ -2474,9 +3518,12 @@
   <w16cid:commentId w16cid:paraId="47CCC9FC" w16cid:durableId="27D6D102"/>
   <w16cid:commentId w16cid:paraId="49909277" w16cid:durableId="28381FA0"/>
   <w16cid:commentId w16cid:paraId="2356EE0E" w16cid:durableId="286B7FEA"/>
-  <w16cid:commentId w16cid:paraId="0343B3FC" w16cid:durableId="27D6DC58"/>
+  <w16cid:commentId w16cid:paraId="71E5988C" w16cid:durableId="2870CB24"/>
+  <w16cid:commentId w16cid:paraId="0B6624B1" w16cid:durableId="28734859"/>
   <w16cid:commentId w16cid:paraId="190AB0CC" w16cid:durableId="286B8E3F"/>
   <w16cid:commentId w16cid:paraId="3C53AD57" w16cid:durableId="286B811C"/>
+  <w16cid:commentId w16cid:paraId="296445B3" w16cid:durableId="286E1602"/>
+  <w16cid:commentId w16cid:paraId="609E20C5" w16cid:durableId="286FBFFE"/>
 </w16cid:commentsIds>
 </file>
 

</xml_diff>

<commit_message>
Update Affordance Norms for 3000 Highly Concrete Objects.docx
</commit_message>
<xml_diff>
--- a/7 Manuscript/Affordance Norms for 3000 Highly Concrete Objects.docx
+++ b/7 Manuscript/Affordance Norms for 3000 Highly Concrete Objects.docx
@@ -36,9 +36,31 @@
       <w:r>
         <w:t xml:space="preserve">Affordance Norms for </w:t>
       </w:r>
+      <w:r>
+        <w:t>2825</w:t>
+      </w:r>
+      <w:r>
+        <w:t xml:space="preserve"> Concrete </w:t>
+      </w:r>
+      <w:r>
+        <w:t>Nouns</w:t>
+      </w:r>
+    </w:p>
+    <w:p>
+      <w:pPr>
+        <w:spacing w:after="0" w:line="480" w:lineRule="auto"/>
+        <w:jc w:val="center"/>
+      </w:pPr>
       <w:commentRangeStart w:id="0"/>
-      <w:r>
-        <w:t>XXXX</w:t>
+      <w:commentRangeStart w:id="1"/>
+      <w:r>
+        <w:t>Nicholas P. Maxwell</w:t>
+      </w:r>
+      <w:r>
+        <w:rPr>
+          <w:vertAlign w:val="superscript"/>
+        </w:rPr>
+        <w:t>1</w:t>
       </w:r>
       <w:commentRangeEnd w:id="0"/>
       <w:r>
@@ -47,42 +69,12 @@
         </w:rPr>
         <w:commentReference w:id="0"/>
       </w:r>
-      <w:r>
-        <w:t xml:space="preserve"> Concrete </w:t>
-      </w:r>
-      <w:r>
-        <w:t>Nouns</w:t>
-      </w:r>
-    </w:p>
-    <w:p>
-      <w:pPr>
-        <w:spacing w:after="0" w:line="480" w:lineRule="auto"/>
-        <w:jc w:val="center"/>
-      </w:pPr>
-      <w:commentRangeStart w:id="1"/>
-      <w:commentRangeStart w:id="2"/>
-      <w:r>
-        <w:t>Nicholas P. Maxwell</w:t>
-      </w:r>
-      <w:r>
-        <w:rPr>
-          <w:vertAlign w:val="superscript"/>
-        </w:rPr>
-        <w:t>1</w:t>
-      </w:r>
       <w:commentRangeEnd w:id="1"/>
       <w:r>
         <w:rPr>
           <w:rStyle w:val="CommentReference"/>
         </w:rPr>
         <w:commentReference w:id="1"/>
-      </w:r>
-      <w:commentRangeEnd w:id="2"/>
-      <w:r>
-        <w:rPr>
-          <w:rStyle w:val="CommentReference"/>
-        </w:rPr>
-        <w:commentReference w:id="2"/>
       </w:r>
       <w:r>
         <w:t xml:space="preserve">, </w:t>
@@ -383,7 +375,7 @@
       <w:r>
         <w:t xml:space="preserve">. The authors thank </w:t>
       </w:r>
-      <w:commentRangeStart w:id="3"/>
+      <w:commentRangeStart w:id="2"/>
       <w:r>
         <w:t xml:space="preserve">Morgan </w:t>
       </w:r>
@@ -401,12 +393,12 @@
       <w:r>
         <w:t xml:space="preserve">Madisyn Metaxas </w:t>
       </w:r>
-      <w:commentRangeEnd w:id="3"/>
+      <w:commentRangeEnd w:id="2"/>
       <w:r>
         <w:rPr>
           <w:rStyle w:val="CommentReference"/>
         </w:rPr>
-        <w:commentReference w:id="3"/>
+        <w:commentReference w:id="2"/>
       </w:r>
       <w:r>
         <w:t>for their assistance with cleaning the final dataset.</w:t>
@@ -440,9 +432,73 @@
       <w:pPr>
         <w:spacing w:after="0" w:line="480" w:lineRule="auto"/>
       </w:pPr>
+      <w:commentRangeStart w:id="3"/>
+      <w:r>
+        <w:t>Objects</w:t>
+      </w:r>
+      <w:commentRangeEnd w:id="3"/>
+      <w:r>
+        <w:rPr>
+          <w:rStyle w:val="CommentReference"/>
+        </w:rPr>
+        <w:commentReference w:id="3"/>
+      </w:r>
+      <w:r>
+        <w:t xml:space="preserve"> are commonly described based on their relations to other objects (e.g., associations, semantic similarity, etc.) or physical features (e.g., birds have wings, feathers, etc.). However, objects can also be described in terms of their actionable properties (i.e., affordances), which reflect </w:t>
+      </w:r>
+      <w:r>
+        <w:t xml:space="preserve">various </w:t>
+      </w:r>
+      <w:r>
+        <w:t xml:space="preserve">interactive relationships </w:t>
+      </w:r>
+      <w:r>
+        <w:t xml:space="preserve">existing </w:t>
+      </w:r>
+      <w:r>
+        <w:t xml:space="preserve">between actors and objects. While several normed datasets </w:t>
+      </w:r>
+      <w:r>
+        <w:t xml:space="preserve">have been developed to </w:t>
+      </w:r>
+      <w:r>
+        <w:t>categoriz</w:t>
+      </w:r>
+      <w:r>
+        <w:t>e</w:t>
+      </w:r>
+      <w:r>
+        <w:t xml:space="preserve"> various aspects of meaning (e.g., semantic features, </w:t>
+      </w:r>
+      <w:r>
+        <w:t xml:space="preserve">cue-target </w:t>
+      </w:r>
+      <w:r>
+        <w:t xml:space="preserve">associations, etc.), to date, norms for affordances have not been generated. </w:t>
+      </w:r>
+      <w:r>
+        <w:t xml:space="preserve">We address </w:t>
+      </w:r>
+      <w:r>
+        <w:t xml:space="preserve">this limitation by developing a set of affordance norms for 3000 concrete nouns. Using an open-response format, we computed affordance strength (AFS; i.e., probability of an item eliciting a particular action response) and affordance set-size (AFSS; i.e., total number of unique action responses) for each item. Because our stimuli overlapped with </w:t>
+      </w:r>
+      <w:proofErr w:type="spellStart"/>
+      <w:r>
+        <w:t>Pexman</w:t>
+      </w:r>
+      <w:proofErr w:type="spellEnd"/>
+      <w:r>
+        <w:t xml:space="preserve"> et al.’s (2019) Body-Object Interaction norms, we </w:t>
+      </w:r>
+      <w:r>
+        <w:t xml:space="preserve">additionally </w:t>
+      </w:r>
+      <w:r>
+        <w:t xml:space="preserve">tested whether </w:t>
+      </w:r>
       <w:commentRangeStart w:id="4"/>
       <w:r>
-        <w:t>Objects</w:t>
+        <w:t>AFSS</w:t>
       </w:r>
       <w:commentRangeEnd w:id="4"/>
       <w:r>
@@ -450,70 +506,6 @@
           <w:rStyle w:val="CommentReference"/>
         </w:rPr>
         <w:commentReference w:id="4"/>
-      </w:r>
-      <w:r>
-        <w:t xml:space="preserve"> are commonly described based on their relations to other objects (e.g., associations, semantic similarity, etc.) or physical features (e.g., birds have wings, feathers, etc.). However, objects can also be described in terms of their actionable properties (i.e., affordances), which reflect </w:t>
-      </w:r>
-      <w:r>
-        <w:t xml:space="preserve">various </w:t>
-      </w:r>
-      <w:r>
-        <w:t xml:space="preserve">interactive relationships </w:t>
-      </w:r>
-      <w:r>
-        <w:t xml:space="preserve">existing </w:t>
-      </w:r>
-      <w:r>
-        <w:t xml:space="preserve">between actors and objects. While several normed datasets </w:t>
-      </w:r>
-      <w:r>
-        <w:t xml:space="preserve">have been developed to </w:t>
-      </w:r>
-      <w:r>
-        <w:t>categoriz</w:t>
-      </w:r>
-      <w:r>
-        <w:t>e</w:t>
-      </w:r>
-      <w:r>
-        <w:t xml:space="preserve"> various aspects of meaning (e.g., semantic features, </w:t>
-      </w:r>
-      <w:r>
-        <w:t xml:space="preserve">cue-target </w:t>
-      </w:r>
-      <w:r>
-        <w:t xml:space="preserve">associations, etc.), to date, norms for affordances have not been generated. </w:t>
-      </w:r>
-      <w:r>
-        <w:t xml:space="preserve">We address </w:t>
-      </w:r>
-      <w:r>
-        <w:t xml:space="preserve">this limitation by developing a set of affordance norms for 3000 concrete nouns. Using an open-response format, we computed affordance strength (AFS; i.e., probability of an item eliciting a particular action response) and affordance set-size (AFSS; i.e., total number of unique action responses) for each item. Because our stimuli overlapped with </w:t>
-      </w:r>
-      <w:proofErr w:type="spellStart"/>
-      <w:r>
-        <w:t>Pexman</w:t>
-      </w:r>
-      <w:proofErr w:type="spellEnd"/>
-      <w:r>
-        <w:t xml:space="preserve"> et al.’s (2019) Body-Object Interaction norms, we </w:t>
-      </w:r>
-      <w:r>
-        <w:t xml:space="preserve">additionally </w:t>
-      </w:r>
-      <w:r>
-        <w:t xml:space="preserve">tested whether </w:t>
-      </w:r>
-      <w:commentRangeStart w:id="5"/>
-      <w:r>
-        <w:t>AFSS</w:t>
-      </w:r>
-      <w:commentRangeEnd w:id="5"/>
-      <w:r>
-        <w:rPr>
-          <w:rStyle w:val="CommentReference"/>
-        </w:rPr>
-        <w:commentReference w:id="5"/>
       </w:r>
       <w:r>
         <w:t xml:space="preserve"> was related to BOI, as objects with more perceived action properties may be viewed as being more interactive. </w:t>
@@ -609,1167 +601,1073 @@
         <w:t xml:space="preserve">Affordance Norms for </w:t>
       </w:r>
       <w:r>
+        <w:t>2825</w:t>
+      </w:r>
+      <w:r>
+        <w:t xml:space="preserve"> Highly Concrete Objects</w:t>
+      </w:r>
+    </w:p>
+    <w:p>
+      <w:pPr>
+        <w:spacing w:after="0" w:line="480" w:lineRule="auto"/>
+        <w:ind w:firstLine="720"/>
+      </w:pPr>
+      <w:r>
+        <w:t>Investigating questions surrounding memory, language, and perception requires a</w:t>
+      </w:r>
+      <w:r>
+        <w:t xml:space="preserve"> comprehensive</w:t>
+      </w:r>
+      <w:r>
+        <w:t xml:space="preserve"> understanding of what words mean</w:t>
+      </w:r>
+      <w:r>
+        <w:t>, including</w:t>
+      </w:r>
+      <w:r>
+        <w:t xml:space="preserve"> both</w:t>
+      </w:r>
+      <w:r>
+        <w:t xml:space="preserve"> </w:t>
+      </w:r>
+      <w:r>
+        <w:t>the</w:t>
+      </w:r>
+      <w:r>
+        <w:t xml:space="preserve"> context in which they are used</w:t>
+      </w:r>
+      <w:r>
+        <w:t xml:space="preserve"> </w:t>
+      </w:r>
+      <w:r>
+        <w:t xml:space="preserve">and </w:t>
+      </w:r>
+      <w:r>
+        <w:t>the actionable properties of their referents</w:t>
+      </w:r>
+      <w:r>
+        <w:t xml:space="preserve">. </w:t>
+      </w:r>
+      <w:r>
+        <w:t>From an empirical standpoint,</w:t>
+      </w:r>
+      <w:r>
+        <w:t xml:space="preserve"> </w:t>
+      </w:r>
+      <w:r>
+        <w:t xml:space="preserve">a word’s </w:t>
+      </w:r>
+      <w:r>
+        <w:t xml:space="preserve">meaning can be </w:t>
+      </w:r>
+      <w:r>
+        <w:t xml:space="preserve">operationalized </w:t>
+      </w:r>
+      <w:r>
+        <w:t>in a variety of ways</w:t>
+      </w:r>
+      <w:r>
+        <w:t xml:space="preserve">. In practice, however, </w:t>
+      </w:r>
+      <w:r>
+        <w:t xml:space="preserve">researchers </w:t>
+      </w:r>
+      <w:r>
+        <w:t xml:space="preserve">commonly rely upon measures of </w:t>
+      </w:r>
+      <w:r>
+        <w:rPr>
+          <w:i/>
+        </w:rPr>
+        <w:t>semantic similarity</w:t>
+      </w:r>
+      <w:r>
+        <w:rPr>
+          <w:i/>
+        </w:rPr>
+        <w:t xml:space="preserve"> </w:t>
+      </w:r>
+      <w:r>
+        <w:t xml:space="preserve">and </w:t>
+      </w:r>
+      <w:r>
+        <w:rPr>
+          <w:i/>
+        </w:rPr>
+        <w:t>cue-target associations</w:t>
+      </w:r>
+      <w:r>
+        <w:rPr>
+          <w:i/>
+        </w:rPr>
+        <w:t xml:space="preserve"> </w:t>
+      </w:r>
+      <w:r>
+        <w:t>when describing meaning</w:t>
+      </w:r>
+      <w:r>
+        <w:t xml:space="preserve">, particularly when assessing the degree to which two words are related </w:t>
+      </w:r>
+      <w:r>
+        <w:t>(</w:t>
+      </w:r>
+      <w:r>
+        <w:t>s</w:t>
+      </w:r>
+      <w:r>
+        <w:t>ee</w:t>
+      </w:r>
+      <w:r>
+        <w:t xml:space="preserve"> </w:t>
+      </w:r>
+      <w:r>
+        <w:rPr>
+          <w:highlight w:val="cyan"/>
+        </w:rPr>
+        <w:t>Hutchison, 2003</w:t>
+      </w:r>
+      <w:r>
+        <w:t>;</w:t>
+      </w:r>
+      <w:r>
+        <w:t xml:space="preserve"> </w:t>
+      </w:r>
+      <w:r>
+        <w:rPr>
+          <w:highlight w:val="cyan"/>
+        </w:rPr>
+        <w:t>Kumar, 2021</w:t>
+      </w:r>
+      <w:r>
+        <w:t>, for review</w:t>
+      </w:r>
+      <w:r>
+        <w:t>s</w:t>
+      </w:r>
+      <w:r>
+        <w:t xml:space="preserve">). </w:t>
+      </w:r>
+      <w:r>
+        <w:t>First, s</w:t>
+      </w:r>
+      <w:r>
+        <w:t xml:space="preserve">emantic similarity </w:t>
+      </w:r>
+      <w:r>
+        <w:t xml:space="preserve">can be readily </w:t>
+      </w:r>
+      <w:r>
+        <w:t xml:space="preserve">assessed in terms of </w:t>
+      </w:r>
+      <w:r>
+        <w:t xml:space="preserve">the </w:t>
+      </w:r>
+      <w:r>
+        <w:t>shared features</w:t>
+      </w:r>
+      <w:r>
+        <w:t xml:space="preserve"> between two concepts</w:t>
+      </w:r>
+      <w:r>
+        <w:t xml:space="preserve">, </w:t>
+      </w:r>
+      <w:r>
+        <w:t>with a greater number of shared features indicating a stronger degree of relatedness</w:t>
+      </w:r>
+      <w:r>
+        <w:t xml:space="preserve">. </w:t>
+      </w:r>
+      <w:r>
+        <w:t>Second,</w:t>
+      </w:r>
+      <w:r>
+        <w:t xml:space="preserve"> </w:t>
+      </w:r>
+      <w:r>
+        <w:t xml:space="preserve">associations </w:t>
+      </w:r>
+      <w:r>
+        <w:t xml:space="preserve">reflect the likelihood that </w:t>
+      </w:r>
+      <w:r>
+        <w:t>exposure to a particular</w:t>
+      </w:r>
+      <w:r>
+        <w:t xml:space="preserve"> concept will activate </w:t>
+      </w:r>
+      <w:r>
+        <w:t xml:space="preserve">information for related concepts (i.e., spreading activation, </w:t>
+      </w:r>
+      <w:r>
+        <w:rPr>
+          <w:highlight w:val="cyan"/>
+        </w:rPr>
+        <w:t>see Nelson</w:t>
+      </w:r>
+      <w:r>
+        <w:rPr>
+          <w:highlight w:val="cyan"/>
+        </w:rPr>
+        <w:t>, McEvoy, &amp; Dennis</w:t>
+      </w:r>
+      <w:r>
+        <w:rPr>
+          <w:highlight w:val="cyan"/>
+        </w:rPr>
+        <w:t>, 2000</w:t>
+      </w:r>
+      <w:r>
+        <w:t>).</w:t>
+      </w:r>
+      <w:r>
+        <w:t xml:space="preserve"> As such, </w:t>
+      </w:r>
+      <w:r>
+        <w:t>association</w:t>
+      </w:r>
+      <w:r>
+        <w:t>s</w:t>
+      </w:r>
+      <w:r>
+        <w:t xml:space="preserve"> </w:t>
+      </w:r>
+      <w:r>
+        <w:t>often</w:t>
+      </w:r>
+      <w:r>
+        <w:t xml:space="preserve"> capture a </w:t>
+      </w:r>
+      <w:r>
+        <w:t xml:space="preserve">broader </w:t>
+      </w:r>
+      <w:r>
+        <w:t>variety of concept information</w:t>
+      </w:r>
+      <w:r>
+        <w:t xml:space="preserve"> relative to semantic features</w:t>
+      </w:r>
+      <w:r>
+        <w:t xml:space="preserve">, including semantic knowledge (e.g., </w:t>
+      </w:r>
+      <w:r>
+        <w:rPr>
+          <w:i/>
+          <w:iCs/>
+        </w:rPr>
+        <w:t>mice</w:t>
+      </w:r>
+      <w:r>
+        <w:t xml:space="preserve"> eat </w:t>
+      </w:r>
+      <w:r>
+        <w:rPr>
+          <w:i/>
+          <w:iCs/>
+        </w:rPr>
+        <w:t>cheese</w:t>
+      </w:r>
+      <w:r>
+        <w:t>) and linguistic information (</w:t>
+      </w:r>
+      <w:r>
+        <w:rPr>
+          <w:i/>
+          <w:iCs/>
+        </w:rPr>
+        <w:t>mouse</w:t>
+      </w:r>
+      <w:r>
+        <w:t xml:space="preserve"> and </w:t>
+      </w:r>
+      <w:r>
+        <w:rPr>
+          <w:i/>
+          <w:iCs/>
+        </w:rPr>
+        <w:t>house</w:t>
+      </w:r>
+      <w:r>
+        <w:t xml:space="preserve"> rhyme). Thus, while </w:t>
+      </w:r>
+      <w:r>
+        <w:t>semantic features</w:t>
+      </w:r>
+      <w:r>
+        <w:t xml:space="preserve"> assess meaning</w:t>
+      </w:r>
+      <w:r>
+        <w:t xml:space="preserve"> primarily</w:t>
+      </w:r>
+      <w:r>
+        <w:t xml:space="preserve"> in terms of similarity</w:t>
+      </w:r>
+      <w:r>
+        <w:t>, associations place a</w:t>
+      </w:r>
+      <w:r>
+        <w:t xml:space="preserve"> greater emphasis upon the context in which words are used.</w:t>
+      </w:r>
+    </w:p>
+    <w:p>
+      <w:pPr>
+        <w:spacing w:after="0" w:line="480" w:lineRule="auto"/>
+        <w:ind w:firstLine="720"/>
+      </w:pPr>
+      <w:r>
+        <w:t>Given t</w:t>
+      </w:r>
+      <w:r>
+        <w:t>he focus</w:t>
+      </w:r>
+      <w:r>
+        <w:t xml:space="preserve"> on semantic</w:t>
+      </w:r>
+      <w:r>
+        <w:t xml:space="preserve"> and </w:t>
+      </w:r>
+      <w:r>
+        <w:t xml:space="preserve">associative </w:t>
+      </w:r>
+      <w:r>
+        <w:t>descriptions of meaning</w:t>
+      </w:r>
+      <w:r>
+        <w:t>,</w:t>
+      </w:r>
+      <w:r>
+        <w:t xml:space="preserve"> a multitude of norms </w:t>
+      </w:r>
+      <w:r>
+        <w:t xml:space="preserve">have been developed </w:t>
+      </w:r>
+      <w:r>
+        <w:t>which aim to accurately</w:t>
+      </w:r>
+      <w:r>
+        <w:t xml:space="preserve"> </w:t>
+      </w:r>
+      <w:r>
+        <w:t>map</w:t>
+      </w:r>
+      <w:r>
+        <w:t xml:space="preserve"> </w:t>
+      </w:r>
+      <w:r>
+        <w:t>these concept relations</w:t>
+      </w:r>
+      <w:r>
+        <w:t xml:space="preserve">. </w:t>
+      </w:r>
+      <w:r>
+        <w:t>To generate these norms,</w:t>
+      </w:r>
+      <w:r>
+        <w:t xml:space="preserve"> participants </w:t>
+      </w:r>
+      <w:r>
+        <w:t>view a</w:t>
+      </w:r>
+      <w:r>
+        <w:t xml:space="preserve"> series of individual</w:t>
+      </w:r>
+      <w:r>
+        <w:t xml:space="preserve"> concept (typically in a written form)</w:t>
+      </w:r>
+      <w:r>
+        <w:t xml:space="preserve"> </w:t>
+      </w:r>
+      <w:r>
+        <w:t xml:space="preserve">and participants </w:t>
+      </w:r>
+      <w:r>
+        <w:t>and list</w:t>
+      </w:r>
+      <w:r>
+        <w:t xml:space="preserve"> various properties of the stimuli</w:t>
+      </w:r>
+      <w:r>
+        <w:t>, which vary based on the type of relatedness being assessed</w:t>
+      </w:r>
+      <w:r>
+        <w:t xml:space="preserve"> (e.g., a concept’s inherent features; </w:t>
+      </w:r>
+      <w:r>
+        <w:rPr>
+          <w:highlight w:val="cyan"/>
+        </w:rPr>
+        <w:t>Buchanan, Valentine, &amp; Maxwell, 2019a</w:t>
+      </w:r>
+      <w:r>
+        <w:t xml:space="preserve">; </w:t>
+      </w:r>
+      <w:r>
+        <w:rPr>
+          <w:highlight w:val="cyan"/>
+        </w:rPr>
+        <w:t xml:space="preserve">McRae, Seidenberg, Cree, &amp; </w:t>
+      </w:r>
+      <w:proofErr w:type="spellStart"/>
+      <w:r>
+        <w:rPr>
+          <w:highlight w:val="cyan"/>
+        </w:rPr>
+        <w:t>McNorgon</w:t>
+      </w:r>
+      <w:proofErr w:type="spellEnd"/>
+      <w:r>
+        <w:rPr>
+          <w:highlight w:val="cyan"/>
+        </w:rPr>
+        <w:t>, 2005</w:t>
+      </w:r>
+      <w:r>
+        <w:t xml:space="preserve">; associated concepts; </w:t>
+      </w:r>
+      <w:r>
+        <w:rPr>
+          <w:highlight w:val="cyan"/>
+        </w:rPr>
+        <w:t xml:space="preserve">De </w:t>
+      </w:r>
+      <w:proofErr w:type="spellStart"/>
+      <w:r>
+        <w:rPr>
+          <w:highlight w:val="cyan"/>
+        </w:rPr>
+        <w:t>Deyne</w:t>
+      </w:r>
+      <w:proofErr w:type="spellEnd"/>
+      <w:r>
+        <w:rPr>
+          <w:highlight w:val="cyan"/>
+        </w:rPr>
+        <w:t xml:space="preserve">, Navarro, </w:t>
+      </w:r>
+      <w:proofErr w:type="spellStart"/>
+      <w:r>
+        <w:rPr>
+          <w:highlight w:val="cyan"/>
+        </w:rPr>
+        <w:t>Perfors</w:t>
+      </w:r>
+      <w:proofErr w:type="spellEnd"/>
+      <w:r>
+        <w:rPr>
+          <w:highlight w:val="cyan"/>
+        </w:rPr>
+        <w:t xml:space="preserve">, </w:t>
+      </w:r>
+      <w:proofErr w:type="spellStart"/>
+      <w:r>
+        <w:rPr>
+          <w:highlight w:val="cyan"/>
+        </w:rPr>
+        <w:t>Brsybaert</w:t>
+      </w:r>
+      <w:proofErr w:type="spellEnd"/>
+      <w:r>
+        <w:rPr>
+          <w:highlight w:val="cyan"/>
+        </w:rPr>
+        <w:t>, &amp; Storms, 2019</w:t>
+      </w:r>
+      <w:r>
+        <w:t xml:space="preserve">; </w:t>
+      </w:r>
+      <w:r>
+        <w:rPr>
+          <w:highlight w:val="cyan"/>
+        </w:rPr>
+        <w:t>Nelson, McEvoy, &amp; Schreiber, 2004</w:t>
+      </w:r>
+      <w:r>
+        <w:t>)</w:t>
+      </w:r>
+      <w:r>
+        <w:t>.</w:t>
+      </w:r>
+      <w:r>
+        <w:t xml:space="preserve"> The past two decades have seen a proliferation </w:t>
+      </w:r>
+      <w:r>
+        <w:t>of such norming studies</w:t>
+      </w:r>
+      <w:r>
+        <w:t xml:space="preserve">, which has been largely driven by advances in computing power combined with an increased ease in data collection afforded by online methods. As a result, large sets of feature production and free association </w:t>
+      </w:r>
+      <w:r>
+        <w:lastRenderedPageBreak/>
+        <w:t xml:space="preserve">norms are now available for a variety of languages, with </w:t>
+      </w:r>
+      <w:r>
+        <w:t xml:space="preserve">more </w:t>
+      </w:r>
+      <w:r>
+        <w:t xml:space="preserve">recent work focusing on ensuring that sufficient overlap exists between databases containing different measures (i.e., that concepts are measured on both semantic and associative variables; see </w:t>
+      </w:r>
+      <w:r>
+        <w:rPr>
+          <w:highlight w:val="cyan"/>
+        </w:rPr>
+        <w:t>Buchanan, Valentine, &amp; Maxwell, 2019b</w:t>
+      </w:r>
+      <w:r>
+        <w:t xml:space="preserve">). </w:t>
+      </w:r>
+    </w:p>
+    <w:p>
+      <w:pPr>
+        <w:spacing w:after="0" w:line="480" w:lineRule="auto"/>
+        <w:ind w:firstLine="720"/>
+      </w:pPr>
+      <w:r>
+        <w:t xml:space="preserve">While semantic and associative norms are important tools for assessing meaning, it is unlikely that </w:t>
+      </w:r>
+      <w:r>
+        <w:t>each measure alone accurately</w:t>
+      </w:r>
+      <w:r>
+        <w:t xml:space="preserve"> capture</w:t>
+      </w:r>
+      <w:r>
+        <w:t>s</w:t>
+      </w:r>
+      <w:r>
+        <w:t xml:space="preserve"> all facets of a word’s meaning. </w:t>
+      </w:r>
+      <w:r>
+        <w:t xml:space="preserve">As such, having </w:t>
+      </w:r>
+      <w:r>
+        <w:t xml:space="preserve">multiple </w:t>
+      </w:r>
+      <w:r>
+        <w:t xml:space="preserve">measures that reflect </w:t>
+      </w:r>
+      <w:r>
+        <w:t>several</w:t>
+      </w:r>
+      <w:r>
+        <w:t xml:space="preserve"> dimensions of meaning is paramount for understanding how individuals process concept information.</w:t>
+      </w:r>
+      <w:r>
+        <w:t xml:space="preserve"> Recently, a growing body of research has investigated the links between knowledge acquisition and sensorimotor processing (i</w:t>
+      </w:r>
+      <w:r>
+        <w:t xml:space="preserve">.e., embodied cognition; </w:t>
+      </w:r>
+      <w:r>
+        <w:t xml:space="preserve">e.g., </w:t>
+      </w:r>
+      <w:proofErr w:type="spellStart"/>
+      <w:r>
+        <w:rPr>
+          <w:highlight w:val="cyan"/>
+        </w:rPr>
+        <w:t>Glenberg</w:t>
+      </w:r>
+      <w:proofErr w:type="spellEnd"/>
+      <w:r>
+        <w:rPr>
+          <w:highlight w:val="cyan"/>
+        </w:rPr>
+        <w:t xml:space="preserve"> &amp; </w:t>
+      </w:r>
+      <w:proofErr w:type="spellStart"/>
+      <w:r>
+        <w:rPr>
+          <w:highlight w:val="cyan"/>
+        </w:rPr>
+        <w:t>Gallese</w:t>
+      </w:r>
+      <w:proofErr w:type="spellEnd"/>
+      <w:r>
+        <w:rPr>
+          <w:highlight w:val="cyan"/>
+        </w:rPr>
+        <w:t>, 2012</w:t>
+      </w:r>
+      <w:r>
+        <w:rPr>
+          <w:highlight w:val="cyan"/>
+        </w:rPr>
+        <w:t xml:space="preserve">; </w:t>
+      </w:r>
+      <w:r>
+        <w:t xml:space="preserve">see </w:t>
+      </w:r>
+      <w:proofErr w:type="spellStart"/>
+      <w:r>
+        <w:rPr>
+          <w:highlight w:val="cyan"/>
+        </w:rPr>
+        <w:t>Barsalou</w:t>
+      </w:r>
+      <w:proofErr w:type="spellEnd"/>
+      <w:r>
+        <w:rPr>
+          <w:highlight w:val="cyan"/>
+        </w:rPr>
+        <w:t>, 1999</w:t>
+      </w:r>
+      <w:r>
+        <w:t xml:space="preserve">; </w:t>
+      </w:r>
+      <w:proofErr w:type="spellStart"/>
+      <w:r>
+        <w:rPr>
+          <w:highlight w:val="cyan"/>
+        </w:rPr>
+        <w:t>Glenberg</w:t>
+      </w:r>
+      <w:proofErr w:type="spellEnd"/>
+      <w:r>
+        <w:rPr>
+          <w:highlight w:val="cyan"/>
+        </w:rPr>
+        <w:t xml:space="preserve">, 2015, </w:t>
+      </w:r>
+      <w:r>
+        <w:t>for reviews</w:t>
+      </w:r>
+      <w:r>
+        <w:t xml:space="preserve">). </w:t>
+      </w:r>
+      <w:r>
+        <w:t>Because sensorimotor</w:t>
+      </w:r>
+      <w:r>
+        <w:t xml:space="preserve"> systems are active </w:t>
+      </w:r>
+      <w:r>
+        <w:t>whenever individuals process their surroundings</w:t>
+      </w:r>
+      <w:r>
+        <w:t xml:space="preserve">, </w:t>
+      </w:r>
+      <w:r>
+        <w:t xml:space="preserve">the embodied </w:t>
+      </w:r>
+      <w:r>
+        <w:t>approach</w:t>
+      </w:r>
+      <w:r>
+        <w:t xml:space="preserve"> posits that </w:t>
+      </w:r>
+      <w:r>
+        <w:t>perceptual and motor experience</w:t>
+      </w:r>
+      <w:r>
+        <w:t>s</w:t>
+      </w:r>
+      <w:r>
+        <w:t xml:space="preserve"> are</w:t>
+      </w:r>
+      <w:r>
+        <w:t xml:space="preserve"> in</w:t>
+      </w:r>
+      <w:r>
+        <w:t>extricably</w:t>
+      </w:r>
+      <w:r>
+        <w:t xml:space="preserve"> linked to knowledge formation, regardless of whether</w:t>
+      </w:r>
+      <w:r>
+        <w:t xml:space="preserve"> </w:t>
+      </w:r>
+      <w:r>
+        <w:t xml:space="preserve">these </w:t>
+      </w:r>
+      <w:r>
+        <w:t>experience</w:t>
+      </w:r>
+      <w:r>
+        <w:t>s</w:t>
+      </w:r>
+      <w:r>
+        <w:t xml:space="preserve"> occur</w:t>
+      </w:r>
+      <w:r>
+        <w:t xml:space="preserve"> physically (i.e., actively exploring one’s environment) </w:t>
+      </w:r>
+      <w:r>
+        <w:t>or</w:t>
+      </w:r>
+      <w:r>
+        <w:t xml:space="preserve"> mentally (i.e., recollection of past experiences; e.g., </w:t>
+      </w:r>
+      <w:proofErr w:type="spellStart"/>
+      <w:r>
+        <w:rPr>
+          <w:highlight w:val="cyan"/>
+        </w:rPr>
+        <w:t>Barsalou</w:t>
+      </w:r>
+      <w:proofErr w:type="spellEnd"/>
+      <w:r>
+        <w:rPr>
+          <w:highlight w:val="cyan"/>
+        </w:rPr>
+        <w:t>, 2008</w:t>
+      </w:r>
+      <w:r>
+        <w:t>).</w:t>
+      </w:r>
+      <w:r>
+        <w:t xml:space="preserve"> </w:t>
+      </w:r>
+      <w:r>
+        <w:t>As such</w:t>
+      </w:r>
+      <w:r>
+        <w:t xml:space="preserve">, understanding an object’s </w:t>
+      </w:r>
+      <w:r>
+        <w:t>interactive</w:t>
+      </w:r>
+      <w:r>
+        <w:t xml:space="preserve"> properties (i.e., </w:t>
+      </w:r>
+      <w:r>
+        <w:t xml:space="preserve">its </w:t>
+      </w:r>
+      <w:r>
+        <w:rPr>
+          <w:i/>
+        </w:rPr>
+        <w:t>affordances</w:t>
+      </w:r>
+      <w:r>
+        <w:t xml:space="preserve">; Gibson, </w:t>
+      </w:r>
+      <w:r>
+        <w:rPr>
+          <w:highlight w:val="cyan"/>
+        </w:rPr>
+        <w:t>1977</w:t>
+      </w:r>
+      <w:r>
+        <w:t xml:space="preserve">) is critical </w:t>
+      </w:r>
+      <w:r>
+        <w:t xml:space="preserve">for understanding of its </w:t>
+      </w:r>
+      <w:r>
+        <w:t>meaning.</w:t>
+      </w:r>
+      <w:r>
+        <w:t xml:space="preserve"> </w:t>
+      </w:r>
+      <w:r>
+        <w:t>Un</w:t>
+      </w:r>
+      <w:r>
+        <w:t>like semantic</w:t>
+      </w:r>
+      <w:r>
+        <w:t xml:space="preserve"> and associative-based measures</w:t>
+      </w:r>
+      <w:r>
+        <w:t xml:space="preserve">, affordances </w:t>
+      </w:r>
+      <w:r>
+        <w:t xml:space="preserve">depict the various </w:t>
+      </w:r>
+      <w:r>
+        <w:t xml:space="preserve">interactive relationships </w:t>
+      </w:r>
+      <w:r>
+        <w:t>existing</w:t>
+      </w:r>
+      <w:r>
+        <w:t xml:space="preserve"> between actor</w:t>
+      </w:r>
+      <w:r>
+        <w:t>s</w:t>
+      </w:r>
+      <w:r>
+        <w:t xml:space="preserve"> and object</w:t>
+      </w:r>
+      <w:r>
+        <w:t>s and may reflect a variety of common and less common actions (e.g., a chair affords sitting but also standing upon to reach an object).</w:t>
+      </w:r>
+      <w:r>
+        <w:t xml:space="preserve"> </w:t>
+      </w:r>
+      <w:r>
+        <w:t xml:space="preserve">However, </w:t>
+      </w:r>
+      <w:r>
+        <w:t>existing feature production and free association norms are not likely to capture a wide range of object uses, given that that focus of these norms is on features and related concepts, rather than inherent, actionable properties.</w:t>
+      </w:r>
+    </w:p>
+    <w:p>
+      <w:pPr>
+        <w:spacing w:after="0" w:line="480" w:lineRule="auto"/>
+        <w:ind w:firstLine="720"/>
+      </w:pPr>
+      <w:r>
+        <w:t xml:space="preserve">Recently, </w:t>
+      </w:r>
+      <w:proofErr w:type="spellStart"/>
+      <w:r>
+        <w:rPr>
+          <w:highlight w:val="cyan"/>
+        </w:rPr>
+        <w:t>Pexman</w:t>
+      </w:r>
+      <w:proofErr w:type="spellEnd"/>
+      <w:r>
+        <w:rPr>
+          <w:highlight w:val="cyan"/>
+        </w:rPr>
+        <w:t xml:space="preserve">, </w:t>
+      </w:r>
+      <w:proofErr w:type="spellStart"/>
+      <w:r>
+        <w:rPr>
+          <w:highlight w:val="cyan"/>
+        </w:rPr>
+        <w:t>Muraki</w:t>
+      </w:r>
+      <w:proofErr w:type="spellEnd"/>
+      <w:r>
+        <w:rPr>
+          <w:highlight w:val="cyan"/>
+        </w:rPr>
+        <w:t xml:space="preserve">, Sidhu, </w:t>
+      </w:r>
+      <w:proofErr w:type="spellStart"/>
+      <w:r>
+        <w:rPr>
+          <w:highlight w:val="cyan"/>
+        </w:rPr>
+        <w:t>Siakaluk</w:t>
+      </w:r>
+      <w:proofErr w:type="spellEnd"/>
+      <w:r>
+        <w:rPr>
+          <w:highlight w:val="cyan"/>
+        </w:rPr>
+        <w:t xml:space="preserve">, </w:t>
+      </w:r>
+      <w:r>
+        <w:rPr>
+          <w:highlight w:val="cyan"/>
+        </w:rPr>
+        <w:t xml:space="preserve">and </w:t>
+      </w:r>
+      <w:r>
+        <w:rPr>
+          <w:highlight w:val="cyan"/>
+        </w:rPr>
+        <w:t>Yap</w:t>
+      </w:r>
+      <w:r>
+        <w:rPr>
+          <w:highlight w:val="cyan"/>
+        </w:rPr>
+        <w:t xml:space="preserve"> (</w:t>
+      </w:r>
+      <w:r>
+        <w:rPr>
+          <w:highlight w:val="cyan"/>
+        </w:rPr>
+        <w:t>2019</w:t>
+      </w:r>
+      <w:r>
+        <w:rPr>
+          <w:highlight w:val="cyan"/>
+        </w:rPr>
+        <w:t>)</w:t>
+      </w:r>
+      <w:r>
+        <w:t xml:space="preserve"> </w:t>
+      </w:r>
+      <w:r>
+        <w:t xml:space="preserve">attempted to quantify the degree to which individuals can interact with objects in their environment by collecting body-object interaction ratings (BOI) for over 9000 English words. These ratings </w:t>
+      </w:r>
+      <w:r>
+        <w:t xml:space="preserve">were elicited via a 1-7 scale, such that higher </w:t>
+      </w:r>
+      <w:r>
+        <w:t>value</w:t>
+      </w:r>
+      <w:r>
+        <w:t>s denotate</w:t>
+      </w:r>
+      <w:r>
+        <w:t xml:space="preserve"> </w:t>
+      </w:r>
+      <w:r>
+        <w:t xml:space="preserve">greater degrees of interactivity. BOI ratings </w:t>
+      </w:r>
+      <w:r>
+        <w:t xml:space="preserve">therefore </w:t>
+      </w:r>
+      <w:r>
+        <w:t xml:space="preserve">reflect the ease with which </w:t>
+      </w:r>
+      <w:r>
+        <w:t xml:space="preserve">individuals perceive that they can use an object. </w:t>
+      </w:r>
+      <w:r>
+        <w:t xml:space="preserve">Overall, these ratings have been shown to be consistent </w:t>
+      </w:r>
+      <w:r>
+        <w:lastRenderedPageBreak/>
+        <w:t xml:space="preserve">with existing measures of semantic knowledge. For example, </w:t>
+      </w:r>
+      <w:proofErr w:type="spellStart"/>
+      <w:r>
+        <w:t>Pexman</w:t>
+      </w:r>
+      <w:proofErr w:type="spellEnd"/>
+      <w:r>
+        <w:t xml:space="preserve"> et al. demonstrated that BOI ratings were strong predictors of responses in semantic decision tasks. Similarly, </w:t>
+      </w:r>
+      <w:r>
+        <w:rPr>
+          <w:highlight w:val="cyan"/>
+        </w:rPr>
+        <w:t xml:space="preserve">Heard, Madan, </w:t>
+      </w:r>
+      <w:proofErr w:type="spellStart"/>
+      <w:r>
+        <w:rPr>
+          <w:highlight w:val="cyan"/>
+        </w:rPr>
+        <w:t>Protzner</w:t>
+      </w:r>
+      <w:proofErr w:type="spellEnd"/>
+      <w:r>
+        <w:rPr>
+          <w:highlight w:val="cyan"/>
+        </w:rPr>
+        <w:t>,</w:t>
+      </w:r>
+      <w:r>
+        <w:rPr>
+          <w:highlight w:val="cyan"/>
+        </w:rPr>
+        <w:t xml:space="preserve"> and </w:t>
+      </w:r>
+      <w:proofErr w:type="spellStart"/>
+      <w:r>
+        <w:rPr>
+          <w:highlight w:val="cyan"/>
+        </w:rPr>
+        <w:t>Pexman</w:t>
+      </w:r>
+      <w:proofErr w:type="spellEnd"/>
+      <w:r>
+        <w:rPr>
+          <w:highlight w:val="cyan"/>
+        </w:rPr>
+        <w:t xml:space="preserve"> (2019)</w:t>
+      </w:r>
+      <w:r>
+        <w:t xml:space="preserve"> found that when combined with three ratings of motor dimensionality (</w:t>
+      </w:r>
+      <w:proofErr w:type="spellStart"/>
+      <w:r>
+        <w:t>graspability</w:t>
+      </w:r>
+      <w:proofErr w:type="spellEnd"/>
+      <w:r>
+        <w:t>, ease of pantomime, and number of actions), BOI ratings explained a greater degree of variance in semantic processing tasks than when these ratings were used alone. Thus, research employing BOI ratings provides further evidence that both interactivity and sensorimotor processes are critical components of semantic processing.</w:t>
+      </w:r>
+    </w:p>
+    <w:p>
+      <w:pPr>
+        <w:spacing w:after="0" w:line="480" w:lineRule="auto"/>
+        <w:ind w:firstLine="720"/>
+      </w:pPr>
+      <w:r>
+        <w:t xml:space="preserve">While BOI ratings </w:t>
+      </w:r>
+      <w:r>
+        <w:t>are highly robust provide a</w:t>
+      </w:r>
+      <w:r>
+        <w:t xml:space="preserve"> useful</w:t>
+      </w:r>
+      <w:r>
+        <w:t xml:space="preserve"> tool</w:t>
+      </w:r>
+      <w:r>
+        <w:t xml:space="preserve"> for quantifying the degree to which individuals can interact </w:t>
+      </w:r>
+      <w:r>
+        <w:t>with their environment</w:t>
+      </w:r>
+      <w:r>
+        <w:t xml:space="preserve">, </w:t>
+      </w:r>
+      <w:r>
+        <w:t>we note two potential</w:t>
+      </w:r>
+      <w:r>
+        <w:t xml:space="preserve"> shortcomings which may limit their effectiveness. First, because these ratings reflect the degree to which individuals can interact with an object, the are highly corelated with concreteness </w:t>
+      </w:r>
+      <w:r>
+        <w:rPr>
+          <w:highlight w:val="cyan"/>
+        </w:rPr>
+        <w:t>(CITE)</w:t>
+      </w:r>
+      <w:r>
+        <w:t>. This is because by nature, an object must be tangible and concrete for it to facilitate</w:t>
+      </w:r>
+      <w:r>
+        <w:t xml:space="preserve"> a high degree of</w:t>
+      </w:r>
+      <w:r>
+        <w:t xml:space="preserve"> interaction.</w:t>
+      </w:r>
+      <w:r>
+        <w:t xml:space="preserve"> Second, because BOI reflects a quantitative rating, qualitative information regarding specific object uses, action properties, or the context in which certain actions may occur is currently unavailable. As such, an alternate approach to obtain qualitative information regarding affordances would be to employ an open-ended response format in which participants asked to freely report potentially object uses, rather than simply rating interactivity.</w:t>
+      </w:r>
+    </w:p>
+    <w:p>
+      <w:pPr>
+        <w:spacing w:after="0" w:line="480" w:lineRule="auto"/>
+        <w:rPr>
+          <w:b/>
+        </w:rPr>
+      </w:pPr>
+      <w:r>
+        <w:rPr>
+          <w:b/>
+        </w:rPr>
+        <w:t>The Present Study</w:t>
+      </w:r>
+    </w:p>
+    <w:p>
+      <w:pPr>
+        <w:spacing w:after="0" w:line="480" w:lineRule="auto"/>
+      </w:pPr>
+      <w:r>
+        <w:t xml:space="preserve"> </w:t>
+      </w:r>
+      <w:r>
+        <w:tab/>
+        <w:t xml:space="preserve">Given the </w:t>
+      </w:r>
+      <w:r>
+        <w:t>[GOAL OF THE PRESENT STUDY]</w:t>
+      </w:r>
+      <w:r>
+        <w:t xml:space="preserve"> </w:t>
+      </w:r>
+      <w:r>
+        <w:t xml:space="preserve">In the following sections, we first detail the creation of the affordance norm dataset and an interactive portal designed to facilitate exploration of the final norm set. We then discuss a series of analyses which </w:t>
+      </w:r>
+      <w:r>
         <w:rPr>
           <w:highlight w:val="yellow"/>
         </w:rPr>
-        <w:t>XXXX</w:t>
-      </w:r>
-      <w:r>
-        <w:t xml:space="preserve"> Highly Concrete Objects</w:t>
-      </w:r>
-    </w:p>
-    <w:p>
-      <w:pPr>
-        <w:spacing w:after="0" w:line="480" w:lineRule="auto"/>
-        <w:ind w:firstLine="720"/>
-      </w:pPr>
-      <w:r>
-        <w:t>Investigating questions surrounding memory, language, and perception requires a</w:t>
-      </w:r>
-      <w:r>
-        <w:t xml:space="preserve"> comprehensive</w:t>
-      </w:r>
-      <w:r>
-        <w:t xml:space="preserve"> understanding of what words mean</w:t>
-      </w:r>
-      <w:r>
-        <w:t>,</w:t>
-      </w:r>
-      <w:r>
-        <w:t xml:space="preserve"> the</w:t>
-      </w:r>
-      <w:r>
-        <w:t xml:space="preserve"> context in which they are used</w:t>
-      </w:r>
-      <w:r>
-        <w:t>, and how their referents are extracted from the environment</w:t>
-      </w:r>
-      <w:r>
-        <w:t xml:space="preserve">. </w:t>
-      </w:r>
-      <w:r>
-        <w:t>While</w:t>
-      </w:r>
-      <w:r>
-        <w:t xml:space="preserve"> meaning can be </w:t>
-      </w:r>
-      <w:r>
-        <w:t xml:space="preserve">operationalized </w:t>
-      </w:r>
-      <w:r>
-        <w:t>in a variety of ways</w:t>
-      </w:r>
-      <w:r>
-        <w:t xml:space="preserve">, </w:t>
-      </w:r>
-      <w:r>
-        <w:t xml:space="preserve">researchers commonly </w:t>
-      </w:r>
-      <w:r>
-        <w:t xml:space="preserve">rely </w:t>
-      </w:r>
-      <w:r>
-        <w:t>upon</w:t>
-      </w:r>
-      <w:r>
-        <w:t xml:space="preserve"> two</w:t>
-      </w:r>
-      <w:r>
-        <w:t xml:space="preserve"> broad</w:t>
-      </w:r>
-      <w:r>
-        <w:t xml:space="preserve"> classes of concept information</w:t>
-      </w:r>
-      <w:r>
-        <w:t xml:space="preserve"> when assessing a word’s meaning. First, meaning </w:t>
-      </w:r>
-      <w:r>
-        <w:t>is often</w:t>
-      </w:r>
-      <w:r>
-        <w:t xml:space="preserve"> </w:t>
-      </w:r>
-      <w:r>
-        <w:t>described</w:t>
-      </w:r>
-      <w:r>
-        <w:t xml:space="preserve"> in terms of semantic similarity. This can be assessed using a variety of methods. For example, distributional models computing similarity based on word co-occurrences words within large bodies of text. Alternatively, feature-based models assess similarity in terms of shared features between concepts. To generate feature-based similarity, feature production tasks are used in which participants list </w:t>
-      </w:r>
-      <w:r>
-        <w:t xml:space="preserve">features or defining characteristics of a series of objects. For example, when asked what features are inherent to a </w:t>
-      </w:r>
-      <w:r>
-        <w:rPr>
-          <w:i/>
-          <w:iCs/>
-        </w:rPr>
-        <w:t>chair</w:t>
-      </w:r>
-      <w:r>
-        <w:t xml:space="preserve">, participants might respond with </w:t>
-      </w:r>
-      <w:r>
-        <w:rPr>
-          <w:i/>
-          <w:iCs/>
-        </w:rPr>
-        <w:t>legs</w:t>
-      </w:r>
-      <w:r>
-        <w:t xml:space="preserve">, </w:t>
-      </w:r>
-      <w:r>
-        <w:rPr>
-          <w:i/>
-          <w:iCs/>
-        </w:rPr>
-        <w:t>back</w:t>
-      </w:r>
-      <w:r>
-        <w:t xml:space="preserve">, and </w:t>
-      </w:r>
-      <w:r>
-        <w:rPr>
-          <w:i/>
-          <w:iCs/>
-        </w:rPr>
-        <w:t>seat</w:t>
-      </w:r>
-      <w:r>
-        <w:t xml:space="preserve">. By employing these tasks within large-scale norming projects, large datasets of features can be used to compute the similarity between any two measured concepts (e.g., </w:t>
-      </w:r>
-      <w:r>
-        <w:rPr>
-          <w:highlight w:val="cyan"/>
-        </w:rPr>
-        <w:t>Buchanan, Valentine, &amp; Maxwell, 2019a</w:t>
-      </w:r>
-      <w:r>
-        <w:t xml:space="preserve">; </w:t>
-      </w:r>
-      <w:r>
-        <w:rPr>
-          <w:highlight w:val="cyan"/>
-        </w:rPr>
-        <w:t xml:space="preserve">McRae, Seidenberg, Cree, &amp; </w:t>
-      </w:r>
-      <w:proofErr w:type="spellStart"/>
-      <w:r>
-        <w:rPr>
-          <w:highlight w:val="cyan"/>
-        </w:rPr>
-        <w:t>McNorgan</w:t>
-      </w:r>
-      <w:proofErr w:type="spellEnd"/>
-      <w:r>
-        <w:rPr>
-          <w:highlight w:val="cyan"/>
-        </w:rPr>
-        <w:t>, 2005</w:t>
-      </w:r>
-      <w:r>
-        <w:t xml:space="preserve">; see </w:t>
-      </w:r>
-      <w:r>
-        <w:rPr>
-          <w:highlight w:val="cyan"/>
-        </w:rPr>
-        <w:t>Kumar, 2021</w:t>
-      </w:r>
-      <w:r>
-        <w:t>, for review).</w:t>
-      </w:r>
-    </w:p>
-    <w:p>
-      <w:pPr>
-        <w:spacing w:after="0" w:line="480" w:lineRule="auto"/>
-        <w:ind w:firstLine="720"/>
-      </w:pPr>
-      <w:r>
-        <w:t xml:space="preserve">Second, meaning is often described in terms of an object’s associations with other objects. </w:t>
-      </w:r>
-      <w:r>
-        <w:t xml:space="preserve">While semantic </w:t>
-      </w:r>
-      <w:r>
-        <w:t>measures</w:t>
-      </w:r>
-      <w:r>
-        <w:t xml:space="preserve"> are concerned with the degree of similarity </w:t>
-      </w:r>
-      <w:r>
-        <w:t xml:space="preserve">existing </w:t>
-      </w:r>
-      <w:r>
-        <w:t>between concepts</w:t>
-      </w:r>
-      <w:r>
-        <w:t xml:space="preserve">, </w:t>
-      </w:r>
-      <w:r>
-        <w:t xml:space="preserve">associations reflect the likelihood of one concept activating another in memory (see </w:t>
-      </w:r>
-      <w:r>
-        <w:rPr>
-          <w:highlight w:val="cyan"/>
-        </w:rPr>
-        <w:t>Nelson et al., 2000</w:t>
-      </w:r>
-      <w:r>
-        <w:t xml:space="preserve">). </w:t>
-      </w:r>
-      <w:r>
-        <w:t xml:space="preserve">To empirically measure the degree of association between concepts, researchers use free association norms </w:t>
-      </w:r>
-      <w:r>
-        <w:t>(</w:t>
-      </w:r>
-      <w:r>
-        <w:t>e.g.,</w:t>
-      </w:r>
-      <w:r>
-        <w:t xml:space="preserve"> </w:t>
-      </w:r>
-      <w:r>
-        <w:rPr>
-          <w:highlight w:val="cyan"/>
-        </w:rPr>
-        <w:t xml:space="preserve">De </w:t>
-      </w:r>
-      <w:proofErr w:type="spellStart"/>
-      <w:r>
-        <w:rPr>
-          <w:highlight w:val="cyan"/>
-        </w:rPr>
-        <w:t>Deyne</w:t>
-      </w:r>
-      <w:proofErr w:type="spellEnd"/>
-      <w:r>
-        <w:rPr>
-          <w:highlight w:val="cyan"/>
-        </w:rPr>
-        <w:t xml:space="preserve">, Navarro, </w:t>
-      </w:r>
-      <w:proofErr w:type="spellStart"/>
-      <w:r>
-        <w:rPr>
-          <w:highlight w:val="cyan"/>
-        </w:rPr>
-        <w:t>Perfors</w:t>
-      </w:r>
-      <w:proofErr w:type="spellEnd"/>
-      <w:r>
-        <w:rPr>
-          <w:highlight w:val="cyan"/>
-        </w:rPr>
-        <w:t xml:space="preserve">, </w:t>
-      </w:r>
-      <w:proofErr w:type="spellStart"/>
-      <w:r>
-        <w:rPr>
-          <w:highlight w:val="cyan"/>
-        </w:rPr>
-        <w:t>Brysbaert</w:t>
-      </w:r>
-      <w:proofErr w:type="spellEnd"/>
-      <w:r>
-        <w:rPr>
-          <w:highlight w:val="cyan"/>
-        </w:rPr>
-        <w:t>, &amp; Storms, 2019</w:t>
-      </w:r>
-      <w:r>
-        <w:t>;</w:t>
-      </w:r>
-      <w:r>
-        <w:t xml:space="preserve"> </w:t>
-      </w:r>
-      <w:r>
-        <w:rPr>
-          <w:highlight w:val="cyan"/>
-        </w:rPr>
-        <w:t>Nelson</w:t>
-      </w:r>
-      <w:r>
-        <w:rPr>
-          <w:highlight w:val="cyan"/>
-        </w:rPr>
-        <w:t>, McEvoy, &amp; Schreiber</w:t>
-      </w:r>
-      <w:r>
-        <w:rPr>
-          <w:highlight w:val="cyan"/>
-        </w:rPr>
-        <w:t>, 2004</w:t>
-      </w:r>
-      <w:r>
-        <w:t xml:space="preserve">). </w:t>
-      </w:r>
-      <w:r>
-        <w:t xml:space="preserve">Like semantic features, word associations can similarly be generated through norming tasks. In a typical free association task, participants are presented with a cue word (e.g., </w:t>
-      </w:r>
-      <w:r>
-        <w:rPr>
-          <w:i/>
-          <w:iCs/>
-        </w:rPr>
-        <w:t>mouse</w:t>
-      </w:r>
-      <w:r>
-        <w:t xml:space="preserve">) and must respond with the first word that comes to mind (e.g., </w:t>
-      </w:r>
-      <w:r>
-        <w:rPr>
-          <w:i/>
-          <w:iCs/>
-        </w:rPr>
-        <w:t>cheese</w:t>
-      </w:r>
-      <w:r>
-        <w:t xml:space="preserve">, </w:t>
-      </w:r>
-      <w:r>
-        <w:rPr>
-          <w:i/>
-        </w:rPr>
-        <w:t>house</w:t>
-      </w:r>
-      <w:r>
-        <w:t xml:space="preserve">, </w:t>
-      </w:r>
-      <w:r>
-        <w:t xml:space="preserve">etc.). </w:t>
-      </w:r>
-      <w:r>
-        <w:t xml:space="preserve">Free association norms capture a wide variety of concept information, including semantic knowledge (e.g., </w:t>
-      </w:r>
-      <w:r>
-        <w:rPr>
-          <w:i/>
-          <w:iCs/>
-        </w:rPr>
-        <w:t>mice</w:t>
-      </w:r>
-      <w:r>
-        <w:t xml:space="preserve"> eat </w:t>
-      </w:r>
-      <w:r>
-        <w:rPr>
-          <w:i/>
-          <w:iCs/>
-        </w:rPr>
-        <w:t>cheese</w:t>
-      </w:r>
-      <w:r>
-        <w:t xml:space="preserve">) </w:t>
-      </w:r>
-      <w:r>
-        <w:t>and</w:t>
-      </w:r>
-      <w:r>
-        <w:t xml:space="preserve"> linguistic information (</w:t>
-      </w:r>
-      <w:r>
-        <w:rPr>
-          <w:i/>
-          <w:iCs/>
-        </w:rPr>
-        <w:t>mouse</w:t>
-      </w:r>
-      <w:r>
-        <w:t xml:space="preserve"> and </w:t>
-      </w:r>
-      <w:r>
-        <w:rPr>
-          <w:i/>
-          <w:iCs/>
-        </w:rPr>
-        <w:t>house</w:t>
-      </w:r>
-      <w:r>
-        <w:t xml:space="preserve"> rhyme). </w:t>
-      </w:r>
-      <w:r>
-        <w:t xml:space="preserve">Thus, </w:t>
-      </w:r>
-      <w:r>
-        <w:t>while feature production norms and distributional models</w:t>
-      </w:r>
-      <w:r>
-        <w:t xml:space="preserve"> </w:t>
-      </w:r>
-      <w:r>
-        <w:lastRenderedPageBreak/>
-        <w:t>primarily assess me</w:t>
-      </w:r>
-      <w:r>
-        <w:t xml:space="preserve">aning in terms of similarity, </w:t>
-      </w:r>
-      <w:r>
-        <w:t xml:space="preserve">free </w:t>
-      </w:r>
-      <w:r>
-        <w:t xml:space="preserve">association norms </w:t>
-      </w:r>
-      <w:r>
-        <w:t>place greater emphasis</w:t>
-      </w:r>
-      <w:r>
-        <w:t xml:space="preserve"> upon the context in which words are used.</w:t>
-      </w:r>
-    </w:p>
-    <w:p>
-      <w:pPr>
-        <w:spacing w:after="0" w:line="480" w:lineRule="auto"/>
-        <w:ind w:firstLine="720"/>
-      </w:pPr>
-      <w:r>
-        <w:t xml:space="preserve">While meaning is often described in terms of </w:t>
-      </w:r>
-      <w:r>
-        <w:t>semantic</w:t>
-      </w:r>
-      <w:r>
-        <w:t xml:space="preserve"> representations (e.g., features and associations)</w:t>
-      </w:r>
-      <w:r>
-        <w:t xml:space="preserve">, </w:t>
-      </w:r>
-      <w:r>
-        <w:t xml:space="preserve">knowledge is </w:t>
-      </w:r>
-      <w:r>
-        <w:t>often</w:t>
-      </w:r>
-      <w:r>
-        <w:t xml:space="preserve"> gained through perceptual and bodily experiences (i.e., embodied cognition; see </w:t>
-      </w:r>
-      <w:proofErr w:type="spellStart"/>
-      <w:r>
-        <w:rPr>
-          <w:highlight w:val="cyan"/>
-        </w:rPr>
-        <w:t>Barsalou</w:t>
-      </w:r>
-      <w:proofErr w:type="spellEnd"/>
-      <w:r>
-        <w:rPr>
-          <w:highlight w:val="cyan"/>
-        </w:rPr>
-        <w:t>, 1999</w:t>
-      </w:r>
-      <w:r>
-        <w:t xml:space="preserve">; </w:t>
-      </w:r>
-      <w:proofErr w:type="spellStart"/>
-      <w:r>
-        <w:rPr>
-          <w:highlight w:val="cyan"/>
-        </w:rPr>
-        <w:t>Glenberg</w:t>
-      </w:r>
-      <w:proofErr w:type="spellEnd"/>
-      <w:r>
-        <w:rPr>
-          <w:highlight w:val="cyan"/>
-        </w:rPr>
-        <w:t xml:space="preserve">, 2015, </w:t>
-      </w:r>
-      <w:r>
-        <w:t>for reviews</w:t>
-      </w:r>
-      <w:r>
-        <w:t xml:space="preserve">). Based on </w:t>
-      </w:r>
-      <w:r>
-        <w:t>this</w:t>
-      </w:r>
-      <w:r>
-        <w:t xml:space="preserve"> account</w:t>
-      </w:r>
-      <w:r>
-        <w:t xml:space="preserve">, sensorimotor experience is critical </w:t>
-      </w:r>
-      <w:r>
-        <w:t xml:space="preserve">for </w:t>
-      </w:r>
-      <w:r>
-        <w:t xml:space="preserve">a variety of cognitive processes, including language processing (e.g., </w:t>
-      </w:r>
-      <w:r>
-        <w:rPr>
-          <w:highlight w:val="cyan"/>
-        </w:rPr>
-        <w:t xml:space="preserve">Stanfield &amp; </w:t>
-      </w:r>
-      <w:proofErr w:type="spellStart"/>
-      <w:r>
-        <w:rPr>
-          <w:highlight w:val="cyan"/>
-        </w:rPr>
-        <w:t>Zwaan</w:t>
-      </w:r>
-      <w:proofErr w:type="spellEnd"/>
-      <w:r>
-        <w:rPr>
-          <w:highlight w:val="cyan"/>
-        </w:rPr>
-        <w:t>, 2001</w:t>
-      </w:r>
-      <w:r>
-        <w:t xml:space="preserve">; </w:t>
-      </w:r>
-      <w:proofErr w:type="spellStart"/>
-      <w:r>
-        <w:rPr>
-          <w:highlight w:val="cyan"/>
-        </w:rPr>
-        <w:t>Glenberg</w:t>
-      </w:r>
-      <w:proofErr w:type="spellEnd"/>
-      <w:r>
-        <w:rPr>
-          <w:highlight w:val="cyan"/>
-        </w:rPr>
-        <w:t xml:space="preserve"> &amp; </w:t>
-      </w:r>
-      <w:proofErr w:type="spellStart"/>
-      <w:r>
-        <w:rPr>
-          <w:highlight w:val="cyan"/>
-        </w:rPr>
-        <w:t>Kaschak</w:t>
-      </w:r>
-      <w:proofErr w:type="spellEnd"/>
-      <w:r>
-        <w:rPr>
-          <w:highlight w:val="cyan"/>
-        </w:rPr>
-        <w:t>, 2002</w:t>
-      </w:r>
-      <w:r>
-        <w:t xml:space="preserve">) and </w:t>
-      </w:r>
-      <w:r>
-        <w:t>knowledge formation</w:t>
-      </w:r>
-      <w:r>
-        <w:t xml:space="preserve"> (</w:t>
-      </w:r>
-      <w:proofErr w:type="spellStart"/>
-      <w:r>
-        <w:rPr>
-          <w:highlight w:val="cyan"/>
-        </w:rPr>
-        <w:t>Glenberg</w:t>
-      </w:r>
-      <w:proofErr w:type="spellEnd"/>
-      <w:r>
-        <w:rPr>
-          <w:highlight w:val="cyan"/>
-        </w:rPr>
-        <w:t xml:space="preserve"> &amp; </w:t>
-      </w:r>
-      <w:proofErr w:type="spellStart"/>
-      <w:r>
-        <w:rPr>
-          <w:highlight w:val="cyan"/>
-        </w:rPr>
-        <w:t>Gallese</w:t>
-      </w:r>
-      <w:proofErr w:type="spellEnd"/>
-      <w:r>
-        <w:rPr>
-          <w:highlight w:val="cyan"/>
-        </w:rPr>
-        <w:t>, 2012</w:t>
-      </w:r>
-      <w:r>
-        <w:t>). Because sensorimotor</w:t>
-      </w:r>
-      <w:r>
-        <w:t xml:space="preserve"> systems are active </w:t>
-      </w:r>
-      <w:r>
-        <w:t>whenever individuals process their surroundings</w:t>
-      </w:r>
-      <w:r>
-        <w:t xml:space="preserve">, </w:t>
-      </w:r>
-      <w:r>
-        <w:t xml:space="preserve">the embodied </w:t>
-      </w:r>
-      <w:r>
-        <w:t>approach</w:t>
-      </w:r>
-      <w:r>
-        <w:t xml:space="preserve"> posits that </w:t>
-      </w:r>
-      <w:r>
-        <w:t>perceptual and motor experience are</w:t>
-      </w:r>
-      <w:r>
-        <w:t xml:space="preserve"> in</w:t>
-      </w:r>
-      <w:r>
-        <w:t>extricably</w:t>
-      </w:r>
-      <w:r>
-        <w:t xml:space="preserve"> linked to knowledge formation, regardless of whether</w:t>
-      </w:r>
-      <w:r>
-        <w:t xml:space="preserve"> experience</w:t>
-      </w:r>
-      <w:r>
-        <w:t>s</w:t>
-      </w:r>
-      <w:r>
-        <w:t xml:space="preserve"> occur</w:t>
-      </w:r>
-      <w:r>
-        <w:t xml:space="preserve"> physically (i.e., actively exploring one’s environment) </w:t>
-      </w:r>
-      <w:r>
-        <w:t>or</w:t>
-      </w:r>
-      <w:r>
-        <w:t xml:space="preserve"> mentally (i.e., recollection of past experiences; e.g., </w:t>
-      </w:r>
-      <w:proofErr w:type="spellStart"/>
-      <w:r>
-        <w:rPr>
-          <w:highlight w:val="cyan"/>
-        </w:rPr>
-        <w:t>Barsalou</w:t>
-      </w:r>
-      <w:proofErr w:type="spellEnd"/>
-      <w:r>
-        <w:rPr>
-          <w:highlight w:val="cyan"/>
-        </w:rPr>
-        <w:t>, 2008</w:t>
-      </w:r>
-      <w:r>
-        <w:t>).</w:t>
-      </w:r>
-      <w:r>
-        <w:t xml:space="preserve"> </w:t>
-      </w:r>
-      <w:r>
-        <w:t>As such</w:t>
-      </w:r>
-      <w:r>
-        <w:t xml:space="preserve">, understanding an object’s </w:t>
-      </w:r>
-      <w:r>
-        <w:t>interactive</w:t>
-      </w:r>
-      <w:r>
-        <w:t xml:space="preserve"> properties (i.e., </w:t>
-      </w:r>
-      <w:r>
-        <w:rPr>
-          <w:i/>
-        </w:rPr>
-        <w:t>affordances</w:t>
-      </w:r>
-      <w:r>
-        <w:t xml:space="preserve">; Gibson, </w:t>
-      </w:r>
-      <w:r>
-        <w:rPr>
-          <w:highlight w:val="cyan"/>
-        </w:rPr>
-        <w:t>1977</w:t>
-      </w:r>
-      <w:r>
-        <w:t xml:space="preserve">) is critical </w:t>
-      </w:r>
-      <w:r>
-        <w:t xml:space="preserve">for providing a more complete understanding of its </w:t>
-      </w:r>
-      <w:r>
-        <w:t>meaning.</w:t>
-      </w:r>
-      <w:r>
-        <w:t xml:space="preserve"> Un</w:t>
-      </w:r>
-      <w:r>
-        <w:t>like semantic</w:t>
-      </w:r>
-      <w:r>
-        <w:t xml:space="preserve"> and associative-based measures</w:t>
-      </w:r>
-      <w:r>
-        <w:t xml:space="preserve">, affordances </w:t>
-      </w:r>
-      <w:r>
-        <w:t>depict the various</w:t>
-      </w:r>
-      <w:r>
-        <w:t xml:space="preserve"> </w:t>
-      </w:r>
-      <w:r>
-        <w:t xml:space="preserve">interactive relationships </w:t>
-      </w:r>
-      <w:r>
-        <w:t>existing</w:t>
-      </w:r>
-      <w:r>
-        <w:t xml:space="preserve"> between actor</w:t>
-      </w:r>
-      <w:r>
-        <w:t>s</w:t>
-      </w:r>
-      <w:r>
-        <w:t xml:space="preserve"> and object</w:t>
-      </w:r>
-      <w:r>
-        <w:t>s</w:t>
-      </w:r>
-      <w:r>
-        <w:t xml:space="preserve"> and may reflect a variety of common and less common actions (e.g., a chair affords sitting but also standing upon to reach an object). </w:t>
-      </w:r>
-      <w:r>
-        <w:t>However, these actions are not likely to be captured when measuring meaning via semantic or associative norms, with less commonly affordances being particularly likely to be omitted.</w:t>
-      </w:r>
-    </w:p>
-    <w:p>
-      <w:pPr>
-        <w:spacing w:after="0" w:line="480" w:lineRule="auto"/>
-        <w:ind w:firstLine="720"/>
-      </w:pPr>
-      <w:r>
-        <w:t>The past two decades have seen</w:t>
-      </w:r>
-      <w:r>
-        <w:t xml:space="preserve"> a </w:t>
-      </w:r>
-      <w:r>
-        <w:t xml:space="preserve">proliferation of </w:t>
-      </w:r>
-      <w:r>
-        <w:t>norms</w:t>
-      </w:r>
-      <w:r>
-        <w:t xml:space="preserve"> measuring relatedness</w:t>
-      </w:r>
-      <w:r>
-        <w:t xml:space="preserve">, </w:t>
-      </w:r>
-      <w:r>
-        <w:t>which</w:t>
-      </w:r>
-      <w:r>
-        <w:t xml:space="preserve"> has been</w:t>
-      </w:r>
-      <w:r>
-        <w:t xml:space="preserve"> </w:t>
-      </w:r>
-      <w:r>
-        <w:t xml:space="preserve">largely </w:t>
-      </w:r>
-      <w:r>
-        <w:t>driven by</w:t>
-      </w:r>
-      <w:r>
-        <w:t xml:space="preserve"> advances in computing power </w:t>
-      </w:r>
-      <w:r>
-        <w:t>combined with an increased</w:t>
-      </w:r>
-      <w:r>
-        <w:t xml:space="preserve"> </w:t>
-      </w:r>
-      <w:r>
-        <w:t xml:space="preserve">ease </w:t>
-      </w:r>
-      <w:r>
-        <w:t>in</w:t>
-      </w:r>
-      <w:r>
-        <w:t xml:space="preserve"> data collection </w:t>
-      </w:r>
-      <w:r>
-        <w:t>afforded by</w:t>
-      </w:r>
-      <w:r>
-        <w:t xml:space="preserve"> onl</w:t>
-      </w:r>
-      <w:r>
-        <w:t>ine methods</w:t>
-      </w:r>
-      <w:r>
-        <w:t xml:space="preserve">. </w:t>
-      </w:r>
-      <w:r>
-        <w:t>As a result,</w:t>
-      </w:r>
-      <w:r>
-        <w:t xml:space="preserve"> </w:t>
-      </w:r>
-      <w:r>
-        <w:t xml:space="preserve">large sets of </w:t>
-      </w:r>
-      <w:r>
-        <w:t>f</w:t>
-      </w:r>
-      <w:r>
-        <w:t xml:space="preserve">eature production and free association norms </w:t>
-      </w:r>
-      <w:r>
-        <w:t>are now</w:t>
-      </w:r>
-      <w:r>
-        <w:t xml:space="preserve"> available </w:t>
-      </w:r>
-      <w:r>
-        <w:t>for</w:t>
-      </w:r>
-      <w:r>
-        <w:t xml:space="preserve"> a variety of languages</w:t>
-      </w:r>
-      <w:r>
-        <w:t>, with recent work focusing on ensuring</w:t>
-      </w:r>
-      <w:r>
-        <w:t xml:space="preserve"> that</w:t>
-      </w:r>
-      <w:r>
-        <w:t xml:space="preserve"> sufficient overlap</w:t>
-      </w:r>
-      <w:r>
-        <w:t xml:space="preserve"> exists</w:t>
-      </w:r>
-      <w:r>
-        <w:t xml:space="preserve"> between</w:t>
-      </w:r>
-      <w:r>
-        <w:t xml:space="preserve"> </w:t>
-      </w:r>
-      <w:r>
-        <w:t xml:space="preserve">databases containing different measures </w:t>
-      </w:r>
-      <w:r>
-        <w:t>(</w:t>
-      </w:r>
-      <w:r>
-        <w:t xml:space="preserve">i.e., </w:t>
-      </w:r>
-      <w:r>
-        <w:t xml:space="preserve">that </w:t>
-      </w:r>
-      <w:r>
-        <w:t xml:space="preserve">concepts are measured on both semantic and associative variables; </w:t>
-      </w:r>
-      <w:r>
-        <w:t xml:space="preserve">see </w:t>
-      </w:r>
-      <w:r>
-        <w:rPr>
-          <w:highlight w:val="cyan"/>
-        </w:rPr>
-        <w:t>Buchanan, Valentine, &amp; Maxwell, 2019b</w:t>
-      </w:r>
-      <w:r>
-        <w:t>)</w:t>
-      </w:r>
-      <w:r>
-        <w:t>.</w:t>
-      </w:r>
-      <w:r>
-        <w:t xml:space="preserve"> </w:t>
-      </w:r>
-      <w:r>
-        <w:t xml:space="preserve">However, </w:t>
-      </w:r>
-      <w:r>
-        <w:t xml:space="preserve">[NO </w:t>
-      </w:r>
-      <w:r>
-        <w:lastRenderedPageBreak/>
-        <w:t>AFFORDANCE NORMS] This is surprising, given that [RICH HISTORY OF PSYCHOLOGY FOR NORMING STUDIES]</w:t>
-      </w:r>
-    </w:p>
-    <w:p>
-      <w:pPr>
-        <w:spacing w:after="0" w:line="480" w:lineRule="auto"/>
-        <w:ind w:firstLine="720"/>
-      </w:pPr>
-      <w:r>
-        <w:t xml:space="preserve">Previous research has sought to address this limitation by </w:t>
-      </w:r>
-      <w:r>
-        <w:t xml:space="preserve">developing measures of body-object interaction (BOI), which reflect </w:t>
-      </w:r>
-      <w:r>
-        <w:t xml:space="preserve">the ease with which individuals can interact with a </w:t>
-      </w:r>
-      <w:r>
-        <w:t>given</w:t>
-      </w:r>
-      <w:r>
-        <w:t xml:space="preserve"> object. For example, </w:t>
-      </w:r>
-      <w:proofErr w:type="spellStart"/>
-      <w:r>
-        <w:t>Pexman</w:t>
-      </w:r>
-      <w:proofErr w:type="spellEnd"/>
-      <w:r>
-        <w:t xml:space="preserve"> </w:t>
-      </w:r>
-      <w:r>
-        <w:t>and colleagues (</w:t>
-      </w:r>
-      <w:proofErr w:type="spellStart"/>
-      <w:r>
-        <w:rPr>
-          <w:highlight w:val="cyan"/>
-        </w:rPr>
-        <w:t>Pexman</w:t>
-      </w:r>
-      <w:proofErr w:type="spellEnd"/>
-      <w:r>
-        <w:rPr>
-          <w:highlight w:val="cyan"/>
-        </w:rPr>
-        <w:t xml:space="preserve">, </w:t>
-      </w:r>
-      <w:proofErr w:type="spellStart"/>
-      <w:r>
-        <w:rPr>
-          <w:highlight w:val="cyan"/>
-        </w:rPr>
-        <w:t>Muraki</w:t>
-      </w:r>
-      <w:proofErr w:type="spellEnd"/>
-      <w:r>
-        <w:rPr>
-          <w:highlight w:val="cyan"/>
-        </w:rPr>
-        <w:t xml:space="preserve">, Sidhu, </w:t>
-      </w:r>
-      <w:proofErr w:type="spellStart"/>
-      <w:r>
-        <w:rPr>
-          <w:highlight w:val="cyan"/>
-        </w:rPr>
-        <w:t>Siakaluk</w:t>
-      </w:r>
-      <w:proofErr w:type="spellEnd"/>
-      <w:r>
-        <w:rPr>
-          <w:highlight w:val="cyan"/>
-        </w:rPr>
-        <w:t>, &amp; Yap, 2019</w:t>
-      </w:r>
-      <w:r>
-        <w:t xml:space="preserve">; </w:t>
-      </w:r>
-      <w:proofErr w:type="spellStart"/>
-      <w:r>
-        <w:rPr>
-          <w:highlight w:val="cyan"/>
-        </w:rPr>
-        <w:t>Tillostson</w:t>
-      </w:r>
-      <w:proofErr w:type="spellEnd"/>
-      <w:r>
-        <w:rPr>
-          <w:highlight w:val="cyan"/>
-        </w:rPr>
-        <w:t xml:space="preserve">, </w:t>
-      </w:r>
-      <w:proofErr w:type="spellStart"/>
-      <w:r>
-        <w:rPr>
-          <w:highlight w:val="cyan"/>
-        </w:rPr>
-        <w:t>Siakaluk</w:t>
-      </w:r>
-      <w:proofErr w:type="spellEnd"/>
-      <w:r>
-        <w:rPr>
-          <w:highlight w:val="cyan"/>
-        </w:rPr>
-        <w:t xml:space="preserve">, &amp; </w:t>
-      </w:r>
-      <w:proofErr w:type="spellStart"/>
-      <w:r>
-        <w:rPr>
-          <w:highlight w:val="cyan"/>
-        </w:rPr>
-        <w:t>Pexman</w:t>
-      </w:r>
-      <w:proofErr w:type="spellEnd"/>
-      <w:r>
-        <w:rPr>
-          <w:highlight w:val="cyan"/>
-        </w:rPr>
-        <w:t>, 2008</w:t>
-      </w:r>
-      <w:r>
-        <w:t>) have developed a set of BOI ratings, with the most recently published dataset consisting of ratings for 9351 words (</w:t>
-      </w:r>
-      <w:proofErr w:type="spellStart"/>
-      <w:r>
-        <w:t>Pexman</w:t>
-      </w:r>
-      <w:proofErr w:type="spellEnd"/>
-      <w:r>
-        <w:t xml:space="preserve"> et al., 2019). Unlike feature production and free association norms, BOI ratings were elicited via a 1-7 rating scale, such that higher ratings denotated greater degrees of interactivity. Thus, BOI </w:t>
-      </w:r>
-      <w:r>
-        <w:t xml:space="preserve">ratings </w:t>
-      </w:r>
-      <w:r>
-        <w:t xml:space="preserve">reflect the ease with which an object can be used, </w:t>
-      </w:r>
-      <w:r>
-        <w:t xml:space="preserve">rather than describing actor-object relationships (i.e., affordances). Overall, these ratings have been shown to be consistent with existing measures of semantic knowledge. For example, </w:t>
-      </w:r>
-      <w:proofErr w:type="spellStart"/>
-      <w:r>
-        <w:t>Pexman</w:t>
-      </w:r>
-      <w:proofErr w:type="spellEnd"/>
-      <w:r>
-        <w:t xml:space="preserve"> et al. demonstrated that BOI ratings were strong predictors of responses in semantic decision tasks. Similarly, </w:t>
-      </w:r>
-      <w:r>
-        <w:rPr>
-          <w:highlight w:val="cyan"/>
-        </w:rPr>
-        <w:t xml:space="preserve">Heard, Madan, </w:t>
-      </w:r>
-      <w:proofErr w:type="spellStart"/>
-      <w:r>
-        <w:rPr>
-          <w:highlight w:val="cyan"/>
-        </w:rPr>
-        <w:t>Protzner</w:t>
-      </w:r>
-      <w:proofErr w:type="spellEnd"/>
-      <w:r>
-        <w:rPr>
-          <w:highlight w:val="cyan"/>
-        </w:rPr>
-        <w:t>,</w:t>
-      </w:r>
-      <w:r>
-        <w:rPr>
-          <w:highlight w:val="cyan"/>
-        </w:rPr>
-        <w:t xml:space="preserve"> and </w:t>
-      </w:r>
-      <w:proofErr w:type="spellStart"/>
-      <w:r>
-        <w:rPr>
-          <w:highlight w:val="cyan"/>
-        </w:rPr>
-        <w:t>Pexman</w:t>
-      </w:r>
-      <w:proofErr w:type="spellEnd"/>
-      <w:r>
-        <w:rPr>
-          <w:highlight w:val="cyan"/>
-        </w:rPr>
-        <w:t xml:space="preserve"> (2019)</w:t>
-      </w:r>
-      <w:r>
-        <w:t xml:space="preserve"> found that when combined with</w:t>
-      </w:r>
-      <w:r>
-        <w:t xml:space="preserve"> three</w:t>
-      </w:r>
-      <w:r>
-        <w:t xml:space="preserve"> ratings of motor dimension</w:t>
-      </w:r>
-      <w:r>
-        <w:t>ality</w:t>
-      </w:r>
-      <w:bookmarkStart w:id="6" w:name="_GoBack"/>
-      <w:bookmarkEnd w:id="6"/>
-      <w:r>
-        <w:t xml:space="preserve"> (</w:t>
-      </w:r>
-      <w:proofErr w:type="spellStart"/>
-      <w:r>
-        <w:t>graspability</w:t>
-      </w:r>
-      <w:proofErr w:type="spellEnd"/>
-      <w:r>
-        <w:t xml:space="preserve">, ease of pantomime, and number of actions), BOI ratings explained a greater degree of variance in semantic processing tasks than when these ratings were used alone. </w:t>
-      </w:r>
-      <w:r>
-        <w:t>Thus, research employing BOI ratings</w:t>
-      </w:r>
-      <w:r>
-        <w:t xml:space="preserve"> provide</w:t>
-      </w:r>
-      <w:r>
-        <w:t>s</w:t>
-      </w:r>
-      <w:r>
-        <w:t xml:space="preserve"> further evidence that both interactivity and sensorimotor processes are critical components of semantic processing.</w:t>
-      </w:r>
-    </w:p>
-    <w:p>
-      <w:pPr>
-        <w:spacing w:after="0" w:line="480" w:lineRule="auto"/>
-        <w:rPr>
-          <w:b/>
-        </w:rPr>
-      </w:pPr>
-      <w:r>
-        <w:rPr>
-          <w:b/>
-        </w:rPr>
-        <w:t>The Present Study</w:t>
-      </w:r>
-    </w:p>
-    <w:p>
-      <w:pPr>
-        <w:spacing w:after="0" w:line="480" w:lineRule="auto"/>
-        <w:ind w:firstLine="720"/>
-      </w:pPr>
-      <w:r>
-        <w:t xml:space="preserve">While it is evident </w:t>
-      </w:r>
-      <w:r>
-        <w:t>that BOI ratings [SOMETHING]</w:t>
-      </w:r>
-    </w:p>
-    <w:p>
-      <w:pPr>
-        <w:spacing w:after="0" w:line="480" w:lineRule="auto"/>
-      </w:pPr>
-      <w:r>
-        <w:t>[BOI HERE – DESCRIBE + SHORTCOMINGS]</w:t>
-      </w:r>
-    </w:p>
-    <w:p>
-      <w:pPr>
-        <w:spacing w:after="0" w:line="480" w:lineRule="auto"/>
-      </w:pPr>
-      <w:r>
-        <w:tab/>
-        <w:t>[ALTERNATIVE APPROACH – OPEN ENDED W/ MULTIPLE RESPONSE]</w:t>
-      </w:r>
-    </w:p>
-    <w:p>
-      <w:pPr>
-        <w:spacing w:after="0" w:line="480" w:lineRule="auto"/>
-      </w:pPr>
-      <w:r>
-        <w:t xml:space="preserve"> </w:t>
-      </w:r>
-      <w:r>
-        <w:t>[GOAL OF THE PRESENT STUDY]</w:t>
-      </w:r>
-      <w:r>
-        <w:t xml:space="preserve"> [FIRST DETAIL THE CREATION OF THE DATASET, THEN THE ONLINE INTERFACE, FINALLY DESCRIBE A SERIES OF VALIDATION STUDIES]</w:t>
+        <w:t>[WHAT DID THEY DO?]</w:t>
       </w:r>
     </w:p>
     <w:p>
@@ -1802,7 +1700,6 @@
           <w:b/>
           <w:bCs/>
         </w:rPr>
-        <w:lastRenderedPageBreak/>
         <w:t>Participants</w:t>
       </w:r>
     </w:p>
@@ -1815,6 +1712,7 @@
           <w:b/>
           <w:bCs/>
         </w:rPr>
+        <w:lastRenderedPageBreak/>
         <w:tab/>
       </w:r>
       <w:r>
@@ -1991,7 +1889,7 @@
       <w:r>
         <w:t xml:space="preserve">concreteness </w:t>
       </w:r>
-      <w:commentRangeStart w:id="7"/>
+      <w:commentRangeStart w:id="5"/>
       <w:r>
         <w:rPr>
           <w:rFonts w:cstheme="minorHAnsi"/>
@@ -2007,13 +1905,13 @@
         </w:rPr>
         <w:t>xx</w:t>
       </w:r>
-      <w:commentRangeEnd w:id="7"/>
+      <w:commentRangeEnd w:id="5"/>
       <w:r>
         <w:rPr>
           <w:rStyle w:val="CommentReference"/>
           <w:highlight w:val="green"/>
         </w:rPr>
-        <w:commentReference w:id="7"/>
+        <w:commentReference w:id="5"/>
       </w:r>
       <w:r>
         <w:t xml:space="preserve">). </w:t>
@@ -2187,7 +2085,10 @@
         <w:tab/>
       </w:r>
       <w:r>
-        <w:t>For all testing sites, data</w:t>
+        <w:t>Across</w:t>
+      </w:r>
+      <w:r>
+        <w:t xml:space="preserve"> testing sites, data</w:t>
       </w:r>
       <w:r>
         <w:t xml:space="preserve"> collection </w:t>
@@ -2210,36 +2111,49 @@
       <w:r>
         <w:t xml:space="preserve">conducting </w:t>
       </w:r>
-      <w:commentRangeStart w:id="8"/>
+      <w:commentRangeStart w:id="6"/>
       <w:r>
         <w:t xml:space="preserve">web-based psychological </w:t>
       </w:r>
-      <w:commentRangeEnd w:id="8"/>
+      <w:commentRangeEnd w:id="6"/>
       <w:r>
         <w:rPr>
           <w:rStyle w:val="CommentReference"/>
         </w:rPr>
-        <w:commentReference w:id="8"/>
-      </w:r>
-      <w:r>
-        <w:t xml:space="preserve">experiments (Garcia &amp; </w:t>
+        <w:commentReference w:id="6"/>
+      </w:r>
+      <w:r>
+        <w:t>experiments (</w:t>
+      </w:r>
+      <w:r>
+        <w:rPr>
+          <w:highlight w:val="cyan"/>
+        </w:rPr>
+        <w:t xml:space="preserve">Garcia &amp; </w:t>
       </w:r>
       <w:proofErr w:type="spellStart"/>
       <w:r>
+        <w:rPr>
+          <w:highlight w:val="cyan"/>
+        </w:rPr>
         <w:t>Kornell</w:t>
       </w:r>
       <w:proofErr w:type="spellEnd"/>
       <w:r>
-        <w:t>, 2015).</w:t>
+        <w:rPr>
+          <w:highlight w:val="cyan"/>
+        </w:rPr>
+        <w:t>, 2015</w:t>
+      </w:r>
+      <w:r>
+        <w:t>).</w:t>
       </w:r>
       <w:r>
         <w:t xml:space="preserve"> Prior to beginning the norming task, </w:t>
       </w:r>
-      <w:proofErr w:type="spellStart"/>
-      <w:r>
-        <w:t>particpants</w:t>
-      </w:r>
-      <w:proofErr w:type="spellEnd"/>
+      <w:r>
+        <w:t>participants</w:t>
+      </w:r>
       <w:r>
         <w:t xml:space="preserve"> were informed that they would </w:t>
       </w:r>
@@ -2250,17 +2164,25 @@
         <w:t xml:space="preserve"> a series of object words</w:t>
       </w:r>
       <w:r>
-        <w:t xml:space="preserve"> and that they would be required to list as many uses for each object as they could reasonably generate. </w:t>
+        <w:t xml:space="preserve"> and that they would be required to list as many use</w:t>
+      </w:r>
+      <w:bookmarkStart w:id="7" w:name="_GoBack"/>
+      <w:bookmarkEnd w:id="7"/>
+      <w:r>
+        <w:t xml:space="preserve">s for each object as they could reasonably generate. </w:t>
+      </w:r>
+      <w:r>
+        <w:t xml:space="preserve">Participants were </w:t>
+      </w:r>
+      <w:r>
+        <w:t>reminded that a single object typically has multiple uses</w:t>
+      </w:r>
+      <w:r>
+        <w:t xml:space="preserve"> and were encouraged to list </w:t>
       </w:r>
       <w:r>
         <w:lastRenderedPageBreak/>
-        <w:t xml:space="preserve">Participants were </w:t>
-      </w:r>
-      <w:r>
-        <w:t>reminded that a single object typically has multiple uses</w:t>
-      </w:r>
-      <w:r>
-        <w:t xml:space="preserve"> and were encouraged to list multiple object uses when possible.</w:t>
+        <w:t>multiple object uses when possible.</w:t>
       </w:r>
       <w:r>
         <w:t xml:space="preserve"> </w:t>
@@ -2622,14 +2544,14 @@
         <w:t xml:space="preserve"> before describing </w:t>
       </w:r>
       <w:r>
-        <w:t xml:space="preserve">the calculation of two affordance measures: Affordance Strength (AFS) and Affordance Set </w:t>
+        <w:t xml:space="preserve">the calculation of two affordance measures: Affordance Strength (AFS) and Affordance Set Size (AFFS). Given both the predicted size of the final dataset and because data collection </w:t>
+      </w:r>
+      <w:r>
+        <w:t xml:space="preserve">occurred in </w:t>
       </w:r>
       <w:r>
         <w:lastRenderedPageBreak/>
-        <w:t xml:space="preserve">Size (AFFS). Given both the predicted size of the final dataset and because data collection </w:t>
-      </w:r>
-      <w:r>
-        <w:t xml:space="preserve">occurred in waves </w:t>
+        <w:t xml:space="preserve">waves </w:t>
       </w:r>
       <w:r>
         <w:t xml:space="preserve">across multiple </w:t>
@@ -2977,186 +2899,324 @@
         <w:ind w:firstLine="720"/>
       </w:pPr>
       <w:r>
+        <w:t>Once spelling errors were corrected, affordance responses were then tokenized</w:t>
+      </w:r>
+      <w:r>
+        <w:t xml:space="preserve"> </w:t>
+      </w:r>
+      <w:r>
+        <w:t>via</w:t>
+      </w:r>
+      <w:r>
+        <w:t xml:space="preserve"> </w:t>
+      </w:r>
+      <w:proofErr w:type="spellStart"/>
+      <w:r>
+        <w:rPr>
+          <w:i/>
+          <w:iCs/>
+        </w:rPr>
+        <w:t>tidytext</w:t>
+      </w:r>
+      <w:proofErr w:type="spellEnd"/>
+      <w:r>
+        <w:t xml:space="preserve">, </w:t>
+      </w:r>
+      <w:r>
+        <w:t>which split</w:t>
+      </w:r>
+      <w:r>
+        <w:t xml:space="preserve"> each</w:t>
+      </w:r>
+      <w:r>
+        <w:t xml:space="preserve"> affordance phrase into individual words</w:t>
+      </w:r>
+      <w:r>
+        <w:t>.</w:t>
+      </w:r>
+      <w:r>
+        <w:t xml:space="preserve"> This step was </w:t>
+      </w:r>
+      <w:r>
+        <w:t>included</w:t>
+      </w:r>
+      <w:r>
+        <w:t xml:space="preserve"> to </w:t>
+      </w:r>
+      <w:r>
+        <w:t>account for</w:t>
+      </w:r>
+      <w:r>
+        <w:t xml:space="preserve"> two </w:t>
+      </w:r>
+      <w:r>
         <w:lastRenderedPageBreak/>
-        <w:t>Once spelling errors were corrected, affordance responses were then tokenized</w:t>
+        <w:t>potential issues. First,</w:t>
       </w:r>
       <w:r>
         <w:t xml:space="preserve"> </w:t>
       </w:r>
       <w:r>
-        <w:t>via</w:t>
+        <w:t xml:space="preserve">as noted in the </w:t>
+      </w:r>
+      <w:r>
+        <w:rPr>
+          <w:i/>
+          <w:iCs/>
+        </w:rPr>
+        <w:t>Procedure</w:t>
+      </w:r>
+      <w:r>
+        <w:t xml:space="preserve">, participants entered their responses into a textbox, which allowed </w:t>
+      </w:r>
+      <w:r>
+        <w:t>them</w:t>
+      </w:r>
+      <w:r>
+        <w:t xml:space="preserve"> to list multiple affordances for each cue. However, participants often included extra spacing and tabs in addition to using a comma to separate affordance entries. Thus, the tokenization process removed any additional spacing and punctuation. Second, affordance phrases often contained multiple affordances, in addition to other context specific words (e.g., nouns and adjectives) which may also contain important information regarding object use. By splitting phrases into separate lines in the dataset, we</w:t>
+      </w:r>
+      <w:r>
+        <w:t xml:space="preserve"> were</w:t>
+      </w:r>
+      <w:r>
+        <w:t xml:space="preserve"> able to compare </w:t>
+      </w:r>
+      <w:commentRangeStart w:id="8"/>
+      <w:r>
+        <w:t xml:space="preserve">base affordances </w:t>
+      </w:r>
+      <w:commentRangeEnd w:id="8"/>
+      <w:r>
+        <w:rPr>
+          <w:rStyle w:val="CommentReference"/>
+        </w:rPr>
+        <w:commentReference w:id="8"/>
+      </w:r>
+      <w:r>
+        <w:t xml:space="preserve">(often represented by verb responses) while also preserving the context in which the </w:t>
+      </w:r>
+      <w:r>
+        <w:t>affordance</w:t>
+      </w:r>
+      <w:r>
+        <w:t xml:space="preserve"> occurs.</w:t>
       </w:r>
       <w:r>
         <w:t xml:space="preserve"> </w:t>
       </w:r>
+      <w:r>
+        <w:t xml:space="preserve">Finally, the tokenization process allowed us to remove </w:t>
+      </w:r>
       <w:proofErr w:type="spellStart"/>
       <w:r>
-        <w:rPr>
-          <w:i/>
-          <w:iCs/>
-        </w:rPr>
-        <w:t>tidytext</w:t>
+        <w:t>stopwords</w:t>
       </w:r>
       <w:proofErr w:type="spellEnd"/>
       <w:r>
+        <w:t xml:space="preserve"> (e.g., </w:t>
+      </w:r>
+      <w:r>
+        <w:rPr>
+          <w:i/>
+          <w:iCs/>
+        </w:rPr>
+        <w:t>the</w:t>
+      </w:r>
+      <w:r>
         <w:t xml:space="preserve">, </w:t>
       </w:r>
       <w:r>
-        <w:t>which split</w:t>
-      </w:r>
-      <w:r>
-        <w:t xml:space="preserve"> each</w:t>
-      </w:r>
-      <w:r>
-        <w:t xml:space="preserve"> affordance phrase into individual words</w:t>
+        <w:rPr>
+          <w:i/>
+          <w:iCs/>
+        </w:rPr>
+        <w:t>of</w:t>
+      </w:r>
+      <w:r>
+        <w:t xml:space="preserve">, </w:t>
+      </w:r>
+      <w:r>
+        <w:rPr>
+          <w:i/>
+          <w:iCs/>
+        </w:rPr>
+        <w:t>but</w:t>
+      </w:r>
+      <w:r>
+        <w:t xml:space="preserve">, etc.), which were dropped using the </w:t>
+      </w:r>
+      <w:proofErr w:type="spellStart"/>
+      <w:r>
+        <w:rPr>
+          <w:i/>
+          <w:iCs/>
+        </w:rPr>
+        <w:t>stopwords</w:t>
+      </w:r>
+      <w:proofErr w:type="spellEnd"/>
+      <w:r>
+        <w:t xml:space="preserve"> package </w:t>
+      </w:r>
+      <w:r>
+        <w:rPr>
+          <w:highlight w:val="cyan"/>
+        </w:rPr>
+        <w:t>(</w:t>
+      </w:r>
+      <w:r>
+        <w:rPr>
+          <w:highlight w:val="cyan"/>
+        </w:rPr>
+        <w:t xml:space="preserve">Benoit, </w:t>
+      </w:r>
+      <w:proofErr w:type="spellStart"/>
+      <w:r>
+        <w:rPr>
+          <w:highlight w:val="cyan"/>
+        </w:rPr>
+        <w:t>Muhr</w:t>
+      </w:r>
+      <w:proofErr w:type="spellEnd"/>
+      <w:r>
+        <w:rPr>
+          <w:highlight w:val="cyan"/>
+        </w:rPr>
+        <w:t>, &amp; Watanabe, 2021</w:t>
+      </w:r>
+      <w:r>
+        <w:rPr>
+          <w:highlight w:val="cyan"/>
+        </w:rPr>
+        <w:t>)</w:t>
       </w:r>
       <w:r>
         <w:t>.</w:t>
       </w:r>
-      <w:r>
-        <w:t xml:space="preserve"> This step was </w:t>
-      </w:r>
-      <w:r>
-        <w:t>included</w:t>
-      </w:r>
-      <w:r>
-        <w:t xml:space="preserve"> to </w:t>
-      </w:r>
-      <w:r>
-        <w:t>account for</w:t>
-      </w:r>
-      <w:r>
-        <w:t xml:space="preserve"> two potential issues. First,</w:t>
+    </w:p>
+    <w:p>
+      <w:pPr>
+        <w:spacing w:after="0" w:line="480" w:lineRule="auto"/>
+        <w:ind w:firstLine="720"/>
+      </w:pPr>
+      <w:r>
+        <w:t>Finally, a</w:t>
+      </w:r>
+      <w:r>
+        <w:t xml:space="preserve">fter tokenizing </w:t>
+      </w:r>
+      <w:r>
+        <w:t>each affordance</w:t>
+      </w:r>
+      <w:r>
+        <w:t xml:space="preserve"> and omitting </w:t>
+      </w:r>
+      <w:proofErr w:type="spellStart"/>
+      <w:r>
+        <w:t>stopwords</w:t>
+      </w:r>
+      <w:proofErr w:type="spellEnd"/>
+      <w:r>
+        <w:t>, the remaining responses were lemmatized and part of speech</w:t>
+      </w:r>
+      <w:r>
+        <w:t xml:space="preserve"> (POS)</w:t>
+      </w:r>
+      <w:r>
+        <w:t xml:space="preserve"> tagged. </w:t>
+      </w:r>
+      <w:r>
+        <w:t xml:space="preserve">These steps were conducted </w:t>
+      </w:r>
+      <w:r>
+        <w:t xml:space="preserve">in </w:t>
+      </w:r>
+      <w:r>
+        <w:rPr>
+          <w:i/>
+          <w:iCs/>
+        </w:rPr>
+        <w:t>R</w:t>
       </w:r>
       <w:r>
         <w:t xml:space="preserve"> </w:t>
       </w:r>
       <w:r>
-        <w:t xml:space="preserve">as noted in the </w:t>
-      </w:r>
-      <w:r>
-        <w:rPr>
-          <w:i/>
-          <w:iCs/>
-        </w:rPr>
-        <w:t>Procedure</w:t>
-      </w:r>
-      <w:r>
-        <w:t xml:space="preserve">, participants entered their responses into a textbox, which allowed </w:t>
-      </w:r>
-      <w:r>
-        <w:t>them</w:t>
-      </w:r>
-      <w:r>
-        <w:t xml:space="preserve"> to list multiple affordances for each cue. However, participants often included extra spacing and tabs in addition to using a comma to separate affordance entries. Thus, the tokenization process removed any additional spacing and punctuation. Second, affordance phrases often contained multiple affordances, in addition to other context specific words (e.g., nouns and adjectives) which may also contain important information regarding object use. By splitting phrases into separate lines in the dataset, we</w:t>
-      </w:r>
-      <w:r>
-        <w:t xml:space="preserve"> were</w:t>
-      </w:r>
-      <w:r>
-        <w:t xml:space="preserve"> able to compare </w:t>
-      </w:r>
-      <w:commentRangeStart w:id="9"/>
-      <w:r>
-        <w:t xml:space="preserve">base affordances </w:t>
-      </w:r>
-      <w:commentRangeEnd w:id="9"/>
-      <w:r>
-        <w:rPr>
-          <w:rStyle w:val="CommentReference"/>
-        </w:rPr>
-        <w:commentReference w:id="9"/>
-      </w:r>
-      <w:r>
-        <w:t xml:space="preserve">(often represented by verb responses) while also preserving the context in which the </w:t>
-      </w:r>
-      <w:r>
-        <w:t>affordance</w:t>
-      </w:r>
-      <w:r>
-        <w:t xml:space="preserve"> occurs.</w:t>
-      </w:r>
-      <w:r>
-        <w:t xml:space="preserve"> </w:t>
-      </w:r>
-      <w:r>
-        <w:t xml:space="preserve">Finally, the tokenization process allowed us to remove </w:t>
+        <w:t xml:space="preserve">with </w:t>
+      </w:r>
+      <w:r>
+        <w:t xml:space="preserve">the </w:t>
       </w:r>
       <w:proofErr w:type="spellStart"/>
       <w:r>
-        <w:t>stopwords</w:t>
+        <w:rPr>
+          <w:i/>
+          <w:iCs/>
+        </w:rPr>
+        <w:t>udpipe</w:t>
       </w:r>
       <w:proofErr w:type="spellEnd"/>
       <w:r>
-        <w:t xml:space="preserve"> (e.g., </w:t>
-      </w:r>
-      <w:r>
-        <w:rPr>
-          <w:i/>
-          <w:iCs/>
-        </w:rPr>
-        <w:t>the</w:t>
-      </w:r>
-      <w:r>
+        <w:t xml:space="preserve"> package </w:t>
+      </w:r>
+      <w:r>
+        <w:rPr>
+          <w:highlight w:val="cyan"/>
+        </w:rPr>
+        <w:t>(</w:t>
+      </w:r>
+      <w:proofErr w:type="spellStart"/>
+      <w:r>
+        <w:rPr>
+          <w:highlight w:val="cyan"/>
+        </w:rPr>
+        <w:t>W</w:t>
+      </w:r>
+      <w:r>
+        <w:rPr>
+          <w:highlight w:val="cyan"/>
+        </w:rPr>
+        <w:t>ijffels</w:t>
+      </w:r>
+      <w:proofErr w:type="spellEnd"/>
+      <w:r>
+        <w:rPr>
+          <w:highlight w:val="cyan"/>
+        </w:rPr>
         <w:t xml:space="preserve">, </w:t>
       </w:r>
-      <w:r>
-        <w:rPr>
-          <w:i/>
-          <w:iCs/>
-        </w:rPr>
-        <w:t>of</w:t>
-      </w:r>
-      <w:r>
+      <w:proofErr w:type="spellStart"/>
+      <w:r>
+        <w:rPr>
+          <w:highlight w:val="cyan"/>
+        </w:rPr>
+        <w:t>Straka</w:t>
+      </w:r>
+      <w:proofErr w:type="spellEnd"/>
+      <w:r>
+        <w:rPr>
+          <w:highlight w:val="cyan"/>
+        </w:rPr>
         <w:t xml:space="preserve">, </w:t>
       </w:r>
       <w:r>
         <w:rPr>
-          <w:i/>
-          <w:iCs/>
-        </w:rPr>
-        <w:t>but</w:t>
-      </w:r>
-      <w:r>
-        <w:t xml:space="preserve">, etc.), which were dropped using the </w:t>
+          <w:highlight w:val="cyan"/>
+        </w:rPr>
+        <w:t xml:space="preserve">&amp; </w:t>
       </w:r>
       <w:proofErr w:type="spellStart"/>
       <w:r>
         <w:rPr>
-          <w:i/>
-          <w:iCs/>
-        </w:rPr>
-        <w:t>stopwords</w:t>
+          <w:highlight w:val="cyan"/>
+        </w:rPr>
+        <w:t>Straková</w:t>
       </w:r>
       <w:proofErr w:type="spellEnd"/>
       <w:r>
-        <w:t xml:space="preserve"> package </w:t>
-      </w:r>
-      <w:r>
-        <w:rPr>
-          <w:highlight w:val="cyan"/>
-        </w:rPr>
-        <w:t>(</w:t>
-      </w:r>
-      <w:r>
-        <w:rPr>
-          <w:highlight w:val="cyan"/>
-        </w:rPr>
-        <w:t xml:space="preserve">Benoit, </w:t>
-      </w:r>
-      <w:proofErr w:type="spellStart"/>
-      <w:r>
-        <w:rPr>
-          <w:highlight w:val="cyan"/>
-        </w:rPr>
-        <w:t>Muhr</w:t>
-      </w:r>
-      <w:proofErr w:type="spellEnd"/>
-      <w:r>
-        <w:rPr>
-          <w:highlight w:val="cyan"/>
-        </w:rPr>
-        <w:t>, &amp; Watanabe, 2021</w:t>
+        <w:rPr>
+          <w:highlight w:val="cyan"/>
+        </w:rPr>
+        <w:t>, 2023</w:t>
       </w:r>
       <w:r>
         <w:rPr>
@@ -3165,82 +3225,13 @@
         <w:t>)</w:t>
       </w:r>
       <w:r>
-        <w:t>.</w:t>
-      </w:r>
-    </w:p>
-    <w:p>
-      <w:pPr>
-        <w:spacing w:after="0" w:line="480" w:lineRule="auto"/>
-        <w:ind w:firstLine="720"/>
-      </w:pPr>
-      <w:r>
-        <w:t>Finally, a</w:t>
-      </w:r>
-      <w:r>
-        <w:t xml:space="preserve">fter tokenizing </w:t>
-      </w:r>
-      <w:r>
-        <w:t>each affordance</w:t>
-      </w:r>
-      <w:r>
-        <w:t xml:space="preserve"> and omitting </w:t>
-      </w:r>
-      <w:proofErr w:type="spellStart"/>
-      <w:r>
-        <w:t>stopwords</w:t>
-      </w:r>
-      <w:proofErr w:type="spellEnd"/>
-      <w:r>
-        <w:t>, the remaining responses were lemmatized and part of speech</w:t>
-      </w:r>
-      <w:r>
-        <w:t xml:space="preserve"> (POS)</w:t>
-      </w:r>
-      <w:r>
-        <w:t xml:space="preserve"> tagged. </w:t>
-      </w:r>
-      <w:r>
-        <w:t xml:space="preserve">These steps were conducted </w:t>
-      </w:r>
-      <w:r>
-        <w:t xml:space="preserve">in </w:t>
-      </w:r>
-      <w:r>
-        <w:rPr>
-          <w:i/>
-          <w:iCs/>
-        </w:rPr>
-        <w:t>R</w:t>
-      </w:r>
-      <w:r>
-        <w:t xml:space="preserve"> </w:t>
-      </w:r>
-      <w:r>
-        <w:t xml:space="preserve">with </w:t>
-      </w:r>
-      <w:r>
-        <w:t xml:space="preserve">the </w:t>
-      </w:r>
-      <w:proofErr w:type="spellStart"/>
-      <w:r>
-        <w:rPr>
-          <w:i/>
-          <w:iCs/>
-        </w:rPr>
-        <w:t>udpipe</w:t>
-      </w:r>
-      <w:proofErr w:type="spellEnd"/>
-      <w:r>
-        <w:t xml:space="preserve"> package </w:t>
-      </w:r>
-      <w:r>
-        <w:rPr>
-          <w:highlight w:val="cyan"/>
-        </w:rPr>
-        <w:t>(CITE)</w:t>
-      </w:r>
-      <w:r>
-        <w:t xml:space="preserve">, which employs a trained language model </w:t>
+        <w:t xml:space="preserve">, which </w:t>
+      </w:r>
+      <w:r>
+        <w:t>uses</w:t>
+      </w:r>
+      <w:r>
+        <w:t xml:space="preserve"> a trained language model </w:t>
       </w:r>
       <w:r>
         <w:t xml:space="preserve">to </w:t>
@@ -3366,7 +3357,6 @@
           <w:i/>
           <w:iCs/>
         </w:rPr>
-        <w:lastRenderedPageBreak/>
         <w:t>fishing</w:t>
       </w:r>
       <w:r>
@@ -3385,6 +3375,7 @@
           <w:i/>
           <w:iCs/>
         </w:rPr>
+        <w:lastRenderedPageBreak/>
         <w:t>Building the Affordance Dataset.</w:t>
       </w:r>
       <w:r>
@@ -3494,407 +3485,407 @@
       <w:r>
         <w:t xml:space="preserve">’s </w:t>
       </w:r>
+      <w:commentRangeStart w:id="9"/>
+      <w:r>
+        <w:t>plurality</w:t>
+      </w:r>
+      <w:commentRangeEnd w:id="9"/>
+      <w:r>
+        <w:rPr>
+          <w:rStyle w:val="CommentReference"/>
+        </w:rPr>
+        <w:commentReference w:id="9"/>
+      </w:r>
+      <w:r>
+        <w:t xml:space="preserve"> </w:t>
+      </w:r>
+      <w:r>
+        <w:t xml:space="preserve">did not substantially alter its use. After dropping low frequency </w:t>
+      </w:r>
+      <w:r>
+        <w:t>cues</w:t>
+      </w:r>
+      <w:r>
+        <w:t xml:space="preserve"> and </w:t>
+      </w:r>
+      <w:r>
+        <w:t xml:space="preserve">correcting for plurals and alternate spellings, the final affordance dataset contained </w:t>
+      </w:r>
+      <w:r>
+        <w:t xml:space="preserve">responses to </w:t>
+      </w:r>
+      <w:r>
+        <w:t>2825</w:t>
+      </w:r>
+      <w:r>
+        <w:t xml:space="preserve"> </w:t>
+      </w:r>
+      <w:r>
+        <w:t>cue</w:t>
+      </w:r>
+      <w:r>
+        <w:t>s.</w:t>
+      </w:r>
+      <w:r>
+        <w:t xml:space="preserve"> </w:t>
+      </w:r>
+    </w:p>
+    <w:p>
+      <w:pPr>
+        <w:spacing w:after="0" w:line="480" w:lineRule="auto"/>
+        <w:ind w:firstLine="720"/>
+      </w:pPr>
+      <w:r>
+        <w:t xml:space="preserve">Next, </w:t>
+      </w:r>
+      <w:r>
+        <w:t xml:space="preserve">because affordances reflect actions, the affordance measures reported below primarily reflect verb responses. As such, we filtered the final dataset to remove all adjectives, adverbs, and interjections, which accounted for </w:t>
+      </w:r>
+      <w:r>
+        <w:rPr>
+          <w:highlight w:val="yellow"/>
+        </w:rPr>
+        <w:t>XXX</w:t>
+      </w:r>
+      <w:r>
+        <w:t xml:space="preserve"> percent of </w:t>
+      </w:r>
+      <w:r>
+        <w:t xml:space="preserve">all </w:t>
+      </w:r>
+      <w:r>
+        <w:t xml:space="preserve">participants responses. Noun responses were divided into one of two categories: Those which reflected specific object uses (e.g., responding to the cue </w:t>
+      </w:r>
+      <w:r>
+        <w:rPr>
+          <w:i/>
+          <w:iCs/>
+        </w:rPr>
+        <w:t>bowl</w:t>
+      </w:r>
+      <w:r>
+        <w:t xml:space="preserve"> with </w:t>
+      </w:r>
+      <w:r>
+        <w:rPr>
+          <w:i/>
+          <w:iCs/>
+        </w:rPr>
+        <w:t>hat</w:t>
+      </w:r>
+      <w:r>
+        <w:t xml:space="preserve">, </w:t>
+      </w:r>
+      <w:r>
+        <w:rPr>
+          <w:i/>
+          <w:iCs/>
+        </w:rPr>
+        <w:t xml:space="preserve">book </w:t>
+      </w:r>
+      <w:r>
+        <w:t xml:space="preserve">with </w:t>
+      </w:r>
+      <w:r>
+        <w:rPr>
+          <w:i/>
+          <w:iCs/>
+        </w:rPr>
+        <w:t>doorstop</w:t>
+      </w:r>
+      <w:r>
+        <w:t>, etc.) and those which provided contextual information as part of a phrase (</w:t>
+      </w:r>
+      <w:r>
+        <w:t xml:space="preserve">i.e., for the cue </w:t>
+      </w:r>
+      <w:r>
+        <w:rPr>
+          <w:i/>
+          <w:iCs/>
+        </w:rPr>
+        <w:t>meat</w:t>
+      </w:r>
+      <w:r>
+        <w:t xml:space="preserve">, participants might respond </w:t>
+      </w:r>
+      <w:r>
+        <w:rPr>
+          <w:i/>
+          <w:iCs/>
+        </w:rPr>
+        <w:t>cut with knife</w:t>
+      </w:r>
+      <w:r>
+        <w:t xml:space="preserve">. In this case, only the verb </w:t>
+      </w:r>
+      <w:r>
+        <w:rPr>
+          <w:i/>
+          <w:iCs/>
+        </w:rPr>
+        <w:t xml:space="preserve">cut </w:t>
+      </w:r>
+      <w:r>
+        <w:t xml:space="preserve">would be considered an affordance). We note that because participants often responded with phrases rather than individual words, most responses included at least one affordance. As such, removing all non-affordance responses removed </w:t>
+      </w:r>
+      <w:r>
+        <w:rPr>
+          <w:highlight w:val="yellow"/>
+        </w:rPr>
+        <w:t>XX</w:t>
+      </w:r>
+      <w:r>
+        <w:t xml:space="preserve"> percent of the total dataset.</w:t>
+      </w:r>
+      <w:r>
+        <w:t xml:space="preserve"> </w:t>
+      </w:r>
+      <w:r>
+        <w:t xml:space="preserve">For completeness, a full dataset containing all participant responses, including contextual nouns, adjectives, and adverbs is available </w:t>
+      </w:r>
+      <w:r>
+        <w:t xml:space="preserve">for download </w:t>
+      </w:r>
+      <w:r>
+        <w:t>on our OSF page.</w:t>
+      </w:r>
+    </w:p>
+    <w:p>
+      <w:pPr>
+        <w:spacing w:after="0" w:line="480" w:lineRule="auto"/>
+        <w:ind w:firstLine="720"/>
+      </w:pPr>
+      <w:r>
+        <w:t xml:space="preserve">After removing all non-affordance responses, </w:t>
+      </w:r>
+      <w:r>
+        <w:t>we</w:t>
+      </w:r>
+      <w:r>
+        <w:t xml:space="preserve"> </w:t>
+      </w:r>
+      <w:r>
+        <w:t xml:space="preserve">calculated </w:t>
+      </w:r>
+      <w:r>
+        <w:t xml:space="preserve">the sum of each unique affordance </w:t>
+      </w:r>
+      <w:r>
+        <w:t xml:space="preserve">response </w:t>
+      </w:r>
+      <w:r>
+        <w:t xml:space="preserve">to a </w:t>
+      </w:r>
+      <w:r>
+        <w:t>particular</w:t>
+      </w:r>
+      <w:r>
+        <w:t xml:space="preserve"> cue and divid</w:t>
+      </w:r>
+      <w:r>
+        <w:t>ed</w:t>
+      </w:r>
+      <w:r>
+        <w:t xml:space="preserve"> it by the </w:t>
+      </w:r>
+      <w:r>
+        <w:t>sum</w:t>
+      </w:r>
+      <w:r>
+        <w:t xml:space="preserve"> of </w:t>
+      </w:r>
+      <w:r>
+        <w:t xml:space="preserve">all </w:t>
+      </w:r>
+      <w:r>
+        <w:t xml:space="preserve">affordances that the cue received. </w:t>
+      </w:r>
+      <w:r>
+        <w:t>In doing so, our process for computing AFS mirrored that which is used to compute FAS values following free association tasks</w:t>
+      </w:r>
+      <w:r>
+        <w:t xml:space="preserve"> (e.g., Nelson et al., 2004)</w:t>
+      </w:r>
+      <w:r>
+        <w:t xml:space="preserve">. For example, if the cue </w:t>
+      </w:r>
+      <w:r>
+        <w:rPr>
+          <w:i/>
+          <w:iCs/>
+        </w:rPr>
+        <w:t>chair</w:t>
+      </w:r>
+      <w:r>
+        <w:t xml:space="preserve"> received a total of 30 </w:t>
+      </w:r>
+      <w:r>
+        <w:lastRenderedPageBreak/>
+        <w:t xml:space="preserve">responses, with 15 responses being </w:t>
+      </w:r>
+      <w:r>
+        <w:rPr>
+          <w:i/>
+          <w:iCs/>
+        </w:rPr>
+        <w:t>sit</w:t>
+      </w:r>
+      <w:r>
+        <w:t xml:space="preserve">, 10 responses being </w:t>
+      </w:r>
+      <w:r>
+        <w:rPr>
+          <w:i/>
+          <w:iCs/>
+        </w:rPr>
+        <w:t>push</w:t>
+      </w:r>
+      <w:r>
+        <w:t xml:space="preserve">, and five responses being </w:t>
+      </w:r>
+      <w:r>
+        <w:rPr>
+          <w:i/>
+          <w:iCs/>
+        </w:rPr>
+        <w:t>stand on</w:t>
+      </w:r>
+      <w:r>
+        <w:t xml:space="preserve">, the </w:t>
+      </w:r>
+      <w:r>
+        <w:t>AFS values</w:t>
+      </w:r>
+      <w:r>
+        <w:t xml:space="preserve"> </w:t>
+      </w:r>
+      <w:r>
+        <w:t>for</w:t>
+      </w:r>
+      <w:r>
+        <w:t xml:space="preserve"> </w:t>
+      </w:r>
+      <w:r>
+        <w:rPr>
+          <w:i/>
+          <w:iCs/>
+        </w:rPr>
+        <w:t>chair</w:t>
+      </w:r>
+      <w:r>
+        <w:t xml:space="preserve"> – </w:t>
+      </w:r>
+      <w:r>
+        <w:rPr>
+          <w:i/>
+          <w:iCs/>
+        </w:rPr>
+        <w:t>sit</w:t>
+      </w:r>
+      <w:r>
+        <w:t xml:space="preserve">, </w:t>
+      </w:r>
+      <w:r>
+        <w:rPr>
+          <w:i/>
+          <w:iCs/>
+        </w:rPr>
+        <w:t>chair</w:t>
+      </w:r>
+      <w:r>
+        <w:t xml:space="preserve"> – </w:t>
+      </w:r>
+      <w:r>
+        <w:rPr>
+          <w:i/>
+          <w:iCs/>
+        </w:rPr>
+        <w:t>push</w:t>
+      </w:r>
+      <w:r>
+        <w:t xml:space="preserve">, and </w:t>
+      </w:r>
+      <w:r>
+        <w:rPr>
+          <w:i/>
+          <w:iCs/>
+        </w:rPr>
+        <w:t xml:space="preserve">chair – </w:t>
+      </w:r>
+      <w:r>
+        <w:rPr>
+          <w:i/>
+          <w:iCs/>
+        </w:rPr>
+        <w:t>stand on</w:t>
+      </w:r>
+      <w:r>
+        <w:t xml:space="preserve"> would be .50, .33, and .17, respectively. Thus, higher </w:t>
+      </w:r>
+      <w:r>
+        <w:t xml:space="preserve">levels of </w:t>
+      </w:r>
+      <w:r>
+        <w:t xml:space="preserve">AFS denote </w:t>
+      </w:r>
+      <w:r>
+        <w:t>a greater</w:t>
+      </w:r>
+      <w:r>
+        <w:t xml:space="preserve"> probability </w:t>
+      </w:r>
+      <w:r>
+        <w:t xml:space="preserve">that </w:t>
+      </w:r>
+      <w:r>
+        <w:t xml:space="preserve">a </w:t>
+      </w:r>
+      <w:r>
+        <w:t>particular affordance</w:t>
+      </w:r>
+      <w:r>
+        <w:t xml:space="preserve"> </w:t>
+      </w:r>
+      <w:r>
+        <w:t xml:space="preserve">would be </w:t>
+      </w:r>
+      <w:r>
+        <w:t xml:space="preserve">listed as a </w:t>
+      </w:r>
+      <w:r>
+        <w:t>potential</w:t>
+      </w:r>
+      <w:r>
+        <w:t xml:space="preserve"> action for a cue</w:t>
+      </w:r>
+      <w:r>
+        <w:t xml:space="preserve">, suggesting </w:t>
+      </w:r>
+      <w:r>
+        <w:t>stronger relationship between cue and affordance.</w:t>
+      </w:r>
+      <w:r>
+        <w:t xml:space="preserve"> Finally, we calculated affordance set-sizes (AFSS) for each cue, which was denoted the total number of unique affordance responses for each cue item.</w:t>
+      </w:r>
+      <w:r>
+        <w:t xml:space="preserve"> The .csv file containing the final affordance norm dataset is available at </w:t>
+      </w:r>
+      <w:r>
+        <w:rPr>
+          <w:highlight w:val="green"/>
+        </w:rPr>
+        <w:t>[LINK]</w:t>
+      </w:r>
+      <w:r>
+        <w:t>.</w:t>
+      </w:r>
+    </w:p>
+    <w:p>
+      <w:pPr>
+        <w:spacing w:after="0" w:line="480" w:lineRule="auto"/>
+      </w:pPr>
       <w:commentRangeStart w:id="10"/>
-      <w:r>
-        <w:t>plurality</w:t>
-      </w:r>
-      <w:commentRangeEnd w:id="10"/>
-      <w:r>
-        <w:rPr>
-          <w:rStyle w:val="CommentReference"/>
-        </w:rPr>
-        <w:commentReference w:id="10"/>
-      </w:r>
-      <w:r>
-        <w:t xml:space="preserve"> </w:t>
-      </w:r>
-      <w:r>
-        <w:t xml:space="preserve">did not substantially alter its use. After dropping low frequency </w:t>
-      </w:r>
-      <w:r>
-        <w:t>cues</w:t>
-      </w:r>
-      <w:r>
-        <w:t xml:space="preserve"> and </w:t>
-      </w:r>
-      <w:r>
-        <w:t xml:space="preserve">correcting for plurals and alternate spellings, the final affordance dataset contained </w:t>
-      </w:r>
-      <w:r>
-        <w:t xml:space="preserve">responses to </w:t>
-      </w:r>
-      <w:r>
-        <w:t>2825</w:t>
-      </w:r>
-      <w:r>
-        <w:t xml:space="preserve"> </w:t>
-      </w:r>
-      <w:r>
-        <w:t>cue</w:t>
-      </w:r>
-      <w:r>
-        <w:t>s.</w:t>
-      </w:r>
-      <w:r>
-        <w:t xml:space="preserve"> </w:t>
-      </w:r>
-    </w:p>
-    <w:p>
-      <w:pPr>
-        <w:spacing w:after="0" w:line="480" w:lineRule="auto"/>
-        <w:ind w:firstLine="720"/>
-      </w:pPr>
-      <w:r>
-        <w:t xml:space="preserve">Next, </w:t>
-      </w:r>
-      <w:r>
-        <w:t xml:space="preserve">because affordances reflect actions, the affordance measures reported below primarily reflect verb responses. As such, we filtered the final dataset to remove all adjectives, adverbs, and interjections, which accounted for </w:t>
-      </w:r>
-      <w:r>
-        <w:rPr>
-          <w:highlight w:val="yellow"/>
-        </w:rPr>
-        <w:t>XXX</w:t>
-      </w:r>
-      <w:r>
-        <w:t xml:space="preserve"> percent of </w:t>
-      </w:r>
-      <w:r>
-        <w:t xml:space="preserve">all </w:t>
-      </w:r>
-      <w:r>
-        <w:t xml:space="preserve">participants responses. Noun responses were divided into one of two categories: Those which reflected specific object uses (e.g., responding to the cue </w:t>
-      </w:r>
-      <w:r>
-        <w:rPr>
-          <w:i/>
-          <w:iCs/>
-        </w:rPr>
-        <w:t>bowl</w:t>
-      </w:r>
-      <w:r>
-        <w:t xml:space="preserve"> with </w:t>
-      </w:r>
-      <w:r>
-        <w:rPr>
-          <w:i/>
-          <w:iCs/>
-        </w:rPr>
-        <w:t>hat</w:t>
-      </w:r>
-      <w:r>
-        <w:t xml:space="preserve">, </w:t>
-      </w:r>
-      <w:r>
-        <w:rPr>
-          <w:i/>
-          <w:iCs/>
-        </w:rPr>
-        <w:t xml:space="preserve">book </w:t>
-      </w:r>
-      <w:r>
-        <w:t xml:space="preserve">with </w:t>
-      </w:r>
-      <w:r>
-        <w:rPr>
-          <w:i/>
-          <w:iCs/>
-        </w:rPr>
-        <w:t>doorstop</w:t>
-      </w:r>
-      <w:r>
-        <w:t>, etc.) and those which provided contextual information as part of a phrase (</w:t>
-      </w:r>
-      <w:r>
-        <w:t xml:space="preserve">i.e., for the cue </w:t>
-      </w:r>
-      <w:r>
-        <w:rPr>
-          <w:i/>
-          <w:iCs/>
-        </w:rPr>
-        <w:t>meat</w:t>
-      </w:r>
-      <w:r>
-        <w:t xml:space="preserve">, participants might respond </w:t>
-      </w:r>
-      <w:r>
-        <w:rPr>
-          <w:i/>
-          <w:iCs/>
-        </w:rPr>
-        <w:t>cut with knife</w:t>
-      </w:r>
-      <w:r>
-        <w:t xml:space="preserve">. In this case, only the verb </w:t>
-      </w:r>
-      <w:r>
-        <w:rPr>
-          <w:i/>
-          <w:iCs/>
-        </w:rPr>
-        <w:t xml:space="preserve">cut </w:t>
-      </w:r>
-      <w:r>
-        <w:t xml:space="preserve">would be considered an affordance). We note that because participants often responded with phrases rather than individual words, most responses included at least one affordance. As such, removing all non-affordance responses removed </w:t>
-      </w:r>
-      <w:r>
-        <w:rPr>
-          <w:highlight w:val="yellow"/>
-        </w:rPr>
-        <w:t>XX</w:t>
-      </w:r>
-      <w:r>
-        <w:t xml:space="preserve"> percent of the total dataset.</w:t>
-      </w:r>
-      <w:r>
-        <w:t xml:space="preserve"> </w:t>
-      </w:r>
-      <w:r>
-        <w:t xml:space="preserve">For completeness, a full dataset containing all participant responses, including contextual nouns, adjectives, and adverbs is available </w:t>
-      </w:r>
-      <w:r>
-        <w:t xml:space="preserve">for download </w:t>
-      </w:r>
-      <w:r>
-        <w:t>on our OSF page.</w:t>
-      </w:r>
-    </w:p>
-    <w:p>
-      <w:pPr>
-        <w:spacing w:after="0" w:line="480" w:lineRule="auto"/>
-        <w:ind w:firstLine="720"/>
-      </w:pPr>
-      <w:r>
-        <w:t xml:space="preserve">After removing all non-affordance responses, </w:t>
-      </w:r>
-      <w:r>
-        <w:t>we</w:t>
-      </w:r>
-      <w:r>
-        <w:t xml:space="preserve"> </w:t>
-      </w:r>
-      <w:r>
-        <w:t xml:space="preserve">calculated </w:t>
-      </w:r>
-      <w:r>
-        <w:t xml:space="preserve">the sum of each unique affordance </w:t>
-      </w:r>
-      <w:r>
-        <w:t xml:space="preserve">response </w:t>
-      </w:r>
-      <w:r>
-        <w:t xml:space="preserve">to a </w:t>
-      </w:r>
-      <w:r>
-        <w:t>particular</w:t>
-      </w:r>
-      <w:r>
-        <w:t xml:space="preserve"> cue and divid</w:t>
-      </w:r>
-      <w:r>
-        <w:t>ed</w:t>
-      </w:r>
-      <w:r>
-        <w:t xml:space="preserve"> it by the </w:t>
-      </w:r>
-      <w:r>
-        <w:t>sum</w:t>
-      </w:r>
-      <w:r>
-        <w:t xml:space="preserve"> of </w:t>
-      </w:r>
-      <w:r>
-        <w:t xml:space="preserve">all </w:t>
-      </w:r>
-      <w:r>
-        <w:t xml:space="preserve">affordances that the cue received. </w:t>
-      </w:r>
-      <w:r>
-        <w:t xml:space="preserve">In doing </w:t>
-      </w:r>
-      <w:r>
-        <w:lastRenderedPageBreak/>
-        <w:t>so, our process for computing AFS mirrored that which is used to compute FAS values following free association tasks</w:t>
-      </w:r>
-      <w:r>
-        <w:t xml:space="preserve"> (e.g., Nelson et al., 2004)</w:t>
-      </w:r>
-      <w:r>
-        <w:t xml:space="preserve">. For example, if the cue </w:t>
-      </w:r>
-      <w:r>
-        <w:rPr>
-          <w:i/>
-          <w:iCs/>
-        </w:rPr>
-        <w:t>chair</w:t>
-      </w:r>
-      <w:r>
-        <w:t xml:space="preserve"> received a total of 30 responses, with 15 responses being </w:t>
-      </w:r>
-      <w:r>
-        <w:rPr>
-          <w:i/>
-          <w:iCs/>
-        </w:rPr>
-        <w:t>sit</w:t>
-      </w:r>
-      <w:r>
-        <w:t xml:space="preserve">, 10 responses being </w:t>
-      </w:r>
-      <w:r>
-        <w:rPr>
-          <w:i/>
-          <w:iCs/>
-        </w:rPr>
-        <w:t>push</w:t>
-      </w:r>
-      <w:r>
-        <w:t xml:space="preserve">, and five responses being </w:t>
-      </w:r>
-      <w:r>
-        <w:rPr>
-          <w:i/>
-          <w:iCs/>
-        </w:rPr>
-        <w:t>stand on</w:t>
-      </w:r>
-      <w:r>
-        <w:t xml:space="preserve">, the </w:t>
-      </w:r>
-      <w:r>
-        <w:t>AFS values</w:t>
-      </w:r>
-      <w:r>
-        <w:t xml:space="preserve"> </w:t>
-      </w:r>
-      <w:r>
-        <w:t>for</w:t>
-      </w:r>
-      <w:r>
-        <w:t xml:space="preserve"> </w:t>
-      </w:r>
-      <w:r>
-        <w:rPr>
-          <w:i/>
-          <w:iCs/>
-        </w:rPr>
-        <w:t>chair</w:t>
-      </w:r>
-      <w:r>
-        <w:t xml:space="preserve"> – </w:t>
-      </w:r>
-      <w:r>
-        <w:rPr>
-          <w:i/>
-          <w:iCs/>
-        </w:rPr>
-        <w:t>sit</w:t>
-      </w:r>
-      <w:r>
-        <w:t xml:space="preserve">, </w:t>
-      </w:r>
-      <w:r>
-        <w:rPr>
-          <w:i/>
-          <w:iCs/>
-        </w:rPr>
-        <w:t>chair</w:t>
-      </w:r>
-      <w:r>
-        <w:t xml:space="preserve"> – </w:t>
-      </w:r>
-      <w:r>
-        <w:rPr>
-          <w:i/>
-          <w:iCs/>
-        </w:rPr>
-        <w:t>push</w:t>
-      </w:r>
-      <w:r>
-        <w:t xml:space="preserve">, and </w:t>
-      </w:r>
-      <w:r>
-        <w:rPr>
-          <w:i/>
-          <w:iCs/>
-        </w:rPr>
-        <w:t xml:space="preserve">chair – </w:t>
-      </w:r>
-      <w:r>
-        <w:rPr>
-          <w:i/>
-          <w:iCs/>
-        </w:rPr>
-        <w:t>stand on</w:t>
-      </w:r>
-      <w:r>
-        <w:t xml:space="preserve"> would be .50, .33, and .17, respectively. Thus, higher </w:t>
-      </w:r>
-      <w:r>
-        <w:t xml:space="preserve">levels of </w:t>
-      </w:r>
-      <w:r>
-        <w:t xml:space="preserve">AFS denote </w:t>
-      </w:r>
-      <w:r>
-        <w:t>a greater</w:t>
-      </w:r>
-      <w:r>
-        <w:t xml:space="preserve"> probability </w:t>
-      </w:r>
-      <w:r>
-        <w:t xml:space="preserve">that </w:t>
-      </w:r>
-      <w:r>
-        <w:t xml:space="preserve">a </w:t>
-      </w:r>
-      <w:r>
-        <w:t>particular affordance</w:t>
-      </w:r>
-      <w:r>
-        <w:t xml:space="preserve"> </w:t>
-      </w:r>
-      <w:r>
-        <w:t xml:space="preserve">would be </w:t>
-      </w:r>
-      <w:r>
-        <w:t xml:space="preserve">listed as a </w:t>
-      </w:r>
-      <w:r>
-        <w:t>potential</w:t>
-      </w:r>
-      <w:r>
-        <w:t xml:space="preserve"> action for a cue</w:t>
-      </w:r>
-      <w:r>
-        <w:t xml:space="preserve">, suggesting </w:t>
-      </w:r>
-      <w:r>
-        <w:t>stronger relationship between cue and affordance.</w:t>
-      </w:r>
-      <w:r>
-        <w:t xml:space="preserve"> Finally, we calculated affordance set-sizes (AFSS) for each cue, which was denoted the total number of unique affordance responses for each cue item.</w:t>
-      </w:r>
-      <w:r>
-        <w:t xml:space="preserve"> The .csv file containing the final affordance norm dataset is available at </w:t>
-      </w:r>
-      <w:r>
-        <w:rPr>
-          <w:highlight w:val="green"/>
-        </w:rPr>
-        <w:t>[LINK]</w:t>
-      </w:r>
-      <w:r>
-        <w:t>.</w:t>
-      </w:r>
-    </w:p>
-    <w:p>
-      <w:pPr>
-        <w:spacing w:after="0" w:line="480" w:lineRule="auto"/>
-      </w:pPr>
-      <w:commentRangeStart w:id="11"/>
       <w:r>
         <w:rPr>
           <w:b/>
@@ -3902,12 +3893,12 @@
         </w:rPr>
         <w:t>Shiny Application</w:t>
       </w:r>
-      <w:commentRangeEnd w:id="11"/>
+      <w:commentRangeEnd w:id="10"/>
       <w:r>
         <w:rPr>
           <w:rStyle w:val="CommentReference"/>
         </w:rPr>
-        <w:commentReference w:id="11"/>
+        <w:commentReference w:id="10"/>
       </w:r>
     </w:p>
     <w:p>
@@ -4127,7 +4118,6 @@
         <w:spacing w:after="0" w:line="480" w:lineRule="auto"/>
       </w:pPr>
       <w:r>
-        <w:lastRenderedPageBreak/>
         <w:t>[WORDS HERE]</w:t>
       </w:r>
     </w:p>
@@ -4152,6 +4142,7 @@
         <w:spacing w:after="0" w:line="480" w:lineRule="auto"/>
       </w:pPr>
       <w:r>
+        <w:lastRenderedPageBreak/>
         <w:t>[WORDS HERE]</w:t>
       </w:r>
     </w:p>
@@ -4820,7 +4811,7 @@
 
 <file path=word/comments.xml><?xml version="1.0" encoding="utf-8"?>
 <w:comments xmlns:wpc="http://schemas.microsoft.com/office/word/2010/wordprocessingCanvas" xmlns:cx="http://schemas.microsoft.com/office/drawing/2014/chartex" xmlns:cx1="http://schemas.microsoft.com/office/drawing/2015/9/8/chartex" xmlns:cx2="http://schemas.microsoft.com/office/drawing/2015/10/21/chartex" xmlns:cx3="http://schemas.microsoft.com/office/drawing/2016/5/9/chartex" xmlns:cx4="http://schemas.microsoft.com/office/drawing/2016/5/10/chartex" xmlns:cx5="http://schemas.microsoft.com/office/drawing/2016/5/11/chartex" xmlns:cx6="http://schemas.microsoft.com/office/drawing/2016/5/12/chartex" xmlns:cx7="http://schemas.microsoft.com/office/drawing/2016/5/13/chartex" xmlns:cx8="http://schemas.microsoft.com/office/drawing/2016/5/14/chartex" xmlns:mc="http://schemas.openxmlformats.org/markup-compatibility/2006" xmlns:aink="http://schemas.microsoft.com/office/drawing/2016/ink" xmlns:am3d="http://schemas.microsoft.com/office/drawing/2017/model3d" xmlns:o="urn:schemas-microsoft-com:office:office" xmlns:r="http://schemas.openxmlformats.org/officeDocument/2006/relationships" xmlns:m="http://schemas.openxmlformats.org/officeDocument/2006/math" xmlns:v="urn:schemas-microsoft-com:vml" xmlns:wp14="http://schemas.microsoft.com/office/word/2010/wordprocessingDrawing" xmlns:wp="http://schemas.openxmlformats.org/drawingml/2006/wordprocessingDrawing" xmlns:w10="urn:schemas-microsoft-com:office:word" xmlns:w="http://schemas.openxmlformats.org/wordprocessingml/2006/main" xmlns:w14="http://schemas.microsoft.com/office/word/2010/wordml" xmlns:w15="http://schemas.microsoft.com/office/word/2012/wordml" xmlns:w16cid="http://schemas.microsoft.com/office/word/2016/wordml/cid" xmlns:w16se="http://schemas.microsoft.com/office/word/2015/wordml/symex" xmlns:wpg="http://schemas.microsoft.com/office/word/2010/wordprocessingGroup" xmlns:wpi="http://schemas.microsoft.com/office/word/2010/wordprocessingInk" xmlns:wne="http://schemas.microsoft.com/office/word/2006/wordml" xmlns:wps="http://schemas.microsoft.com/office/word/2010/wordprocessingShape" mc:Ignorable="w14 w15 w16se w16cid wp14">
-  <w:comment w:id="0" w:author="Nick Maxwell" w:date="2023-07-26T11:16:00Z" w:initials="NM">
+  <w:comment w:id="0" w:author="Nick Maxwell" w:date="2023-04-04T16:38:00Z" w:initials="NM">
     <w:p>
       <w:pPr>
         <w:pStyle w:val="CommentText"/>
@@ -4832,7 +4823,7 @@
         <w:annotationRef/>
       </w:r>
       <w:r>
-        <w:t>Going with a straightforward title here. I'll add the final number once we finish cleaning the data.</w:t>
+        <w:t>We have a ton of authors, so anyone I'm missing? I'm also happy to add Jacob and Tyler Surber to this as long as they're willing to take a few passes through the manuscript.</w:t>
       </w:r>
     </w:p>
     <w:p>
@@ -4845,19 +4836,29 @@
         <w:pStyle w:val="CommentText"/>
       </w:pPr>
       <w:r>
-        <w:t xml:space="preserve">If </w:t>
-      </w:r>
+        <w:t>Author order: Me, followed by the main group at USM (went alphabetical), followed by our collaborators (again, alphabetical).</w:t>
+      </w:r>
+    </w:p>
+    <w:p>
+      <w:pPr>
+        <w:pStyle w:val="CommentText"/>
+      </w:pPr>
+    </w:p>
+    <w:p>
+      <w:pPr>
+        <w:pStyle w:val="CommentText"/>
+      </w:pPr>
       <w:proofErr w:type="spellStart"/>
       <w:r>
-        <w:t>y'all</w:t>
+        <w:t>Y'all</w:t>
       </w:r>
       <w:proofErr w:type="spellEnd"/>
       <w:r>
-        <w:t xml:space="preserve"> want something wild and crazy with a colon feel free to suggest something different!</w:t>
+        <w:t xml:space="preserve"> okay with this?</w:t>
       </w:r>
     </w:p>
   </w:comment>
-  <w:comment w:id="1" w:author="Nick Maxwell" w:date="2023-04-04T16:38:00Z" w:initials="NM">
+  <w:comment w:id="1" w:author="Nick Maxwell" w:date="2023-06-17T12:03:00Z" w:initials="NM">
     <w:p>
       <w:pPr>
         <w:pStyle w:val="CommentText"/>
@@ -4869,42 +4870,193 @@
         <w:annotationRef/>
       </w:r>
       <w:r>
-        <w:t>We have a ton of authors, so anyone I'm missing? I'm also happy to add Jacob and Tyler Surber to this as long as they're willing to take a few passes through the manuscript.</w:t>
-      </w:r>
-    </w:p>
+        <w:t xml:space="preserve">I'll let our collaborators update </w:t>
+      </w:r>
+      <w:proofErr w:type="gramStart"/>
+      <w:r>
+        <w:t>their ,names</w:t>
+      </w:r>
+      <w:proofErr w:type="gramEnd"/>
+      <w:r>
+        <w:t xml:space="preserve"> and affiliations as needed, but for now going off the excel sheet we have</w:t>
+      </w:r>
+    </w:p>
+  </w:comment>
+  <w:comment w:id="2" w:author="Nick Maxwell" w:date="2023-07-26T11:20:00Z" w:initials="NM">
     <w:p>
       <w:pPr>
         <w:pStyle w:val="CommentText"/>
       </w:pPr>
-    </w:p>
+      <w:r>
+        <w:rPr>
+          <w:rStyle w:val="CommentReference"/>
+        </w:rPr>
+        <w:annotationRef/>
+      </w:r>
+      <w:r>
+        <w:t>Figured I'd shout out my wonderful RAs who helped me comb through the mess of output</w:t>
+      </w:r>
+    </w:p>
+  </w:comment>
+  <w:comment w:id="3" w:author="Nick Maxwell" w:date="2023-07-30T11:42:00Z" w:initials="NM">
     <w:p>
       <w:pPr>
         <w:pStyle w:val="CommentText"/>
       </w:pPr>
       <w:r>
-        <w:t>Author order: Me, followed by the main group at USM (went alphabetical), followed by our collaborators (again, alphabetical).</w:t>
-      </w:r>
-    </w:p>
+        <w:rPr>
+          <w:rStyle w:val="CommentReference"/>
+        </w:rPr>
+        <w:annotationRef/>
+      </w:r>
+      <w:r>
+        <w:t>This is a modified version of our 2023 PNOM abstract</w:t>
+      </w:r>
+    </w:p>
+  </w:comment>
+  <w:comment w:id="4" w:author="Nick Maxwell" w:date="2023-08-01T09:01:00Z" w:initials="NM">
     <w:p>
       <w:pPr>
         <w:pStyle w:val="CommentText"/>
       </w:pPr>
-    </w:p>
+      <w:r>
+        <w:rPr>
+          <w:rStyle w:val="CommentReference"/>
+        </w:rPr>
+        <w:annotationRef/>
+      </w:r>
+      <w:r>
+        <w:t>Need to update this accordingly</w:t>
+      </w:r>
+    </w:p>
+  </w:comment>
+  <w:comment w:id="5" w:author="Nick Maxwell" w:date="2023-07-26T12:21:00Z" w:initials="NM">
     <w:p>
       <w:pPr>
         <w:pStyle w:val="CommentText"/>
       </w:pPr>
+      <w:r>
+        <w:rPr>
+          <w:rStyle w:val="CommentReference"/>
+        </w:rPr>
+        <w:annotationRef/>
+      </w:r>
+      <w:r>
+        <w:t>I'm assuming Tyler used a specific cutoff value when generating the list?</w:t>
+      </w:r>
+    </w:p>
+  </w:comment>
+  <w:comment w:id="6" w:author="Nick Maxwell" w:date="2023-07-26T11:25:00Z" w:initials="NM">
+    <w:p>
+      <w:pPr>
+        <w:pStyle w:val="CommentText"/>
+      </w:pPr>
+      <w:r>
+        <w:rPr>
+          <w:rStyle w:val="CommentReference"/>
+        </w:rPr>
+        <w:annotationRef/>
+      </w:r>
+      <w:r>
+        <w:t>Did any of our collaborators run the collector in a lab-based setting?</w:t>
+      </w:r>
+    </w:p>
+  </w:comment>
+  <w:comment w:id="8" w:author="Nick Maxwell" w:date="2023-07-28T10:25:00Z" w:initials="NM">
+    <w:p>
+      <w:pPr>
+        <w:pStyle w:val="CommentText"/>
+      </w:pPr>
+      <w:r>
+        <w:rPr>
+          <w:rStyle w:val="CommentReference"/>
+        </w:rPr>
+        <w:annotationRef/>
+      </w:r>
+      <w:r>
+        <w:t>Is there a better way to phrase this?</w:t>
+      </w:r>
+    </w:p>
+    <w:p>
+      <w:pPr>
+        <w:pStyle w:val="CommentText"/>
+      </w:pPr>
+    </w:p>
+    <w:p>
+      <w:pPr>
+        <w:pStyle w:val="CommentText"/>
+      </w:pPr>
+      <w:proofErr w:type="gramStart"/>
+      <w:r>
+        <w:t>So</w:t>
+      </w:r>
+      <w:proofErr w:type="gramEnd"/>
+      <w:r>
+        <w:t xml:space="preserve"> by base affordance I mean something like:</w:t>
+      </w:r>
+    </w:p>
+    <w:p>
+      <w:pPr>
+        <w:pStyle w:val="CommentText"/>
+      </w:pPr>
+    </w:p>
+    <w:p>
+      <w:pPr>
+        <w:pStyle w:val="CommentText"/>
+      </w:pPr>
+      <w:r>
+        <w:t>Cue word: Cup:</w:t>
+      </w:r>
+    </w:p>
+    <w:p>
+      <w:pPr>
+        <w:pStyle w:val="CommentText"/>
+      </w:pPr>
+    </w:p>
+    <w:p>
+      <w:pPr>
+        <w:pStyle w:val="CommentText"/>
+      </w:pPr>
+      <w:r>
+        <w:t>Affordances: drink, drink from it when thirsty, pick it up and drink from it</w:t>
+      </w:r>
+    </w:p>
+    <w:p>
+      <w:pPr>
+        <w:pStyle w:val="CommentText"/>
+      </w:pPr>
+    </w:p>
+    <w:p>
+      <w:pPr>
+        <w:pStyle w:val="CommentText"/>
+      </w:pPr>
+      <w:r>
+        <w:t>Base affordances here would be drink (listed 3 times) and pick up (listed once)</w:t>
+      </w:r>
+    </w:p>
+    <w:p>
+      <w:pPr>
+        <w:pStyle w:val="CommentText"/>
+      </w:pPr>
+    </w:p>
+    <w:p>
+      <w:pPr>
+        <w:pStyle w:val="CommentText"/>
+      </w:pPr>
+      <w:r>
+        <w:t xml:space="preserve">Thirsty isn't an affordance, but </w:t>
+      </w:r>
       <w:proofErr w:type="spellStart"/>
       <w:r>
-        <w:t>Y'all</w:t>
+        <w:t>its</w:t>
       </w:r>
       <w:proofErr w:type="spellEnd"/>
       <w:r>
-        <w:t xml:space="preserve"> okay with this?</w:t>
+        <w:t xml:space="preserve"> still important to include for context</w:t>
       </w:r>
     </w:p>
   </w:comment>
-  <w:comment w:id="2" w:author="Nick Maxwell" w:date="2023-06-17T12:03:00Z" w:initials="NM">
+  <w:comment w:id="9" w:author="Nick Maxwell" w:date="2023-07-29T16:42:00Z" w:initials="NM">
     <w:p>
       <w:pPr>
         <w:pStyle w:val="CommentText"/>
@@ -4916,225 +5068,27 @@
         <w:annotationRef/>
       </w:r>
       <w:r>
-        <w:t xml:space="preserve">I'll let our collaborators update </w:t>
-      </w:r>
-      <w:proofErr w:type="gramStart"/>
-      <w:r>
-        <w:t>their ,names</w:t>
-      </w:r>
-      <w:proofErr w:type="gramEnd"/>
-      <w:r>
-        <w:t xml:space="preserve"> and affiliations as needed, but for now going off the excel sheet we have</w:t>
+        <w:t>Is this the right word here</w:t>
+      </w:r>
+      <w:r>
+        <w:t>?</w:t>
+      </w:r>
+      <w:r>
+        <w:t xml:space="preserve"> I want to say </w:t>
+      </w:r>
+      <w:r>
+        <w:rPr>
+          <w:i/>
+          <w:iCs/>
+        </w:rPr>
+        <w:t>tense</w:t>
+      </w:r>
+      <w:r>
+        <w:t xml:space="preserve"> but I think that's only used for temporal changes, not quantity. (I was 3 hours away from being a linguistics minor in undergrad, maybe I should have finished that)</w:t>
       </w:r>
     </w:p>
   </w:comment>
-  <w:comment w:id="3" w:author="Nick Maxwell" w:date="2023-07-26T11:20:00Z" w:initials="NM">
-    <w:p>
-      <w:pPr>
-        <w:pStyle w:val="CommentText"/>
-      </w:pPr>
-      <w:r>
-        <w:rPr>
-          <w:rStyle w:val="CommentReference"/>
-        </w:rPr>
-        <w:annotationRef/>
-      </w:r>
-      <w:r>
-        <w:t>Figured I'd shout out my wonderful RAs who helped me comb through the mess of output</w:t>
-      </w:r>
-    </w:p>
-  </w:comment>
-  <w:comment w:id="4" w:author="Nick Maxwell" w:date="2023-07-30T11:42:00Z" w:initials="NM">
-    <w:p>
-      <w:pPr>
-        <w:pStyle w:val="CommentText"/>
-      </w:pPr>
-      <w:r>
-        <w:rPr>
-          <w:rStyle w:val="CommentReference"/>
-        </w:rPr>
-        <w:annotationRef/>
-      </w:r>
-      <w:r>
-        <w:t>This is a modified version of our 2023 PNOM abstract</w:t>
-      </w:r>
-    </w:p>
-  </w:comment>
-  <w:comment w:id="5" w:author="Nick Maxwell" w:date="2023-08-01T09:01:00Z" w:initials="NM">
-    <w:p>
-      <w:pPr>
-        <w:pStyle w:val="CommentText"/>
-      </w:pPr>
-      <w:r>
-        <w:rPr>
-          <w:rStyle w:val="CommentReference"/>
-        </w:rPr>
-        <w:annotationRef/>
-      </w:r>
-      <w:r>
-        <w:t>Need to update this accordingly</w:t>
-      </w:r>
-    </w:p>
-  </w:comment>
-  <w:comment w:id="7" w:author="Nick Maxwell" w:date="2023-07-26T12:21:00Z" w:initials="NM">
-    <w:p>
-      <w:pPr>
-        <w:pStyle w:val="CommentText"/>
-      </w:pPr>
-      <w:r>
-        <w:rPr>
-          <w:rStyle w:val="CommentReference"/>
-        </w:rPr>
-        <w:annotationRef/>
-      </w:r>
-      <w:r>
-        <w:t>I'm assuming Tyler used a specific cutoff value when generating the list?</w:t>
-      </w:r>
-    </w:p>
-  </w:comment>
-  <w:comment w:id="8" w:author="Nick Maxwell" w:date="2023-07-26T11:25:00Z" w:initials="NM">
-    <w:p>
-      <w:pPr>
-        <w:pStyle w:val="CommentText"/>
-      </w:pPr>
-      <w:r>
-        <w:rPr>
-          <w:rStyle w:val="CommentReference"/>
-        </w:rPr>
-        <w:annotationRef/>
-      </w:r>
-      <w:r>
-        <w:t>Did any of our collaborators run the collector in a lab-based setting?</w:t>
-      </w:r>
-    </w:p>
-  </w:comment>
-  <w:comment w:id="9" w:author="Nick Maxwell" w:date="2023-07-28T10:25:00Z" w:initials="NM">
-    <w:p>
-      <w:pPr>
-        <w:pStyle w:val="CommentText"/>
-      </w:pPr>
-      <w:r>
-        <w:rPr>
-          <w:rStyle w:val="CommentReference"/>
-        </w:rPr>
-        <w:annotationRef/>
-      </w:r>
-      <w:r>
-        <w:t>Is there a better way to phrase this?</w:t>
-      </w:r>
-    </w:p>
-    <w:p>
-      <w:pPr>
-        <w:pStyle w:val="CommentText"/>
-      </w:pPr>
-    </w:p>
-    <w:p>
-      <w:pPr>
-        <w:pStyle w:val="CommentText"/>
-      </w:pPr>
-      <w:proofErr w:type="gramStart"/>
-      <w:r>
-        <w:t>So</w:t>
-      </w:r>
-      <w:proofErr w:type="gramEnd"/>
-      <w:r>
-        <w:t xml:space="preserve"> by base affordance I mean something like:</w:t>
-      </w:r>
-    </w:p>
-    <w:p>
-      <w:pPr>
-        <w:pStyle w:val="CommentText"/>
-      </w:pPr>
-    </w:p>
-    <w:p>
-      <w:pPr>
-        <w:pStyle w:val="CommentText"/>
-      </w:pPr>
-      <w:r>
-        <w:t>Cue word: Cup:</w:t>
-      </w:r>
-    </w:p>
-    <w:p>
-      <w:pPr>
-        <w:pStyle w:val="CommentText"/>
-      </w:pPr>
-    </w:p>
-    <w:p>
-      <w:pPr>
-        <w:pStyle w:val="CommentText"/>
-      </w:pPr>
-      <w:r>
-        <w:t>Affordances: drink, drink from it when thirsty, pick it up and drink from it</w:t>
-      </w:r>
-    </w:p>
-    <w:p>
-      <w:pPr>
-        <w:pStyle w:val="CommentText"/>
-      </w:pPr>
-    </w:p>
-    <w:p>
-      <w:pPr>
-        <w:pStyle w:val="CommentText"/>
-      </w:pPr>
-      <w:r>
-        <w:t>Base affordances here would be drink (listed 3 times) and pick up (listed once)</w:t>
-      </w:r>
-    </w:p>
-    <w:p>
-      <w:pPr>
-        <w:pStyle w:val="CommentText"/>
-      </w:pPr>
-    </w:p>
-    <w:p>
-      <w:pPr>
-        <w:pStyle w:val="CommentText"/>
-      </w:pPr>
-      <w:r>
-        <w:t xml:space="preserve">Thirsty isn't an affordance, but </w:t>
-      </w:r>
-      <w:proofErr w:type="spellStart"/>
-      <w:r>
-        <w:t>its</w:t>
-      </w:r>
-      <w:proofErr w:type="spellEnd"/>
-      <w:r>
-        <w:t xml:space="preserve"> still important to include for context</w:t>
-      </w:r>
-    </w:p>
-  </w:comment>
-  <w:comment w:id="10" w:author="Nick Maxwell" w:date="2023-07-29T16:42:00Z" w:initials="NM">
-    <w:p>
-      <w:pPr>
-        <w:pStyle w:val="CommentText"/>
-      </w:pPr>
-      <w:r>
-        <w:rPr>
-          <w:rStyle w:val="CommentReference"/>
-        </w:rPr>
-        <w:annotationRef/>
-      </w:r>
-      <w:r>
-        <w:t>Is this the right word here</w:t>
-      </w:r>
-      <w:r>
-        <w:t>?</w:t>
-      </w:r>
-      <w:r>
-        <w:t xml:space="preserve"> I want to say </w:t>
-      </w:r>
-      <w:r>
-        <w:rPr>
-          <w:i/>
-          <w:iCs/>
-        </w:rPr>
-        <w:t>tense</w:t>
-      </w:r>
-      <w:r>
-        <w:t xml:space="preserve"> but I think that's only used for temporal changes, not quantity. (I was 3 hours away from being a linguistics minor in undergrad, maybe I should have finished that)</w:t>
-      </w:r>
-    </w:p>
-  </w:comment>
-  <w:comment w:id="11" w:author="Nick Maxwell" w:date="2023-08-01T15:23:00Z" w:initials="NM">
+  <w:comment w:id="10" w:author="Nick Maxwell" w:date="2023-08-01T15:23:00Z" w:initials="NM">
     <w:p>
       <w:pPr>
         <w:pStyle w:val="CommentText"/>
@@ -5173,7 +5127,6 @@
 
 <file path=word/commentsExtended.xml><?xml version="1.0" encoding="utf-8"?>
 <w15:commentsEx xmlns:wpc="http://schemas.microsoft.com/office/word/2010/wordprocessingCanvas" xmlns:cx="http://schemas.microsoft.com/office/drawing/2014/chartex" xmlns:cx1="http://schemas.microsoft.com/office/drawing/2015/9/8/chartex" xmlns:cx2="http://schemas.microsoft.com/office/drawing/2015/10/21/chartex" xmlns:cx3="http://schemas.microsoft.com/office/drawing/2016/5/9/chartex" xmlns:cx4="http://schemas.microsoft.com/office/drawing/2016/5/10/chartex" xmlns:cx5="http://schemas.microsoft.com/office/drawing/2016/5/11/chartex" xmlns:cx6="http://schemas.microsoft.com/office/drawing/2016/5/12/chartex" xmlns:cx7="http://schemas.microsoft.com/office/drawing/2016/5/13/chartex" xmlns:cx8="http://schemas.microsoft.com/office/drawing/2016/5/14/chartex" xmlns:mc="http://schemas.openxmlformats.org/markup-compatibility/2006" xmlns:aink="http://schemas.microsoft.com/office/drawing/2016/ink" xmlns:am3d="http://schemas.microsoft.com/office/drawing/2017/model3d" xmlns:o="urn:schemas-microsoft-com:office:office" xmlns:r="http://schemas.openxmlformats.org/officeDocument/2006/relationships" xmlns:m="http://schemas.openxmlformats.org/officeDocument/2006/math" xmlns:v="urn:schemas-microsoft-com:vml" xmlns:wp14="http://schemas.microsoft.com/office/word/2010/wordprocessingDrawing" xmlns:wp="http://schemas.openxmlformats.org/drawingml/2006/wordprocessingDrawing" xmlns:w10="urn:schemas-microsoft-com:office:word" xmlns:w="http://schemas.openxmlformats.org/wordprocessingml/2006/main" xmlns:w14="http://schemas.microsoft.com/office/word/2010/wordml" xmlns:w15="http://schemas.microsoft.com/office/word/2012/wordml" xmlns:w16cid="http://schemas.microsoft.com/office/word/2016/wordml/cid" xmlns:w16se="http://schemas.microsoft.com/office/word/2015/wordml/symex" xmlns:wpg="http://schemas.microsoft.com/office/word/2010/wordprocessingGroup" xmlns:wpi="http://schemas.microsoft.com/office/word/2010/wordprocessingInk" xmlns:wne="http://schemas.microsoft.com/office/word/2006/wordml" xmlns:wps="http://schemas.microsoft.com/office/word/2010/wordprocessingShape" mc:Ignorable="w14 w15 w16se w16cid wp14">
-  <w15:commentEx w15:paraId="4A76AA19" w15:done="0"/>
   <w15:commentEx w15:paraId="47CCC9FC" w15:done="0"/>
   <w15:commentEx w15:paraId="49909277" w15:paraIdParent="47CCC9FC" w15:done="0"/>
   <w15:commentEx w15:paraId="2356EE0E" w15:done="0"/>
@@ -5205,7 +5158,6 @@
 
 <file path=word/commentsIds.xml><?xml version="1.0" encoding="utf-8"?>
 <w16cid:commentsIds xmlns:wpc="http://schemas.microsoft.com/office/word/2010/wordprocessingCanvas" xmlns:cx="http://schemas.microsoft.com/office/drawing/2014/chartex" xmlns:cx1="http://schemas.microsoft.com/office/drawing/2015/9/8/chartex" xmlns:cx2="http://schemas.microsoft.com/office/drawing/2015/10/21/chartex" xmlns:cx3="http://schemas.microsoft.com/office/drawing/2016/5/9/chartex" xmlns:cx4="http://schemas.microsoft.com/office/drawing/2016/5/10/chartex" xmlns:cx5="http://schemas.microsoft.com/office/drawing/2016/5/11/chartex" xmlns:cx6="http://schemas.microsoft.com/office/drawing/2016/5/12/chartex" xmlns:cx7="http://schemas.microsoft.com/office/drawing/2016/5/13/chartex" xmlns:cx8="http://schemas.microsoft.com/office/drawing/2016/5/14/chartex" xmlns:mc="http://schemas.openxmlformats.org/markup-compatibility/2006" xmlns:aink="http://schemas.microsoft.com/office/drawing/2016/ink" xmlns:am3d="http://schemas.microsoft.com/office/drawing/2017/model3d" xmlns:o="urn:schemas-microsoft-com:office:office" xmlns:r="http://schemas.openxmlformats.org/officeDocument/2006/relationships" xmlns:m="http://schemas.openxmlformats.org/officeDocument/2006/math" xmlns:v="urn:schemas-microsoft-com:vml" xmlns:wp14="http://schemas.microsoft.com/office/word/2010/wordprocessingDrawing" xmlns:wp="http://schemas.openxmlformats.org/drawingml/2006/wordprocessingDrawing" xmlns:w10="urn:schemas-microsoft-com:office:word" xmlns:w="http://schemas.openxmlformats.org/wordprocessingml/2006/main" xmlns:w14="http://schemas.microsoft.com/office/word/2010/wordml" xmlns:w15="http://schemas.microsoft.com/office/word/2012/wordml" xmlns:w16cid="http://schemas.microsoft.com/office/word/2016/wordml/cid" xmlns:w16se="http://schemas.microsoft.com/office/word/2015/wordml/symex" xmlns:wpg="http://schemas.microsoft.com/office/word/2010/wordprocessingGroup" xmlns:wpi="http://schemas.microsoft.com/office/word/2010/wordprocessingInk" xmlns:wne="http://schemas.microsoft.com/office/word/2006/wordml" xmlns:wps="http://schemas.microsoft.com/office/word/2010/wordprocessingShape" mc:Ignorable="w14 w15 w16se w16cid wp14">
-  <w16cid:commentId w16cid:paraId="4A76AA19" w16cid:durableId="286B7F11"/>
   <w16cid:commentId w16cid:paraId="47CCC9FC" w16cid:durableId="27D6D102"/>
   <w16cid:commentId w16cid:paraId="49909277" w16cid:durableId="28381FA0"/>
   <w16cid:commentId w16cid:paraId="2356EE0E" w16cid:durableId="286B7FEA"/>
@@ -5279,7 +5231,10 @@
       <w:t xml:space="preserve">AFFORDANCE NORMS FOR </w:t>
     </w:r>
     <w:r>
-      <w:t>XXXX NOUNS</w:t>
+      <w:t>2825</w:t>
+    </w:r>
+    <w:r>
+      <w:t xml:space="preserve"> NOUNS</w:t>
     </w:r>
     <w:r>
       <w:tab/>
@@ -5810,7 +5765,6 @@
   <w:style w:type="character" w:default="1" w:styleId="DefaultParagraphFont">
     <w:name w:val="Default Paragraph Font"/>
     <w:uiPriority w:val="1"/>
-    <w:semiHidden/>
     <w:unhideWhenUsed/>
   </w:style>
   <w:style w:type="table" w:default="1" w:styleId="TableNormal">

</xml_diff>

<commit_message>
Finished drafting the Intro
</commit_message>
<xml_diff>
--- a/7 Manuscript/Affordance Norms for 3000 Highly Concrete Objects.docx
+++ b/7 Manuscript/Affordance Norms for 3000 Highly Concrete Objects.docx
@@ -352,7 +352,16 @@
         <w:t xml:space="preserve"> page</w:t>
       </w:r>
       <w:r>
-        <w:t xml:space="preserve"> [LINK]. The normed data</w:t>
+        <w:t xml:space="preserve"> </w:t>
+      </w:r>
+      <w:r>
+        <w:rPr>
+          <w:highlight w:val="green"/>
+        </w:rPr>
+        <w:t>[LINK]</w:t>
+      </w:r>
+      <w:r>
+        <w:t>. The normed data</w:t>
       </w:r>
       <w:r>
         <w:t>set</w:t>
@@ -370,7 +379,13 @@
         <w:t xml:space="preserve"> interactive</w:t>
       </w:r>
       <w:r>
-        <w:t xml:space="preserve"> Shiny application [LINK]</w:t>
+        <w:t xml:space="preserve"> Shiny application </w:t>
+      </w:r>
+      <w:r>
+        <w:rPr>
+          <w:highlight w:val="green"/>
+        </w:rPr>
+        <w:t>[LINK]</w:t>
       </w:r>
       <w:r>
         <w:t xml:space="preserve">. The authors thank </w:t>
@@ -379,14 +394,9 @@
       <w:r>
         <w:t xml:space="preserve">Morgan </w:t>
       </w:r>
-      <w:proofErr w:type="gramStart"/>
-      <w:r>
-        <w:t>Ballesteros</w:t>
-      </w:r>
-      <w:r>
-        <w:t>,  Samantha</w:t>
-      </w:r>
-      <w:proofErr w:type="gramEnd"/>
+      <w:r>
+        <w:t>Ballesteros, Samantha</w:t>
+      </w:r>
       <w:r>
         <w:t xml:space="preserve"> Garcia, and </w:t>
       </w:r>
@@ -622,475 +632,523 @@
         <w:t xml:space="preserve"> understanding of what words mean</w:t>
       </w:r>
       <w:r>
-        <w:t>, including</w:t>
-      </w:r>
-      <w:r>
-        <w:t xml:space="preserve"> both</w:t>
+        <w:t xml:space="preserve">, </w:t>
+      </w:r>
+      <w:r>
+        <w:t>the</w:t>
+      </w:r>
+      <w:r>
+        <w:t xml:space="preserve"> context in which they are used</w:t>
+      </w:r>
+      <w:r>
+        <w:t>,</w:t>
       </w:r>
       <w:r>
         <w:t xml:space="preserve"> </w:t>
       </w:r>
       <w:r>
-        <w:t>the</w:t>
-      </w:r>
-      <w:r>
-        <w:t xml:space="preserve"> context in which they are used</w:t>
+        <w:t xml:space="preserve">and </w:t>
+      </w:r>
+      <w:r>
+        <w:t>the actionable properties of their referents</w:t>
+      </w:r>
+      <w:r>
+        <w:t xml:space="preserve">. </w:t>
+      </w:r>
+      <w:r>
+        <w:t>From an empirical standpoint,</w:t>
       </w:r>
       <w:r>
         <w:t xml:space="preserve"> </w:t>
       </w:r>
       <w:r>
+        <w:t xml:space="preserve">a word’s </w:t>
+      </w:r>
+      <w:r>
+        <w:t xml:space="preserve">meaning can be </w:t>
+      </w:r>
+      <w:r>
+        <w:t xml:space="preserve">operationalized </w:t>
+      </w:r>
+      <w:r>
+        <w:t>in a variety of ways</w:t>
+      </w:r>
+      <w:r>
+        <w:t xml:space="preserve">. In practice, however, </w:t>
+      </w:r>
+      <w:r>
+        <w:t xml:space="preserve">researchers </w:t>
+      </w:r>
+      <w:r>
+        <w:t xml:space="preserve">commonly rely upon measures of </w:t>
+      </w:r>
+      <w:r>
+        <w:rPr>
+          <w:i/>
+        </w:rPr>
+        <w:t>semantic similarity</w:t>
+      </w:r>
+      <w:r>
+        <w:rPr>
+          <w:i/>
+        </w:rPr>
+        <w:t xml:space="preserve"> </w:t>
+      </w:r>
+      <w:r>
         <w:t xml:space="preserve">and </w:t>
       </w:r>
       <w:r>
-        <w:t>the actionable properties of their referents</w:t>
+        <w:rPr>
+          <w:i/>
+        </w:rPr>
+        <w:t>cue-target associations</w:t>
+      </w:r>
+      <w:r>
+        <w:rPr>
+          <w:i/>
+        </w:rPr>
+        <w:t xml:space="preserve"> </w:t>
+      </w:r>
+      <w:r>
+        <w:t xml:space="preserve">to describe </w:t>
+      </w:r>
+      <w:r>
+        <w:t>meaning</w:t>
+      </w:r>
+      <w:r>
+        <w:t xml:space="preserve">, particularly when assessing the degree to which two words are related </w:t>
+      </w:r>
+      <w:r>
+        <w:t>(</w:t>
+      </w:r>
+      <w:r>
+        <w:t>s</w:t>
+      </w:r>
+      <w:r>
+        <w:t>ee</w:t>
+      </w:r>
+      <w:r>
+        <w:t xml:space="preserve"> </w:t>
+      </w:r>
+      <w:r>
+        <w:rPr>
+          <w:highlight w:val="cyan"/>
+        </w:rPr>
+        <w:t>Hutchison, 2003</w:t>
+      </w:r>
+      <w:r>
+        <w:t>;</w:t>
+      </w:r>
+      <w:r>
+        <w:t xml:space="preserve"> </w:t>
+      </w:r>
+      <w:r>
+        <w:rPr>
+          <w:highlight w:val="cyan"/>
+        </w:rPr>
+        <w:t>Kumar, 2021</w:t>
+      </w:r>
+      <w:r>
+        <w:t>, for review</w:t>
+      </w:r>
+      <w:r>
+        <w:t>s</w:t>
+      </w:r>
+      <w:r>
+        <w:t xml:space="preserve">). </w:t>
+      </w:r>
+      <w:r>
+        <w:t>First, s</w:t>
+      </w:r>
+      <w:r>
+        <w:t xml:space="preserve">emantic similarity </w:t>
+      </w:r>
+      <w:r>
+        <w:t xml:space="preserve">can be readily </w:t>
+      </w:r>
+      <w:r>
+        <w:t xml:space="preserve">assessed in terms of </w:t>
+      </w:r>
+      <w:r>
+        <w:t xml:space="preserve">the </w:t>
+      </w:r>
+      <w:r>
+        <w:t>shared features</w:t>
+      </w:r>
+      <w:r>
+        <w:t xml:space="preserve"> between two concepts</w:t>
+      </w:r>
+      <w:r>
+        <w:t xml:space="preserve">, </w:t>
+      </w:r>
+      <w:r>
+        <w:t>with a greater number of shared features indicating a stronger degree of relatedness</w:t>
       </w:r>
       <w:r>
         <w:t xml:space="preserve">. </w:t>
       </w:r>
       <w:r>
-        <w:t>From an empirical standpoint,</w:t>
+        <w:t>Second,</w:t>
       </w:r>
       <w:r>
         <w:t xml:space="preserve"> </w:t>
       </w:r>
       <w:r>
-        <w:t xml:space="preserve">a word’s </w:t>
-      </w:r>
-      <w:r>
-        <w:t xml:space="preserve">meaning can be </w:t>
-      </w:r>
-      <w:r>
-        <w:t xml:space="preserve">operationalized </w:t>
-      </w:r>
-      <w:r>
-        <w:t>in a variety of ways</w:t>
-      </w:r>
-      <w:r>
-        <w:t xml:space="preserve">. In practice, however, </w:t>
-      </w:r>
-      <w:r>
-        <w:t xml:space="preserve">researchers </w:t>
-      </w:r>
-      <w:r>
-        <w:t xml:space="preserve">commonly rely upon measures of </w:t>
-      </w:r>
-      <w:r>
-        <w:rPr>
-          <w:i/>
-        </w:rPr>
-        <w:t>semantic similarity</w:t>
-      </w:r>
-      <w:r>
-        <w:rPr>
-          <w:i/>
-        </w:rPr>
+        <w:t xml:space="preserve">associations </w:t>
+      </w:r>
+      <w:r>
+        <w:t xml:space="preserve">reflect the likelihood that </w:t>
+      </w:r>
+      <w:r>
+        <w:t>exposure to a particular</w:t>
+      </w:r>
+      <w:r>
+        <w:t xml:space="preserve"> concept will activate </w:t>
+      </w:r>
+      <w:r>
+        <w:t>information for related concepts (</w:t>
+      </w:r>
+      <w:r>
+        <w:t xml:space="preserve">e.g., </w:t>
+      </w:r>
+      <w:r>
+        <w:rPr>
+          <w:i/>
+        </w:rPr>
+        <w:t>mouse</w:t>
+      </w:r>
+      <w:r>
+        <w:t xml:space="preserve"> – </w:t>
+      </w:r>
+      <w:r>
+        <w:rPr>
+          <w:i/>
+        </w:rPr>
+        <w:t>cheese</w:t>
+      </w:r>
+      <w:r>
+        <w:t xml:space="preserve">, </w:t>
+      </w:r>
+      <w:r>
+        <w:rPr>
+          <w:i/>
+        </w:rPr>
+        <w:t>mouse</w:t>
+      </w:r>
+      <w:r>
+        <w:t xml:space="preserve"> – </w:t>
+      </w:r>
+      <w:r>
+        <w:rPr>
+          <w:i/>
+        </w:rPr>
+        <w:t>house</w:t>
+      </w:r>
+      <w:r>
+        <w:t>, etc.;</w:t>
+      </w:r>
+      <w:r>
         <w:t xml:space="preserve"> </w:t>
       </w:r>
       <w:r>
-        <w:t xml:space="preserve">and </w:t>
-      </w:r>
-      <w:r>
-        <w:rPr>
-          <w:i/>
-        </w:rPr>
-        <w:t>cue-target associations</w:t>
-      </w:r>
-      <w:r>
-        <w:rPr>
-          <w:i/>
-        </w:rPr>
+        <w:rPr>
+          <w:highlight w:val="cyan"/>
+        </w:rPr>
+        <w:t>see Nelson</w:t>
+      </w:r>
+      <w:r>
+        <w:rPr>
+          <w:highlight w:val="cyan"/>
+        </w:rPr>
+        <w:t>, McEvoy, &amp; Dennis</w:t>
+      </w:r>
+      <w:r>
+        <w:rPr>
+          <w:highlight w:val="cyan"/>
+        </w:rPr>
+        <w:t>, 2000</w:t>
+      </w:r>
+      <w:r>
+        <w:t>).</w:t>
+      </w:r>
+      <w:r>
         <w:t xml:space="preserve"> </w:t>
       </w:r>
       <w:r>
-        <w:t>when describing meaning</w:t>
-      </w:r>
-      <w:r>
-        <w:t xml:space="preserve">, particularly when assessing the degree to which two words are related </w:t>
-      </w:r>
-      <w:r>
-        <w:t>(</w:t>
+        <w:t>Because of this</w:t>
+      </w:r>
+      <w:r>
+        <w:t>, association</w:t>
       </w:r>
       <w:r>
         <w:t>s</w:t>
       </w:r>
       <w:r>
-        <w:t>ee</w:t>
+        <w:t xml:space="preserve"> often capture a broader variety of concept information</w:t>
       </w:r>
       <w:r>
         <w:t xml:space="preserve"> </w:t>
       </w:r>
       <w:r>
-        <w:rPr>
-          <w:highlight w:val="cyan"/>
-        </w:rPr>
-        <w:t>Hutchison, 2003</w:t>
-      </w:r>
-      <w:r>
-        <w:t>;</w:t>
+        <w:t>versus</w:t>
+      </w:r>
+      <w:r>
+        <w:t xml:space="preserve"> semantic features</w:t>
+      </w:r>
+      <w:r>
+        <w:t xml:space="preserve">, including semantic knowledge (e.g., </w:t>
+      </w:r>
+      <w:r>
+        <w:rPr>
+          <w:i/>
+          <w:iCs/>
+        </w:rPr>
+        <w:t>mice</w:t>
+      </w:r>
+      <w:r>
+        <w:t xml:space="preserve"> eat </w:t>
+      </w:r>
+      <w:r>
+        <w:rPr>
+          <w:i/>
+          <w:iCs/>
+        </w:rPr>
+        <w:t>cheese</w:t>
+      </w:r>
+      <w:r>
+        <w:t>) and linguistic information (</w:t>
+      </w:r>
+      <w:r>
+        <w:rPr>
+          <w:i/>
+          <w:iCs/>
+        </w:rPr>
+        <w:t>mouse</w:t>
+      </w:r>
+      <w:r>
+        <w:t xml:space="preserve"> and </w:t>
+      </w:r>
+      <w:r>
+        <w:rPr>
+          <w:i/>
+          <w:iCs/>
+        </w:rPr>
+        <w:t>house</w:t>
+      </w:r>
+      <w:r>
+        <w:t xml:space="preserve"> rhyme). Thus, while semantic features assess meaning</w:t>
+      </w:r>
+      <w:r>
+        <w:t xml:space="preserve"> primarily</w:t>
+      </w:r>
+      <w:r>
+        <w:t xml:space="preserve"> in terms of similarity</w:t>
+      </w:r>
+      <w:r>
+        <w:t>, associations place a</w:t>
+      </w:r>
+      <w:r>
+        <w:t xml:space="preserve"> greater emphasis upon the context in which words are used.</w:t>
+      </w:r>
+    </w:p>
+    <w:p>
+      <w:pPr>
+        <w:spacing w:after="0" w:line="480" w:lineRule="auto"/>
+        <w:ind w:firstLine="720"/>
+      </w:pPr>
+      <w:r>
+        <w:t>Given t</w:t>
+      </w:r>
+      <w:r>
+        <w:t>he focus</w:t>
+      </w:r>
+      <w:r>
+        <w:t xml:space="preserve"> on semantic</w:t>
+      </w:r>
+      <w:r>
+        <w:t xml:space="preserve"> and </w:t>
+      </w:r>
+      <w:r>
+        <w:t xml:space="preserve">associative </w:t>
+      </w:r>
+      <w:r>
+        <w:t>descriptions of meaning</w:t>
+      </w:r>
+      <w:r>
+        <w:t>,</w:t>
       </w:r>
       <w:r>
         <w:t xml:space="preserve"> </w:t>
       </w:r>
       <w:r>
-        <w:rPr>
-          <w:highlight w:val="cyan"/>
-        </w:rPr>
-        <w:t>Kumar, 2021</w:t>
-      </w:r>
-      <w:r>
-        <w:t>, for review</w:t>
+        <w:t>multiple sets of</w:t>
+      </w:r>
+      <w:r>
+        <w:t xml:space="preserve"> norms </w:t>
+      </w:r>
+      <w:r>
+        <w:t xml:space="preserve">have been developed </w:t>
+      </w:r>
+      <w:r>
+        <w:t>which aim to accurately</w:t>
+      </w:r>
+      <w:r>
+        <w:t xml:space="preserve"> </w:t>
+      </w:r>
+      <w:r>
+        <w:t>map</w:t>
+      </w:r>
+      <w:r>
+        <w:t xml:space="preserve"> </w:t>
+      </w:r>
+      <w:r>
+        <w:t>these concept relations</w:t>
+      </w:r>
+      <w:r>
+        <w:t xml:space="preserve">. </w:t>
+      </w:r>
+      <w:r>
+        <w:t>To generate these norms,</w:t>
+      </w:r>
+      <w:r>
+        <w:t xml:space="preserve"> participants </w:t>
+      </w:r>
+      <w:r>
+        <w:t>view a</w:t>
+      </w:r>
+      <w:r>
+        <w:t xml:space="preserve"> series of individual</w:t>
+      </w:r>
+      <w:r>
+        <w:t xml:space="preserve"> concept</w:t>
       </w:r>
       <w:r>
         <w:t>s</w:t>
       </w:r>
       <w:r>
-        <w:t xml:space="preserve">). </w:t>
-      </w:r>
-      <w:r>
-        <w:t>First, s</w:t>
-      </w:r>
-      <w:r>
-        <w:t xml:space="preserve">emantic similarity </w:t>
-      </w:r>
-      <w:r>
-        <w:t xml:space="preserve">can be readily </w:t>
-      </w:r>
-      <w:r>
-        <w:t xml:space="preserve">assessed in terms of </w:t>
-      </w:r>
-      <w:r>
-        <w:t xml:space="preserve">the </w:t>
-      </w:r>
-      <w:r>
-        <w:t>shared features</w:t>
-      </w:r>
-      <w:r>
-        <w:t xml:space="preserve"> between two concepts</w:t>
-      </w:r>
-      <w:r>
+        <w:t xml:space="preserve"> (typically in a written form)</w:t>
+      </w:r>
+      <w:r>
+        <w:t xml:space="preserve"> and list</w:t>
+      </w:r>
+      <w:r>
+        <w:t xml:space="preserve"> various properties of the stimuli</w:t>
+      </w:r>
+      <w:r>
+        <w:t>, which vary based on the type of relatedness being assessed</w:t>
+      </w:r>
+      <w:r>
+        <w:t xml:space="preserve"> (e.g., a concept’s inherent features; </w:t>
+      </w:r>
+      <w:r>
+        <w:rPr>
+          <w:highlight w:val="cyan"/>
+        </w:rPr>
+        <w:t>Buchanan, Valentine, &amp; Maxwell, 2019a</w:t>
+      </w:r>
+      <w:r>
+        <w:t xml:space="preserve">; </w:t>
+      </w:r>
+      <w:r>
+        <w:rPr>
+          <w:highlight w:val="cyan"/>
+        </w:rPr>
+        <w:t xml:space="preserve">McRae, Seidenberg, Cree, &amp; </w:t>
+      </w:r>
+      <w:proofErr w:type="spellStart"/>
+      <w:r>
+        <w:rPr>
+          <w:highlight w:val="cyan"/>
+        </w:rPr>
+        <w:t>McNorgon</w:t>
+      </w:r>
+      <w:proofErr w:type="spellEnd"/>
+      <w:r>
+        <w:rPr>
+          <w:highlight w:val="cyan"/>
+        </w:rPr>
+        <w:t>, 2005</w:t>
+      </w:r>
+      <w:r>
+        <w:t xml:space="preserve">; associated concepts; </w:t>
+      </w:r>
+      <w:r>
+        <w:rPr>
+          <w:highlight w:val="cyan"/>
+        </w:rPr>
+        <w:t xml:space="preserve">De </w:t>
+      </w:r>
+      <w:proofErr w:type="spellStart"/>
+      <w:r>
+        <w:rPr>
+          <w:highlight w:val="cyan"/>
+        </w:rPr>
+        <w:t>Deyne</w:t>
+      </w:r>
+      <w:proofErr w:type="spellEnd"/>
+      <w:r>
+        <w:rPr>
+          <w:highlight w:val="cyan"/>
+        </w:rPr>
+        <w:t xml:space="preserve">, Navarro, </w:t>
+      </w:r>
+      <w:proofErr w:type="spellStart"/>
+      <w:r>
+        <w:rPr>
+          <w:highlight w:val="cyan"/>
+        </w:rPr>
+        <w:t>Perfors</w:t>
+      </w:r>
+      <w:proofErr w:type="spellEnd"/>
+      <w:r>
+        <w:rPr>
+          <w:highlight w:val="cyan"/>
+        </w:rPr>
         <w:t xml:space="preserve">, </w:t>
       </w:r>
-      <w:r>
-        <w:t>with a greater number of shared features indicating a stronger degree of relatedness</w:t>
-      </w:r>
-      <w:r>
-        <w:t xml:space="preserve">. </w:t>
-      </w:r>
-      <w:r>
-        <w:t>Second,</w:t>
+      <w:proofErr w:type="spellStart"/>
+      <w:r>
+        <w:rPr>
+          <w:highlight w:val="cyan"/>
+        </w:rPr>
+        <w:t>Brsybaert</w:t>
+      </w:r>
+      <w:proofErr w:type="spellEnd"/>
+      <w:r>
+        <w:rPr>
+          <w:highlight w:val="cyan"/>
+        </w:rPr>
+        <w:t>, &amp; Storms, 2019</w:t>
+      </w:r>
+      <w:r>
+        <w:t xml:space="preserve">; </w:t>
+      </w:r>
+      <w:r>
+        <w:rPr>
+          <w:highlight w:val="cyan"/>
+        </w:rPr>
+        <w:t>Nelson, McEvoy, &amp; Schreiber, 2004</w:t>
+      </w:r>
+      <w:r>
+        <w:t>)</w:t>
+      </w:r>
+      <w:r>
+        <w:t>.</w:t>
       </w:r>
       <w:r>
         <w:t xml:space="preserve"> </w:t>
       </w:r>
       <w:r>
-        <w:t xml:space="preserve">associations </w:t>
-      </w:r>
-      <w:r>
-        <w:t xml:space="preserve">reflect the likelihood that </w:t>
-      </w:r>
-      <w:r>
-        <w:t>exposure to a particular</w:t>
-      </w:r>
-      <w:r>
-        <w:t xml:space="preserve"> concept will activate </w:t>
-      </w:r>
-      <w:r>
-        <w:t xml:space="preserve">information for related concepts (i.e., spreading activation, </w:t>
-      </w:r>
-      <w:r>
-        <w:rPr>
-          <w:highlight w:val="cyan"/>
-        </w:rPr>
-        <w:t>see Nelson</w:t>
-      </w:r>
-      <w:r>
-        <w:rPr>
-          <w:highlight w:val="cyan"/>
-        </w:rPr>
-        <w:t>, McEvoy, &amp; Dennis</w:t>
-      </w:r>
-      <w:r>
-        <w:rPr>
-          <w:highlight w:val="cyan"/>
-        </w:rPr>
-        <w:t>, 2000</w:t>
-      </w:r>
-      <w:r>
-        <w:t>).</w:t>
-      </w:r>
-      <w:r>
-        <w:t xml:space="preserve"> As such, </w:t>
-      </w:r>
-      <w:r>
-        <w:t>association</w:t>
-      </w:r>
-      <w:r>
-        <w:t>s</w:t>
-      </w:r>
-      <w:r>
-        <w:t xml:space="preserve"> </w:t>
-      </w:r>
-      <w:r>
-        <w:t>often</w:t>
-      </w:r>
-      <w:r>
-        <w:t xml:space="preserve"> capture a </w:t>
-      </w:r>
-      <w:r>
-        <w:t xml:space="preserve">broader </w:t>
-      </w:r>
-      <w:r>
-        <w:t>variety of concept information</w:t>
-      </w:r>
-      <w:r>
-        <w:t xml:space="preserve"> relative to semantic features</w:t>
-      </w:r>
-      <w:r>
-        <w:t xml:space="preserve">, including semantic knowledge (e.g., </w:t>
-      </w:r>
-      <w:r>
-        <w:rPr>
-          <w:i/>
-          <w:iCs/>
-        </w:rPr>
-        <w:t>mice</w:t>
-      </w:r>
-      <w:r>
-        <w:t xml:space="preserve"> eat </w:t>
-      </w:r>
-      <w:r>
-        <w:rPr>
-          <w:i/>
-          <w:iCs/>
-        </w:rPr>
-        <w:t>cheese</w:t>
-      </w:r>
-      <w:r>
-        <w:t>) and linguistic information (</w:t>
-      </w:r>
-      <w:r>
-        <w:rPr>
-          <w:i/>
-          <w:iCs/>
-        </w:rPr>
-        <w:t>mouse</w:t>
-      </w:r>
-      <w:r>
-        <w:t xml:space="preserve"> and </w:t>
-      </w:r>
-      <w:r>
-        <w:rPr>
-          <w:i/>
-          <w:iCs/>
-        </w:rPr>
-        <w:t>house</w:t>
-      </w:r>
-      <w:r>
-        <w:t xml:space="preserve"> rhyme). Thus, while </w:t>
-      </w:r>
-      <w:r>
-        <w:t>semantic features</w:t>
-      </w:r>
-      <w:r>
-        <w:t xml:space="preserve"> assess meaning</w:t>
-      </w:r>
-      <w:r>
-        <w:t xml:space="preserve"> primarily</w:t>
-      </w:r>
-      <w:r>
-        <w:t xml:space="preserve"> in terms of similarity</w:t>
-      </w:r>
-      <w:r>
-        <w:t>, associations place a</w:t>
-      </w:r>
-      <w:r>
-        <w:t xml:space="preserve"> greater emphasis upon the context in which words are used.</w:t>
-      </w:r>
-    </w:p>
-    <w:p>
-      <w:pPr>
-        <w:spacing w:after="0" w:line="480" w:lineRule="auto"/>
-        <w:ind w:firstLine="720"/>
-      </w:pPr>
-      <w:r>
-        <w:t>Given t</w:t>
-      </w:r>
-      <w:r>
-        <w:t>he focus</w:t>
-      </w:r>
-      <w:r>
-        <w:t xml:space="preserve"> on semantic</w:t>
-      </w:r>
-      <w:r>
-        <w:t xml:space="preserve"> and </w:t>
-      </w:r>
-      <w:r>
-        <w:t xml:space="preserve">associative </w:t>
-      </w:r>
-      <w:r>
-        <w:t>descriptions of meaning</w:t>
-      </w:r>
-      <w:r>
-        <w:t>,</w:t>
-      </w:r>
-      <w:r>
-        <w:t xml:space="preserve"> a multitude of norms </w:t>
-      </w:r>
-      <w:r>
-        <w:t xml:space="preserve">have been developed </w:t>
-      </w:r>
-      <w:r>
-        <w:t>which aim to accurately</w:t>
-      </w:r>
-      <w:r>
-        <w:t xml:space="preserve"> </w:t>
-      </w:r>
-      <w:r>
-        <w:t>map</w:t>
-      </w:r>
-      <w:r>
-        <w:t xml:space="preserve"> </w:t>
-      </w:r>
-      <w:r>
-        <w:t>these concept relations</w:t>
-      </w:r>
-      <w:r>
-        <w:t xml:space="preserve">. </w:t>
-      </w:r>
-      <w:r>
-        <w:t>To generate these norms,</w:t>
-      </w:r>
-      <w:r>
-        <w:t xml:space="preserve"> participants </w:t>
-      </w:r>
-      <w:r>
-        <w:t>view a</w:t>
-      </w:r>
-      <w:r>
-        <w:t xml:space="preserve"> series of individual</w:t>
-      </w:r>
-      <w:r>
-        <w:t xml:space="preserve"> concept (typically in a written form)</w:t>
-      </w:r>
-      <w:r>
-        <w:t xml:space="preserve"> </w:t>
-      </w:r>
-      <w:r>
-        <w:t xml:space="preserve">and participants </w:t>
-      </w:r>
-      <w:r>
-        <w:t>and list</w:t>
-      </w:r>
-      <w:r>
-        <w:t xml:space="preserve"> various properties of the stimuli</w:t>
-      </w:r>
-      <w:r>
-        <w:t>, which vary based on the type of relatedness being assessed</w:t>
-      </w:r>
-      <w:r>
-        <w:t xml:space="preserve"> (e.g., a concept’s inherent features; </w:t>
-      </w:r>
-      <w:r>
-        <w:rPr>
-          <w:highlight w:val="cyan"/>
-        </w:rPr>
-        <w:t>Buchanan, Valentine, &amp; Maxwell, 2019a</w:t>
-      </w:r>
-      <w:r>
-        <w:t xml:space="preserve">; </w:t>
-      </w:r>
-      <w:r>
-        <w:rPr>
-          <w:highlight w:val="cyan"/>
-        </w:rPr>
-        <w:t xml:space="preserve">McRae, Seidenberg, Cree, &amp; </w:t>
-      </w:r>
-      <w:proofErr w:type="spellStart"/>
-      <w:r>
-        <w:rPr>
-          <w:highlight w:val="cyan"/>
-        </w:rPr>
-        <w:t>McNorgon</w:t>
-      </w:r>
-      <w:proofErr w:type="spellEnd"/>
-      <w:r>
-        <w:rPr>
-          <w:highlight w:val="cyan"/>
-        </w:rPr>
-        <w:t>, 2005</w:t>
-      </w:r>
-      <w:r>
-        <w:t xml:space="preserve">; associated concepts; </w:t>
-      </w:r>
-      <w:r>
-        <w:rPr>
-          <w:highlight w:val="cyan"/>
-        </w:rPr>
-        <w:t xml:space="preserve">De </w:t>
-      </w:r>
-      <w:proofErr w:type="spellStart"/>
-      <w:r>
-        <w:rPr>
-          <w:highlight w:val="cyan"/>
-        </w:rPr>
-        <w:t>Deyne</w:t>
-      </w:r>
-      <w:proofErr w:type="spellEnd"/>
-      <w:r>
-        <w:rPr>
-          <w:highlight w:val="cyan"/>
-        </w:rPr>
-        <w:t xml:space="preserve">, Navarro, </w:t>
-      </w:r>
-      <w:proofErr w:type="spellStart"/>
-      <w:r>
-        <w:rPr>
-          <w:highlight w:val="cyan"/>
-        </w:rPr>
-        <w:t>Perfors</w:t>
-      </w:r>
-      <w:proofErr w:type="spellEnd"/>
-      <w:r>
-        <w:rPr>
-          <w:highlight w:val="cyan"/>
-        </w:rPr>
-        <w:t xml:space="preserve">, </w:t>
-      </w:r>
-      <w:proofErr w:type="spellStart"/>
-      <w:r>
-        <w:rPr>
-          <w:highlight w:val="cyan"/>
-        </w:rPr>
-        <w:t>Brsybaert</w:t>
-      </w:r>
-      <w:proofErr w:type="spellEnd"/>
-      <w:r>
-        <w:rPr>
-          <w:highlight w:val="cyan"/>
-        </w:rPr>
-        <w:t>, &amp; Storms, 2019</w:t>
-      </w:r>
-      <w:r>
-        <w:t xml:space="preserve">; </w:t>
-      </w:r>
-      <w:r>
-        <w:rPr>
-          <w:highlight w:val="cyan"/>
-        </w:rPr>
-        <w:t>Nelson, McEvoy, &amp; Schreiber, 2004</w:t>
-      </w:r>
-      <w:r>
-        <w:t>)</w:t>
-      </w:r>
-      <w:r>
-        <w:t>.</w:t>
-      </w:r>
-      <w:r>
-        <w:t xml:space="preserve"> The past two decades have seen a proliferation </w:t>
-      </w:r>
-      <w:r>
-        <w:t>of such norming studies</w:t>
+        <w:t>T</w:t>
+      </w:r>
+      <w:r>
+        <w:t xml:space="preserve">he past two decades have seen a proliferation </w:t>
+      </w:r>
+      <w:r>
+        <w:t xml:space="preserve">of </w:t>
+      </w:r>
+      <w:r>
+        <w:t>associative and semantic norms</w:t>
       </w:r>
       <w:r>
         <w:t xml:space="preserve">, which has been largely driven by advances in computing power combined with an increased ease in data collection afforded by online methods. As a result, large sets of feature production and free association </w:t>
@@ -1121,285 +1179,942 @@
         <w:ind w:firstLine="720"/>
       </w:pPr>
       <w:r>
-        <w:t xml:space="preserve">While semantic and associative norms are important tools for assessing meaning, it is unlikely that </w:t>
-      </w:r>
-      <w:r>
-        <w:t>each measure alone accurately</w:t>
-      </w:r>
-      <w:r>
-        <w:t xml:space="preserve"> capture</w:t>
+        <w:t xml:space="preserve">While semantic and associative norms are important tools for assessing meaning, it </w:t>
+      </w:r>
+      <w:r>
+        <w:t xml:space="preserve">each measure alone </w:t>
+      </w:r>
+      <w:r>
+        <w:t>is unlikely to</w:t>
+      </w:r>
+      <w:r>
+        <w:t xml:space="preserve"> capture all facets of a word’s meaning. </w:t>
+      </w:r>
+      <w:r>
+        <w:t xml:space="preserve">As such, having </w:t>
+      </w:r>
+      <w:r>
+        <w:t xml:space="preserve">multiple </w:t>
+      </w:r>
+      <w:r>
+        <w:t xml:space="preserve">measures that reflect </w:t>
+      </w:r>
+      <w:r>
+        <w:t>several</w:t>
+      </w:r>
+      <w:r>
+        <w:t xml:space="preserve"> dimensions of meaning is paramount for understanding how individuals process concept information.</w:t>
+      </w:r>
+      <w:r>
+        <w:t xml:space="preserve"> Recently, a growing body of research has investigated the links between knowledge acquisition and sensorimotor processing (i.e., embodied cognition; e.g., </w:t>
+      </w:r>
+      <w:proofErr w:type="spellStart"/>
+      <w:r>
+        <w:rPr>
+          <w:highlight w:val="cyan"/>
+        </w:rPr>
+        <w:t>Glenberg</w:t>
+      </w:r>
+      <w:proofErr w:type="spellEnd"/>
+      <w:r>
+        <w:rPr>
+          <w:highlight w:val="cyan"/>
+        </w:rPr>
+        <w:t xml:space="preserve"> &amp; </w:t>
+      </w:r>
+      <w:proofErr w:type="spellStart"/>
+      <w:r>
+        <w:rPr>
+          <w:highlight w:val="cyan"/>
+        </w:rPr>
+        <w:t>Gallese</w:t>
+      </w:r>
+      <w:proofErr w:type="spellEnd"/>
+      <w:r>
+        <w:rPr>
+          <w:highlight w:val="cyan"/>
+        </w:rPr>
+        <w:t>, 2012</w:t>
+      </w:r>
+      <w:r>
+        <w:rPr>
+          <w:highlight w:val="cyan"/>
+        </w:rPr>
+        <w:t xml:space="preserve">; </w:t>
+      </w:r>
+      <w:r>
+        <w:t xml:space="preserve">see </w:t>
+      </w:r>
+      <w:proofErr w:type="spellStart"/>
+      <w:r>
+        <w:rPr>
+          <w:highlight w:val="cyan"/>
+        </w:rPr>
+        <w:t>Barsalou</w:t>
+      </w:r>
+      <w:proofErr w:type="spellEnd"/>
+      <w:r>
+        <w:rPr>
+          <w:highlight w:val="cyan"/>
+        </w:rPr>
+        <w:t>, 1999</w:t>
+      </w:r>
+      <w:r>
+        <w:t xml:space="preserve">; </w:t>
+      </w:r>
+      <w:proofErr w:type="spellStart"/>
+      <w:r>
+        <w:rPr>
+          <w:highlight w:val="cyan"/>
+        </w:rPr>
+        <w:t>Glenberg</w:t>
+      </w:r>
+      <w:proofErr w:type="spellEnd"/>
+      <w:r>
+        <w:rPr>
+          <w:highlight w:val="cyan"/>
+        </w:rPr>
+        <w:t xml:space="preserve">, 2015, </w:t>
+      </w:r>
+      <w:r>
+        <w:t>for reviews</w:t>
+      </w:r>
+      <w:r>
+        <w:t xml:space="preserve">). </w:t>
+      </w:r>
+      <w:r>
+        <w:t>Because sensorimotor</w:t>
+      </w:r>
+      <w:r>
+        <w:t xml:space="preserve"> systems are active </w:t>
+      </w:r>
+      <w:r>
+        <w:t>whenever individuals process their surroundings</w:t>
+      </w:r>
+      <w:r>
+        <w:t xml:space="preserve">, </w:t>
+      </w:r>
+      <w:r>
+        <w:t xml:space="preserve">the embodied </w:t>
+      </w:r>
+      <w:r>
+        <w:t>approach</w:t>
+      </w:r>
+      <w:r>
+        <w:t xml:space="preserve"> posits that </w:t>
+      </w:r>
+      <w:r>
+        <w:t>perceptual and motor experience</w:t>
       </w:r>
       <w:r>
         <w:t>s</w:t>
       </w:r>
       <w:r>
-        <w:t xml:space="preserve"> all facets of a word’s meaning. </w:t>
-      </w:r>
-      <w:r>
-        <w:t xml:space="preserve">As such, having </w:t>
-      </w:r>
-      <w:r>
-        <w:t xml:space="preserve">multiple </w:t>
-      </w:r>
-      <w:r>
-        <w:t xml:space="preserve">measures that reflect </w:t>
-      </w:r>
-      <w:r>
-        <w:t>several</w:t>
-      </w:r>
-      <w:r>
-        <w:t xml:space="preserve"> dimensions of meaning is paramount for understanding how individuals process concept information.</w:t>
-      </w:r>
-      <w:r>
-        <w:t xml:space="preserve"> Recently, a growing body of research has investigated the links between knowledge acquisition and sensorimotor processing (i</w:t>
-      </w:r>
-      <w:r>
-        <w:t xml:space="preserve">.e., embodied cognition; </w:t>
-      </w:r>
-      <w:r>
-        <w:t xml:space="preserve">e.g., </w:t>
+        <w:t xml:space="preserve"> are</w:t>
+      </w:r>
+      <w:r>
+        <w:t xml:space="preserve"> in</w:t>
+      </w:r>
+      <w:r>
+        <w:t>extricably</w:t>
+      </w:r>
+      <w:r>
+        <w:t xml:space="preserve"> linked to knowledge formation, regardless of whether</w:t>
+      </w:r>
+      <w:r>
+        <w:t xml:space="preserve"> </w:t>
+      </w:r>
+      <w:r>
+        <w:t xml:space="preserve">these </w:t>
+      </w:r>
+      <w:r>
+        <w:t>experience</w:t>
+      </w:r>
+      <w:r>
+        <w:t>s</w:t>
+      </w:r>
+      <w:r>
+        <w:t xml:space="preserve"> occur</w:t>
+      </w:r>
+      <w:r>
+        <w:t xml:space="preserve"> physically (i.e., actively exploring one’s environment) </w:t>
+      </w:r>
+      <w:r>
+        <w:t>or</w:t>
+      </w:r>
+      <w:r>
+        <w:t xml:space="preserve"> mentally (i.e., recollection of past experiences; e.g., </w:t>
       </w:r>
       <w:proofErr w:type="spellStart"/>
       <w:r>
         <w:rPr>
           <w:highlight w:val="cyan"/>
         </w:rPr>
-        <w:t>Glenberg</w:t>
+        <w:t>Barsalou</w:t>
       </w:r>
       <w:proofErr w:type="spellEnd"/>
       <w:r>
         <w:rPr>
           <w:highlight w:val="cyan"/>
         </w:rPr>
-        <w:t xml:space="preserve"> &amp; </w:t>
+        <w:t>, 2008</w:t>
+      </w:r>
+      <w:r>
+        <w:t>).</w:t>
+      </w:r>
+      <w:r>
+        <w:t xml:space="preserve"> </w:t>
+      </w:r>
+      <w:r>
+        <w:t>As such</w:t>
+      </w:r>
+      <w:r>
+        <w:t xml:space="preserve">, understanding an object’s </w:t>
+      </w:r>
+      <w:r>
+        <w:t>interactive</w:t>
+      </w:r>
+      <w:r>
+        <w:t xml:space="preserve"> properties (i.e.,</w:t>
+      </w:r>
+      <w:r>
+        <w:t xml:space="preserve"> </w:t>
+      </w:r>
+      <w:r>
+        <w:rPr>
+          <w:i/>
+        </w:rPr>
+        <w:t>affordances</w:t>
+      </w:r>
+      <w:r>
+        <w:t xml:space="preserve">; </w:t>
+      </w:r>
+      <w:r>
+        <w:rPr>
+          <w:highlight w:val="cyan"/>
+        </w:rPr>
+        <w:t>Gibson, 1977</w:t>
+      </w:r>
+      <w:r>
+        <w:t xml:space="preserve">) is critical </w:t>
+      </w:r>
+      <w:r>
+        <w:t xml:space="preserve">for understanding of its </w:t>
+      </w:r>
+      <w:r>
+        <w:t>meaning.</w:t>
+      </w:r>
+      <w:r>
+        <w:t xml:space="preserve"> </w:t>
+      </w:r>
+      <w:r>
+        <w:t>Un</w:t>
+      </w:r>
+      <w:r>
+        <w:t>like semantic</w:t>
+      </w:r>
+      <w:r>
+        <w:t xml:space="preserve"> and associative-based measures</w:t>
+      </w:r>
+      <w:r>
+        <w:t xml:space="preserve">, affordances </w:t>
+      </w:r>
+      <w:r>
+        <w:t xml:space="preserve">depict the various </w:t>
+      </w:r>
+      <w:r>
+        <w:t xml:space="preserve">interactive relationships </w:t>
+      </w:r>
+      <w:r>
+        <w:t>existing</w:t>
+      </w:r>
+      <w:r>
+        <w:t xml:space="preserve"> between actor</w:t>
+      </w:r>
+      <w:r>
+        <w:t>s</w:t>
+      </w:r>
+      <w:r>
+        <w:t xml:space="preserve"> and object</w:t>
+      </w:r>
+      <w:r>
+        <w:t xml:space="preserve">s and may reflect a variety of common and less common actions (e.g., a chair affords sitting but also standing upon to reach an object). </w:t>
+      </w:r>
+      <w:r>
+        <w:t xml:space="preserve">However, </w:t>
+      </w:r>
+      <w:r>
+        <w:t xml:space="preserve">existing feature production and free association norms are not likely to capture a wide range of object uses, given that </w:t>
+      </w:r>
+      <w:r>
+        <w:t xml:space="preserve">these </w:t>
+      </w:r>
+      <w:r>
+        <w:t xml:space="preserve">norms </w:t>
+      </w:r>
+      <w:r>
+        <w:t>emphasize and object’s constituent parts</w:t>
+      </w:r>
+      <w:r>
+        <w:t xml:space="preserve"> and related concepts, </w:t>
+      </w:r>
+      <w:r>
+        <w:t xml:space="preserve">respectively, </w:t>
+      </w:r>
+      <w:r>
+        <w:t xml:space="preserve">rather than </w:t>
+      </w:r>
+      <w:r>
+        <w:t xml:space="preserve">focusing on its </w:t>
+      </w:r>
+      <w:r>
+        <w:t>inherent, actionable properties.</w:t>
+      </w:r>
+    </w:p>
+    <w:p>
+      <w:pPr>
+        <w:spacing w:after="0" w:line="480" w:lineRule="auto"/>
+        <w:ind w:firstLine="720"/>
+      </w:pPr>
+      <w:r>
+        <w:t>Given the role of sensorimotor process in knowledge acquisition</w:t>
+      </w:r>
+      <w:r>
+        <w:t xml:space="preserve"> </w:t>
       </w:r>
       <w:proofErr w:type="spellStart"/>
       <w:r>
-        <w:rPr>
-          <w:highlight w:val="cyan"/>
-        </w:rPr>
-        <w:t>Gallese</w:t>
+        <w:t>Pexman</w:t>
       </w:r>
       <w:proofErr w:type="spellEnd"/>
       <w:r>
-        <w:rPr>
-          <w:highlight w:val="cyan"/>
-        </w:rPr>
-        <w:t>, 2012</w:t>
-      </w:r>
-      <w:r>
-        <w:rPr>
-          <w:highlight w:val="cyan"/>
-        </w:rPr>
+        <w:t xml:space="preserve"> and colleagues (</w:t>
+      </w:r>
+      <w:proofErr w:type="spellStart"/>
+      <w:r>
+        <w:rPr>
+          <w:highlight w:val="cyan"/>
+        </w:rPr>
+        <w:t>Muraki</w:t>
+      </w:r>
+      <w:proofErr w:type="spellEnd"/>
+      <w:r>
+        <w:rPr>
+          <w:highlight w:val="cyan"/>
+        </w:rPr>
+        <w:t xml:space="preserve">, Siddiqui, &amp; </w:t>
+      </w:r>
+      <w:proofErr w:type="spellStart"/>
+      <w:r>
+        <w:rPr>
+          <w:highlight w:val="cyan"/>
+        </w:rPr>
+        <w:t>Pexman</w:t>
+      </w:r>
+      <w:proofErr w:type="spellEnd"/>
+      <w:r>
+        <w:rPr>
+          <w:highlight w:val="cyan"/>
+        </w:rPr>
+        <w:t>, 2022</w:t>
+      </w:r>
+      <w:r>
         <w:t xml:space="preserve">; </w:t>
       </w:r>
-      <w:r>
-        <w:t xml:space="preserve">see </w:t>
-      </w:r>
       <w:proofErr w:type="spellStart"/>
       <w:r>
         <w:rPr>
           <w:highlight w:val="cyan"/>
         </w:rPr>
-        <w:t>Barsalou</w:t>
+        <w:t>Pexman</w:t>
       </w:r>
       <w:proofErr w:type="spellEnd"/>
       <w:r>
         <w:rPr>
           <w:highlight w:val="cyan"/>
         </w:rPr>
-        <w:t>, 1999</w:t>
+        <w:t xml:space="preserve">, </w:t>
+      </w:r>
+      <w:proofErr w:type="spellStart"/>
+      <w:r>
+        <w:rPr>
+          <w:highlight w:val="cyan"/>
+        </w:rPr>
+        <w:t>Muraki</w:t>
+      </w:r>
+      <w:proofErr w:type="spellEnd"/>
+      <w:r>
+        <w:rPr>
+          <w:highlight w:val="cyan"/>
+        </w:rPr>
+        <w:t xml:space="preserve">, Sidhu, </w:t>
+      </w:r>
+      <w:proofErr w:type="spellStart"/>
+      <w:r>
+        <w:rPr>
+          <w:highlight w:val="cyan"/>
+        </w:rPr>
+        <w:t>Siakaluk</w:t>
+      </w:r>
+      <w:proofErr w:type="spellEnd"/>
+      <w:r>
+        <w:rPr>
+          <w:highlight w:val="cyan"/>
+        </w:rPr>
+        <w:t xml:space="preserve">, </w:t>
+      </w:r>
+      <w:r>
+        <w:rPr>
+          <w:highlight w:val="cyan"/>
+        </w:rPr>
+        <w:t xml:space="preserve">&amp; </w:t>
+      </w:r>
+      <w:r>
+        <w:rPr>
+          <w:highlight w:val="cyan"/>
+        </w:rPr>
+        <w:t>Yap</w:t>
+      </w:r>
+      <w:r>
+        <w:rPr>
+          <w:highlight w:val="cyan"/>
+        </w:rPr>
+        <w:t xml:space="preserve">, </w:t>
+      </w:r>
+      <w:r>
+        <w:rPr>
+          <w:highlight w:val="cyan"/>
+        </w:rPr>
+        <w:t>2019</w:t>
       </w:r>
       <w:r>
         <w:t xml:space="preserve">; </w:t>
       </w:r>
+      <w:r>
+        <w:rPr>
+          <w:highlight w:val="cyan"/>
+        </w:rPr>
+        <w:t xml:space="preserve">Tillotson, </w:t>
+      </w:r>
       <w:proofErr w:type="spellStart"/>
       <w:r>
         <w:rPr>
           <w:highlight w:val="cyan"/>
         </w:rPr>
-        <w:t>Glenberg</w:t>
+        <w:t>Siakaluk</w:t>
       </w:r>
       <w:proofErr w:type="spellEnd"/>
       <w:r>
         <w:rPr>
           <w:highlight w:val="cyan"/>
         </w:rPr>
-        <w:t xml:space="preserve">, 2015, </w:t>
-      </w:r>
-      <w:r>
-        <w:t>for reviews</w:t>
-      </w:r>
-      <w:r>
-        <w:t xml:space="preserve">). </w:t>
-      </w:r>
-      <w:r>
-        <w:t>Because sensorimotor</w:t>
-      </w:r>
-      <w:r>
-        <w:t xml:space="preserve"> systems are active </w:t>
-      </w:r>
-      <w:r>
-        <w:t>whenever individuals process their surroundings</w:t>
+        <w:t xml:space="preserve">, &amp; </w:t>
+      </w:r>
+      <w:proofErr w:type="spellStart"/>
+      <w:r>
+        <w:rPr>
+          <w:highlight w:val="cyan"/>
+        </w:rPr>
+        <w:t>Pexman</w:t>
+      </w:r>
+      <w:proofErr w:type="spellEnd"/>
+      <w:r>
+        <w:rPr>
+          <w:highlight w:val="cyan"/>
+        </w:rPr>
+        <w:t>, 2008</w:t>
+      </w:r>
+      <w:r>
+        <w:rPr>
+          <w:highlight w:val="cyan"/>
+        </w:rPr>
+        <w:t>)</w:t>
+      </w:r>
+      <w:r>
+        <w:t xml:space="preserve"> </w:t>
+      </w:r>
+      <w:r>
+        <w:t xml:space="preserve">have </w:t>
+      </w:r>
+      <w:r>
+        <w:t xml:space="preserve">attempted to quantify the degree to which individuals </w:t>
+      </w:r>
+      <w:r>
+        <w:t xml:space="preserve">perceive that they can </w:t>
+      </w:r>
+      <w:r>
+        <w:t xml:space="preserve">interact with </w:t>
+      </w:r>
+      <w:r>
+        <w:t xml:space="preserve">a variety of </w:t>
+      </w:r>
+      <w:r>
+        <w:t>objects</w:t>
+      </w:r>
+      <w:r>
+        <w:t xml:space="preserve">. Recently, </w:t>
+      </w:r>
+      <w:proofErr w:type="spellStart"/>
+      <w:r>
+        <w:t>Pexman</w:t>
+      </w:r>
+      <w:proofErr w:type="spellEnd"/>
+      <w:r>
+        <w:t xml:space="preserve"> et al. (2019)</w:t>
+      </w:r>
+      <w:r>
+        <w:t xml:space="preserve"> </w:t>
+      </w:r>
+      <w:r>
+        <w:t>colle</w:t>
+      </w:r>
+      <w:r>
+        <w:t xml:space="preserve">cted </w:t>
+      </w:r>
+      <w:r>
+        <w:t xml:space="preserve">body-object interaction </w:t>
+      </w:r>
+      <w:r>
+        <w:lastRenderedPageBreak/>
+        <w:t>ratings (BOI) for over 9000 English words</w:t>
+      </w:r>
+      <w:r>
+        <w:t>, which were</w:t>
+      </w:r>
+      <w:r>
+        <w:t xml:space="preserve"> elicited via a 1-7 scale</w:t>
+      </w:r>
+      <w:r>
+        <w:t xml:space="preserve"> such that</w:t>
+      </w:r>
+      <w:r>
+        <w:t xml:space="preserve"> higher values denotate</w:t>
+      </w:r>
+      <w:r>
+        <w:t>d a</w:t>
+      </w:r>
+      <w:r>
+        <w:t xml:space="preserve"> greater degree of</w:t>
+      </w:r>
+      <w:r>
+        <w:t xml:space="preserve"> perceived</w:t>
+      </w:r>
+      <w:r>
+        <w:t xml:space="preserve"> interactivity.</w:t>
+      </w:r>
+      <w:r>
+        <w:t xml:space="preserve"> Consistent with an emobidied cognition approach, BOI ratings have </w:t>
+      </w:r>
+      <w:r>
+        <w:t xml:space="preserve">been shown to be consistent with existing measures of semantic knowledge. </w:t>
+      </w:r>
+      <w:r>
+        <w:t>Overall, the authors</w:t>
+      </w:r>
+      <w:r>
+        <w:t xml:space="preserve"> demonstrated that </w:t>
+      </w:r>
+      <w:r>
+        <w:t>BOI was a</w:t>
+      </w:r>
+      <w:r>
+        <w:t xml:space="preserve"> strong predictor of responses in semantic decision tasks. </w:t>
+      </w:r>
+      <w:r>
+        <w:t>Specifically,</w:t>
+      </w:r>
+      <w:r>
+        <w:t xml:space="preserve"> BOI facilitated lexical decision responses derived from the English Lexicon Project (</w:t>
+      </w:r>
+      <w:proofErr w:type="spellStart"/>
+      <w:r>
+        <w:rPr>
+          <w:highlight w:val="cyan"/>
+        </w:rPr>
+        <w:t>Balota</w:t>
+      </w:r>
+      <w:proofErr w:type="spellEnd"/>
+      <w:r>
+        <w:rPr>
+          <w:highlight w:val="cyan"/>
+        </w:rPr>
+        <w:t xml:space="preserve"> et al., 2007</w:t>
+      </w:r>
+      <w:r>
+        <w:t>) and responses from the Calgary Semantic Decision Project (</w:t>
+      </w:r>
+      <w:proofErr w:type="spellStart"/>
+      <w:r>
+        <w:rPr>
+          <w:highlight w:val="cyan"/>
+        </w:rPr>
+        <w:t>Pexman</w:t>
+      </w:r>
+      <w:proofErr w:type="spellEnd"/>
+      <w:r>
+        <w:rPr>
+          <w:highlight w:val="cyan"/>
+        </w:rPr>
+        <w:t>, Heard, Lloyd, &amp; Yap</w:t>
+      </w:r>
+      <w:r>
+        <w:rPr>
+          <w:highlight w:val="cyan"/>
+        </w:rPr>
+        <w:t>, 2017</w:t>
+      </w:r>
+      <w:r>
+        <w:t xml:space="preserve">). Importantly, for both tasks, any benefits of BOI on responding were only apparent when pairs were sufficiently high in BOI (i.e., BOI ratings above the midpoint). </w:t>
+      </w:r>
+      <w:r>
+        <w:t>L</w:t>
+      </w:r>
+      <w:r>
+        <w:t xml:space="preserve">ow BOI items, which reflected more abstract concepts, </w:t>
+      </w:r>
+      <w:r>
+        <w:t xml:space="preserve">were associated with responses that were both less accurate and slower. </w:t>
+      </w:r>
+      <w:r>
+        <w:t>Separately</w:t>
       </w:r>
       <w:r>
         <w:t xml:space="preserve">, </w:t>
       </w:r>
       <w:r>
-        <w:t xml:space="preserve">the embodied </w:t>
-      </w:r>
-      <w:r>
-        <w:t>approach</w:t>
-      </w:r>
-      <w:r>
-        <w:t xml:space="preserve"> posits that </w:t>
-      </w:r>
-      <w:r>
-        <w:t>perceptual and motor experience</w:t>
+        <w:rPr>
+          <w:highlight w:val="cyan"/>
+        </w:rPr>
+        <w:t xml:space="preserve">Heard, Madan, </w:t>
+      </w:r>
+      <w:proofErr w:type="spellStart"/>
+      <w:r>
+        <w:rPr>
+          <w:highlight w:val="cyan"/>
+        </w:rPr>
+        <w:t>Protzner</w:t>
+      </w:r>
+      <w:proofErr w:type="spellEnd"/>
+      <w:r>
+        <w:rPr>
+          <w:highlight w:val="cyan"/>
+        </w:rPr>
+        <w:t>,</w:t>
+      </w:r>
+      <w:r>
+        <w:rPr>
+          <w:highlight w:val="cyan"/>
+        </w:rPr>
+        <w:t xml:space="preserve"> and </w:t>
+      </w:r>
+      <w:proofErr w:type="spellStart"/>
+      <w:r>
+        <w:rPr>
+          <w:highlight w:val="cyan"/>
+        </w:rPr>
+        <w:t>Pexman</w:t>
+      </w:r>
+      <w:proofErr w:type="spellEnd"/>
+      <w:r>
+        <w:rPr>
+          <w:highlight w:val="cyan"/>
+        </w:rPr>
+        <w:t xml:space="preserve"> (2019)</w:t>
+      </w:r>
+      <w:r>
+        <w:t xml:space="preserve"> </w:t>
+      </w:r>
+      <w:r>
+        <w:t>demonstrated t</w:t>
+      </w:r>
+      <w:r>
+        <w:t>hat when</w:t>
+      </w:r>
+      <w:r>
+        <w:t xml:space="preserve"> BOI ratings are</w:t>
+      </w:r>
+      <w:r>
+        <w:t xml:space="preserve"> combined with three</w:t>
+      </w:r>
+      <w:r>
+        <w:t xml:space="preserve"> additional</w:t>
+      </w:r>
+      <w:r>
+        <w:t xml:space="preserve"> ratings of motor dimensionality (</w:t>
+      </w:r>
+      <w:proofErr w:type="spellStart"/>
+      <w:r>
+        <w:t>graspability</w:t>
+      </w:r>
+      <w:proofErr w:type="spellEnd"/>
+      <w:r>
+        <w:t xml:space="preserve">, ease of pantomime, and number of actions), </w:t>
+      </w:r>
+      <w:r>
+        <w:t>they explain</w:t>
+      </w:r>
+      <w:r>
+        <w:t xml:space="preserve"> a greater degree of variance in semantic processing tasks than when these ratings were used alone. </w:t>
+      </w:r>
+      <w:r>
+        <w:t xml:space="preserve">Considered alongside findings from </w:t>
+      </w:r>
+      <w:proofErr w:type="spellStart"/>
+      <w:r>
+        <w:t>Pexman</w:t>
+      </w:r>
+      <w:proofErr w:type="spellEnd"/>
+      <w:r>
+        <w:t xml:space="preserve"> et al. (2019), it is evident that sensorimotor information is an important component of word meaning.</w:t>
+      </w:r>
+    </w:p>
+    <w:p>
+      <w:pPr>
+        <w:spacing w:after="0" w:line="480" w:lineRule="auto"/>
+        <w:ind w:firstLine="720"/>
+      </w:pPr>
+      <w:r>
+        <w:t xml:space="preserve">While BOI ratings </w:t>
+      </w:r>
+      <w:r>
+        <w:t xml:space="preserve">provide </w:t>
+      </w:r>
+      <w:r>
+        <w:t xml:space="preserve">researchers with </w:t>
+      </w:r>
+      <w:r>
+        <w:t>a</w:t>
+      </w:r>
+      <w:r>
+        <w:t xml:space="preserve"> useful</w:t>
+      </w:r>
+      <w:r>
+        <w:t xml:space="preserve"> tool</w:t>
+      </w:r>
+      <w:r>
+        <w:t xml:space="preserve"> for quantifying the degree to which individuals can interact </w:t>
+      </w:r>
+      <w:r>
+        <w:t>with their environment</w:t>
+      </w:r>
+      <w:r>
+        <w:t xml:space="preserve">, </w:t>
+      </w:r>
+      <w:r>
+        <w:t>we note two potential</w:t>
+      </w:r>
+      <w:r>
+        <w:t xml:space="preserve"> shortcomings which may limit their </w:t>
+      </w:r>
+      <w:r>
+        <w:t>broader use</w:t>
+      </w:r>
+      <w:r>
+        <w:t xml:space="preserve"> First,</w:t>
+      </w:r>
+      <w:r>
+        <w:t xml:space="preserve"> </w:t>
+      </w:r>
+      <w:r>
+        <w:t>because these ratings reflect the degree to which individuals can interact with an object, the</w:t>
+      </w:r>
+      <w:r>
+        <w:t>y</w:t>
+      </w:r>
+      <w:r>
+        <w:t xml:space="preserve"> are highly corelated with concreteness</w:t>
+      </w:r>
+      <w:r>
+        <w:t xml:space="preserve">. Indeed, </w:t>
+      </w:r>
+      <w:proofErr w:type="spellStart"/>
+      <w:r>
+        <w:t>Pexman</w:t>
+      </w:r>
+      <w:proofErr w:type="spellEnd"/>
+      <w:r>
+        <w:t xml:space="preserve"> et al. (2019) reported that performance on lexical tasks was only facilitated for high BOI items (e.g., </w:t>
+      </w:r>
+      <w:r>
+        <w:rPr>
+          <w:highlight w:val="cyan"/>
+        </w:rPr>
+        <w:t>EXAMPLE</w:t>
+      </w:r>
+      <w:r>
+        <w:t xml:space="preserve">). For low BOI items (e.g., </w:t>
+      </w:r>
+      <w:r>
+        <w:rPr>
+          <w:highlight w:val="cyan"/>
+        </w:rPr>
+        <w:t>EXAMPLE</w:t>
+      </w:r>
+      <w:r>
+        <w:t xml:space="preserve">), </w:t>
+      </w:r>
+      <w:r>
+        <w:t xml:space="preserve">performance decreased, as </w:t>
+      </w:r>
+      <w:r>
+        <w:t>by nature, an object must be tangible and concrete for it to facilitate</w:t>
+      </w:r>
+      <w:r>
+        <w:t xml:space="preserve"> a high degree of</w:t>
+      </w:r>
+      <w:r>
+        <w:t xml:space="preserve"> interaction.</w:t>
+      </w:r>
+      <w:r>
+        <w:t xml:space="preserve"> </w:t>
+      </w:r>
+      <w:r>
+        <w:t xml:space="preserve">Thus, BOI ratings are strongly linked to an item’s concreteness. </w:t>
+      </w:r>
+      <w:r>
+        <w:t xml:space="preserve">Second, because BOI reflects a quantitative rating, qualitative information regarding specific object uses, action properties, or </w:t>
+      </w:r>
+      <w:r>
+        <w:t xml:space="preserve">even </w:t>
+      </w:r>
+      <w:r>
+        <w:t xml:space="preserve">the context in which certain actions may occur is unavailable. </w:t>
+      </w:r>
+      <w:r>
+        <w:t xml:space="preserve">While quantifying the degree of interactivity is </w:t>
+      </w:r>
+      <w:r>
+        <w:t xml:space="preserve">critical </w:t>
+      </w:r>
+      <w:r>
+        <w:t xml:space="preserve">given the connection between sensorimotor experience </w:t>
+      </w:r>
+      <w:r>
+        <w:lastRenderedPageBreak/>
+        <w:t xml:space="preserve">and knowledge </w:t>
+      </w:r>
+      <w:r>
+        <w:rPr>
+          <w:highlight w:val="cyan"/>
+        </w:rPr>
+        <w:t>(CITE)</w:t>
+      </w:r>
+      <w:r>
+        <w:t>, understanding</w:t>
+      </w:r>
+      <w:r>
+        <w:t xml:space="preserve"> the</w:t>
+      </w:r>
+      <w:r>
+        <w:t xml:space="preserve"> various contexts which</w:t>
+      </w:r>
+      <w:r>
+        <w:t xml:space="preserve"> </w:t>
+      </w:r>
+      <w:r>
+        <w:t>may</w:t>
+      </w:r>
+      <w:r>
+        <w:t xml:space="preserve"> facilitate </w:t>
+      </w:r>
+      <w:r>
+        <w:t xml:space="preserve">or inhibit </w:t>
+      </w:r>
+      <w:r>
+        <w:t>interaction</w:t>
       </w:r>
       <w:r>
         <w:t>s</w:t>
       </w:r>
       <w:r>
-        <w:t xml:space="preserve"> are</w:t>
-      </w:r>
-      <w:r>
-        <w:t xml:space="preserve"> in</w:t>
-      </w:r>
-      <w:r>
-        <w:t>extricably</w:t>
-      </w:r>
-      <w:r>
-        <w:t xml:space="preserve"> linked to knowledge formation, regardless of whether</w:t>
+        <w:t xml:space="preserve"> is equally important. </w:t>
+      </w:r>
+      <w:r>
+        <w:t>Thus, relying solely upon BOI as a measure of interactivity omits qualitative information which potentially influences actions.</w:t>
+      </w:r>
+    </w:p>
+    <w:p>
+      <w:pPr>
+        <w:spacing w:after="0" w:line="480" w:lineRule="auto"/>
+        <w:rPr>
+          <w:b/>
+        </w:rPr>
+      </w:pPr>
+      <w:r>
+        <w:rPr>
+          <w:b/>
+        </w:rPr>
+        <w:t>The Present Study</w:t>
+      </w:r>
+    </w:p>
+    <w:p>
+      <w:pPr>
+        <w:spacing w:after="0" w:line="480" w:lineRule="auto"/>
+        <w:ind w:firstLine="720"/>
+      </w:pPr>
+      <w:r>
+        <w:t>Given the importance of qualitative information</w:t>
+      </w:r>
+      <w:r>
+        <w:t xml:space="preserve"> for understanding action</w:t>
+      </w:r>
+      <w:r>
+        <w:t>, the present study assess</w:t>
+      </w:r>
+      <w:r>
+        <w:t xml:space="preserve">ed object use </w:t>
+      </w:r>
+      <w:r>
+        <w:t>via</w:t>
+      </w:r>
+      <w:r>
+        <w:t xml:space="preserve"> an open-ended response format. Specifically, we framed object use in terms of perceptual affordances, such that participants </w:t>
+      </w:r>
+      <w:r>
+        <w:t>were instructed to list the</w:t>
+      </w:r>
+      <w:r>
+        <w:t xml:space="preserve"> specific ways a given object could </w:t>
+      </w:r>
+      <w:r>
+        <w:t xml:space="preserve">potentially </w:t>
+      </w:r>
+      <w:r>
+        <w:t xml:space="preserve">be used or interacted with. Importantly, we incorporated an open-ended, multiple response format, such that participants were free to provide multiple uses for each </w:t>
+      </w:r>
+      <w:r>
+        <w:t>object, rather than selecting from a set of pre-selected choices or typing a numerical rating.</w:t>
       </w:r>
       <w:r>
         <w:t xml:space="preserve"> </w:t>
       </w:r>
       <w:r>
-        <w:t xml:space="preserve">these </w:t>
-      </w:r>
-      <w:r>
-        <w:t>experience</w:t>
-      </w:r>
-      <w:r>
-        <w:t>s</w:t>
-      </w:r>
-      <w:r>
-        <w:t xml:space="preserve"> occur</w:t>
-      </w:r>
-      <w:r>
-        <w:t xml:space="preserve"> physically (i.e., actively exploring one’s environment) </w:t>
-      </w:r>
-      <w:r>
-        <w:t>or</w:t>
-      </w:r>
-      <w:r>
-        <w:t xml:space="preserve"> mentally (i.e., recollection of past experiences; e.g., </w:t>
-      </w:r>
-      <w:proofErr w:type="spellStart"/>
-      <w:r>
-        <w:rPr>
-          <w:highlight w:val="cyan"/>
-        </w:rPr>
-        <w:t>Barsalou</w:t>
-      </w:r>
-      <w:proofErr w:type="spellEnd"/>
-      <w:r>
-        <w:rPr>
-          <w:highlight w:val="cyan"/>
-        </w:rPr>
-        <w:t>, 2008</w:t>
-      </w:r>
-      <w:r>
-        <w:t>).</w:t>
+        <w:t>Thus, object use was captured using a method similar to feature production and free association tasks. As a result, we were able</w:t>
+      </w:r>
+      <w:r>
+        <w:t xml:space="preserve"> to capture a wide range of information, </w:t>
+      </w:r>
+      <w:r>
+        <w:t xml:space="preserve">which </w:t>
+      </w:r>
+      <w:r>
+        <w:t>maximiz</w:t>
+      </w:r>
+      <w:r>
+        <w:t>ed</w:t>
+      </w:r>
+      <w:r>
+        <w:t xml:space="preserve"> the potential number of affordance</w:t>
+      </w:r>
+      <w:r>
+        <w:t>s that could be</w:t>
+      </w:r>
+      <w:r>
+        <w:t xml:space="preserve"> captured for each object.</w:t>
       </w:r>
       <w:r>
         <w:t xml:space="preserve"> </w:t>
       </w:r>
-      <w:r>
-        <w:t>As such</w:t>
-      </w:r>
-      <w:r>
-        <w:t xml:space="preserve">, understanding an object’s </w:t>
-      </w:r>
-      <w:r>
-        <w:t>interactive</w:t>
-      </w:r>
-      <w:r>
-        <w:t xml:space="preserve"> properties (i.e., </w:t>
-      </w:r>
-      <w:r>
-        <w:t xml:space="preserve">its </w:t>
-      </w:r>
-      <w:r>
-        <w:rPr>
-          <w:i/>
-        </w:rPr>
-        <w:t>affordances</w:t>
-      </w:r>
-      <w:r>
-        <w:t xml:space="preserve">; Gibson, </w:t>
-      </w:r>
-      <w:r>
-        <w:rPr>
-          <w:highlight w:val="cyan"/>
-        </w:rPr>
-        <w:t>1977</w:t>
-      </w:r>
-      <w:r>
-        <w:t xml:space="preserve">) is critical </w:t>
-      </w:r>
-      <w:r>
-        <w:t xml:space="preserve">for understanding of its </w:t>
-      </w:r>
-      <w:r>
-        <w:t>meaning.</w:t>
-      </w:r>
-      <w:r>
-        <w:t xml:space="preserve"> </w:t>
-      </w:r>
-      <w:r>
-        <w:t>Un</w:t>
-      </w:r>
-      <w:r>
-        <w:t>like semantic</w:t>
-      </w:r>
-      <w:r>
-        <w:t xml:space="preserve"> and associative-based measures</w:t>
-      </w:r>
-      <w:r>
-        <w:t xml:space="preserve">, affordances </w:t>
-      </w:r>
-      <w:r>
-        <w:t xml:space="preserve">depict the various </w:t>
-      </w:r>
-      <w:r>
-        <w:t xml:space="preserve">interactive relationships </w:t>
-      </w:r>
-      <w:r>
-        <w:t>existing</w:t>
-      </w:r>
-      <w:r>
-        <w:t xml:space="preserve"> between actor</w:t>
-      </w:r>
-      <w:r>
-        <w:t>s</w:t>
-      </w:r>
-      <w:r>
-        <w:t xml:space="preserve"> and object</w:t>
-      </w:r>
-      <w:r>
-        <w:t>s and may reflect a variety of common and less common actions (e.g., a chair affords sitting but also standing upon to reach an object).</w:t>
-      </w:r>
-      <w:r>
-        <w:t xml:space="preserve"> </w:t>
-      </w:r>
-      <w:r>
-        <w:t xml:space="preserve">However, </w:t>
-      </w:r>
-      <w:r>
-        <w:t>existing feature production and free association norms are not likely to capture a wide range of object uses, given that that focus of these norms is on features and related concepts, rather than inherent, actionable properties.</w:t>
-      </w:r>
     </w:p>
     <w:p>
       <w:pPr>
@@ -1407,267 +2122,52 @@
         <w:ind w:firstLine="720"/>
       </w:pPr>
       <w:r>
-        <w:t xml:space="preserve">Recently, </w:t>
-      </w:r>
-      <w:proofErr w:type="spellStart"/>
-      <w:r>
-        <w:rPr>
-          <w:highlight w:val="cyan"/>
-        </w:rPr>
-        <w:t>Pexman</w:t>
-      </w:r>
-      <w:proofErr w:type="spellEnd"/>
-      <w:r>
-        <w:rPr>
-          <w:highlight w:val="cyan"/>
-        </w:rPr>
-        <w:t xml:space="preserve">, </w:t>
-      </w:r>
-      <w:proofErr w:type="spellStart"/>
-      <w:r>
-        <w:rPr>
-          <w:highlight w:val="cyan"/>
-        </w:rPr>
-        <w:t>Muraki</w:t>
-      </w:r>
-      <w:proofErr w:type="spellEnd"/>
-      <w:r>
-        <w:rPr>
-          <w:highlight w:val="cyan"/>
-        </w:rPr>
-        <w:t xml:space="preserve">, Sidhu, </w:t>
-      </w:r>
-      <w:proofErr w:type="spellStart"/>
-      <w:r>
-        <w:rPr>
-          <w:highlight w:val="cyan"/>
-        </w:rPr>
-        <w:t>Siakaluk</w:t>
-      </w:r>
-      <w:proofErr w:type="spellEnd"/>
-      <w:r>
-        <w:rPr>
-          <w:highlight w:val="cyan"/>
-        </w:rPr>
-        <w:t xml:space="preserve">, </w:t>
-      </w:r>
-      <w:r>
-        <w:rPr>
-          <w:highlight w:val="cyan"/>
-        </w:rPr>
-        <w:t xml:space="preserve">and </w:t>
-      </w:r>
-      <w:r>
-        <w:rPr>
-          <w:highlight w:val="cyan"/>
-        </w:rPr>
-        <w:t>Yap</w:t>
-      </w:r>
-      <w:r>
-        <w:rPr>
-          <w:highlight w:val="cyan"/>
-        </w:rPr>
-        <w:t xml:space="preserve"> (</w:t>
-      </w:r>
-      <w:r>
-        <w:rPr>
-          <w:highlight w:val="cyan"/>
-        </w:rPr>
-        <w:t>2019</w:t>
-      </w:r>
-      <w:r>
-        <w:rPr>
-          <w:highlight w:val="cyan"/>
-        </w:rPr>
-        <w:t>)</w:t>
-      </w:r>
-      <w:r>
-        <w:t xml:space="preserve"> </w:t>
-      </w:r>
-      <w:r>
-        <w:t xml:space="preserve">attempted to quantify the degree to which individuals can interact with objects in their environment by collecting body-object interaction ratings (BOI) for over 9000 English words. These ratings </w:t>
-      </w:r>
-      <w:r>
-        <w:t xml:space="preserve">were elicited via a 1-7 scale, such that higher </w:t>
-      </w:r>
-      <w:r>
-        <w:t>value</w:t>
-      </w:r>
-      <w:r>
-        <w:t>s denotate</w:t>
-      </w:r>
-      <w:r>
-        <w:t xml:space="preserve"> </w:t>
-      </w:r>
-      <w:r>
-        <w:t xml:space="preserve">greater degrees of interactivity. BOI ratings </w:t>
-      </w:r>
-      <w:r>
-        <w:t xml:space="preserve">therefore </w:t>
-      </w:r>
-      <w:r>
-        <w:t xml:space="preserve">reflect the ease with which </w:t>
-      </w:r>
-      <w:r>
-        <w:t xml:space="preserve">individuals perceive that they can use an object. </w:t>
-      </w:r>
-      <w:r>
-        <w:t xml:space="preserve">Overall, these ratings have been shown to be consistent </w:t>
-      </w:r>
-      <w:r>
-        <w:lastRenderedPageBreak/>
-        <w:t xml:space="preserve">with existing measures of semantic knowledge. For example, </w:t>
-      </w:r>
-      <w:proofErr w:type="spellStart"/>
-      <w:r>
-        <w:t>Pexman</w:t>
-      </w:r>
-      <w:proofErr w:type="spellEnd"/>
-      <w:r>
-        <w:t xml:space="preserve"> et al. demonstrated that BOI ratings were strong predictors of responses in semantic decision tasks. Similarly, </w:t>
-      </w:r>
-      <w:r>
-        <w:rPr>
-          <w:highlight w:val="cyan"/>
-        </w:rPr>
-        <w:t xml:space="preserve">Heard, Madan, </w:t>
-      </w:r>
-      <w:proofErr w:type="spellStart"/>
-      <w:r>
-        <w:rPr>
-          <w:highlight w:val="cyan"/>
-        </w:rPr>
-        <w:t>Protzner</w:t>
-      </w:r>
-      <w:proofErr w:type="spellEnd"/>
-      <w:r>
-        <w:rPr>
-          <w:highlight w:val="cyan"/>
-        </w:rPr>
-        <w:t>,</w:t>
-      </w:r>
-      <w:r>
-        <w:rPr>
-          <w:highlight w:val="cyan"/>
-        </w:rPr>
-        <w:t xml:space="preserve"> and </w:t>
-      </w:r>
-      <w:proofErr w:type="spellStart"/>
-      <w:r>
-        <w:rPr>
-          <w:highlight w:val="cyan"/>
-        </w:rPr>
-        <w:t>Pexman</w:t>
-      </w:r>
-      <w:proofErr w:type="spellEnd"/>
-      <w:r>
-        <w:rPr>
-          <w:highlight w:val="cyan"/>
-        </w:rPr>
-        <w:t xml:space="preserve"> (2019)</w:t>
-      </w:r>
-      <w:r>
-        <w:t xml:space="preserve"> found that when combined with three ratings of motor dimensionality (</w:t>
-      </w:r>
-      <w:proofErr w:type="spellStart"/>
-      <w:r>
-        <w:t>graspability</w:t>
-      </w:r>
-      <w:proofErr w:type="spellEnd"/>
-      <w:r>
-        <w:t>, ease of pantomime, and number of actions), BOI ratings explained a greater degree of variance in semantic processing tasks than when these ratings were used alone. Thus, research employing BOI ratings provides further evidence that both interactivity and sensorimotor processes are critical components of semantic processing.</w:t>
-      </w:r>
-    </w:p>
-    <w:p>
-      <w:pPr>
-        <w:spacing w:after="0" w:line="480" w:lineRule="auto"/>
-        <w:ind w:firstLine="720"/>
-      </w:pPr>
-      <w:r>
-        <w:t xml:space="preserve">While BOI ratings </w:t>
-      </w:r>
-      <w:r>
-        <w:t>are highly robust provide a</w:t>
-      </w:r>
-      <w:r>
-        <w:t xml:space="preserve"> useful</w:t>
-      </w:r>
-      <w:r>
-        <w:t xml:space="preserve"> tool</w:t>
-      </w:r>
-      <w:r>
-        <w:t xml:space="preserve"> for quantifying the degree to which individuals can interact </w:t>
-      </w:r>
-      <w:r>
-        <w:t>with their environment</w:t>
-      </w:r>
-      <w:r>
-        <w:t xml:space="preserve">, </w:t>
-      </w:r>
-      <w:r>
-        <w:t>we note two potential</w:t>
-      </w:r>
-      <w:r>
-        <w:t xml:space="preserve"> shortcomings which may limit their effectiveness. First, because these ratings reflect the degree to which individuals can interact with an object, the are highly corelated with concreteness </w:t>
-      </w:r>
-      <w:r>
-        <w:rPr>
-          <w:highlight w:val="cyan"/>
-        </w:rPr>
-        <w:t>(CITE)</w:t>
-      </w:r>
-      <w:r>
-        <w:t>. This is because by nature, an object must be tangible and concrete for it to facilitate</w:t>
-      </w:r>
-      <w:r>
-        <w:t xml:space="preserve"> a high degree of</w:t>
-      </w:r>
-      <w:r>
-        <w:t xml:space="preserve"> interaction.</w:t>
-      </w:r>
-      <w:r>
-        <w:t xml:space="preserve"> Second, because BOI reflects a quantitative rating, qualitative information regarding specific object uses, action properties, or the context in which certain actions may occur is currently unavailable. As such, an alternate approach to obtain qualitative information regarding affordances would be to employ an open-ended response format in which participants asked to freely report potentially object uses, rather than simply rating interactivity.</w:t>
-      </w:r>
-    </w:p>
-    <w:p>
-      <w:pPr>
-        <w:spacing w:after="0" w:line="480" w:lineRule="auto"/>
-        <w:rPr>
-          <w:b/>
-        </w:rPr>
-      </w:pPr>
-      <w:r>
-        <w:rPr>
-          <w:b/>
-        </w:rPr>
-        <w:t>The Present Study</w:t>
-      </w:r>
-    </w:p>
-    <w:p>
-      <w:pPr>
-        <w:spacing w:after="0" w:line="480" w:lineRule="auto"/>
-      </w:pPr>
-      <w:r>
-        <w:t xml:space="preserve"> </w:t>
-      </w:r>
-      <w:r>
-        <w:tab/>
-        <w:t xml:space="preserve">Given the </w:t>
-      </w:r>
-      <w:r>
-        <w:t>[GOAL OF THE PRESENT STUDY]</w:t>
-      </w:r>
-      <w:r>
-        <w:t xml:space="preserve"> </w:t>
-      </w:r>
-      <w:r>
-        <w:t xml:space="preserve">In the following sections, we first detail the creation of the affordance norm dataset and an interactive portal designed to facilitate exploration of the final norm set. We then discuss a series of analyses which </w:t>
-      </w:r>
-      <w:r>
-        <w:rPr>
-          <w:highlight w:val="yellow"/>
-        </w:rPr>
-        <w:t>[WHAT DID THEY DO?]</w:t>
+        <w:t xml:space="preserve">In the following sections, we first detail the creation of the affordance norm dataset and </w:t>
+      </w:r>
+      <w:r>
+        <w:t xml:space="preserve">describe </w:t>
+      </w:r>
+      <w:r>
+        <w:t xml:space="preserve">an interactive </w:t>
+      </w:r>
+      <w:r>
+        <w:t>web-</w:t>
+      </w:r>
+      <w:r>
+        <w:t xml:space="preserve">portal </w:t>
+      </w:r>
+      <w:r>
+        <w:t xml:space="preserve">which was </w:t>
+      </w:r>
+      <w:r>
+        <w:t xml:space="preserve">designed to facilitate </w:t>
+      </w:r>
+      <w:r>
+        <w:t xml:space="preserve">the </w:t>
+      </w:r>
+      <w:r>
+        <w:t>use</w:t>
+      </w:r>
+      <w:r>
+        <w:t xml:space="preserve"> of </w:t>
+      </w:r>
+      <w:r>
+        <w:t>this dataset</w:t>
+      </w:r>
+      <w:r>
+        <w:t xml:space="preserve">. We then </w:t>
+      </w:r>
+      <w:r>
+        <w:t>discuss</w:t>
+      </w:r>
+      <w:r>
+        <w:t xml:space="preserve"> a series of a</w:t>
+      </w:r>
+      <w:r>
+        <w:t xml:space="preserve">nalyses which </w:t>
+      </w:r>
+      <w:r>
+        <w:t xml:space="preserve">compare affordance measures generated from this dataset with existing measures of meaning (e.g., free association and feature production norms), BOI ratings, and several lexical variables (e.g., concreteness, age-of-acquisition, etc.). </w:t>
       </w:r>
     </w:p>
     <w:p>
@@ -1712,99 +2212,102 @@
           <w:b/>
           <w:bCs/>
         </w:rPr>
+        <w:tab/>
+      </w:r>
+      <w:r>
+        <w:t>We recruited 3156 p</w:t>
+      </w:r>
+      <w:r>
+        <w:t xml:space="preserve">articipants </w:t>
+      </w:r>
+      <w:r>
+        <w:t xml:space="preserve">from </w:t>
+      </w:r>
+      <w:r>
+        <w:t>two</w:t>
+      </w:r>
+      <w:r>
+        <w:t xml:space="preserve"> general </w:t>
+      </w:r>
+      <w:r>
+        <w:t xml:space="preserve">settings. First, </w:t>
+      </w:r>
+      <w:r>
+        <w:t>2399</w:t>
+      </w:r>
+      <w:r>
+        <w:t xml:space="preserve"> undergraduate students were recruited from </w:t>
+      </w:r>
+      <w:r>
+        <w:t>9</w:t>
+      </w:r>
+      <w:r>
+        <w:t xml:space="preserve"> universities </w:t>
+      </w:r>
+      <w:r>
+        <w:t xml:space="preserve">located </w:t>
+      </w:r>
+      <w:r>
+        <w:t xml:space="preserve">within the </w:t>
+      </w:r>
+      <w:r>
+        <w:t>north</w:t>
+      </w:r>
+      <w:r>
+        <w:t>eastern</w:t>
+      </w:r>
+      <w:r>
+        <w:t>, midwestern,</w:t>
+      </w:r>
+      <w:r>
+        <w:t xml:space="preserve"> and southern United States</w:t>
+      </w:r>
+      <w:r>
+        <w:t>. The remaining 757</w:t>
+      </w:r>
+      <w:r>
+        <w:t xml:space="preserve"> participants </w:t>
+      </w:r>
+      <w:r>
+        <w:t>completed the study online via</w:t>
+      </w:r>
+      <w:r>
+        <w:t xml:space="preserve"> Prolific (www.Prolific.co). </w:t>
+      </w:r>
+      <w:r>
+        <w:t xml:space="preserve">Table </w:t>
+      </w:r>
+      <w:r>
+        <w:t>1</w:t>
+      </w:r>
+      <w:r>
+        <w:t xml:space="preserve"> displays </w:t>
+      </w:r>
+      <w:r>
+        <w:t>final</w:t>
+      </w:r>
+      <w:r>
+        <w:t xml:space="preserve"> </w:t>
+      </w:r>
+      <w:r>
+        <w:rPr>
+          <w:i/>
+          <w:iCs/>
+        </w:rPr>
+        <w:t>n</w:t>
+      </w:r>
+      <w:r>
+        <w:t>s for each testing site</w:t>
+      </w:r>
+      <w:r>
+        <w:t xml:space="preserve"> following cleaning. </w:t>
+      </w:r>
+      <w:r>
+        <w:t xml:space="preserve">All university students completed the study in </w:t>
+      </w:r>
+      <w:r>
         <w:lastRenderedPageBreak/>
-        <w:tab/>
-      </w:r>
-      <w:r>
-        <w:t>We recruited 3156 p</w:t>
-      </w:r>
-      <w:r>
-        <w:t xml:space="preserve">articipants </w:t>
-      </w:r>
-      <w:r>
-        <w:t xml:space="preserve">from </w:t>
-      </w:r>
-      <w:r>
-        <w:t>two</w:t>
-      </w:r>
-      <w:r>
-        <w:t xml:space="preserve"> general </w:t>
-      </w:r>
-      <w:r>
-        <w:t xml:space="preserve">settings. First, </w:t>
-      </w:r>
-      <w:r>
-        <w:t>2399</w:t>
-      </w:r>
-      <w:r>
-        <w:t xml:space="preserve"> undergraduate students were recruited from </w:t>
-      </w:r>
-      <w:r>
-        <w:t>9</w:t>
-      </w:r>
-      <w:r>
-        <w:t xml:space="preserve"> universities </w:t>
-      </w:r>
-      <w:r>
-        <w:t xml:space="preserve">located </w:t>
-      </w:r>
-      <w:r>
-        <w:t xml:space="preserve">within the </w:t>
-      </w:r>
-      <w:r>
-        <w:t>north</w:t>
-      </w:r>
-      <w:r>
-        <w:t>eastern</w:t>
-      </w:r>
-      <w:r>
-        <w:t>, midwestern,</w:t>
-      </w:r>
-      <w:r>
-        <w:t xml:space="preserve"> and southern United States</w:t>
-      </w:r>
-      <w:r>
-        <w:t>. The remaining 757</w:t>
-      </w:r>
-      <w:r>
-        <w:t xml:space="preserve"> participants </w:t>
-      </w:r>
-      <w:r>
-        <w:t>completed the study online via</w:t>
-      </w:r>
-      <w:r>
-        <w:t xml:space="preserve"> Prolific (www.Prolific.co). </w:t>
-      </w:r>
-      <w:r>
-        <w:t xml:space="preserve">Table </w:t>
-      </w:r>
-      <w:r>
-        <w:t>1</w:t>
-      </w:r>
-      <w:r>
-        <w:t xml:space="preserve"> displays </w:t>
-      </w:r>
-      <w:r>
-        <w:t>final</w:t>
-      </w:r>
-      <w:r>
-        <w:t xml:space="preserve"> </w:t>
-      </w:r>
-      <w:r>
-        <w:rPr>
-          <w:i/>
-          <w:iCs/>
-        </w:rPr>
-        <w:t>n</w:t>
-      </w:r>
-      <w:r>
-        <w:t>s for each testing site</w:t>
-      </w:r>
-      <w:r>
-        <w:t xml:space="preserve"> following cleaning. </w:t>
-      </w:r>
-      <w:r>
-        <w:t xml:space="preserve">All university students completed the study in exchange for partial course credit, while Prolific participants were compensated at a rate of </w:t>
+        <w:t xml:space="preserve">exchange for partial course credit, while Prolific participants were compensated at a rate of </w:t>
       </w:r>
       <w:r>
         <w:t>$3.00 per 20-minute session</w:t>
@@ -2164,12 +2667,7 @@
         <w:t xml:space="preserve"> a series of object words</w:t>
       </w:r>
       <w:r>
-        <w:t xml:space="preserve"> and that they would be required to list as many use</w:t>
-      </w:r>
-      <w:bookmarkStart w:id="7" w:name="_GoBack"/>
-      <w:bookmarkEnd w:id="7"/>
-      <w:r>
-        <w:t xml:space="preserve">s for each object as they could reasonably generate. </w:t>
+        <w:t xml:space="preserve"> and that they would be required to list as many uses for each object as they could reasonably generate. </w:t>
       </w:r>
       <w:r>
         <w:t xml:space="preserve">Participants were </w:t>
@@ -2178,98 +2676,95 @@
         <w:t>reminded that a single object typically has multiple uses</w:t>
       </w:r>
       <w:r>
-        <w:t xml:space="preserve"> and were encouraged to list </w:t>
-      </w:r>
+        <w:t xml:space="preserve"> and were encouraged to list multiple object uses when possible.</w:t>
+      </w:r>
+      <w:r>
+        <w:t xml:space="preserve"> </w:t>
+      </w:r>
+      <w:r>
+        <w:t>To illustrate this point, t</w:t>
+      </w:r>
+      <w:r>
+        <w:t xml:space="preserve">he word </w:t>
+      </w:r>
+      <w:r>
+        <w:rPr>
+          <w:i/>
+          <w:iCs/>
+        </w:rPr>
+        <w:t>ball</w:t>
+      </w:r>
+      <w:r>
+        <w:t xml:space="preserve"> was provided as an example, with </w:t>
+      </w:r>
+      <w:r>
+        <w:rPr>
+          <w:i/>
+          <w:iCs/>
+        </w:rPr>
+        <w:t>throw</w:t>
+      </w:r>
+      <w:r>
+        <w:t xml:space="preserve">, </w:t>
+      </w:r>
+      <w:r>
+        <w:rPr>
+          <w:i/>
+          <w:iCs/>
+        </w:rPr>
+        <w:t>bounce</w:t>
+      </w:r>
+      <w:r>
+        <w:t xml:space="preserve">, and </w:t>
+      </w:r>
+      <w:r>
+        <w:rPr>
+          <w:i/>
+          <w:iCs/>
+        </w:rPr>
+        <w:t>step on</w:t>
+      </w:r>
+      <w:r>
+        <w:t xml:space="preserve"> all provided as examples of po</w:t>
+      </w:r>
+      <w:r>
+        <w:t>tential</w:t>
+      </w:r>
+      <w:r>
+        <w:t xml:space="preserve"> affordances. The </w:t>
+      </w:r>
+      <w:r>
+        <w:t xml:space="preserve">complete </w:t>
+      </w:r>
+      <w:r>
+        <w:t xml:space="preserve">set of instructions </w:t>
+      </w:r>
+      <w:r>
+        <w:t>is available</w:t>
+      </w:r>
+      <w:r>
+        <w:t xml:space="preserve"> </w:t>
+      </w:r>
+      <w:r>
+        <w:t>at [</w:t>
+      </w:r>
+      <w:r>
+        <w:rPr>
+          <w:highlight w:val="green"/>
+        </w:rPr>
+        <w:t>OSF link</w:t>
+      </w:r>
+      <w:r>
+        <w:t xml:space="preserve">]. </w:t>
+      </w:r>
+    </w:p>
+    <w:p>
+      <w:pPr>
+        <w:spacing w:after="0" w:line="480" w:lineRule="auto"/>
+        <w:ind w:firstLine="720"/>
+      </w:pPr>
       <w:r>
         <w:lastRenderedPageBreak/>
-        <w:t>multiple object uses when possible.</w:t>
-      </w:r>
-      <w:r>
-        <w:t xml:space="preserve"> </w:t>
-      </w:r>
-      <w:r>
-        <w:t>To illustrate this point, t</w:t>
-      </w:r>
-      <w:r>
-        <w:t xml:space="preserve">he word </w:t>
-      </w:r>
-      <w:r>
-        <w:rPr>
-          <w:i/>
-          <w:iCs/>
-        </w:rPr>
-        <w:t>ball</w:t>
-      </w:r>
-      <w:r>
-        <w:t xml:space="preserve"> was provided as an example, with </w:t>
-      </w:r>
-      <w:r>
-        <w:rPr>
-          <w:i/>
-          <w:iCs/>
-        </w:rPr>
-        <w:t>throw</w:t>
-      </w:r>
-      <w:r>
-        <w:t xml:space="preserve">, </w:t>
-      </w:r>
-      <w:r>
-        <w:rPr>
-          <w:i/>
-          <w:iCs/>
-        </w:rPr>
-        <w:t>bounce</w:t>
-      </w:r>
-      <w:r>
-        <w:t xml:space="preserve">, and </w:t>
-      </w:r>
-      <w:r>
-        <w:rPr>
-          <w:i/>
-          <w:iCs/>
-        </w:rPr>
-        <w:t>step on</w:t>
-      </w:r>
-      <w:r>
-        <w:t xml:space="preserve"> all provided as examples of po</w:t>
-      </w:r>
-      <w:r>
-        <w:t>tential</w:t>
-      </w:r>
-      <w:r>
-        <w:t xml:space="preserve"> affordances. The </w:t>
-      </w:r>
-      <w:r>
-        <w:t xml:space="preserve">complete </w:t>
-      </w:r>
-      <w:r>
-        <w:t xml:space="preserve">set of instructions </w:t>
-      </w:r>
-      <w:r>
-        <w:t>is available</w:t>
-      </w:r>
-      <w:r>
-        <w:t xml:space="preserve"> </w:t>
-      </w:r>
-      <w:r>
-        <w:t>at [</w:t>
-      </w:r>
-      <w:r>
-        <w:rPr>
-          <w:highlight w:val="green"/>
-        </w:rPr>
-        <w:t>OSF link</w:t>
-      </w:r>
-      <w:r>
-        <w:t xml:space="preserve">]. </w:t>
-      </w:r>
-    </w:p>
-    <w:p>
-      <w:pPr>
-        <w:spacing w:after="0" w:line="480" w:lineRule="auto"/>
-        <w:ind w:firstLine="720"/>
-      </w:pPr>
-      <w:r>
         <w:t xml:space="preserve">After receiving </w:t>
       </w:r>
       <w:r>
@@ -2547,11 +3042,7 @@
         <w:t xml:space="preserve">the calculation of two affordance measures: Affordance Strength (AFS) and Affordance Set Size (AFFS). Given both the predicted size of the final dataset and because data collection </w:t>
       </w:r>
       <w:r>
-        <w:t xml:space="preserve">occurred in </w:t>
-      </w:r>
-      <w:r>
-        <w:lastRenderedPageBreak/>
-        <w:t xml:space="preserve">waves </w:t>
+        <w:t xml:space="preserve">occurred in waves </w:t>
       </w:r>
       <w:r>
         <w:t xml:space="preserve">across multiple </w:t>
@@ -2633,6 +3124,7 @@
           <w:i/>
           <w:iCs/>
         </w:rPr>
+        <w:lastRenderedPageBreak/>
         <w:t>Cleaning the Raw</w:t>
       </w:r>
       <w:r>
@@ -2947,137 +3439,164 @@
         <w:t>account for</w:t>
       </w:r>
       <w:r>
-        <w:t xml:space="preserve"> two </w:t>
+        <w:t xml:space="preserve"> two potential issues. First,</w:t>
+      </w:r>
+      <w:r>
+        <w:t xml:space="preserve"> </w:t>
+      </w:r>
+      <w:r>
+        <w:t xml:space="preserve">as noted in the </w:t>
+      </w:r>
+      <w:r>
+        <w:rPr>
+          <w:i/>
+          <w:iCs/>
+        </w:rPr>
+        <w:t>Procedure</w:t>
+      </w:r>
+      <w:r>
+        <w:t xml:space="preserve">, participants entered their responses into a textbox, which allowed </w:t>
+      </w:r>
+      <w:r>
+        <w:t>them</w:t>
+      </w:r>
+      <w:r>
+        <w:t xml:space="preserve"> to list multiple affordances for each cue. However, participants often included extra spacing and tabs in addition to using a comma to separate affordance entries. Thus, the tokenization </w:t>
       </w:r>
       <w:r>
         <w:lastRenderedPageBreak/>
-        <w:t>potential issues. First,</w:t>
+        <w:t>process removed any additional spacing and punctuation. Second, affordance phrases often contained multiple affordances, in addition to other context specific words (e.g., nouns and adjectives) which may also contain important information regarding object use. By splitting phrases into separate lines in the dataset, we</w:t>
+      </w:r>
+      <w:r>
+        <w:t xml:space="preserve"> were</w:t>
+      </w:r>
+      <w:r>
+        <w:t xml:space="preserve"> able to compare </w:t>
+      </w:r>
+      <w:commentRangeStart w:id="7"/>
+      <w:r>
+        <w:t xml:space="preserve">base affordances </w:t>
+      </w:r>
+      <w:commentRangeEnd w:id="7"/>
+      <w:r>
+        <w:rPr>
+          <w:rStyle w:val="CommentReference"/>
+        </w:rPr>
+        <w:commentReference w:id="7"/>
+      </w:r>
+      <w:r>
+        <w:t xml:space="preserve">(often represented by verb responses) while also preserving the context in which the </w:t>
+      </w:r>
+      <w:r>
+        <w:t>affordance</w:t>
+      </w:r>
+      <w:r>
+        <w:t xml:space="preserve"> occurs.</w:t>
       </w:r>
       <w:r>
         <w:t xml:space="preserve"> </w:t>
       </w:r>
       <w:r>
-        <w:t xml:space="preserve">as noted in the </w:t>
+        <w:t xml:space="preserve">Finally, </w:t>
+      </w:r>
+      <w:r>
+        <w:t xml:space="preserve">following </w:t>
+      </w:r>
+      <w:r>
+        <w:t>the tokenization process</w:t>
+      </w:r>
+      <w:r>
+        <w:t>,</w:t>
+      </w:r>
+      <w:r>
+        <w:t xml:space="preserve"> </w:t>
+      </w:r>
+      <w:r>
+        <w:t>we omitted</w:t>
+      </w:r>
+      <w:r>
+        <w:t xml:space="preserve"> </w:t>
+      </w:r>
+      <w:r>
+        <w:t xml:space="preserve">all </w:t>
+      </w:r>
+      <w:proofErr w:type="spellStart"/>
+      <w:r>
+        <w:t>stopwords</w:t>
+      </w:r>
+      <w:proofErr w:type="spellEnd"/>
+      <w:r>
+        <w:t xml:space="preserve"> (e.g., </w:t>
       </w:r>
       <w:r>
         <w:rPr>
           <w:i/>
           <w:iCs/>
         </w:rPr>
-        <w:t>Procedure</w:t>
-      </w:r>
-      <w:r>
-        <w:t xml:space="preserve">, participants entered their responses into a textbox, which allowed </w:t>
-      </w:r>
-      <w:r>
-        <w:t>them</w:t>
-      </w:r>
-      <w:r>
-        <w:t xml:space="preserve"> to list multiple affordances for each cue. However, participants often included extra spacing and tabs in addition to using a comma to separate affordance entries. Thus, the tokenization process removed any additional spacing and punctuation. Second, affordance phrases often contained multiple affordances, in addition to other context specific words (e.g., nouns and adjectives) which may also contain important information regarding object use. By splitting phrases into separate lines in the dataset, we</w:t>
-      </w:r>
-      <w:r>
-        <w:t xml:space="preserve"> were</w:t>
-      </w:r>
-      <w:r>
-        <w:t xml:space="preserve"> able to compare </w:t>
-      </w:r>
-      <w:commentRangeStart w:id="8"/>
-      <w:r>
-        <w:t xml:space="preserve">base affordances </w:t>
-      </w:r>
-      <w:commentRangeEnd w:id="8"/>
-      <w:r>
-        <w:rPr>
-          <w:rStyle w:val="CommentReference"/>
-        </w:rPr>
-        <w:commentReference w:id="8"/>
-      </w:r>
-      <w:r>
-        <w:t xml:space="preserve">(often represented by verb responses) while also preserving the context in which the </w:t>
-      </w:r>
-      <w:r>
-        <w:t>affordance</w:t>
-      </w:r>
-      <w:r>
-        <w:t xml:space="preserve"> occurs.</w:t>
-      </w:r>
-      <w:r>
-        <w:t xml:space="preserve"> </w:t>
-      </w:r>
-      <w:r>
-        <w:t xml:space="preserve">Finally, the tokenization process allowed us to remove </w:t>
+        <w:t>the</w:t>
+      </w:r>
+      <w:r>
+        <w:t xml:space="preserve">, </w:t>
+      </w:r>
+      <w:r>
+        <w:rPr>
+          <w:i/>
+          <w:iCs/>
+        </w:rPr>
+        <w:t>of</w:t>
+      </w:r>
+      <w:r>
+        <w:t xml:space="preserve">, </w:t>
+      </w:r>
+      <w:r>
+        <w:rPr>
+          <w:i/>
+          <w:iCs/>
+        </w:rPr>
+        <w:t>but</w:t>
+      </w:r>
+      <w:r>
+        <w:t xml:space="preserve">, etc.), which were dropped </w:t>
+      </w:r>
+      <w:r>
+        <w:t xml:space="preserve">via </w:t>
+      </w:r>
+      <w:r>
+        <w:t xml:space="preserve">the </w:t>
       </w:r>
       <w:proofErr w:type="spellStart"/>
       <w:r>
+        <w:rPr>
+          <w:i/>
+          <w:iCs/>
+        </w:rPr>
         <w:t>stopwords</w:t>
       </w:r>
       <w:proofErr w:type="spellEnd"/>
       <w:r>
-        <w:t xml:space="preserve"> (e.g., </w:t>
-      </w:r>
-      <w:r>
-        <w:rPr>
-          <w:i/>
-          <w:iCs/>
-        </w:rPr>
-        <w:t>the</w:t>
-      </w:r>
-      <w:r>
-        <w:t xml:space="preserve">, </w:t>
-      </w:r>
-      <w:r>
-        <w:rPr>
-          <w:i/>
-          <w:iCs/>
-        </w:rPr>
-        <w:t>of</w:t>
-      </w:r>
-      <w:r>
-        <w:t xml:space="preserve">, </w:t>
-      </w:r>
-      <w:r>
-        <w:rPr>
-          <w:i/>
-          <w:iCs/>
-        </w:rPr>
-        <w:t>but</w:t>
-      </w:r>
-      <w:r>
-        <w:t xml:space="preserve">, etc.), which were dropped using the </w:t>
+        <w:t xml:space="preserve"> package </w:t>
+      </w:r>
+      <w:r>
+        <w:rPr>
+          <w:highlight w:val="cyan"/>
+        </w:rPr>
+        <w:t>(</w:t>
+      </w:r>
+      <w:r>
+        <w:rPr>
+          <w:highlight w:val="cyan"/>
+        </w:rPr>
+        <w:t xml:space="preserve">Benoit, </w:t>
       </w:r>
       <w:proofErr w:type="spellStart"/>
       <w:r>
         <w:rPr>
-          <w:i/>
-          <w:iCs/>
-        </w:rPr>
-        <w:t>stopwords</w:t>
+          <w:highlight w:val="cyan"/>
+        </w:rPr>
+        <w:t>Muhr</w:t>
       </w:r>
       <w:proofErr w:type="spellEnd"/>
       <w:r>
-        <w:t xml:space="preserve"> package </w:t>
-      </w:r>
-      <w:r>
-        <w:rPr>
-          <w:highlight w:val="cyan"/>
-        </w:rPr>
-        <w:t>(</w:t>
-      </w:r>
-      <w:r>
-        <w:rPr>
-          <w:highlight w:val="cyan"/>
-        </w:rPr>
-        <w:t xml:space="preserve">Benoit, </w:t>
-      </w:r>
-      <w:proofErr w:type="spellStart"/>
-      <w:r>
-        <w:rPr>
-          <w:highlight w:val="cyan"/>
-        </w:rPr>
-        <w:t>Muhr</w:t>
-      </w:r>
-      <w:proofErr w:type="spellEnd"/>
-      <w:r>
         <w:rPr>
           <w:highlight w:val="cyan"/>
         </w:rPr>
@@ -3099,8 +3618,10 @@
         <w:ind w:firstLine="720"/>
       </w:pPr>
       <w:r>
-        <w:t>Finally, a</w:t>
-      </w:r>
+        <w:t>A</w:t>
+      </w:r>
+      <w:bookmarkStart w:id="8" w:name="_GoBack"/>
+      <w:bookmarkEnd w:id="8"/>
       <w:r>
         <w:t xml:space="preserve">fter tokenizing </w:t>
       </w:r>
@@ -3375,203 +3896,412 @@
           <w:i/>
           <w:iCs/>
         </w:rPr>
+        <w:t>Building the Affordance Dataset.</w:t>
+      </w:r>
+      <w:r>
+        <w:t xml:space="preserve"> </w:t>
+      </w:r>
+      <w:r>
+        <w:t xml:space="preserve">Following the cleaning procedure, we inspected the dataset to ensure that all items had been normed by a sufficient number of participants. In doing so, we detected several low frequency </w:t>
+      </w:r>
+      <w:r>
+        <w:t>cues</w:t>
+      </w:r>
+      <w:r>
+        <w:t xml:space="preserve"> which did not receive an appropriate number of responses </w:t>
+      </w:r>
+      <w:r>
+        <w:t>(</w:t>
+      </w:r>
+      <w:r>
+        <w:rPr>
+          <w:i/>
+          <w:iCs/>
+        </w:rPr>
+        <w:t>n</w:t>
+      </w:r>
+      <w:r>
+        <w:t xml:space="preserve">s &lt; 20). </w:t>
+      </w:r>
+      <w:r>
+        <w:t>Eighty-five cues</w:t>
+      </w:r>
+      <w:r>
+        <w:t xml:space="preserve"> met </w:t>
+      </w:r>
+      <w:r>
+        <w:t xml:space="preserve">this criterion </w:t>
+      </w:r>
+      <w:r>
+        <w:t xml:space="preserve">and were subsequently dropped from the dataset. Additionally, we </w:t>
+      </w:r>
+      <w:r>
         <w:lastRenderedPageBreak/>
-        <w:t>Building the Affordance Dataset.</w:t>
+        <w:t xml:space="preserve">encountered several cue items that were spelling variations of the same object (e.g., </w:t>
+      </w:r>
+      <w:r>
+        <w:rPr>
+          <w:i/>
+          <w:iCs/>
+        </w:rPr>
+        <w:t>ax</w:t>
+      </w:r>
+      <w:r>
+        <w:t xml:space="preserve"> and </w:t>
+      </w:r>
+      <w:r>
+        <w:rPr>
+          <w:i/>
+          <w:iCs/>
+        </w:rPr>
+        <w:t>axe</w:t>
+      </w:r>
+      <w:r>
+        <w:t xml:space="preserve">) or singular and plural forms </w:t>
+      </w:r>
+      <w:r>
+        <w:t xml:space="preserve">of the same concept </w:t>
+      </w:r>
+      <w:r>
+        <w:t xml:space="preserve">(e.g., </w:t>
+      </w:r>
+      <w:r>
+        <w:rPr>
+          <w:i/>
+          <w:iCs/>
+        </w:rPr>
+        <w:t>noodle</w:t>
+      </w:r>
+      <w:r>
+        <w:t xml:space="preserve"> and </w:t>
+      </w:r>
+      <w:r>
+        <w:rPr>
+          <w:i/>
+          <w:iCs/>
+        </w:rPr>
+        <w:t>noodles</w:t>
+      </w:r>
+      <w:r>
+        <w:t xml:space="preserve">). </w:t>
+      </w:r>
+      <w:r>
+        <w:t>W</w:t>
+      </w:r>
+      <w:r>
+        <w:t xml:space="preserve">e combined </w:t>
+      </w:r>
+      <w:r>
+        <w:t xml:space="preserve">responses </w:t>
+      </w:r>
+      <w:r>
+        <w:t xml:space="preserve">across singular and plural items such that only the singular form was used, so long as </w:t>
+      </w:r>
+      <w:r>
+        <w:t xml:space="preserve">changing </w:t>
+      </w:r>
+      <w:r>
+        <w:t xml:space="preserve">an </w:t>
+      </w:r>
+      <w:r>
+        <w:t>object</w:t>
+      </w:r>
+      <w:r>
+        <w:t xml:space="preserve">’s </w:t>
+      </w:r>
+      <w:commentRangeStart w:id="9"/>
+      <w:r>
+        <w:t>plurality</w:t>
+      </w:r>
+      <w:commentRangeEnd w:id="9"/>
+      <w:r>
+        <w:rPr>
+          <w:rStyle w:val="CommentReference"/>
+        </w:rPr>
+        <w:commentReference w:id="9"/>
       </w:r>
       <w:r>
         <w:t xml:space="preserve"> </w:t>
       </w:r>
       <w:r>
-        <w:t xml:space="preserve">Following the cleaning procedure, we inspected the dataset to ensure that all items had been normed by a sufficient number of participants. In doing so, we detected several low frequency </w:t>
+        <w:t xml:space="preserve">did not substantially alter its use. After dropping low frequency </w:t>
       </w:r>
       <w:r>
         <w:t>cues</w:t>
       </w:r>
       <w:r>
-        <w:t xml:space="preserve"> which did not receive an appropriate number of responses </w:t>
-      </w:r>
-      <w:r>
-        <w:t>(</w:t>
+        <w:t xml:space="preserve"> and </w:t>
+      </w:r>
+      <w:r>
+        <w:t xml:space="preserve">correcting for plurals and alternate spellings, the final affordance dataset contained </w:t>
+      </w:r>
+      <w:r>
+        <w:t xml:space="preserve">responses to </w:t>
+      </w:r>
+      <w:r>
+        <w:t>2825</w:t>
+      </w:r>
+      <w:r>
+        <w:t xml:space="preserve"> </w:t>
+      </w:r>
+      <w:r>
+        <w:t>cue</w:t>
+      </w:r>
+      <w:r>
+        <w:t>s.</w:t>
+      </w:r>
+      <w:r>
+        <w:t xml:space="preserve"> </w:t>
+      </w:r>
+    </w:p>
+    <w:p>
+      <w:pPr>
+        <w:spacing w:after="0" w:line="480" w:lineRule="auto"/>
+        <w:ind w:firstLine="720"/>
+      </w:pPr>
+      <w:r>
+        <w:t xml:space="preserve">Next, </w:t>
+      </w:r>
+      <w:r>
+        <w:t xml:space="preserve">because affordances reflect actions, the affordance measures reported below primarily reflect verb responses. As such, we filtered the final dataset to remove all adjectives, adverbs, and interjections, which accounted for </w:t>
+      </w:r>
+      <w:r>
+        <w:rPr>
+          <w:highlight w:val="yellow"/>
+        </w:rPr>
+        <w:t>XXX</w:t>
+      </w:r>
+      <w:r>
+        <w:t xml:space="preserve"> percent of </w:t>
+      </w:r>
+      <w:r>
+        <w:t xml:space="preserve">all </w:t>
+      </w:r>
+      <w:r>
+        <w:t xml:space="preserve">participants responses. Noun responses were divided into one of two categories: Those which reflected specific object uses (e.g., responding to the cue </w:t>
       </w:r>
       <w:r>
         <w:rPr>
           <w:i/>
           <w:iCs/>
         </w:rPr>
-        <w:t>n</w:t>
-      </w:r>
-      <w:r>
-        <w:t xml:space="preserve">s &lt; 20). </w:t>
-      </w:r>
-      <w:r>
-        <w:t>Eighty-five cues</w:t>
-      </w:r>
-      <w:r>
-        <w:t xml:space="preserve"> met </w:t>
-      </w:r>
-      <w:r>
-        <w:t xml:space="preserve">this criterion </w:t>
-      </w:r>
-      <w:r>
-        <w:t xml:space="preserve">and were subsequently dropped from the dataset. Additionally, we encountered several cue items that were spelling variations of the same object (e.g., </w:t>
+        <w:t>bowl</w:t>
+      </w:r>
+      <w:r>
+        <w:t xml:space="preserve"> with </w:t>
       </w:r>
       <w:r>
         <w:rPr>
           <w:i/>
           <w:iCs/>
         </w:rPr>
-        <w:t>ax</w:t>
-      </w:r>
-      <w:r>
-        <w:t xml:space="preserve"> and </w:t>
+        <w:t>hat</w:t>
+      </w:r>
+      <w:r>
+        <w:t xml:space="preserve">, </w:t>
       </w:r>
       <w:r>
         <w:rPr>
           <w:i/>
           <w:iCs/>
         </w:rPr>
-        <w:t>axe</w:t>
-      </w:r>
-      <w:r>
-        <w:t xml:space="preserve">) or singular and plural forms </w:t>
-      </w:r>
-      <w:r>
-        <w:t xml:space="preserve">of the same concept </w:t>
-      </w:r>
-      <w:r>
-        <w:t xml:space="preserve">(e.g., </w:t>
+        <w:t xml:space="preserve">book </w:t>
+      </w:r>
+      <w:r>
+        <w:t xml:space="preserve">with </w:t>
       </w:r>
       <w:r>
         <w:rPr>
           <w:i/>
           <w:iCs/>
         </w:rPr>
-        <w:t>noodle</w:t>
-      </w:r>
-      <w:r>
-        <w:t xml:space="preserve"> and </w:t>
+        <w:t>doorstop</w:t>
+      </w:r>
+      <w:r>
+        <w:t>, etc.) and those which provided contextual information as part of a phrase (</w:t>
+      </w:r>
+      <w:r>
+        <w:t xml:space="preserve">i.e., for the cue </w:t>
       </w:r>
       <w:r>
         <w:rPr>
           <w:i/>
           <w:iCs/>
         </w:rPr>
-        <w:t>noodles</w:t>
-      </w:r>
-      <w:r>
-        <w:t xml:space="preserve">). </w:t>
-      </w:r>
-      <w:r>
-        <w:t>W</w:t>
-      </w:r>
-      <w:r>
-        <w:t xml:space="preserve">e combined </w:t>
-      </w:r>
-      <w:r>
-        <w:t xml:space="preserve">responses </w:t>
-      </w:r>
-      <w:r>
-        <w:t xml:space="preserve">across singular and plural items such that only the singular form was used, so long as </w:t>
-      </w:r>
-      <w:r>
-        <w:t xml:space="preserve">changing </w:t>
-      </w:r>
-      <w:r>
-        <w:t xml:space="preserve">an </w:t>
-      </w:r>
-      <w:r>
-        <w:t>object</w:t>
-      </w:r>
-      <w:r>
-        <w:t xml:space="preserve">’s </w:t>
-      </w:r>
-      <w:commentRangeStart w:id="9"/>
-      <w:r>
-        <w:t>plurality</w:t>
-      </w:r>
-      <w:commentRangeEnd w:id="9"/>
-      <w:r>
-        <w:rPr>
-          <w:rStyle w:val="CommentReference"/>
-        </w:rPr>
-        <w:commentReference w:id="9"/>
+        <w:t>meat</w:t>
+      </w:r>
+      <w:r>
+        <w:t xml:space="preserve">, participants might respond </w:t>
+      </w:r>
+      <w:r>
+        <w:rPr>
+          <w:i/>
+          <w:iCs/>
+        </w:rPr>
+        <w:t>cut with knife</w:t>
+      </w:r>
+      <w:r>
+        <w:t xml:space="preserve">. In this case, only the verb </w:t>
+      </w:r>
+      <w:r>
+        <w:rPr>
+          <w:i/>
+          <w:iCs/>
+        </w:rPr>
+        <w:t xml:space="preserve">cut </w:t>
+      </w:r>
+      <w:r>
+        <w:t xml:space="preserve">would be considered an affordance). We note that because participants often responded with phrases rather than individual words, most responses included at least one affordance. As such, removing all non-affordance responses removed </w:t>
+      </w:r>
+      <w:r>
+        <w:rPr>
+          <w:highlight w:val="yellow"/>
+        </w:rPr>
+        <w:t>XX</w:t>
+      </w:r>
+      <w:r>
+        <w:t xml:space="preserve"> percent of the total dataset.</w:t>
       </w:r>
       <w:r>
         <w:t xml:space="preserve"> </w:t>
       </w:r>
       <w:r>
-        <w:t xml:space="preserve">did not substantially alter its use. After dropping low frequency </w:t>
-      </w:r>
-      <w:r>
-        <w:t>cues</w:t>
-      </w:r>
-      <w:r>
-        <w:t xml:space="preserve"> and </w:t>
-      </w:r>
-      <w:r>
-        <w:t xml:space="preserve">correcting for plurals and alternate spellings, the final affordance dataset contained </w:t>
-      </w:r>
-      <w:r>
-        <w:t xml:space="preserve">responses to </w:t>
-      </w:r>
-      <w:r>
-        <w:t>2825</w:t>
+        <w:t xml:space="preserve">For completeness, a full dataset containing all participant responses, including contextual nouns, adjectives, and adverbs is available </w:t>
+      </w:r>
+      <w:r>
+        <w:t xml:space="preserve">for download </w:t>
+      </w:r>
+      <w:r>
+        <w:t>on our OSF page.</w:t>
+      </w:r>
+    </w:p>
+    <w:p>
+      <w:pPr>
+        <w:spacing w:after="0" w:line="480" w:lineRule="auto"/>
+        <w:ind w:firstLine="720"/>
+      </w:pPr>
+      <w:r>
+        <w:t xml:space="preserve">After removing all non-affordance responses, </w:t>
+      </w:r>
+      <w:r>
+        <w:t>we</w:t>
       </w:r>
       <w:r>
         <w:t xml:space="preserve"> </w:t>
       </w:r>
       <w:r>
-        <w:t>cue</w:t>
-      </w:r>
-      <w:r>
-        <w:t>s.</w:t>
+        <w:t xml:space="preserve">calculated </w:t>
+      </w:r>
+      <w:r>
+        <w:t xml:space="preserve">the sum of each unique affordance </w:t>
+      </w:r>
+      <w:r>
+        <w:t xml:space="preserve">response </w:t>
+      </w:r>
+      <w:r>
+        <w:t xml:space="preserve">to a </w:t>
+      </w:r>
+      <w:r>
+        <w:t>particular</w:t>
+      </w:r>
+      <w:r>
+        <w:t xml:space="preserve"> cue and divid</w:t>
+      </w:r>
+      <w:r>
+        <w:t>ed</w:t>
+      </w:r>
+      <w:r>
+        <w:t xml:space="preserve"> it by the </w:t>
+      </w:r>
+      <w:r>
+        <w:t>sum</w:t>
+      </w:r>
+      <w:r>
+        <w:t xml:space="preserve"> of </w:t>
+      </w:r>
+      <w:r>
+        <w:t xml:space="preserve">all </w:t>
+      </w:r>
+      <w:r>
+        <w:t xml:space="preserve">affordances that the cue received. </w:t>
+      </w:r>
+      <w:r>
+        <w:t>In doing so, our process for computing AFS mirrored that which is used to compute FAS values following free association tasks</w:t>
+      </w:r>
+      <w:r>
+        <w:t xml:space="preserve"> (e.g., Nelson et al., 2004)</w:t>
+      </w:r>
+      <w:r>
+        <w:t xml:space="preserve">. For example, if the cue </w:t>
+      </w:r>
+      <w:r>
+        <w:rPr>
+          <w:i/>
+          <w:iCs/>
+        </w:rPr>
+        <w:t>chair</w:t>
+      </w:r>
+      <w:r>
+        <w:t xml:space="preserve"> received a total of 30 responses, with 15 responses being </w:t>
+      </w:r>
+      <w:r>
+        <w:rPr>
+          <w:i/>
+          <w:iCs/>
+        </w:rPr>
+        <w:t>sit</w:t>
+      </w:r>
+      <w:r>
+        <w:t xml:space="preserve">, 10 responses being </w:t>
+      </w:r>
+      <w:r>
+        <w:rPr>
+          <w:i/>
+          <w:iCs/>
+        </w:rPr>
+        <w:t>push</w:t>
+      </w:r>
+      <w:r>
+        <w:t xml:space="preserve">, and five responses being </w:t>
+      </w:r>
+      <w:r>
+        <w:rPr>
+          <w:i/>
+          <w:iCs/>
+        </w:rPr>
+        <w:t>stand on</w:t>
+      </w:r>
+      <w:r>
+        <w:t xml:space="preserve">, the </w:t>
+      </w:r>
+      <w:r>
+        <w:t>AFS values</w:t>
       </w:r>
       <w:r>
         <w:t xml:space="preserve"> </w:t>
       </w:r>
-    </w:p>
-    <w:p>
-      <w:pPr>
-        <w:spacing w:after="0" w:line="480" w:lineRule="auto"/>
-        <w:ind w:firstLine="720"/>
-      </w:pPr>
-      <w:r>
-        <w:t xml:space="preserve">Next, </w:t>
-      </w:r>
-      <w:r>
-        <w:t xml:space="preserve">because affordances reflect actions, the affordance measures reported below primarily reflect verb responses. As such, we filtered the final dataset to remove all adjectives, adverbs, and interjections, which accounted for </w:t>
-      </w:r>
-      <w:r>
-        <w:rPr>
-          <w:highlight w:val="yellow"/>
-        </w:rPr>
-        <w:t>XXX</w:t>
-      </w:r>
-      <w:r>
-        <w:t xml:space="preserve"> percent of </w:t>
-      </w:r>
-      <w:r>
-        <w:t xml:space="preserve">all </w:t>
-      </w:r>
-      <w:r>
-        <w:t xml:space="preserve">participants responses. Noun responses were divided into one of two categories: Those which reflected specific object uses (e.g., responding to the cue </w:t>
+      <w:r>
+        <w:t>for</w:t>
+      </w:r>
+      <w:r>
+        <w:t xml:space="preserve"> </w:t>
       </w:r>
       <w:r>
         <w:rPr>
           <w:i/>
           <w:iCs/>
         </w:rPr>
-        <w:t>bowl</w:t>
-      </w:r>
-      <w:r>
-        <w:t xml:space="preserve"> with </w:t>
+        <w:t>chair</w:t>
+      </w:r>
+      <w:r>
+        <w:t xml:space="preserve"> – </w:t>
       </w:r>
       <w:r>
         <w:rPr>
           <w:i/>
           <w:iCs/>
         </w:rPr>
-        <w:t>hat</w:t>
+        <w:t>sit</w:t>
       </w:r>
       <w:r>
         <w:t xml:space="preserve">, </w:t>
@@ -3581,292 +4311,86 @@
           <w:i/>
           <w:iCs/>
         </w:rPr>
-        <w:t xml:space="preserve">book </w:t>
-      </w:r>
-      <w:r>
-        <w:t xml:space="preserve">with </w:t>
+        <w:t>chair</w:t>
+      </w:r>
+      <w:r>
+        <w:t xml:space="preserve"> – </w:t>
       </w:r>
       <w:r>
         <w:rPr>
           <w:i/>
           <w:iCs/>
         </w:rPr>
-        <w:t>doorstop</w:t>
-      </w:r>
-      <w:r>
-        <w:t>, etc.) and those which provided contextual information as part of a phrase (</w:t>
-      </w:r>
-      <w:r>
-        <w:t xml:space="preserve">i.e., for the cue </w:t>
+        <w:t>push</w:t>
+      </w:r>
+      <w:r>
+        <w:t xml:space="preserve">, and </w:t>
       </w:r>
       <w:r>
         <w:rPr>
           <w:i/>
           <w:iCs/>
         </w:rPr>
-        <w:t>meat</w:t>
-      </w:r>
-      <w:r>
-        <w:t xml:space="preserve">, participants might respond </w:t>
+        <w:t xml:space="preserve">chair – </w:t>
       </w:r>
       <w:r>
         <w:rPr>
           <w:i/>
           <w:iCs/>
         </w:rPr>
-        <w:t>cut with knife</w:t>
-      </w:r>
-      <w:r>
-        <w:t xml:space="preserve">. In this case, only the verb </w:t>
-      </w:r>
-      <w:r>
-        <w:rPr>
-          <w:i/>
-          <w:iCs/>
-        </w:rPr>
-        <w:t xml:space="preserve">cut </w:t>
-      </w:r>
-      <w:r>
-        <w:t xml:space="preserve">would be considered an affordance). We note that because participants often responded with phrases rather than individual words, most responses included at least one affordance. As such, removing all non-affordance responses removed </w:t>
-      </w:r>
-      <w:r>
-        <w:rPr>
-          <w:highlight w:val="yellow"/>
-        </w:rPr>
-        <w:t>XX</w:t>
-      </w:r>
-      <w:r>
-        <w:t xml:space="preserve"> percent of the total dataset.</w:t>
+        <w:t>stand on</w:t>
+      </w:r>
+      <w:r>
+        <w:t xml:space="preserve"> would be .50, .33, and .17, respectively. Thus, higher </w:t>
+      </w:r>
+      <w:r>
+        <w:t xml:space="preserve">levels of </w:t>
+      </w:r>
+      <w:r>
+        <w:t xml:space="preserve">AFS denote </w:t>
+      </w:r>
+      <w:r>
+        <w:t>a greater</w:t>
+      </w:r>
+      <w:r>
+        <w:t xml:space="preserve"> probability </w:t>
+      </w:r>
+      <w:r>
+        <w:t xml:space="preserve">that </w:t>
+      </w:r>
+      <w:r>
+        <w:t xml:space="preserve">a </w:t>
+      </w:r>
+      <w:r>
+        <w:t>particular affordance</w:t>
       </w:r>
       <w:r>
         <w:t xml:space="preserve"> </w:t>
       </w:r>
       <w:r>
-        <w:t xml:space="preserve">For completeness, a full dataset containing all participant responses, including contextual nouns, adjectives, and adverbs is available </w:t>
-      </w:r>
-      <w:r>
-        <w:t xml:space="preserve">for download </w:t>
-      </w:r>
-      <w:r>
-        <w:t>on our OSF page.</w:t>
-      </w:r>
-    </w:p>
-    <w:p>
-      <w:pPr>
-        <w:spacing w:after="0" w:line="480" w:lineRule="auto"/>
-        <w:ind w:firstLine="720"/>
-      </w:pPr>
-      <w:r>
-        <w:t xml:space="preserve">After removing all non-affordance responses, </w:t>
-      </w:r>
-      <w:r>
-        <w:t>we</w:t>
-      </w:r>
-      <w:r>
-        <w:t xml:space="preserve"> </w:t>
-      </w:r>
-      <w:r>
-        <w:t xml:space="preserve">calculated </w:t>
-      </w:r>
-      <w:r>
-        <w:t xml:space="preserve">the sum of each unique affordance </w:t>
-      </w:r>
-      <w:r>
-        <w:t xml:space="preserve">response </w:t>
-      </w:r>
-      <w:r>
-        <w:t xml:space="preserve">to a </w:t>
-      </w:r>
-      <w:r>
-        <w:t>particular</w:t>
-      </w:r>
-      <w:r>
-        <w:t xml:space="preserve"> cue and divid</w:t>
-      </w:r>
-      <w:r>
-        <w:t>ed</w:t>
-      </w:r>
-      <w:r>
-        <w:t xml:space="preserve"> it by the </w:t>
-      </w:r>
-      <w:r>
-        <w:t>sum</w:t>
-      </w:r>
-      <w:r>
-        <w:t xml:space="preserve"> of </w:t>
-      </w:r>
-      <w:r>
-        <w:t xml:space="preserve">all </w:t>
-      </w:r>
-      <w:r>
-        <w:t xml:space="preserve">affordances that the cue received. </w:t>
-      </w:r>
-      <w:r>
-        <w:t>In doing so, our process for computing AFS mirrored that which is used to compute FAS values following free association tasks</w:t>
-      </w:r>
-      <w:r>
-        <w:t xml:space="preserve"> (e.g., Nelson et al., 2004)</w:t>
-      </w:r>
-      <w:r>
-        <w:t xml:space="preserve">. For example, if the cue </w:t>
-      </w:r>
-      <w:r>
-        <w:rPr>
-          <w:i/>
-          <w:iCs/>
-        </w:rPr>
-        <w:t>chair</w:t>
-      </w:r>
-      <w:r>
-        <w:t xml:space="preserve"> received a total of 30 </w:t>
+        <w:t xml:space="preserve">would be </w:t>
+      </w:r>
+      <w:r>
+        <w:t xml:space="preserve">listed as a </w:t>
+      </w:r>
+      <w:r>
+        <w:t>potential</w:t>
+      </w:r>
+      <w:r>
+        <w:t xml:space="preserve"> action for a cue</w:t>
+      </w:r>
+      <w:r>
+        <w:t xml:space="preserve">, suggesting </w:t>
+      </w:r>
+      <w:r>
+        <w:t>stronger relationship between cue and affordance.</w:t>
+      </w:r>
+      <w:r>
+        <w:t xml:space="preserve"> Finally, we </w:t>
       </w:r>
       <w:r>
         <w:lastRenderedPageBreak/>
-        <w:t xml:space="preserve">responses, with 15 responses being </w:t>
-      </w:r>
-      <w:r>
-        <w:rPr>
-          <w:i/>
-          <w:iCs/>
-        </w:rPr>
-        <w:t>sit</w:t>
-      </w:r>
-      <w:r>
-        <w:t xml:space="preserve">, 10 responses being </w:t>
-      </w:r>
-      <w:r>
-        <w:rPr>
-          <w:i/>
-          <w:iCs/>
-        </w:rPr>
-        <w:t>push</w:t>
-      </w:r>
-      <w:r>
-        <w:t xml:space="preserve">, and five responses being </w:t>
-      </w:r>
-      <w:r>
-        <w:rPr>
-          <w:i/>
-          <w:iCs/>
-        </w:rPr>
-        <w:t>stand on</w:t>
-      </w:r>
-      <w:r>
-        <w:t xml:space="preserve">, the </w:t>
-      </w:r>
-      <w:r>
-        <w:t>AFS values</w:t>
-      </w:r>
-      <w:r>
-        <w:t xml:space="preserve"> </w:t>
-      </w:r>
-      <w:r>
-        <w:t>for</w:t>
-      </w:r>
-      <w:r>
-        <w:t xml:space="preserve"> </w:t>
-      </w:r>
-      <w:r>
-        <w:rPr>
-          <w:i/>
-          <w:iCs/>
-        </w:rPr>
-        <w:t>chair</w:t>
-      </w:r>
-      <w:r>
-        <w:t xml:space="preserve"> – </w:t>
-      </w:r>
-      <w:r>
-        <w:rPr>
-          <w:i/>
-          <w:iCs/>
-        </w:rPr>
-        <w:t>sit</w:t>
-      </w:r>
-      <w:r>
-        <w:t xml:space="preserve">, </w:t>
-      </w:r>
-      <w:r>
-        <w:rPr>
-          <w:i/>
-          <w:iCs/>
-        </w:rPr>
-        <w:t>chair</w:t>
-      </w:r>
-      <w:r>
-        <w:t xml:space="preserve"> – </w:t>
-      </w:r>
-      <w:r>
-        <w:rPr>
-          <w:i/>
-          <w:iCs/>
-        </w:rPr>
-        <w:t>push</w:t>
-      </w:r>
-      <w:r>
-        <w:t xml:space="preserve">, and </w:t>
-      </w:r>
-      <w:r>
-        <w:rPr>
-          <w:i/>
-          <w:iCs/>
-        </w:rPr>
-        <w:t xml:space="preserve">chair – </w:t>
-      </w:r>
-      <w:r>
-        <w:rPr>
-          <w:i/>
-          <w:iCs/>
-        </w:rPr>
-        <w:t>stand on</w:t>
-      </w:r>
-      <w:r>
-        <w:t xml:space="preserve"> would be .50, .33, and .17, respectively. Thus, higher </w:t>
-      </w:r>
-      <w:r>
-        <w:t xml:space="preserve">levels of </w:t>
-      </w:r>
-      <w:r>
-        <w:t xml:space="preserve">AFS denote </w:t>
-      </w:r>
-      <w:r>
-        <w:t>a greater</w:t>
-      </w:r>
-      <w:r>
-        <w:t xml:space="preserve"> probability </w:t>
-      </w:r>
-      <w:r>
-        <w:t xml:space="preserve">that </w:t>
-      </w:r>
-      <w:r>
-        <w:t xml:space="preserve">a </w:t>
-      </w:r>
-      <w:r>
-        <w:t>particular affordance</w:t>
-      </w:r>
-      <w:r>
-        <w:t xml:space="preserve"> </w:t>
-      </w:r>
-      <w:r>
-        <w:t xml:space="preserve">would be </w:t>
-      </w:r>
-      <w:r>
-        <w:t xml:space="preserve">listed as a </w:t>
-      </w:r>
-      <w:r>
-        <w:t>potential</w:t>
-      </w:r>
-      <w:r>
-        <w:t xml:space="preserve"> action for a cue</w:t>
-      </w:r>
-      <w:r>
-        <w:t xml:space="preserve">, suggesting </w:t>
-      </w:r>
-      <w:r>
-        <w:t>stronger relationship between cue and affordance.</w:t>
-      </w:r>
-      <w:r>
-        <w:t xml:space="preserve"> Finally, we calculated affordance set-sizes (AFSS) for each cue, which was denoted the total number of unique affordance responses for each cue item.</w:t>
+        <w:t>calculated affordance set-sizes (AFSS) for each cue, which was denoted the total number of unique affordance responses for each cue item.</w:t>
       </w:r>
       <w:r>
         <w:t xml:space="preserve"> The .csv file containing the final affordance norm dataset is available at </w:t>
@@ -4092,14 +4616,6 @@
     <w:p>
       <w:pPr>
         <w:spacing w:after="0" w:line="480" w:lineRule="auto"/>
-      </w:pPr>
-      <w:r>
-        <w:t>[WORDS HERE]</w:t>
-      </w:r>
-    </w:p>
-    <w:p>
-      <w:pPr>
-        <w:spacing w:after="0" w:line="480" w:lineRule="auto"/>
         <w:rPr>
           <w:b/>
           <w:bCs/>
@@ -4142,7 +4658,6 @@
         <w:spacing w:after="0" w:line="480" w:lineRule="auto"/>
       </w:pPr>
       <w:r>
-        <w:lastRenderedPageBreak/>
         <w:t>[WORDS HERE]</w:t>
       </w:r>
     </w:p>
@@ -4209,6 +4724,7 @@
           <w:b/>
           <w:bCs/>
         </w:rPr>
+        <w:lastRenderedPageBreak/>
         <w:t>Conclusion</w:t>
       </w:r>
     </w:p>
@@ -4245,12 +4761,101 @@
     <w:p>
       <w:pPr>
         <w:spacing w:after="0" w:line="480" w:lineRule="auto"/>
-      </w:pPr>
-      <w:r>
-        <w:rPr>
-          <w:highlight w:val="yellow"/>
-        </w:rPr>
-        <w:t>[WORDS HERE]</w:t>
+        <w:rPr>
+          <w:rFonts w:ascii="Times New Roman" w:hAnsi="Times New Roman" w:cs="Times New Roman"/>
+          <w:sz w:val="24"/>
+          <w:szCs w:val="24"/>
+        </w:rPr>
+      </w:pPr>
+      <w:r>
+        <w:rPr>
+          <w:rFonts w:ascii="Times New Roman" w:hAnsi="Times New Roman" w:cs="Times New Roman"/>
+          <w:sz w:val="24"/>
+          <w:szCs w:val="24"/>
+        </w:rPr>
+        <w:t>D</w:t>
+      </w:r>
+      <w:r>
+        <w:rPr>
+          <w:rFonts w:ascii="Times New Roman" w:hAnsi="Times New Roman" w:cs="Times New Roman"/>
+          <w:sz w:val="24"/>
+          <w:szCs w:val="24"/>
+        </w:rPr>
+        <w:t xml:space="preserve">ata for </w:t>
+      </w:r>
+      <w:r>
+        <w:rPr>
+          <w:rFonts w:ascii="Times New Roman" w:hAnsi="Times New Roman" w:cs="Times New Roman"/>
+          <w:sz w:val="24"/>
+          <w:szCs w:val="24"/>
+        </w:rPr>
+        <w:t xml:space="preserve">all analyses </w:t>
+      </w:r>
+      <w:r>
+        <w:rPr>
+          <w:rFonts w:ascii="Times New Roman" w:hAnsi="Times New Roman" w:cs="Times New Roman"/>
+          <w:sz w:val="24"/>
+          <w:szCs w:val="24"/>
+        </w:rPr>
+        <w:t>have been made available at</w:t>
+      </w:r>
+      <w:r>
+        <w:rPr>
+          <w:rFonts w:ascii="Times New Roman" w:hAnsi="Times New Roman" w:cs="Times New Roman"/>
+          <w:sz w:val="24"/>
+          <w:szCs w:val="24"/>
+        </w:rPr>
+        <w:t xml:space="preserve"> </w:t>
+      </w:r>
+      <w:r>
+        <w:rPr>
+          <w:rFonts w:ascii="Times New Roman" w:hAnsi="Times New Roman" w:cs="Times New Roman"/>
+          <w:sz w:val="24"/>
+          <w:szCs w:val="24"/>
+          <w:highlight w:val="green"/>
+        </w:rPr>
+        <w:t>[LINK]</w:t>
+      </w:r>
+      <w:r>
+        <w:rPr>
+          <w:rFonts w:ascii="Times New Roman" w:hAnsi="Times New Roman" w:cs="Times New Roman"/>
+          <w:sz w:val="24"/>
+          <w:szCs w:val="24"/>
+        </w:rPr>
+        <w:t xml:space="preserve">. The final affordance norm dataset can be accessed at </w:t>
+      </w:r>
+      <w:r>
+        <w:rPr>
+          <w:rFonts w:ascii="Times New Roman" w:hAnsi="Times New Roman" w:cs="Times New Roman"/>
+          <w:sz w:val="24"/>
+          <w:szCs w:val="24"/>
+          <w:highlight w:val="green"/>
+        </w:rPr>
+        <w:t>[LINK]</w:t>
+      </w:r>
+      <w:r>
+        <w:rPr>
+          <w:rFonts w:ascii="Times New Roman" w:hAnsi="Times New Roman" w:cs="Times New Roman"/>
+          <w:sz w:val="24"/>
+          <w:szCs w:val="24"/>
+        </w:rPr>
+        <w:t>.</w:t>
+      </w:r>
+      <w:r>
+        <w:rPr>
+          <w:rFonts w:ascii="Times New Roman" w:hAnsi="Times New Roman" w:cs="Times New Roman"/>
+          <w:sz w:val="24"/>
+          <w:szCs w:val="24"/>
+        </w:rPr>
+        <w:t xml:space="preserve"> </w:t>
+      </w:r>
+      <w:r>
+        <w:rPr>
+          <w:rFonts w:ascii="Times New Roman" w:hAnsi="Times New Roman" w:cs="Times New Roman"/>
+          <w:sz w:val="24"/>
+          <w:szCs w:val="24"/>
+        </w:rPr>
+        <w:t>This study was not preregistered.</w:t>
       </w:r>
     </w:p>
     <w:p>
@@ -4261,12 +4866,20 @@
           <w:bCs/>
         </w:rPr>
       </w:pPr>
+      <w:commentRangeStart w:id="11"/>
       <w:r>
         <w:rPr>
           <w:b/>
           <w:bCs/>
         </w:rPr>
         <w:t>Funding Declarations</w:t>
+      </w:r>
+      <w:commentRangeEnd w:id="11"/>
+      <w:r>
+        <w:rPr>
+          <w:rStyle w:val="CommentReference"/>
+        </w:rPr>
+        <w:commentReference w:id="11"/>
       </w:r>
     </w:p>
     <w:p>
@@ -4386,7 +4999,10 @@
               <w:jc w:val="center"/>
             </w:pPr>
             <w:r>
-              <w:t xml:space="preserve">Total </w:t>
+              <w:t>T</w:t>
+            </w:r>
+            <w:r>
+              <w:t xml:space="preserve">otal </w:t>
             </w:r>
             <w:r>
               <w:rPr>
@@ -4962,7 +5578,7 @@
       </w:r>
     </w:p>
   </w:comment>
-  <w:comment w:id="8" w:author="Nick Maxwell" w:date="2023-07-28T10:25:00Z" w:initials="NM">
+  <w:comment w:id="7" w:author="Nick Maxwell" w:date="2023-07-28T10:25:00Z" w:initials="NM">
     <w:p>
       <w:pPr>
         <w:pStyle w:val="CommentText"/>
@@ -5100,7 +5716,13 @@
         <w:annotationRef/>
       </w:r>
       <w:r>
-        <w:t>Think this is okay here? I modeled this after Erin and I's paper which had a whopping two paragraphs describing the website. I can expand here if needed.</w:t>
+        <w:t>Think this is okay here? I modeled this after Erin and I's paper which had a whopping two paragraphs describing the website</w:t>
+      </w:r>
+      <w:r>
+        <w:t>/shiny for interfacing with the data</w:t>
+      </w:r>
+      <w:r>
+        <w:t>. I can expand here if needed.</w:t>
       </w:r>
     </w:p>
     <w:p>
@@ -5119,6 +5741,22 @@
       <w:proofErr w:type="spellEnd"/>
       <w:r>
         <w:t xml:space="preserve"> was more of a step-by-step guide but it was also more complicated to use.</w:t>
+      </w:r>
+    </w:p>
+  </w:comment>
+  <w:comment w:id="11" w:author="Maxwell, Nicholas" w:date="2023-08-07T15:58:00Z" w:initials="MN">
+    <w:p>
+      <w:pPr>
+        <w:pStyle w:val="CommentText"/>
+      </w:pPr>
+      <w:r>
+        <w:rPr>
+          <w:rStyle w:val="CommentReference"/>
+        </w:rPr>
+        <w:annotationRef/>
+      </w:r>
+      <w:r>
+        <w:t>We probably need something about the Lucas Award here</w:t>
       </w:r>
     </w:p>
   </w:comment>
@@ -5137,6 +5775,7 @@
   <w15:commentEx w15:paraId="296445B3" w15:done="0"/>
   <w15:commentEx w15:paraId="609E20C5" w15:done="0"/>
   <w15:commentEx w15:paraId="34EB407C" w15:done="0"/>
+  <w15:commentEx w15:paraId="50DD9FAE" w15:done="0"/>
 </w15:commentsEx>
 </file>
 
@@ -5168,6 +5807,7 @@
   <w16cid:commentId w16cid:paraId="296445B3" w16cid:durableId="286E1602"/>
   <w16cid:commentId w16cid:paraId="609E20C5" w16cid:durableId="286FBFFE"/>
   <w16cid:commentId w16cid:paraId="34EB407C" w16cid:durableId="2873A1D8"/>
+  <w16cid:commentId w16cid:paraId="50DD9FAE" w16cid:durableId="287B9333"/>
 </w16cid:commentsIds>
 </file>
 
@@ -5360,6 +6000,9 @@
 <w15:people xmlns:wpc="http://schemas.microsoft.com/office/word/2010/wordprocessingCanvas" xmlns:cx="http://schemas.microsoft.com/office/drawing/2014/chartex" xmlns:cx1="http://schemas.microsoft.com/office/drawing/2015/9/8/chartex" xmlns:cx2="http://schemas.microsoft.com/office/drawing/2015/10/21/chartex" xmlns:cx3="http://schemas.microsoft.com/office/drawing/2016/5/9/chartex" xmlns:cx4="http://schemas.microsoft.com/office/drawing/2016/5/10/chartex" xmlns:cx5="http://schemas.microsoft.com/office/drawing/2016/5/11/chartex" xmlns:cx6="http://schemas.microsoft.com/office/drawing/2016/5/12/chartex" xmlns:cx7="http://schemas.microsoft.com/office/drawing/2016/5/13/chartex" xmlns:cx8="http://schemas.microsoft.com/office/drawing/2016/5/14/chartex" xmlns:mc="http://schemas.openxmlformats.org/markup-compatibility/2006" xmlns:aink="http://schemas.microsoft.com/office/drawing/2016/ink" xmlns:am3d="http://schemas.microsoft.com/office/drawing/2017/model3d" xmlns:o="urn:schemas-microsoft-com:office:office" xmlns:r="http://schemas.openxmlformats.org/officeDocument/2006/relationships" xmlns:m="http://schemas.openxmlformats.org/officeDocument/2006/math" xmlns:v="urn:schemas-microsoft-com:vml" xmlns:wp14="http://schemas.microsoft.com/office/word/2010/wordprocessingDrawing" xmlns:wp="http://schemas.openxmlformats.org/drawingml/2006/wordprocessingDrawing" xmlns:w10="urn:schemas-microsoft-com:office:word" xmlns:w="http://schemas.openxmlformats.org/wordprocessingml/2006/main" xmlns:w14="http://schemas.microsoft.com/office/word/2010/wordml" xmlns:w15="http://schemas.microsoft.com/office/word/2012/wordml" xmlns:w16cid="http://schemas.microsoft.com/office/word/2016/wordml/cid" xmlns:w16se="http://schemas.microsoft.com/office/word/2015/wordml/symex" xmlns:wpg="http://schemas.microsoft.com/office/word/2010/wordprocessingGroup" xmlns:wpi="http://schemas.microsoft.com/office/word/2010/wordprocessingInk" xmlns:wne="http://schemas.microsoft.com/office/word/2006/wordml" xmlns:wps="http://schemas.microsoft.com/office/word/2010/wordprocessingShape" mc:Ignorable="w14 w15 w16se w16cid wp14">
   <w15:person w15:author="Nick Maxwell">
     <w15:presenceInfo w15:providerId="Windows Live" w15:userId="8614ede61265de7b"/>
+  </w15:person>
+  <w15:person w15:author="Maxwell, Nicholas">
+    <w15:presenceInfo w15:providerId="AD" w15:userId="S-1-5-21-1417001333-448539723-725345543-29146"/>
   </w15:person>
 </w15:people>
 </file>
@@ -5765,6 +6408,7 @@
   <w:style w:type="character" w:default="1" w:styleId="DefaultParagraphFont">
     <w:name w:val="Default Paragraph Font"/>
     <w:uiPriority w:val="1"/>
+    <w:semiHidden/>
     <w:unhideWhenUsed/>
   </w:style>
   <w:style w:type="table" w:default="1" w:styleId="TableNormal">

</xml_diff>